<commit_message>
Fixed context and cover page
</commit_message>
<xml_diff>
--- a/Onasander Whitepaper.docx
+++ b/Onasander Whitepaper.docx
@@ -10,7 +10,6 @@
           <w:docPartUnique/>
         </w:docPartObj>
       </w:sdtPr>
-      <w:sdtEndPr/>
       <w:sdtContent>
         <w:p>
           <w:pPr>
@@ -29,10 +28,10 @@
                 <wp:positionV relativeFrom="page">
                   <wp:align>top</wp:align>
                 </wp:positionV>
-                <wp:extent cx="8019288" cy="10049256"/>
-                <wp:effectExtent l="0" t="0" r="1270" b="0"/>
+                <wp:extent cx="8047807" cy="10074303"/>
+                <wp:effectExtent l="0" t="0" r="0" b="3175"/>
                 <wp:wrapTopAndBottom/>
-                <wp:docPr id="30" name="Picture 30"/>
+                <wp:docPr id="25" name="Picture 25"/>
                 <wp:cNvGraphicFramePr>
                   <a:graphicFrameLocks xmlns:a="http://schemas.openxmlformats.org/drawingml/2006/main" noChangeAspect="1"/>
                 </wp:cNvGraphicFramePr>
@@ -40,7 +39,7 @@
                   <a:graphicData uri="http://schemas.openxmlformats.org/drawingml/2006/picture">
                     <pic:pic xmlns:pic="http://schemas.openxmlformats.org/drawingml/2006/picture">
                       <pic:nvPicPr>
-                        <pic:cNvPr id="30" name="background.png"/>
+                        <pic:cNvPr id="25" name="background.png"/>
                         <pic:cNvPicPr/>
                       </pic:nvPicPr>
                       <pic:blipFill>
@@ -52,7 +51,7 @@
                       <pic:spPr>
                         <a:xfrm>
                           <a:off x="0" y="0"/>
-                          <a:ext cx="8019288" cy="10049256"/>
+                          <a:ext cx="8054633" cy="10082848"/>
                         </a:xfrm>
                         <a:prstGeom prst="rect">
                           <a:avLst/>
@@ -2572,6 +2571,9 @@
         <w:t>What is ICO</w:t>
       </w:r>
       <w:bookmarkEnd w:id="7"/>
+      <w:r>
+        <w:t>?</w:t>
+      </w:r>
     </w:p>
     <w:p>
       <w:r>
@@ -2592,6 +2594,9 @@
         <w:t>What is Onasander ICO</w:t>
       </w:r>
       <w:bookmarkEnd w:id="8"/>
+      <w:r>
+        <w:t>?</w:t>
+      </w:r>
     </w:p>
     <w:p>
       <w:r>
@@ -2653,6 +2658,9 @@
         <w:t>Now</w:t>
       </w:r>
       <w:bookmarkEnd w:id="9"/>
+      <w:r>
+        <w:t>?</w:t>
+      </w:r>
     </w:p>
     <w:p>
       <w:r>
@@ -2685,8 +2693,6 @@
       <w:r>
         <w:t>economic</w:t>
       </w:r>
-      <w:bookmarkStart w:id="10" w:name="_GoBack"/>
-      <w:bookmarkEnd w:id="10"/>
       <w:r>
         <w:t xml:space="preserve"> development.</w:t>
       </w:r>
@@ -3095,95 +3101,104 @@
       <w:pPr>
         <w:pStyle w:val="Heading2"/>
       </w:pPr>
-      <w:bookmarkStart w:id="11" w:name="_Toc509830145"/>
+      <w:bookmarkStart w:id="10" w:name="_Toc509830145"/>
       <w:r>
         <w:lastRenderedPageBreak/>
         <w:t>How Much Can Onasander ICO Make Me</w:t>
       </w:r>
+      <w:bookmarkEnd w:id="10"/>
+      <w:r>
+        <w:t>?</w:t>
+      </w:r>
+    </w:p>
+    <w:p>
+      <w:r>
+        <w:t xml:space="preserve">I can make projections, but they will not be genuine.  There is no way to </w:t>
+      </w:r>
+      <w:r>
+        <w:t xml:space="preserve">precisely </w:t>
+      </w:r>
+      <w:r>
+        <w:t>calculate our future success. It could very easily become the biggest world investment fund.  The gains are unlimited here.  Long term approach should provide the highest gains.  My vision is that we will be worth about 500% more after first 12 months of trading.  One year is enough to prove our investors we can make money using our software</w:t>
+      </w:r>
+      <w:r>
+        <w:t xml:space="preserve">, especially if we manage to execute our ICO before the recession.  </w:t>
+      </w:r>
+    </w:p>
+    <w:p>
+      <w:r>
+        <w:t xml:space="preserve">The first tranche of ICO will be the cheapest.  Those that purchase our Onasander tokens in </w:t>
+      </w:r>
+      <w:r>
+        <w:t>the first</w:t>
+      </w:r>
+      <w:r>
+        <w:t xml:space="preserve"> tranche will enjoy the biggest percentage gains. </w:t>
+      </w:r>
+      <w:r>
+        <w:t>Every ICO tranche after that will go up in value.</w:t>
+      </w:r>
+    </w:p>
+    <w:p>
+      <w:pPr>
+        <w:pStyle w:val="Heading2"/>
+      </w:pPr>
+      <w:bookmarkStart w:id="11" w:name="_Toc509830146"/>
+      <w:r>
+        <w:t>Where Will ICO Money Be Invested</w:t>
+      </w:r>
       <w:bookmarkEnd w:id="11"/>
-    </w:p>
-    <w:p>
-      <w:r>
-        <w:t xml:space="preserve">I can make projections, but they will not be genuine.  There is no way to </w:t>
-      </w:r>
-      <w:r>
-        <w:t xml:space="preserve">precisely </w:t>
-      </w:r>
-      <w:r>
-        <w:t>calculate our future success. It could very easily become the biggest world investment fund.  The gains are unlimited here.  Long term approach should provide the highest gains.  My vision is that we will be worth about 500% more after first 12 months of trading.  One year is enough to prove our investors we can make money using our software</w:t>
-      </w:r>
-      <w:r>
-        <w:t xml:space="preserve">, especially if we manage to execute our ICO before the recession.  </w:t>
-      </w:r>
-    </w:p>
-    <w:p>
-      <w:r>
-        <w:t xml:space="preserve">The first tranche of ICO will be the cheapest.  Those that purchase our Onasander tokens in </w:t>
-      </w:r>
-      <w:r>
-        <w:t>the first</w:t>
-      </w:r>
-      <w:r>
-        <w:t xml:space="preserve"> tranche will enjoy the biggest percentage gains. </w:t>
-      </w:r>
-      <w:r>
-        <w:t>Every ICO tranche after that will go up in value.</w:t>
+      <w:r>
+        <w:t>?</w:t>
+      </w:r>
+    </w:p>
+    <w:p>
+      <w:r>
+        <w:t xml:space="preserve">ICO money will be traded in the most optimal and liquid assets our software </w:t>
+      </w:r>
+      <w:r>
+        <w:t>indicates</w:t>
+      </w:r>
+      <w:r>
+        <w:t xml:space="preserve">.  That could include: stocks, some </w:t>
+      </w:r>
+      <w:r>
+        <w:t xml:space="preserve">of the </w:t>
+      </w:r>
+      <w:r>
+        <w:t>commodities, currency markets, and if opportunities arise we would trade in the Crypto market</w:t>
+      </w:r>
+      <w:r>
+        <w:t xml:space="preserve"> as well.</w:t>
       </w:r>
     </w:p>
     <w:p>
       <w:pPr>
         <w:pStyle w:val="Heading2"/>
       </w:pPr>
-      <w:bookmarkStart w:id="12" w:name="_Toc509830146"/>
-      <w:r>
-        <w:t>Where Will ICO Money Be Invested</w:t>
+      <w:bookmarkStart w:id="12" w:name="_Toc509830147"/>
+      <w:r>
+        <w:t>How Will ICO Reserves Be Stored</w:t>
       </w:r>
       <w:bookmarkEnd w:id="12"/>
-    </w:p>
-    <w:p>
-      <w:r>
-        <w:t xml:space="preserve">ICO money will be traded in the most optimal and liquid assets our software </w:t>
-      </w:r>
-      <w:r>
-        <w:t>indicates</w:t>
-      </w:r>
-      <w:r>
-        <w:t xml:space="preserve">.  That could include: stocks, some </w:t>
-      </w:r>
-      <w:r>
-        <w:t xml:space="preserve">of the </w:t>
-      </w:r>
-      <w:r>
-        <w:t>commodities, currency markets, and if opportunities arise we would trade in the Crypto market</w:t>
-      </w:r>
-      <w:r>
-        <w:t xml:space="preserve"> as well.</w:t>
+      <w:r>
+        <w:t>?</w:t>
+      </w:r>
+    </w:p>
+    <w:p>
+      <w:r>
+        <w:t>ICO reserves will be stored globally across basket of FIAT currencies, Crypto Currencies, and some commodities as reserves.  The exact proportions of the split among these asset classes, will change from time to time, and will stay a secret of the company.  The reserves will be banked globally, in order to remove state risk.</w:t>
       </w:r>
     </w:p>
     <w:p>
       <w:pPr>
         <w:pStyle w:val="Heading2"/>
       </w:pPr>
-      <w:bookmarkStart w:id="13" w:name="_Toc509830147"/>
-      <w:r>
-        <w:t>How Will ICO Reserves Be Stored</w:t>
+      <w:bookmarkStart w:id="13" w:name="_Toc509830148"/>
+      <w:r>
+        <w:t>ICO In United States of America</w:t>
       </w:r>
       <w:bookmarkEnd w:id="13"/>
-    </w:p>
-    <w:p>
-      <w:r>
-        <w:t>ICO reserves will be stored globally across basket of FIAT currencies, Crypto Currencies, and some commodities as reserves.  The exact proportions of the split among these asset classes, will change from time to time, and will stay a secret of the company.  The reserves will be banked globally, in order to remove state risk.</w:t>
-      </w:r>
-    </w:p>
-    <w:p>
-      <w:pPr>
-        <w:pStyle w:val="Heading2"/>
-      </w:pPr>
-      <w:bookmarkStart w:id="14" w:name="_Toc509830148"/>
-      <w:r>
-        <w:t>ICO In United States of America</w:t>
-      </w:r>
-      <w:bookmarkEnd w:id="14"/>
     </w:p>
     <w:p>
       <w:r>
@@ -3328,126 +3343,126 @@
       <w:pPr>
         <w:pStyle w:val="Heading2"/>
       </w:pPr>
-      <w:bookmarkStart w:id="15" w:name="_Toc509830149"/>
+      <w:bookmarkStart w:id="14" w:name="_Toc509830149"/>
       <w:r>
         <w:lastRenderedPageBreak/>
         <w:t>ICO Outcome</w:t>
       </w:r>
+      <w:bookmarkEnd w:id="14"/>
+    </w:p>
+    <w:p>
+      <w:r>
+        <w:t xml:space="preserve">This ICO will not fail, because </w:t>
+      </w:r>
+      <w:r>
+        <w:t>we</w:t>
+      </w:r>
+      <w:r>
+        <w:t xml:space="preserve"> </w:t>
+      </w:r>
+      <w:r>
+        <w:t>know</w:t>
+      </w:r>
+      <w:r>
+        <w:t xml:space="preserve"> our trading abilities.  </w:t>
+      </w:r>
+      <w:r>
+        <w:t>We plan on a broad reach to investors in PRE ICO.  Moreover, Onasander w</w:t>
+      </w:r>
+      <w:r>
+        <w:t xml:space="preserve">ill inject </w:t>
+      </w:r>
+      <w:r>
+        <w:t>private capital</w:t>
+      </w:r>
+      <w:r>
+        <w:t xml:space="preserve"> into the </w:t>
+      </w:r>
+      <w:r>
+        <w:t>project as</w:t>
+      </w:r>
+      <w:r>
+        <w:t xml:space="preserve"> well.</w:t>
+      </w:r>
+      <w:r>
+        <w:t xml:space="preserve">  However, i</w:t>
+      </w:r>
+      <w:r>
+        <w:t xml:space="preserve">n case we do not manage to hit our full </w:t>
+      </w:r>
+      <w:r>
+        <w:t xml:space="preserve">ICO </w:t>
+      </w:r>
+      <w:r>
+        <w:t>targets</w:t>
+      </w:r>
+      <w:r>
+        <w:t xml:space="preserve"> due to market conditions</w:t>
+      </w:r>
+      <w:r>
+        <w:t>, we will start small and multipl</w:t>
+      </w:r>
+      <w:r>
+        <w:t xml:space="preserve">y </w:t>
+      </w:r>
+      <w:r>
+        <w:t xml:space="preserve">the holdings.    The price of the </w:t>
+      </w:r>
+      <w:r>
+        <w:t>token</w:t>
+      </w:r>
+      <w:r>
+        <w:t xml:space="preserve"> on the exchange will be proportional to the </w:t>
+      </w:r>
+      <w:r>
+        <w:t>number</w:t>
+      </w:r>
+      <w:r>
+        <w:t xml:space="preserve"> of </w:t>
+      </w:r>
+      <w:r>
+        <w:t>tokens</w:t>
+      </w:r>
+      <w:r>
+        <w:t xml:space="preserve"> sold.  Less </w:t>
+      </w:r>
+      <w:r>
+        <w:t>tokens</w:t>
+      </w:r>
+      <w:r>
+        <w:t xml:space="preserve"> sold </w:t>
+      </w:r>
+      <w:r>
+        <w:t>equals</w:t>
+      </w:r>
+      <w:r>
+        <w:t xml:space="preserve"> bigger initial price at the exchange.  </w:t>
+      </w:r>
+      <w:r>
+        <w:t xml:space="preserve">Dividends per token will not change upon ICO outcome.  The dividend percentage will be fixed.   </w:t>
+      </w:r>
+      <w:r>
+        <w:t xml:space="preserve">This lowers the risk for all of </w:t>
+      </w:r>
+      <w:r>
+        <w:t>us</w:t>
+      </w:r>
+      <w:r>
+        <w:t xml:space="preserve"> and</w:t>
+      </w:r>
+      <w:r>
+        <w:t xml:space="preserve"> allows to open up a functional fund.</w:t>
+      </w:r>
+    </w:p>
+    <w:p>
+      <w:pPr>
+        <w:pStyle w:val="Heading2"/>
+      </w:pPr>
+      <w:bookmarkStart w:id="15" w:name="_Toc509830150"/>
+      <w:r>
+        <w:t>ICO Timeline</w:t>
+      </w:r>
       <w:bookmarkEnd w:id="15"/>
-    </w:p>
-    <w:p>
-      <w:r>
-        <w:t xml:space="preserve">This ICO will not fail, because </w:t>
-      </w:r>
-      <w:r>
-        <w:t>we</w:t>
-      </w:r>
-      <w:r>
-        <w:t xml:space="preserve"> </w:t>
-      </w:r>
-      <w:r>
-        <w:t>know</w:t>
-      </w:r>
-      <w:r>
-        <w:t xml:space="preserve"> our trading abilities.  </w:t>
-      </w:r>
-      <w:r>
-        <w:t>We plan on a broad reach to investors in PRE ICO.  Moreover, Onasander w</w:t>
-      </w:r>
-      <w:r>
-        <w:t xml:space="preserve">ill inject </w:t>
-      </w:r>
-      <w:r>
-        <w:t>private capital</w:t>
-      </w:r>
-      <w:r>
-        <w:t xml:space="preserve"> into the </w:t>
-      </w:r>
-      <w:r>
-        <w:t>project as</w:t>
-      </w:r>
-      <w:r>
-        <w:t xml:space="preserve"> well.</w:t>
-      </w:r>
-      <w:r>
-        <w:t xml:space="preserve">  However, i</w:t>
-      </w:r>
-      <w:r>
-        <w:t xml:space="preserve">n case we do not manage to hit our full </w:t>
-      </w:r>
-      <w:r>
-        <w:t xml:space="preserve">ICO </w:t>
-      </w:r>
-      <w:r>
-        <w:t>targets</w:t>
-      </w:r>
-      <w:r>
-        <w:t xml:space="preserve"> due to market conditions</w:t>
-      </w:r>
-      <w:r>
-        <w:t>, we will start small and multipl</w:t>
-      </w:r>
-      <w:r>
-        <w:t xml:space="preserve">y </w:t>
-      </w:r>
-      <w:r>
-        <w:t xml:space="preserve">the holdings.    The price of the </w:t>
-      </w:r>
-      <w:r>
-        <w:t>token</w:t>
-      </w:r>
-      <w:r>
-        <w:t xml:space="preserve"> on the exchange will be proportional to the </w:t>
-      </w:r>
-      <w:r>
-        <w:t>number</w:t>
-      </w:r>
-      <w:r>
-        <w:t xml:space="preserve"> of </w:t>
-      </w:r>
-      <w:r>
-        <w:t>tokens</w:t>
-      </w:r>
-      <w:r>
-        <w:t xml:space="preserve"> sold.  Less </w:t>
-      </w:r>
-      <w:r>
-        <w:t>tokens</w:t>
-      </w:r>
-      <w:r>
-        <w:t xml:space="preserve"> sold </w:t>
-      </w:r>
-      <w:r>
-        <w:t>equals</w:t>
-      </w:r>
-      <w:r>
-        <w:t xml:space="preserve"> bigger initial price at the exchange.  </w:t>
-      </w:r>
-      <w:r>
-        <w:t xml:space="preserve">Dividends per token will not change upon ICO outcome.  The dividend percentage will be fixed.   </w:t>
-      </w:r>
-      <w:r>
-        <w:t xml:space="preserve">This lowers the risk for all of </w:t>
-      </w:r>
-      <w:r>
-        <w:t>us</w:t>
-      </w:r>
-      <w:r>
-        <w:t xml:space="preserve"> and</w:t>
-      </w:r>
-      <w:r>
-        <w:t xml:space="preserve"> allows to open up a functional fund.</w:t>
-      </w:r>
-    </w:p>
-    <w:p>
-      <w:pPr>
-        <w:pStyle w:val="Heading2"/>
-      </w:pPr>
-      <w:bookmarkStart w:id="16" w:name="_Toc509830150"/>
-      <w:r>
-        <w:t>ICO Timeline</w:t>
-      </w:r>
-      <w:bookmarkEnd w:id="16"/>
     </w:p>
     <w:p>
       <w:r>
@@ -3676,7 +3691,7 @@
       <w:pPr>
         <w:pStyle w:val="Heading1"/>
       </w:pPr>
-      <w:bookmarkStart w:id="17" w:name="_Toc509830151"/>
+      <w:bookmarkStart w:id="16" w:name="_Toc509830151"/>
       <w:r>
         <w:lastRenderedPageBreak/>
         <w:t xml:space="preserve">The Investment </w:t>
@@ -3684,242 +3699,245 @@
       <w:r>
         <w:t>Bank</w:t>
       </w:r>
+      <w:bookmarkEnd w:id="16"/>
+    </w:p>
+    <w:p>
+      <w:r>
+        <w:t xml:space="preserve">There are only handful of investments banks in the world.  Opening up an Investment bank is not an easy process.  </w:t>
+      </w:r>
+      <w:proofErr w:type="spellStart"/>
+      <w:r>
+        <w:t>Onasander’s</w:t>
+      </w:r>
+      <w:proofErr w:type="spellEnd"/>
+      <w:r>
+        <w:t xml:space="preserve"> strategy is to open up the bank in </w:t>
+      </w:r>
+      <w:r>
+        <w:t xml:space="preserve">multiple </w:t>
+      </w:r>
+      <w:r>
+        <w:t xml:space="preserve">steps.  First, the goal is to execute a successful ICO.  </w:t>
+      </w:r>
+      <w:r>
+        <w:t>Then, u</w:t>
+      </w:r>
+      <w:r>
+        <w:t xml:space="preserve">sing </w:t>
+      </w:r>
+      <w:r>
+        <w:t xml:space="preserve">the </w:t>
+      </w:r>
+      <w:r>
+        <w:t>ICO money</w:t>
+      </w:r>
+      <w:r>
+        <w:t>,</w:t>
+      </w:r>
+      <w:r>
+        <w:t xml:space="preserve"> setup an investment fund</w:t>
+      </w:r>
+      <w:r>
+        <w:t>. Make it</w:t>
+      </w:r>
+      <w:r>
+        <w:t xml:space="preserve"> similar to a hedge fund.  With time, growth, and experience, the plan is to turn the fund into a</w:t>
+      </w:r>
+      <w:r>
+        <w:t>n investment</w:t>
+      </w:r>
+      <w:r>
+        <w:t xml:space="preserve"> bank.  </w:t>
+      </w:r>
+    </w:p>
+    <w:p>
+      <w:pPr>
+        <w:pStyle w:val="Heading2"/>
+      </w:pPr>
+      <w:bookmarkStart w:id="17" w:name="_Toc509830152"/>
+      <w:r>
+        <w:t>Investment Fund</w:t>
+      </w:r>
       <w:bookmarkEnd w:id="17"/>
     </w:p>
     <w:p>
       <w:r>
-        <w:t xml:space="preserve">There are only handful of investments banks in the world.  Opening up an Investment bank is not an easy process.  </w:t>
+        <w:t>The cornerstone of our fund, and future bank will be our asset price analysis software</w:t>
+      </w:r>
+      <w:r>
+        <w:t>.</w:t>
+      </w:r>
+      <w:r>
+        <w:t xml:space="preserve">  </w:t>
+      </w:r>
+      <w:r>
+        <w:t xml:space="preserve">The investment fund growth will be based on </w:t>
+      </w:r>
+      <w:r>
+        <w:t>our trading</w:t>
+      </w:r>
+      <w:r>
+        <w:t xml:space="preserve"> software</w:t>
+      </w:r>
+      <w:r>
+        <w:t xml:space="preserve">, which is our unique way of </w:t>
+      </w:r>
+      <w:r>
+        <w:t>analysis</w:t>
+      </w:r>
+      <w:r>
+        <w:t xml:space="preserve"> asset prices</w:t>
+      </w:r>
+      <w:r>
+        <w:t>,</w:t>
+      </w:r>
+      <w:r>
+        <w:t xml:space="preserve"> and </w:t>
+      </w:r>
+      <w:r>
+        <w:t>forecasting</w:t>
+      </w:r>
+      <w:r>
+        <w:t xml:space="preserve"> trends</w:t>
+      </w:r>
+      <w:r>
+        <w:t>.</w:t>
+      </w:r>
+    </w:p>
+    <w:p>
+      <w:pPr>
+        <w:pStyle w:val="Heading2"/>
+      </w:pPr>
+      <w:bookmarkStart w:id="18" w:name="_Toc509830153"/>
+      <w:r>
+        <w:t xml:space="preserve">Asset Price Analysis Software – Brain of </w:t>
+      </w:r>
+      <w:r>
+        <w:t>Our</w:t>
+      </w:r>
+      <w:r>
+        <w:t xml:space="preserve"> Investment Fund</w:t>
+      </w:r>
+      <w:bookmarkEnd w:id="18"/>
+    </w:p>
+    <w:p>
+      <w:r>
+        <w:t xml:space="preserve">The name of our </w:t>
+      </w:r>
+      <w:r>
+        <w:t>asset price analysis</w:t>
+      </w:r>
+      <w:r>
+        <w:t xml:space="preserve"> software is called </w:t>
+      </w:r>
+      <w:r>
+        <w:t>Onasander.  Hence the name for the investment bank</w:t>
+      </w:r>
+      <w:r>
+        <w:t>.  The software itself is over 1</w:t>
+      </w:r>
+      <w:r>
+        <w:t>5</w:t>
+      </w:r>
+      <w:r>
+        <w:t xml:space="preserve"> years </w:t>
+      </w:r>
+      <w:r>
+        <w:t>old and</w:t>
+      </w:r>
+      <w:r>
+        <w:t xml:space="preserve"> has been forward tested since the beginning.  It has been backwards tested for about 300 years on some asset classes.  </w:t>
+      </w:r>
+    </w:p>
+    <w:p>
+      <w:pPr>
+        <w:pStyle w:val="Heading4"/>
+      </w:pPr>
+      <w:r>
+        <w:t xml:space="preserve">How </w:t>
+      </w:r>
+      <w:r>
+        <w:t>Onasander Works</w:t>
+      </w:r>
+    </w:p>
+    <w:p>
+      <w:r>
+        <w:t xml:space="preserve">It collects prices of all the assets we are tracking.  </w:t>
+      </w:r>
+      <w:r>
+        <w:t xml:space="preserve">Based on those collected prices, it calculates if the asset is overbought or oversold.  </w:t>
+      </w:r>
+      <w:r>
+        <w:t xml:space="preserve">It analyses those prices and creates investment plan for most optimal gains.  As time goes on, the most optimal investment plan changes as prices of assets change.  Trading team monitors the </w:t>
+      </w:r>
+      <w:r>
+        <w:t>Onasander</w:t>
+      </w:r>
+      <w:r>
+        <w:t xml:space="preserve"> market calls and adjusts the </w:t>
+      </w:r>
+      <w:r>
+        <w:t>portfolios</w:t>
+      </w:r>
+      <w:r>
+        <w:t>,</w:t>
+      </w:r>
+      <w:r>
+        <w:t xml:space="preserve"> and trading positions to be aligned with </w:t>
       </w:r>
       <w:proofErr w:type="spellStart"/>
       <w:r>
-        <w:t>Onasander’s</w:t>
+        <w:t>Onasander</w:t>
+      </w:r>
+      <w:r>
+        <w:t>’s</w:t>
       </w:r>
       <w:proofErr w:type="spellEnd"/>
       <w:r>
-        <w:t xml:space="preserve"> strategy is to open up the bank in </w:t>
-      </w:r>
-      <w:r>
-        <w:t xml:space="preserve">multiple </w:t>
-      </w:r>
-      <w:r>
-        <w:t xml:space="preserve">steps.  First, the goal is to execute a successful ICO.  </w:t>
-      </w:r>
-      <w:r>
-        <w:t>Then, u</w:t>
-      </w:r>
-      <w:r>
-        <w:t xml:space="preserve">sing </w:t>
-      </w:r>
-      <w:r>
-        <w:t xml:space="preserve">the </w:t>
-      </w:r>
-      <w:r>
-        <w:t>ICO money</w:t>
-      </w:r>
-      <w:r>
-        <w:t>,</w:t>
-      </w:r>
-      <w:r>
-        <w:t xml:space="preserve"> setup an investment fund</w:t>
-      </w:r>
-      <w:r>
-        <w:t>. Make it</w:t>
-      </w:r>
-      <w:r>
-        <w:t xml:space="preserve"> similar to a hedge fund.  With time, growth, and experience, the plan is to turn the fund into a</w:t>
-      </w:r>
-      <w:r>
-        <w:t>n investment</w:t>
-      </w:r>
-      <w:r>
-        <w:t xml:space="preserve"> bank.  </w:t>
+        <w:t xml:space="preserve"> most optimal plan.</w:t>
+      </w:r>
+      <w:r>
+        <w:t xml:space="preserve">   </w:t>
+      </w:r>
+    </w:p>
+    <w:p>
+      <w:r>
+        <w:t>Onasander</w:t>
+      </w:r>
+      <w:r>
+        <w:t xml:space="preserve"> market calls provide us with the exact price for the trade entry and exit, along with precise timing.  Knowing correctly what to buy, at what price, and when, is our most valuable, and unique part of the company.  </w:t>
+      </w:r>
+      <w:r>
+        <w:t>Our software</w:t>
+      </w:r>
+      <w:r>
+        <w:t xml:space="preserve"> can also predict trade entry points into the future for decades.  Knowing when and what will be a price of assets in the future helps us to position our </w:t>
+      </w:r>
+      <w:r>
+        <w:t>investments</w:t>
+      </w:r>
+      <w:r>
+        <w:t xml:space="preserve"> accordingly, so </w:t>
+      </w:r>
+      <w:r>
+        <w:t xml:space="preserve">that </w:t>
+      </w:r>
+      <w:r>
+        <w:t>not only we make money currently, we will also be ready for future trades.</w:t>
       </w:r>
     </w:p>
     <w:p>
       <w:pPr>
         <w:pStyle w:val="Heading2"/>
       </w:pPr>
-      <w:bookmarkStart w:id="18" w:name="_Toc509830152"/>
-      <w:r>
-        <w:t>Investment Fund</w:t>
-      </w:r>
-      <w:bookmarkEnd w:id="18"/>
-    </w:p>
-    <w:p>
-      <w:r>
-        <w:t>The cornerstone of our fund, and future bank will be our asset price analysis software</w:t>
-      </w:r>
-      <w:r>
-        <w:t>.</w:t>
-      </w:r>
-      <w:r>
-        <w:t xml:space="preserve">  </w:t>
-      </w:r>
-      <w:r>
-        <w:t xml:space="preserve">The investment fund growth will be based on </w:t>
-      </w:r>
-      <w:r>
-        <w:t>our trading</w:t>
-      </w:r>
-      <w:r>
-        <w:t xml:space="preserve"> software</w:t>
-      </w:r>
-      <w:r>
-        <w:t xml:space="preserve">, which is our unique way of </w:t>
-      </w:r>
-      <w:r>
-        <w:t>analysis</w:t>
-      </w:r>
-      <w:r>
-        <w:t xml:space="preserve"> asset prices</w:t>
-      </w:r>
-      <w:r>
-        <w:t>,</w:t>
-      </w:r>
-      <w:r>
-        <w:t xml:space="preserve"> and </w:t>
-      </w:r>
-      <w:r>
-        <w:t>forecasting</w:t>
-      </w:r>
-      <w:r>
-        <w:t xml:space="preserve"> trends</w:t>
-      </w:r>
-      <w:r>
-        <w:t>.</w:t>
-      </w:r>
-    </w:p>
-    <w:p>
-      <w:pPr>
-        <w:pStyle w:val="Heading2"/>
-      </w:pPr>
-      <w:bookmarkStart w:id="19" w:name="_Toc509830153"/>
-      <w:r>
-        <w:t xml:space="preserve">Asset Price Analysis Software – Brain of </w:t>
-      </w:r>
-      <w:r>
-        <w:t>Our</w:t>
-      </w:r>
-      <w:r>
-        <w:t xml:space="preserve"> Investment Fund</w:t>
+      <w:bookmarkStart w:id="19" w:name="_Toc509830154"/>
+      <w:r>
+        <w:t>How Come Others Fail at Trading</w:t>
       </w:r>
       <w:bookmarkEnd w:id="19"/>
-    </w:p>
-    <w:p>
-      <w:r>
-        <w:t xml:space="preserve">The name of our </w:t>
-      </w:r>
-      <w:r>
-        <w:t>asset price analysis</w:t>
-      </w:r>
-      <w:r>
-        <w:t xml:space="preserve"> software is called </w:t>
-      </w:r>
-      <w:r>
-        <w:t>Onasander.  Hence the name for the investment bank</w:t>
-      </w:r>
-      <w:r>
-        <w:t>.  The software itself is over 1</w:t>
-      </w:r>
-      <w:r>
-        <w:t>5</w:t>
-      </w:r>
-      <w:r>
-        <w:t xml:space="preserve"> years </w:t>
-      </w:r>
-      <w:r>
-        <w:t>old and</w:t>
-      </w:r>
-      <w:r>
-        <w:t xml:space="preserve"> has been forward tested since the beginning.  It has been backwards tested for about 300 years on some asset classes.  </w:t>
-      </w:r>
-    </w:p>
-    <w:p>
-      <w:pPr>
-        <w:pStyle w:val="Heading4"/>
-      </w:pPr>
-      <w:r>
-        <w:t xml:space="preserve">How </w:t>
-      </w:r>
-      <w:r>
-        <w:t>Onasander Works</w:t>
-      </w:r>
-    </w:p>
-    <w:p>
-      <w:r>
-        <w:t xml:space="preserve">It collects prices of all the assets we are tracking.  </w:t>
-      </w:r>
-      <w:r>
-        <w:t xml:space="preserve">Based on those collected prices, it calculates if the asset is overbought or oversold.  </w:t>
-      </w:r>
-      <w:r>
-        <w:t xml:space="preserve">It analyses those prices and creates investment plan for most optimal gains.  As time goes on, the most optimal investment plan changes as prices of assets change.  Trading team monitors the </w:t>
-      </w:r>
-      <w:r>
-        <w:t>Onasander</w:t>
-      </w:r>
-      <w:r>
-        <w:t xml:space="preserve"> market calls and adjusts the </w:t>
-      </w:r>
-      <w:r>
-        <w:t>portfolios</w:t>
-      </w:r>
-      <w:r>
-        <w:t>,</w:t>
-      </w:r>
-      <w:r>
-        <w:t xml:space="preserve"> and trading positions to be aligned with </w:t>
-      </w:r>
-      <w:proofErr w:type="spellStart"/>
-      <w:r>
-        <w:t>Onasander</w:t>
-      </w:r>
-      <w:r>
-        <w:t>’s</w:t>
-      </w:r>
-      <w:proofErr w:type="spellEnd"/>
-      <w:r>
-        <w:t xml:space="preserve"> most optimal plan.</w:t>
-      </w:r>
-      <w:r>
-        <w:t xml:space="preserve">   </w:t>
-      </w:r>
-    </w:p>
-    <w:p>
-      <w:r>
-        <w:t>Onasander</w:t>
-      </w:r>
-      <w:r>
-        <w:t xml:space="preserve"> market calls provide us with the exact price for the trade entry and exit, along with precise timing.  Knowing correctly what to buy, at what price, and when, is our most valuable, and unique part of the company.  </w:t>
-      </w:r>
-      <w:r>
-        <w:t>Our software</w:t>
-      </w:r>
-      <w:r>
-        <w:t xml:space="preserve"> can also predict trade entry points into the future for decades.  Knowing when and what will be a price of assets in the future helps us to position our </w:t>
-      </w:r>
-      <w:r>
-        <w:t>investments</w:t>
-      </w:r>
-      <w:r>
-        <w:t xml:space="preserve"> accordingly, so </w:t>
-      </w:r>
-      <w:r>
-        <w:t xml:space="preserve">that </w:t>
-      </w:r>
-      <w:r>
-        <w:t>not only we make money currently, we will also be ready for future trades.</w:t>
-      </w:r>
-    </w:p>
-    <w:p>
-      <w:pPr>
-        <w:pStyle w:val="Heading2"/>
-      </w:pPr>
-      <w:bookmarkStart w:id="20" w:name="_Toc509830154"/>
-      <w:r>
-        <w:t>How Come Others Fail at Trading</w:t>
-      </w:r>
-      <w:bookmarkEnd w:id="20"/>
+      <w:r>
+        <w:t>?</w:t>
+      </w:r>
     </w:p>
     <w:p>
       <w:r>
@@ -4020,11 +4038,14 @@
       <w:pPr>
         <w:pStyle w:val="Heading2"/>
       </w:pPr>
-      <w:bookmarkStart w:id="21" w:name="_Toc509830155"/>
+      <w:bookmarkStart w:id="20" w:name="_Toc509830155"/>
       <w:r>
         <w:t>How Come We Will Succeed</w:t>
       </w:r>
-      <w:bookmarkEnd w:id="21"/>
+      <w:bookmarkEnd w:id="20"/>
+      <w:r>
+        <w:t>?</w:t>
+      </w:r>
     </w:p>
     <w:p>
       <w:r>
@@ -4135,121 +4156,127 @@
       <w:pPr>
         <w:pStyle w:val="Heading2"/>
       </w:pPr>
-      <w:bookmarkStart w:id="22" w:name="_Toc509830156"/>
+      <w:bookmarkStart w:id="21" w:name="_Toc509830156"/>
       <w:r>
         <w:t>What Type of Trading Will Onasander Perform</w:t>
       </w:r>
+      <w:bookmarkEnd w:id="21"/>
+      <w:r>
+        <w:t>?</w:t>
+      </w:r>
+    </w:p>
+    <w:p>
+      <w:r>
+        <w:t>All trades will be longer term</w:t>
+      </w:r>
+      <w:r>
+        <w:t>, value investment</w:t>
+      </w:r>
+      <w:r>
+        <w:t xml:space="preserve"> type of</w:t>
+      </w:r>
+      <w:r>
+        <w:t xml:space="preserve"> trades.  Some trades will span days, or months</w:t>
+      </w:r>
+      <w:r>
+        <w:t>, d</w:t>
+      </w:r>
+      <w:r>
+        <w:t>epending on asset class</w:t>
+      </w:r>
+      <w:r>
+        <w:t>.  In some cases</w:t>
+      </w:r>
+      <w:r>
+        <w:t>,</w:t>
+      </w:r>
+      <w:r>
+        <w:t xml:space="preserve"> the </w:t>
+      </w:r>
+      <w:r>
+        <w:t>investments can easily last for years</w:t>
+      </w:r>
+      <w:r>
+        <w:t>,</w:t>
+      </w:r>
+      <w:r>
+        <w:t xml:space="preserve"> as that’s how long some bull or bear markets last.  </w:t>
+      </w:r>
+    </w:p>
+    <w:p>
+      <w:r>
+        <w:t>We are not interested in high frequency trading, or any kind of computer driven trades.  Sophisticated trading infrastructure, army of mathematicians, or army of traders</w:t>
+      </w:r>
+      <w:r>
+        <w:t>.  It</w:t>
+      </w:r>
+      <w:r>
+        <w:t xml:space="preserve"> is absolutely not part of what we are all about.  Trading should be simply.  When you make a correct market call, it outperforms most sophisticated algorithms and computers</w:t>
+      </w:r>
+      <w:r>
+        <w:t xml:space="preserve">, and renders them </w:t>
+      </w:r>
+      <w:r>
+        <w:t>irrelevant</w:t>
+      </w:r>
+      <w:r>
+        <w:t xml:space="preserve">.  </w:t>
+      </w:r>
+    </w:p>
+    <w:p>
+      <w:pPr>
+        <w:pStyle w:val="Heading2"/>
+      </w:pPr>
+      <w:bookmarkStart w:id="22" w:name="_Toc509830157"/>
+      <w:r>
+        <w:t xml:space="preserve">What </w:t>
+      </w:r>
+      <w:r>
+        <w:t>K</w:t>
+      </w:r>
+      <w:r>
+        <w:t xml:space="preserve">ind of </w:t>
+      </w:r>
+      <w:r>
+        <w:t>A</w:t>
+      </w:r>
+      <w:r>
+        <w:t xml:space="preserve">ssets </w:t>
+      </w:r>
+      <w:r>
+        <w:t>W</w:t>
+      </w:r>
+      <w:r>
+        <w:t xml:space="preserve">ill the </w:t>
+      </w:r>
+      <w:r>
+        <w:t>C</w:t>
+      </w:r>
+      <w:r>
+        <w:t xml:space="preserve">ompany </w:t>
+      </w:r>
+      <w:r>
+        <w:t>T</w:t>
+      </w:r>
+      <w:r>
+        <w:t xml:space="preserve">rade or </w:t>
+      </w:r>
+      <w:r>
+        <w:t>I</w:t>
+      </w:r>
+      <w:r>
+        <w:t>nvest</w:t>
+      </w:r>
+      <w:r>
+        <w:t xml:space="preserve"> In</w:t>
+      </w:r>
+      <w:r>
+        <w:t>to</w:t>
+      </w:r>
       <w:bookmarkEnd w:id="22"/>
-    </w:p>
-    <w:p>
-      <w:r>
-        <w:t>All trades will be longer term</w:t>
-      </w:r>
-      <w:r>
-        <w:t>, value investment</w:t>
-      </w:r>
-      <w:r>
-        <w:t xml:space="preserve"> type of</w:t>
-      </w:r>
-      <w:r>
-        <w:t xml:space="preserve"> trades.  Some trades will span days, or months</w:t>
-      </w:r>
-      <w:r>
-        <w:t>, d</w:t>
-      </w:r>
-      <w:r>
-        <w:t>epending on asset class</w:t>
-      </w:r>
-      <w:r>
-        <w:t>.  In some cases</w:t>
-      </w:r>
-      <w:r>
-        <w:t>,</w:t>
-      </w:r>
-      <w:r>
-        <w:t xml:space="preserve"> the </w:t>
-      </w:r>
-      <w:r>
-        <w:t>investments can easily last for years</w:t>
-      </w:r>
-      <w:r>
-        <w:t>,</w:t>
-      </w:r>
-      <w:r>
-        <w:t xml:space="preserve"> as that’s how long some bull or bear markets last.  </w:t>
-      </w:r>
-    </w:p>
-    <w:p>
-      <w:r>
-        <w:t>We are not interested in high frequency trading, or any kind of computer driven trades.  Sophisticated trading infrastructure, army of mathematicians, or army of traders</w:t>
-      </w:r>
-      <w:r>
-        <w:t>.  It</w:t>
-      </w:r>
-      <w:r>
-        <w:t xml:space="preserve"> is absolutely not part of what we are all about.  Trading should be simply.  When you make a correct market call, it outperforms most sophisticated algorithms and computers</w:t>
-      </w:r>
-      <w:r>
-        <w:t xml:space="preserve">, and renders them </w:t>
-      </w:r>
-      <w:r>
-        <w:t>irrelevant</w:t>
-      </w:r>
-      <w:r>
-        <w:t xml:space="preserve">.  </w:t>
-      </w:r>
-    </w:p>
-    <w:p>
-      <w:pPr>
-        <w:pStyle w:val="Heading2"/>
-      </w:pPr>
-      <w:bookmarkStart w:id="23" w:name="_Toc509830157"/>
-      <w:r>
-        <w:t xml:space="preserve">What </w:t>
-      </w:r>
-      <w:r>
-        <w:t>K</w:t>
-      </w:r>
-      <w:r>
-        <w:t xml:space="preserve">ind of </w:t>
-      </w:r>
-      <w:r>
-        <w:t>A</w:t>
-      </w:r>
-      <w:r>
-        <w:t xml:space="preserve">ssets </w:t>
-      </w:r>
-      <w:r>
-        <w:t>W</w:t>
-      </w:r>
-      <w:r>
-        <w:t xml:space="preserve">ill the </w:t>
-      </w:r>
-      <w:r>
-        <w:t>C</w:t>
-      </w:r>
-      <w:r>
-        <w:t xml:space="preserve">ompany </w:t>
-      </w:r>
-      <w:r>
-        <w:t>T</w:t>
-      </w:r>
-      <w:r>
-        <w:t xml:space="preserve">rade or </w:t>
-      </w:r>
-      <w:r>
-        <w:t>I</w:t>
-      </w:r>
-      <w:r>
-        <w:t>nvest</w:t>
-      </w:r>
-      <w:r>
-        <w:t xml:space="preserve"> In</w:t>
-      </w:r>
-      <w:r>
-        <w:t>to</w:t>
-      </w:r>
-      <w:bookmarkEnd w:id="23"/>
+      <w:r>
+        <w:t>?</w:t>
+      </w:r>
     </w:p>
     <w:p>
       <w:r>
@@ -4370,7 +4397,7 @@
       <w:pPr>
         <w:pStyle w:val="Heading2"/>
       </w:pPr>
-      <w:bookmarkStart w:id="24" w:name="_Toc509830158"/>
+      <w:bookmarkStart w:id="23" w:name="_Toc509830158"/>
       <w:r>
         <w:t xml:space="preserve">Will </w:t>
       </w:r>
@@ -4380,78 +4407,82 @@
       <w:r>
         <w:t xml:space="preserve"> Have Clients</w:t>
       </w:r>
+      <w:bookmarkEnd w:id="23"/>
+      <w:r>
+        <w:t>?</w:t>
+      </w:r>
+    </w:p>
+    <w:p>
+      <w:r>
+        <w:t xml:space="preserve">Onasander will be a full-blown investment fund that will acquire retail, and institutional clients.  We would be proud to manage other’s institution funds, </w:t>
+      </w:r>
+      <w:r>
+        <w:t xml:space="preserve">wealth, and </w:t>
+      </w:r>
+      <w:r>
+        <w:t xml:space="preserve">reserves.  Down the line we would be interested in bringing municipality and state clients onboard.  </w:t>
+      </w:r>
+    </w:p>
+    <w:p>
+      <w:r>
+        <w:t>The company will also put strong empathies on ordinary citizens with small accounts wanting to invest.   All crypto currency clients will be welcomed as we will carry crypto currency investment products.</w:t>
+      </w:r>
+    </w:p>
+    <w:p>
+      <w:pPr>
+        <w:pStyle w:val="Heading2"/>
+      </w:pPr>
+      <w:bookmarkStart w:id="24" w:name="_Toc509830159"/>
+      <w:r>
+        <w:t xml:space="preserve">Will </w:t>
+      </w:r>
+      <w:r>
+        <w:t>the Fund be Only</w:t>
+      </w:r>
+      <w:r>
+        <w:t xml:space="preserve"> Online</w:t>
+      </w:r>
       <w:bookmarkEnd w:id="24"/>
-    </w:p>
-    <w:p>
-      <w:r>
-        <w:t xml:space="preserve">Onasander will be a full-blown investment fund that will acquire retail, and institutional clients.  We would be proud to manage other’s institution funds, </w:t>
-      </w:r>
-      <w:r>
-        <w:t xml:space="preserve">wealth, and </w:t>
-      </w:r>
-      <w:r>
-        <w:t xml:space="preserve">reserves.  Down the line we would be interested in bringing municipality and state clients onboard.  </w:t>
-      </w:r>
-    </w:p>
-    <w:p>
-      <w:r>
-        <w:t>The company will also put strong empathies on ordinary citizens with small accounts wanting to invest.   All crypto currency clients will be welcomed as we will carry crypto currency investment products.</w:t>
+      <w:r>
+        <w:t>?</w:t>
+      </w:r>
+    </w:p>
+    <w:p>
+      <w:r>
+        <w:t xml:space="preserve">The company will trade using ICO money at first.  That part will be all online.  Once we mature as a company </w:t>
+      </w:r>
+      <w:r>
+        <w:t xml:space="preserve">(within </w:t>
+      </w:r>
+      <w:r>
+        <w:t>12</w:t>
+      </w:r>
+      <w:r>
+        <w:t xml:space="preserve"> months) </w:t>
+      </w:r>
+      <w:r>
+        <w:t xml:space="preserve">and build our physical infrastructure, we will open up to non-online clients.  With offices around the world, we will take on board wealth of varies people and institutions.  </w:t>
+      </w:r>
+      <w:r>
+        <w:t>T</w:t>
+      </w:r>
+      <w:r>
+        <w:t xml:space="preserve">hat part of business development will be done at physical locations.  </w:t>
       </w:r>
     </w:p>
     <w:p>
       <w:pPr>
         <w:pStyle w:val="Heading2"/>
       </w:pPr>
-      <w:bookmarkStart w:id="25" w:name="_Toc509830159"/>
-      <w:r>
-        <w:t xml:space="preserve">Will </w:t>
-      </w:r>
-      <w:r>
-        <w:t>the Fund be Only</w:t>
-      </w:r>
-      <w:r>
-        <w:t xml:space="preserve"> </w:t>
-      </w:r>
-      <w:proofErr w:type="gramStart"/>
-      <w:r>
-        <w:t>Online</w:t>
-      </w:r>
-      <w:bookmarkEnd w:id="25"/>
-      <w:proofErr w:type="gramEnd"/>
-    </w:p>
-    <w:p>
-      <w:r>
-        <w:t xml:space="preserve">The company will trade using ICO money at first.  That part will be all online.  Once we mature as a company </w:t>
-      </w:r>
-      <w:r>
-        <w:t xml:space="preserve">(within </w:t>
-      </w:r>
-      <w:r>
-        <w:t>12</w:t>
-      </w:r>
-      <w:r>
-        <w:t xml:space="preserve"> months) </w:t>
-      </w:r>
-      <w:r>
-        <w:t xml:space="preserve">and build our physical infrastructure, we will open up to non-online clients.  With offices around the world, we will take on board wealth of varies people and institutions.  </w:t>
-      </w:r>
-      <w:r>
-        <w:t>T</w:t>
-      </w:r>
-      <w:r>
-        <w:t xml:space="preserve">hat part of business development will be done at physical locations.  </w:t>
-      </w:r>
-    </w:p>
-    <w:p>
-      <w:pPr>
-        <w:pStyle w:val="Heading2"/>
-      </w:pPr>
-      <w:bookmarkStart w:id="26" w:name="_Toc509830160"/>
+      <w:bookmarkStart w:id="25" w:name="_Toc509830160"/>
       <w:r>
         <w:lastRenderedPageBreak/>
         <w:t>What Financial Products Will Be Offered</w:t>
       </w:r>
-      <w:bookmarkEnd w:id="26"/>
+      <w:bookmarkEnd w:id="25"/>
+      <w:r>
+        <w:t>?</w:t>
+      </w:r>
     </w:p>
     <w:p>
       <w:r>
@@ -4533,11 +4564,14 @@
       <w:pPr>
         <w:pStyle w:val="Heading2"/>
       </w:pPr>
-      <w:bookmarkStart w:id="27" w:name="_Toc509830161"/>
+      <w:bookmarkStart w:id="26" w:name="_Toc509830161"/>
       <w:r>
         <w:t>What Financial Products Will Be Offered in The Future</w:t>
       </w:r>
-      <w:bookmarkEnd w:id="27"/>
+      <w:bookmarkEnd w:id="26"/>
+      <w:r>
+        <w:t>?</w:t>
+      </w:r>
     </w:p>
     <w:p>
       <w:r>
@@ -4793,11 +4827,14 @@
       <w:pPr>
         <w:pStyle w:val="Heading2"/>
       </w:pPr>
-      <w:bookmarkStart w:id="28" w:name="_Toc509830162"/>
+      <w:bookmarkStart w:id="27" w:name="_Toc509830162"/>
       <w:r>
         <w:t>What Markets Will Onasander Trade On</w:t>
       </w:r>
-      <w:bookmarkEnd w:id="28"/>
+      <w:bookmarkEnd w:id="27"/>
+      <w:r>
+        <w:t>?</w:t>
+      </w:r>
     </w:p>
     <w:p>
       <w:r>
@@ -4820,12 +4857,12 @@
       <w:pPr>
         <w:pStyle w:val="Heading2"/>
       </w:pPr>
-      <w:bookmarkStart w:id="29" w:name="_Toc509830163"/>
+      <w:bookmarkStart w:id="28" w:name="_Toc509830163"/>
       <w:r>
         <w:lastRenderedPageBreak/>
         <w:t>Onasander Timeline</w:t>
       </w:r>
-      <w:bookmarkEnd w:id="29"/>
+      <w:bookmarkEnd w:id="28"/>
       <w:r>
         <w:br/>
       </w:r>
@@ -6058,80 +6095,96 @@
       <w:pPr>
         <w:pStyle w:val="Heading1"/>
       </w:pPr>
-      <w:bookmarkStart w:id="30" w:name="_Toc509830164"/>
+      <w:bookmarkStart w:id="29" w:name="_Toc509830164"/>
       <w:r>
         <w:lastRenderedPageBreak/>
         <w:t>The Offer</w:t>
       </w:r>
+      <w:bookmarkEnd w:id="29"/>
+    </w:p>
+    <w:p>
+      <w:r>
+        <w:t>Our offer is simple.  We use crowd funding to open up an investment fund backed by most common assets of the world.  We trade those assets, and profits</w:t>
+      </w:r>
+      <w:r>
+        <w:t xml:space="preserve"> from trading</w:t>
+      </w:r>
+      <w:r>
+        <w:t xml:space="preserve"> go back into the value of the company, value of the </w:t>
+      </w:r>
+      <w:r>
+        <w:t>token</w:t>
+      </w:r>
+      <w:r>
+        <w:t xml:space="preserve">, and back to the original investors as dividends.  </w:t>
+      </w:r>
+      <w:r>
+        <w:t>With time we turn the fund into an investment bank</w:t>
+      </w:r>
+    </w:p>
+    <w:p>
+      <w:pPr>
+        <w:pStyle w:val="Heading2"/>
+      </w:pPr>
+      <w:r>
+        <w:t>Dividend</w:t>
+      </w:r>
+    </w:p>
+    <w:p>
+      <w:proofErr w:type="spellStart"/>
+      <w:r>
+        <w:t>asdfasdfasd</w:t>
+      </w:r>
+      <w:proofErr w:type="spellEnd"/>
+    </w:p>
+    <w:p>
+      <w:pPr>
+        <w:pStyle w:val="Heading2"/>
+      </w:pPr>
+      <w:bookmarkStart w:id="30" w:name="_Toc509830165"/>
+      <w:r>
+        <w:t xml:space="preserve">How </w:t>
+      </w:r>
+      <w:r>
+        <w:t>W</w:t>
+      </w:r>
+      <w:r>
+        <w:t xml:space="preserve">ill </w:t>
+      </w:r>
+      <w:r>
+        <w:t>C</w:t>
+      </w:r>
+      <w:r>
+        <w:t xml:space="preserve">ompany </w:t>
+      </w:r>
+      <w:r>
+        <w:t>G</w:t>
+      </w:r>
+      <w:r>
+        <w:t xml:space="preserve">ains </w:t>
+      </w:r>
+      <w:r>
+        <w:t>B</w:t>
+      </w:r>
+      <w:r>
+        <w:t xml:space="preserve">enefit </w:t>
+      </w:r>
+      <w:r>
+        <w:t>Token</w:t>
+      </w:r>
+      <w:r>
+        <w:t xml:space="preserve"> </w:t>
+      </w:r>
+      <w:r>
+        <w:t>H</w:t>
+      </w:r>
+      <w:r>
+        <w:t>olders</w:t>
+      </w:r>
       <w:bookmarkEnd w:id="30"/>
-    </w:p>
-    <w:p>
-      <w:r>
-        <w:t>Our offer is simple.  We use crowd funding to open up an investment fund backed by most common assets of the world.  We trade those assets, and profits</w:t>
-      </w:r>
-      <w:r>
-        <w:t xml:space="preserve"> from trading</w:t>
-      </w:r>
-      <w:r>
-        <w:t xml:space="preserve"> go back into the value of the company, value of the </w:t>
-      </w:r>
-      <w:r>
-        <w:t>token</w:t>
-      </w:r>
-      <w:r>
-        <w:t xml:space="preserve">, and back to the original investors as dividends.  </w:t>
-      </w:r>
-      <w:r>
-        <w:t>With time we turn the fund into an investment bank</w:t>
-      </w:r>
-    </w:p>
-    <w:p>
-      <w:pPr>
-        <w:pStyle w:val="Heading2"/>
-      </w:pPr>
-      <w:bookmarkStart w:id="31" w:name="_Toc509830165"/>
-      <w:r>
-        <w:t xml:space="preserve">How </w:t>
-      </w:r>
-      <w:r>
-        <w:t>W</w:t>
-      </w:r>
-      <w:r>
-        <w:t xml:space="preserve">ill </w:t>
-      </w:r>
-      <w:r>
-        <w:t>C</w:t>
-      </w:r>
-      <w:r>
-        <w:t xml:space="preserve">ompany </w:t>
-      </w:r>
-      <w:r>
-        <w:t>G</w:t>
-      </w:r>
-      <w:r>
-        <w:t xml:space="preserve">ains </w:t>
-      </w:r>
-      <w:r>
-        <w:t>B</w:t>
-      </w:r>
-      <w:r>
-        <w:t xml:space="preserve">enefit </w:t>
-      </w:r>
-      <w:r>
-        <w:t>Token</w:t>
-      </w:r>
-      <w:r>
-        <w:t xml:space="preserve"> </w:t>
-      </w:r>
-      <w:proofErr w:type="gramStart"/>
-      <w:r>
-        <w:t>H</w:t>
-      </w:r>
-      <w:r>
-        <w:t>olders</w:t>
-      </w:r>
-      <w:bookmarkEnd w:id="31"/>
-      <w:proofErr w:type="gramEnd"/>
+      <w:r>
+        <w:t>?</w:t>
+      </w:r>
     </w:p>
     <w:p>
       <w:r>
@@ -6309,21 +6362,12 @@
       <w:pPr>
         <w:pStyle w:val="Heading2"/>
       </w:pPr>
-      <w:bookmarkStart w:id="32" w:name="_Toc509830166"/>
+      <w:bookmarkStart w:id="31" w:name="_Toc509830166"/>
       <w:r>
         <w:t xml:space="preserve">How </w:t>
       </w:r>
       <w:r>
-        <w:t>W</w:t>
-      </w:r>
-      <w:r>
-        <w:t xml:space="preserve">ill </w:t>
-      </w:r>
-      <w:r>
-        <w:t>We</w:t>
-      </w:r>
-      <w:r>
-        <w:t xml:space="preserve"> </w:t>
+        <w:t xml:space="preserve">to </w:t>
       </w:r>
       <w:r>
         <w:t>Co</w:t>
@@ -6331,15 +6375,16 @@
       <w:r>
         <w:t xml:space="preserve">nvince </w:t>
       </w:r>
-      <w:proofErr w:type="gramStart"/>
       <w:r>
         <w:t>Y</w:t>
       </w:r>
       <w:r>
         <w:t>ou</w:t>
       </w:r>
-      <w:bookmarkEnd w:id="32"/>
-      <w:proofErr w:type="gramEnd"/>
+      <w:bookmarkEnd w:id="31"/>
+      <w:r>
+        <w:t>?</w:t>
+      </w:r>
     </w:p>
     <w:p>
       <w:r>
@@ -6351,6 +6396,7 @@
         <w:rPr>
           <w:noProof/>
         </w:rPr>
+        <w:lastRenderedPageBreak/>
         <w:drawing>
           <wp:inline distT="0" distB="0" distL="0" distR="0">
             <wp:extent cx="5943133" cy="2297927"/>
@@ -6392,42 +6438,47 @@
       <w:pPr>
         <w:pStyle w:val="Heading1"/>
       </w:pPr>
-      <w:bookmarkStart w:id="33" w:name="_Toc509830167"/>
-      <w:r>
-        <w:lastRenderedPageBreak/>
+      <w:bookmarkStart w:id="32" w:name="_Toc509830167"/>
+      <w:r>
         <w:t>The Business</w:t>
       </w:r>
+      <w:bookmarkEnd w:id="32"/>
+    </w:p>
+    <w:p>
+      <w:r>
+        <w:t xml:space="preserve">Our investment fund will start as an LLC company registered in the state of Delaware, United States of America.  </w:t>
+      </w:r>
+      <w:r>
+        <w:t>It will continue as an LLC until we become an investment bank.  At that point the fund will become a corporation.</w:t>
+      </w:r>
+    </w:p>
+    <w:p>
+      <w:bookmarkStart w:id="33" w:name="_Toc509830168"/>
+      <w:r>
+        <w:rPr>
+          <w:rStyle w:val="Heading2Char"/>
+        </w:rPr>
+        <w:t xml:space="preserve">Who </w:t>
+      </w:r>
+      <w:r>
+        <w:rPr>
+          <w:rStyle w:val="Heading2Char"/>
+        </w:rPr>
+        <w:t>Will Mana</w:t>
+      </w:r>
+      <w:r>
+        <w:rPr>
+          <w:rStyle w:val="Heading2Char"/>
+        </w:rPr>
+        <w:t>ge Onasander</w:t>
+      </w:r>
       <w:bookmarkEnd w:id="33"/>
-    </w:p>
-    <w:p>
-      <w:r>
-        <w:t xml:space="preserve">Our investment fund will start as an LLC company registered in the state of Delaware, United States of America.  </w:t>
-      </w:r>
-      <w:r>
-        <w:t>It will continue as an LLC until we become an investment bank.  At that point the fund will become a corporation.</w:t>
-      </w:r>
-    </w:p>
-    <w:p>
-      <w:bookmarkStart w:id="34" w:name="_Toc509830168"/>
       <w:r>
         <w:rPr>
           <w:rStyle w:val="Heading2Char"/>
         </w:rPr>
-        <w:t xml:space="preserve">Who </w:t>
-      </w:r>
-      <w:r>
-        <w:rPr>
-          <w:rStyle w:val="Heading2Char"/>
-        </w:rPr>
-        <w:t>Will Mana</w:t>
-      </w:r>
-      <w:r>
-        <w:rPr>
-          <w:rStyle w:val="Heading2Char"/>
-        </w:rPr>
-        <w:t>ge Onasander</w:t>
-      </w:r>
-      <w:bookmarkEnd w:id="34"/>
+        <w:t>?</w:t>
+      </w:r>
       <w:r>
         <w:br/>
         <w:t xml:space="preserve">The management of the company can be divided in three separate phases.  </w:t>
@@ -6530,164 +6581,167 @@
       <w:pPr>
         <w:pStyle w:val="Heading2"/>
       </w:pPr>
-      <w:bookmarkStart w:id="35" w:name="_Toc509830169"/>
+      <w:bookmarkStart w:id="34" w:name="_Toc509830169"/>
       <w:r>
         <w:t>Management</w:t>
       </w:r>
       <w:r>
         <w:t xml:space="preserve"> Team</w:t>
       </w:r>
+      <w:bookmarkEnd w:id="34"/>
+    </w:p>
+    <w:p>
+      <w:pPr>
+        <w:pStyle w:val="Heading4"/>
+      </w:pPr>
+      <w:r>
+        <w:t xml:space="preserve">Andrzej </w:t>
+      </w:r>
+      <w:proofErr w:type="spellStart"/>
+      <w:r>
+        <w:t>Wegrzyn</w:t>
+      </w:r>
+      <w:proofErr w:type="spellEnd"/>
+      <w:r>
+        <w:t xml:space="preserve"> – CEO &amp; Founder</w:t>
+      </w:r>
+    </w:p>
+    <w:p>
+      <w:r>
+        <w:t xml:space="preserve">I have 20 years of experience in trading and investing </w:t>
+      </w:r>
+      <w:r>
+        <w:t>in v</w:t>
+      </w:r>
+      <w:r>
+        <w:t>aries assets.  Over that time span I managed family related funds</w:t>
+      </w:r>
+      <w:r>
+        <w:t>, and estates</w:t>
+      </w:r>
+      <w:r>
+        <w:t xml:space="preserve">.  I dedicated </w:t>
+      </w:r>
+      <w:r>
+        <w:t xml:space="preserve">over a </w:t>
+      </w:r>
+      <w:r>
+        <w:t xml:space="preserve">decade of my life to financial analysis, price behavior, trading </w:t>
+      </w:r>
+      <w:r>
+        <w:lastRenderedPageBreak/>
+        <w:t xml:space="preserve">software development, and anything related to price </w:t>
+      </w:r>
+      <w:r>
+        <w:t xml:space="preserve">behavior </w:t>
+      </w:r>
+      <w:r>
+        <w:t xml:space="preserve">while working at Morgan Stanley, </w:t>
+      </w:r>
+      <w:r>
+        <w:t>and</w:t>
+      </w:r>
+      <w:r>
+        <w:t xml:space="preserve"> for my own company.</w:t>
+      </w:r>
+    </w:p>
+    <w:p>
+      <w:pPr>
+        <w:pStyle w:val="Heading4"/>
+      </w:pPr>
+      <w:r>
+        <w:t xml:space="preserve">Anna </w:t>
+      </w:r>
+      <w:proofErr w:type="spellStart"/>
+      <w:r>
+        <w:t>Kretovitz</w:t>
+      </w:r>
+      <w:proofErr w:type="spellEnd"/>
+      <w:r>
+        <w:t xml:space="preserve"> – Finance and Accounting</w:t>
+      </w:r>
+    </w:p>
+    <w:p>
+      <w:r>
+        <w:t>Anna comes from a corporate background.  She ran companies in New York City and was a Chief Financial Officer at US Grant.  She holds a CPA license and will be our go to person when it comes to running our accounting</w:t>
+      </w:r>
+      <w:r>
+        <w:t>, taxation,</w:t>
+      </w:r>
+      <w:r>
+        <w:t xml:space="preserve"> and internal finance.</w:t>
+      </w:r>
+    </w:p>
+    <w:p>
+      <w:pPr>
+        <w:pStyle w:val="Heading4"/>
+      </w:pPr>
+      <w:r>
+        <w:t xml:space="preserve">Robert </w:t>
+      </w:r>
+      <w:proofErr w:type="spellStart"/>
+      <w:r>
+        <w:t>Muer</w:t>
+      </w:r>
+      <w:proofErr w:type="spellEnd"/>
+      <w:r>
+        <w:t xml:space="preserve"> – IT Security and Development</w:t>
+      </w:r>
+    </w:p>
+    <w:p>
+      <w:r>
+        <w:t xml:space="preserve">Robert is freelancing for Onasander, but we are looking to hire him full time once ICO starts.  Robert has an extensive background in IT security.  His 15-year tenure in IT Security at various financial </w:t>
+      </w:r>
+      <w:r>
+        <w:t>firms</w:t>
+      </w:r>
+      <w:r>
+        <w:t xml:space="preserve"> gave him tremendous experience in </w:t>
+      </w:r>
+      <w:r>
+        <w:t>securing data,</w:t>
+      </w:r>
+      <w:r>
+        <w:t xml:space="preserve"> money, information, and info structure.</w:t>
+      </w:r>
+    </w:p>
+    <w:p>
+      <w:pPr>
+        <w:pStyle w:val="Heading4"/>
+      </w:pPr>
+      <w:r>
+        <w:t>Adam Wagner – Developer &amp; IT Lead</w:t>
+      </w:r>
+    </w:p>
+    <w:p>
+      <w:r>
+        <w:t xml:space="preserve">Adam is a developer who developed our website and will be responsible for developing all reporting software for the company.  His talents and leadership will be utilized where he will lead a team of developers to </w:t>
+      </w:r>
+      <w:r>
+        <w:t>build</w:t>
+      </w:r>
+      <w:r>
+        <w:t xml:space="preserve"> dividend payment system for our ICO clients, back office applications, intranets, internal Onasander </w:t>
+      </w:r>
+      <w:r>
+        <w:t>token</w:t>
+      </w:r>
+      <w:r>
+        <w:t xml:space="preserve"> exchange, and many more</w:t>
+      </w:r>
+      <w:r>
+        <w:t xml:space="preserve"> IT projects.</w:t>
+      </w:r>
+    </w:p>
+    <w:p>
+      <w:pPr>
+        <w:pStyle w:val="Heading2"/>
+      </w:pPr>
+      <w:bookmarkStart w:id="35" w:name="_Toc509830170"/>
+      <w:r>
+        <w:t>Positions Available After ICO</w:t>
+      </w:r>
       <w:bookmarkEnd w:id="35"/>
-    </w:p>
-    <w:p>
-      <w:pPr>
-        <w:pStyle w:val="Heading4"/>
-      </w:pPr>
-      <w:r>
-        <w:t xml:space="preserve">Andrzej </w:t>
-      </w:r>
-      <w:proofErr w:type="spellStart"/>
-      <w:r>
-        <w:t>Wegrzyn</w:t>
-      </w:r>
-      <w:proofErr w:type="spellEnd"/>
-      <w:r>
-        <w:t xml:space="preserve"> – CEO &amp; Founder</w:t>
-      </w:r>
-    </w:p>
-    <w:p>
-      <w:r>
-        <w:t xml:space="preserve">I have 20 years of experience in trading and investing </w:t>
-      </w:r>
-      <w:r>
-        <w:t>in v</w:t>
-      </w:r>
-      <w:r>
-        <w:t>aries assets.  Over that time span I managed family related funds</w:t>
-      </w:r>
-      <w:r>
-        <w:t>, and estates</w:t>
-      </w:r>
-      <w:r>
-        <w:t xml:space="preserve">.  I dedicated </w:t>
-      </w:r>
-      <w:r>
-        <w:t xml:space="preserve">over a </w:t>
-      </w:r>
-      <w:r>
-        <w:t xml:space="preserve">decade of my life to financial analysis, price behavior, trading software development, and anything related to price </w:t>
-      </w:r>
-      <w:r>
-        <w:t xml:space="preserve">behavior </w:t>
-      </w:r>
-      <w:r>
-        <w:t xml:space="preserve">while working at Morgan Stanley, </w:t>
-      </w:r>
-      <w:r>
-        <w:t>and</w:t>
-      </w:r>
-      <w:r>
-        <w:t xml:space="preserve"> for my own company.</w:t>
-      </w:r>
-    </w:p>
-    <w:p>
-      <w:pPr>
-        <w:pStyle w:val="Heading4"/>
-      </w:pPr>
-      <w:r>
-        <w:t xml:space="preserve">Anna </w:t>
-      </w:r>
-      <w:proofErr w:type="spellStart"/>
-      <w:r>
-        <w:t>Kretovitz</w:t>
-      </w:r>
-      <w:proofErr w:type="spellEnd"/>
-      <w:r>
-        <w:t xml:space="preserve"> – Finance and Accounting</w:t>
-      </w:r>
-    </w:p>
-    <w:p>
-      <w:r>
-        <w:t>Anna comes from a corporate background.  She ran companies in New York City and was a Chief Financial Officer at US Grant.  She holds a CPA license and will be our go to person when it comes to running our accounting</w:t>
-      </w:r>
-      <w:r>
-        <w:t>, taxation,</w:t>
-      </w:r>
-      <w:r>
-        <w:t xml:space="preserve"> and internal finance.</w:t>
-      </w:r>
-    </w:p>
-    <w:p>
-      <w:pPr>
-        <w:pStyle w:val="Heading4"/>
-      </w:pPr>
-      <w:r>
-        <w:t xml:space="preserve">Robert </w:t>
-      </w:r>
-      <w:proofErr w:type="spellStart"/>
-      <w:r>
-        <w:t>Muer</w:t>
-      </w:r>
-      <w:proofErr w:type="spellEnd"/>
-      <w:r>
-        <w:t xml:space="preserve"> – IT Security and Development</w:t>
-      </w:r>
-    </w:p>
-    <w:p>
-      <w:r>
-        <w:t xml:space="preserve">Robert is freelancing for Onasander, but we are looking to hire him full time once ICO starts.  Robert has an extensive background in IT security.  His 15-year tenure in IT Security at various financial </w:t>
-      </w:r>
-      <w:r>
-        <w:t>firms</w:t>
-      </w:r>
-      <w:r>
-        <w:t xml:space="preserve"> gave him tremendous experience in </w:t>
-      </w:r>
-      <w:r>
-        <w:t>securing data,</w:t>
-      </w:r>
-      <w:r>
-        <w:t xml:space="preserve"> money, information, and info structure.</w:t>
-      </w:r>
-    </w:p>
-    <w:p>
-      <w:pPr>
-        <w:pStyle w:val="Heading4"/>
-      </w:pPr>
-      <w:r>
-        <w:lastRenderedPageBreak/>
-        <w:t>Adam Wagner – Developer &amp; IT Lead</w:t>
-      </w:r>
-    </w:p>
-    <w:p>
-      <w:r>
-        <w:t xml:space="preserve">Adam is a developer who developed our website and will be responsible for developing all reporting software for the company.  His talents and leadership will be utilized where he will lead a team of developers to </w:t>
-      </w:r>
-      <w:r>
-        <w:t>build</w:t>
-      </w:r>
-      <w:r>
-        <w:t xml:space="preserve"> dividend payment system for our ICO clients, back office applications, intranets, internal Onasander </w:t>
-      </w:r>
-      <w:r>
-        <w:t>token</w:t>
-      </w:r>
-      <w:r>
-        <w:t xml:space="preserve"> exchange, and many more</w:t>
-      </w:r>
-      <w:r>
-        <w:t xml:space="preserve"> IT projects.</w:t>
-      </w:r>
-    </w:p>
-    <w:p>
-      <w:pPr>
-        <w:pStyle w:val="Heading2"/>
-      </w:pPr>
-      <w:bookmarkStart w:id="36" w:name="_Toc509830170"/>
-      <w:r>
-        <w:t>Positions Available After ICO</w:t>
-      </w:r>
-      <w:bookmarkEnd w:id="36"/>
       <w:r>
         <w:br/>
       </w:r>
@@ -6801,225 +6855,230 @@
       <w:pPr>
         <w:pStyle w:val="Heading1"/>
       </w:pPr>
-      <w:bookmarkStart w:id="37" w:name="_Toc509830171"/>
+      <w:bookmarkStart w:id="36" w:name="_Toc509830171"/>
+      <w:r>
+        <w:t>Technical Details</w:t>
+      </w:r>
+      <w:bookmarkEnd w:id="36"/>
+    </w:p>
+    <w:p>
+      <w:r>
+        <w:t xml:space="preserve">Onasander tokens are cryptocurrency </w:t>
+      </w:r>
+      <w:r>
+        <w:t xml:space="preserve">ERC20 </w:t>
+      </w:r>
+      <w:r>
+        <w:t xml:space="preserve">tokens based on </w:t>
+      </w:r>
+      <w:r>
+        <w:t>Ethereum</w:t>
+      </w:r>
+      <w:r>
+        <w:t xml:space="preserve"> technology.  Below you can get familiar with the technology and review how the ONA tokens will work, and how to obtain them in the ICO</w:t>
+      </w:r>
+      <w:r>
+        <w:t xml:space="preserve"> process.</w:t>
+      </w:r>
+    </w:p>
+    <w:p>
+      <w:pPr>
+        <w:pStyle w:val="Heading2"/>
+      </w:pPr>
+      <w:bookmarkStart w:id="37" w:name="_Toc509830172"/>
+      <w:r>
+        <w:t>Cryptocurrencies</w:t>
+      </w:r>
+      <w:bookmarkEnd w:id="37"/>
+    </w:p>
+    <w:p>
+      <w:r>
+        <w:t xml:space="preserve">A digital currency in which encryption techniques are used to regulate the generation of units of currency and verify the transfer of funds, operating independently of a central bank.  Bitcoin being more famous right along with Ethereum. </w:t>
+      </w:r>
+    </w:p>
+    <w:p>
+      <w:pPr>
+        <w:pStyle w:val="Heading2"/>
+      </w:pPr>
+      <w:bookmarkStart w:id="38" w:name="_Toc509830173"/>
+      <w:r>
+        <w:t>Ethereum Coin - ETH</w:t>
+      </w:r>
+      <w:bookmarkEnd w:id="38"/>
+    </w:p>
+    <w:p>
+      <w:r>
+        <w:t>Ethereum is a cryptocurrency, and an open software platform based on blockchain technology that enables developers to build and deploy decentralized applications.</w:t>
+      </w:r>
+    </w:p>
+    <w:p>
+      <w:pPr>
+        <w:pStyle w:val="Heading2"/>
+      </w:pPr>
+      <w:bookmarkStart w:id="39" w:name="_Toc509830174"/>
+      <w:r>
+        <w:t>Blockchain</w:t>
+      </w:r>
+      <w:bookmarkEnd w:id="39"/>
+    </w:p>
+    <w:p>
+      <w:r>
+        <w:t>A digital ledger in which transactions made in Bitcoin or another crypto currency are recorded chronologically and publicly.</w:t>
+      </w:r>
+    </w:p>
+    <w:p>
+      <w:pPr>
+        <w:pStyle w:val="Heading2"/>
+      </w:pPr>
+      <w:bookmarkStart w:id="40" w:name="_Toc509830175"/>
+      <w:r>
+        <w:t>Smart Contracts</w:t>
+      </w:r>
+      <w:bookmarkEnd w:id="40"/>
+    </w:p>
+    <w:p>
+      <w:r>
+        <w:t>A smart contract is a computer protocol intended to digitally facilitate, verify, or enforce the negotiation or performance of a contract. Smart contracts allow the performance of credible transactions without third parties. These transactions are track able and irreversible.</w:t>
+      </w:r>
+    </w:p>
+    <w:p>
+      <w:pPr>
+        <w:pStyle w:val="Heading2"/>
+      </w:pPr>
+      <w:bookmarkStart w:id="41" w:name="_Toc509830176"/>
+      <w:r>
+        <w:t>Wallets</w:t>
+      </w:r>
+      <w:bookmarkEnd w:id="41"/>
+    </w:p>
+    <w:p>
+      <w:r>
+        <w:t>A crypto currency wallet is a software program that stores private and public keys and interacts with various blockchain to enable users to send and receive digital currency and monitor their balance. If you want to use Bitcoin, Ethereum, or any other crypto currency, you will need to have one form of a digital wallet.</w:t>
+      </w:r>
+    </w:p>
+    <w:p>
+      <w:pPr>
+        <w:pStyle w:val="Heading2"/>
+      </w:pPr>
+      <w:bookmarkStart w:id="42" w:name="_Toc509830177"/>
+      <w:r>
+        <w:t>Exchange</w:t>
+      </w:r>
+      <w:bookmarkEnd w:id="42"/>
+    </w:p>
+    <w:p>
+      <w:r>
+        <w:t>Website where you are able to buy and sell Onasander</w:t>
+      </w:r>
+      <w:r>
+        <w:t xml:space="preserve"> and other</w:t>
+      </w:r>
+      <w:r>
+        <w:t xml:space="preserve"> tokens.</w:t>
+      </w:r>
+    </w:p>
+    <w:p>
+      <w:pPr>
+        <w:pStyle w:val="Heading2"/>
+      </w:pPr>
+      <w:bookmarkStart w:id="43" w:name="_Toc509830178"/>
       <w:r>
         <w:lastRenderedPageBreak/>
-        <w:t>Technical Details</w:t>
-      </w:r>
-      <w:bookmarkEnd w:id="37"/>
-    </w:p>
-    <w:p>
-      <w:r>
-        <w:t xml:space="preserve">Onasander tokens are cryptocurrency </w:t>
-      </w:r>
-      <w:r>
-        <w:t xml:space="preserve">ERC20 </w:t>
-      </w:r>
-      <w:r>
-        <w:t xml:space="preserve">tokens based on </w:t>
-      </w:r>
-      <w:r>
-        <w:t>Ethereum</w:t>
-      </w:r>
-      <w:r>
-        <w:t xml:space="preserve"> technology.  Below you can get familiar with the technology and review how the ONA tokens will work, and how to obtain them in the ICO</w:t>
-      </w:r>
-      <w:r>
-        <w:t xml:space="preserve"> process.</w:t>
+        <w:t xml:space="preserve">How Will </w:t>
+      </w:r>
+      <w:r>
+        <w:t>Onasander</w:t>
+      </w:r>
+      <w:r>
+        <w:t xml:space="preserve"> Token</w:t>
+      </w:r>
+      <w:r>
+        <w:t>s</w:t>
+      </w:r>
+      <w:r>
+        <w:t xml:space="preserve"> Work</w:t>
+      </w:r>
+      <w:bookmarkEnd w:id="43"/>
+      <w:r>
+        <w:t>?</w:t>
+      </w:r>
+    </w:p>
+    <w:p>
+      <w:r>
+        <w:t xml:space="preserve">The Onasander </w:t>
+      </w:r>
+      <w:r>
+        <w:t>token</w:t>
+      </w:r>
+      <w:r>
+        <w:t xml:space="preserve"> will work just like a Closed-End Fund.  The number of </w:t>
+      </w:r>
+      <w:r>
+        <w:t>tokens</w:t>
+      </w:r>
+      <w:r>
+        <w:t xml:space="preserve"> will be fixed.  The </w:t>
+      </w:r>
+      <w:r>
+        <w:t xml:space="preserve">tokens </w:t>
+      </w:r>
+      <w:r>
+        <w:t xml:space="preserve">will be traded among investors on an exchange.  Just like stocks, the </w:t>
+      </w:r>
+      <w:r>
+        <w:t>token</w:t>
+      </w:r>
+      <w:r>
+        <w:t xml:space="preserve"> price will be determined according to the laws of supply and demand.  It means it will often trade at a wide discount or premium to the net asset value backing the coin.</w:t>
+      </w:r>
+    </w:p>
+    <w:p>
+      <w:r>
+        <w:t xml:space="preserve">Once listed on the exchange, you will be able to buy more, or sell your tokens.  The </w:t>
+      </w:r>
+      <w:r>
+        <w:t>Onasander token</w:t>
+      </w:r>
+      <w:r>
+        <w:t xml:space="preserve"> is deflationary by design as the supply is limited.   As the company will grow the value of the </w:t>
+      </w:r>
+      <w:r>
+        <w:t>token</w:t>
+      </w:r>
+      <w:r>
+        <w:t xml:space="preserve"> will grow with it.  </w:t>
       </w:r>
     </w:p>
     <w:p>
       <w:pPr>
         <w:pStyle w:val="Heading2"/>
       </w:pPr>
-      <w:bookmarkStart w:id="38" w:name="_Toc509830172"/>
-      <w:r>
-        <w:t>Cryptocurrencies</w:t>
-      </w:r>
-      <w:bookmarkEnd w:id="38"/>
-    </w:p>
-    <w:p>
-      <w:r>
-        <w:t xml:space="preserve">A digital currency in which encryption techniques are used to regulate the generation of units of currency and verify the transfer of funds, operating independently of a central bank.  Bitcoin being more famous right along with Ethereum. </w:t>
-      </w:r>
-    </w:p>
-    <w:p>
-      <w:pPr>
-        <w:pStyle w:val="Heading2"/>
-      </w:pPr>
-      <w:bookmarkStart w:id="39" w:name="_Toc509830173"/>
-      <w:r>
-        <w:t>Ethereum Coin - ETH</w:t>
-      </w:r>
-      <w:bookmarkEnd w:id="39"/>
-    </w:p>
-    <w:p>
-      <w:r>
-        <w:t>Ethereum is a cryptocurrency, and an open software platform based on blockchain technology that enables developers to build and deploy decentralized applications.</w:t>
-      </w:r>
-    </w:p>
-    <w:p>
-      <w:pPr>
-        <w:pStyle w:val="Heading2"/>
-      </w:pPr>
-      <w:bookmarkStart w:id="40" w:name="_Toc509830174"/>
-      <w:r>
-        <w:t>Blockchain</w:t>
-      </w:r>
-      <w:bookmarkEnd w:id="40"/>
-    </w:p>
-    <w:p>
-      <w:r>
-        <w:t>A digital ledger in which transactions made in Bitcoin or another crypto currency are recorded chronologically and publicly.</w:t>
-      </w:r>
-    </w:p>
-    <w:p>
-      <w:pPr>
-        <w:pStyle w:val="Heading2"/>
-      </w:pPr>
-      <w:bookmarkStart w:id="41" w:name="_Toc509830175"/>
-      <w:r>
-        <w:t>Smart Contracts</w:t>
-      </w:r>
-      <w:bookmarkEnd w:id="41"/>
-    </w:p>
-    <w:p>
-      <w:r>
-        <w:t>A smart contract is a computer protocol intended to digitally facilitate, verify, or enforce the negotiation or performance of a contract. Smart contracts allow the performance of credible transactions without third parties. These transactions are track able and irreversible.</w:t>
-      </w:r>
-    </w:p>
-    <w:p>
-      <w:pPr>
-        <w:pStyle w:val="Heading2"/>
-      </w:pPr>
-      <w:bookmarkStart w:id="42" w:name="_Toc509830176"/>
-      <w:r>
-        <w:t>Wallets</w:t>
-      </w:r>
-      <w:bookmarkEnd w:id="42"/>
-    </w:p>
-    <w:p>
-      <w:r>
-        <w:t>A crypto currency wallet is a software program that stores private and public keys and interacts with various blockchain to enable users to send and receive digital currency and monitor their balance. If you want to use Bitcoin, Ethereum, or any other crypto currency, you will need to have one form of a digital wallet.</w:t>
-      </w:r>
-    </w:p>
-    <w:p>
-      <w:pPr>
-        <w:pStyle w:val="Heading2"/>
-      </w:pPr>
-      <w:bookmarkStart w:id="43" w:name="_Toc509830177"/>
-      <w:r>
-        <w:t>Exchange</w:t>
-      </w:r>
-      <w:bookmarkEnd w:id="43"/>
-    </w:p>
-    <w:p>
-      <w:r>
-        <w:t>Website where you are able to buy and sell Onasander</w:t>
-      </w:r>
-      <w:r>
-        <w:t xml:space="preserve"> and other</w:t>
-      </w:r>
-      <w:r>
-        <w:t xml:space="preserve"> tokens.</w:t>
-      </w:r>
-    </w:p>
-    <w:p>
-      <w:pPr>
-        <w:pStyle w:val="Heading2"/>
-      </w:pPr>
-      <w:bookmarkStart w:id="44" w:name="_Toc509830178"/>
-      <w:r>
-        <w:t xml:space="preserve">How Will </w:t>
-      </w:r>
-      <w:r>
-        <w:t>Onasander</w:t>
-      </w:r>
-      <w:r>
-        <w:t xml:space="preserve"> Token</w:t>
-      </w:r>
-      <w:r>
-        <w:t>s</w:t>
-      </w:r>
-      <w:r>
-        <w:t xml:space="preserve"> Work</w:t>
+      <w:bookmarkStart w:id="44" w:name="_Toc509830179"/>
+      <w:r>
+        <w:t xml:space="preserve">How </w:t>
+      </w:r>
+      <w:r>
+        <w:t xml:space="preserve">Will </w:t>
+      </w:r>
+      <w:r>
+        <w:t xml:space="preserve">Onasander </w:t>
+      </w:r>
+      <w:r>
+        <w:t xml:space="preserve">Tokens </w:t>
+      </w:r>
+      <w:r>
+        <w:t>B</w:t>
+      </w:r>
+      <w:r>
+        <w:t xml:space="preserve">e </w:t>
+      </w:r>
+      <w:r>
+        <w:t>Minted</w:t>
       </w:r>
       <w:bookmarkEnd w:id="44"/>
-    </w:p>
-    <w:p>
-      <w:r>
-        <w:t xml:space="preserve">The Onasander </w:t>
-      </w:r>
-      <w:r>
-        <w:t>token</w:t>
-      </w:r>
-      <w:r>
-        <w:t xml:space="preserve"> will work just like a Closed-End Fund.  The number of </w:t>
-      </w:r>
-      <w:r>
-        <w:t>tokens</w:t>
-      </w:r>
-      <w:r>
-        <w:t xml:space="preserve"> will be fixed.  The </w:t>
-      </w:r>
-      <w:r>
-        <w:t xml:space="preserve">tokens </w:t>
-      </w:r>
-      <w:r>
-        <w:t xml:space="preserve">will be traded among investors on an exchange.  Just like stocks, the </w:t>
-      </w:r>
-      <w:r>
-        <w:t>token</w:t>
-      </w:r>
-      <w:r>
-        <w:t xml:space="preserve"> price will be determined according to the laws of supply and demand.  It means it will often trade at a wide discount or premium to the net asset value backing the coin.</w:t>
-      </w:r>
-    </w:p>
-    <w:p>
-      <w:r>
-        <w:lastRenderedPageBreak/>
-        <w:t xml:space="preserve">Once listed on the exchange, you will be able to buy more, or sell your tokens.  The </w:t>
-      </w:r>
-      <w:r>
-        <w:t>Onasander token</w:t>
-      </w:r>
-      <w:r>
-        <w:t xml:space="preserve"> is deflationary by design as the supply is limited.   As the company will grow the value of the </w:t>
-      </w:r>
-      <w:r>
-        <w:t>token</w:t>
-      </w:r>
-      <w:r>
-        <w:t xml:space="preserve"> will grow with it.  </w:t>
-      </w:r>
-    </w:p>
-    <w:p>
-      <w:pPr>
-        <w:pStyle w:val="Heading2"/>
-      </w:pPr>
-      <w:bookmarkStart w:id="45" w:name="_Toc509830179"/>
-      <w:r>
-        <w:t xml:space="preserve">How </w:t>
-      </w:r>
-      <w:r>
-        <w:t xml:space="preserve">Will </w:t>
-      </w:r>
-      <w:r>
-        <w:t xml:space="preserve">Onasander </w:t>
-      </w:r>
-      <w:r>
-        <w:t xml:space="preserve">Tokens </w:t>
-      </w:r>
-      <w:r>
-        <w:t>B</w:t>
-      </w:r>
-      <w:r>
-        <w:t xml:space="preserve">e </w:t>
-      </w:r>
-      <w:r>
-        <w:t>Minted</w:t>
-      </w:r>
-      <w:bookmarkEnd w:id="45"/>
+      <w:r>
+        <w:t>?</w:t>
+      </w:r>
     </w:p>
     <w:p>
       <w:r>
@@ -7269,6 +7328,7 @@
         <w:pStyle w:val="Heading4"/>
       </w:pPr>
       <w:r>
+        <w:lastRenderedPageBreak/>
         <w:t>Paper Wallets</w:t>
       </w:r>
     </w:p>
@@ -7323,11 +7383,7 @@
       </w:r>
       <w:proofErr w:type="spellEnd"/>
       <w:r>
-        <w:t xml:space="preserve"> Smart Contract </w:t>
-      </w:r>
-      <w:r>
-        <w:lastRenderedPageBreak/>
-        <w:t xml:space="preserve">address.  </w:t>
+        <w:t xml:space="preserve"> Smart Contract address.  </w:t>
       </w:r>
       <w:r>
         <w:t xml:space="preserve">It is very </w:t>
@@ -7392,7 +7448,7 @@
       <w:pPr>
         <w:pStyle w:val="Heading2"/>
       </w:pPr>
-      <w:bookmarkStart w:id="46" w:name="_Toc509830180"/>
+      <w:bookmarkStart w:id="45" w:name="_Toc509830180"/>
       <w:r>
         <w:t xml:space="preserve">How to </w:t>
       </w:r>
@@ -7402,68 +7458,244 @@
       <w:r>
         <w:t xml:space="preserve">tain Onasander </w:t>
       </w:r>
+      <w:proofErr w:type="gramStart"/>
       <w:r>
         <w:t>Tokens</w:t>
       </w:r>
+      <w:bookmarkEnd w:id="45"/>
+      <w:r>
+        <w:t xml:space="preserve"> </w:t>
+      </w:r>
+      <w:r>
+        <w:t>?</w:t>
+      </w:r>
+      <w:proofErr w:type="gramEnd"/>
+    </w:p>
+    <w:p>
+      <w:r>
+        <w:t xml:space="preserve">The first pre-ICO token sale will start on June 1, 2018 at 12PM GMT.  In order to be able to buy </w:t>
+      </w:r>
+      <w:r>
+        <w:t>our</w:t>
+      </w:r>
+      <w:r>
+        <w:t xml:space="preserve"> first cheap tokens you need to be ready before June 1.</w:t>
+      </w:r>
+      <w:r>
+        <w:t xml:space="preserve">  You will need to register on our website for the ICO</w:t>
+      </w:r>
+      <w:r>
+        <w:t xml:space="preserve"> before</w:t>
+      </w:r>
+      <w:r>
+        <w:t xml:space="preserve"> the ICO date.</w:t>
+      </w:r>
+    </w:p>
+    <w:p>
+      <w:pPr>
+        <w:pStyle w:val="Heading2"/>
+      </w:pPr>
+      <w:bookmarkStart w:id="46" w:name="_Toc509830181"/>
+      <w:r>
+        <w:t xml:space="preserve">Steps Required </w:t>
+      </w:r>
+      <w:r>
+        <w:t>to</w:t>
+      </w:r>
+      <w:r>
+        <w:t xml:space="preserve"> Purchase </w:t>
+      </w:r>
+      <w:r>
+        <w:t>Our</w:t>
+      </w:r>
+      <w:r>
+        <w:t xml:space="preserve"> Tokens</w:t>
+      </w:r>
       <w:bookmarkEnd w:id="46"/>
       <w:r>
-        <w:t xml:space="preserve"> </w:t>
-      </w:r>
-    </w:p>
-    <w:p>
-      <w:r>
-        <w:t xml:space="preserve">The first pre-ICO token sale will start on June 1, 2018 at 12PM GMT.  In order to be able to buy </w:t>
-      </w:r>
-      <w:r>
-        <w:t>our</w:t>
-      </w:r>
-      <w:r>
-        <w:t xml:space="preserve"> first cheap tokens you need to be ready before June 1.</w:t>
-      </w:r>
-      <w:r>
-        <w:t xml:space="preserve">  You will need to register on our website for the ICO</w:t>
-      </w:r>
-      <w:r>
-        <w:t xml:space="preserve"> before</w:t>
-      </w:r>
-      <w:r>
-        <w:t xml:space="preserve"> the ICO date.</w:t>
-      </w:r>
-    </w:p>
-    <w:p>
-      <w:pPr>
-        <w:pStyle w:val="Heading2"/>
-      </w:pPr>
-      <w:bookmarkStart w:id="47" w:name="_Toc509830181"/>
-      <w:r>
-        <w:t xml:space="preserve">Steps Required </w:t>
+        <w:t>?</w:t>
+      </w:r>
+    </w:p>
+    <w:p>
+      <w:r>
+        <w:t xml:space="preserve">Most important step for the </w:t>
+      </w:r>
+      <w:r>
+        <w:t xml:space="preserve">investors </w:t>
+      </w:r>
+      <w:r>
+        <w:t xml:space="preserve">is </w:t>
+      </w:r>
+      <w:r>
+        <w:t>to have their Ethereum ready.  Follow the steps below in order to be ready on the first day of Onasander ICO.</w:t>
+      </w:r>
+    </w:p>
+    <w:p>
+      <w:pPr>
+        <w:pStyle w:val="Heading4"/>
+      </w:pPr>
+      <w:r>
+        <w:t>Create Your Ethereum Wallet</w:t>
+      </w:r>
+    </w:p>
+    <w:p>
+      <w:r>
+        <w:t>Please refer to the wallets section in this document to choose your favorite ETH Wallet.</w:t>
+      </w:r>
+    </w:p>
+    <w:p>
+      <w:pPr>
+        <w:pStyle w:val="Heading4"/>
+      </w:pPr>
+      <w:r>
+        <w:t>Purchase Your First Ethereum (ETH)</w:t>
+      </w:r>
+    </w:p>
+    <w:p>
+      <w:r>
+        <w:t xml:space="preserve">In order to purchase Onasander tokens, you will need ETH coins in your wallet.  </w:t>
+      </w:r>
+      <w:r>
+        <w:t xml:space="preserve">You can purchase </w:t>
+      </w:r>
+      <w:r>
+        <w:t>Ethereum</w:t>
+      </w:r>
+      <w:r>
+        <w:t xml:space="preserve"> coins on one of these exchanges</w:t>
+      </w:r>
+      <w:r>
+        <w:t xml:space="preserve">: Coinbase, Kraken, </w:t>
+      </w:r>
+      <w:proofErr w:type="spellStart"/>
+      <w:r>
+        <w:t>Bitfinex</w:t>
+      </w:r>
+      <w:proofErr w:type="spellEnd"/>
+      <w:r>
+        <w:t>, Bittrex,</w:t>
+      </w:r>
+      <w:r>
+        <w:t xml:space="preserve"> or any other</w:t>
+      </w:r>
+      <w:r>
+        <w:t xml:space="preserve"> exchange</w:t>
+      </w:r>
+      <w:r>
+        <w:t xml:space="preserve">. </w:t>
+      </w:r>
+    </w:p>
+    <w:p>
+      <w:r>
+        <w:t xml:space="preserve">Some of </w:t>
+      </w:r>
+      <w:r>
+        <w:t xml:space="preserve">the </w:t>
+      </w:r>
+      <w:r>
+        <w:t>above-mentioned</w:t>
+      </w:r>
+      <w:r>
+        <w:t xml:space="preserve"> exchanges</w:t>
+      </w:r>
+      <w:r>
+        <w:t xml:space="preserve"> allow you to trade fiat currency (dollars or euro) for Ethereum directly, while others only allow exchanging Bitcoin or another cryptocurrency to ETH.  One super easy way to purchase ETH is to visit </w:t>
+      </w:r>
+      <w:proofErr w:type="spellStart"/>
+      <w:r>
+        <w:t>MyEtherWallet</w:t>
+      </w:r>
+      <w:proofErr w:type="spellEnd"/>
+      <w:r>
+        <w:t xml:space="preserve"> and click on the Coinbase widget </w:t>
+      </w:r>
+      <w:r>
+        <w:t xml:space="preserve">that </w:t>
+      </w:r>
+      <w:r>
+        <w:t>you see when you log in</w:t>
+      </w:r>
+      <w:r>
+        <w:t>to Coinbase</w:t>
+      </w:r>
+      <w:r>
+        <w:t>.</w:t>
+      </w:r>
+      <w:r>
+        <w:t xml:space="preserve">  Coinbase will exchange your money for ETH and send them to your wallet.</w:t>
+      </w:r>
+    </w:p>
+    <w:p>
+      <w:pPr>
+        <w:pStyle w:val="Heading4"/>
+      </w:pPr>
+      <w:r>
+        <w:t xml:space="preserve">Send </w:t>
+      </w:r>
+      <w:r>
+        <w:t>Ethereum</w:t>
+      </w:r>
+      <w:r>
+        <w:t xml:space="preserve"> From an Exchange </w:t>
       </w:r>
       <w:r>
         <w:t>to</w:t>
       </w:r>
       <w:r>
-        <w:t xml:space="preserve"> Purchase </w:t>
-      </w:r>
-      <w:r>
-        <w:t>Our</w:t>
-      </w:r>
-      <w:r>
-        <w:t xml:space="preserve"> Tokens</w:t>
-      </w:r>
-      <w:bookmarkEnd w:id="47"/>
-    </w:p>
-    <w:p>
-      <w:r>
-        <w:t xml:space="preserve">Most important step for the </w:t>
-      </w:r>
-      <w:r>
-        <w:t xml:space="preserve">investors </w:t>
-      </w:r>
-      <w:r>
-        <w:t xml:space="preserve">is </w:t>
-      </w:r>
-      <w:r>
-        <w:t>to have their Ethereum ready.  Follow the steps below in order to be ready on the first day of Onasander ICO.</w:t>
+        <w:t xml:space="preserve"> Your Wallet</w:t>
+      </w:r>
+    </w:p>
+    <w:p>
+      <w:r>
+        <w:t xml:space="preserve">This is an important step.  Most exchanges do not allow you to send ETH directly to ICO wallets.  The ETH </w:t>
+      </w:r>
+      <w:r>
+        <w:t xml:space="preserve">coins </w:t>
+      </w:r>
+      <w:r>
+        <w:t xml:space="preserve">will go out, but </w:t>
+      </w:r>
+      <w:r>
+        <w:t xml:space="preserve">they </w:t>
+      </w:r>
+      <w:r>
+        <w:t xml:space="preserve">never </w:t>
+      </w:r>
+      <w:r>
+        <w:t>arrive at</w:t>
+      </w:r>
+      <w:r>
+        <w:t xml:space="preserve"> the ICO</w:t>
+      </w:r>
+      <w:r>
+        <w:t xml:space="preserve"> address</w:t>
+      </w:r>
+      <w:r>
+        <w:t xml:space="preserve">.  It is very important to send your ETH coins from the </w:t>
+      </w:r>
+      <w:r>
+        <w:t>e</w:t>
+      </w:r>
+      <w:r>
+        <w:t xml:space="preserve">xchange to </w:t>
+      </w:r>
+      <w:r>
+        <w:t>y</w:t>
+      </w:r>
+      <w:r>
+        <w:t xml:space="preserve">our </w:t>
+      </w:r>
+      <w:r>
+        <w:t>ETH w</w:t>
+      </w:r>
+      <w:r>
+        <w:t xml:space="preserve">allet </w:t>
+      </w:r>
+      <w:r>
+        <w:t>f</w:t>
+      </w:r>
+      <w:r>
+        <w:t xml:space="preserve">irst.  </w:t>
       </w:r>
     </w:p>
     <w:p>
@@ -7471,174 +7703,7 @@
         <w:pStyle w:val="Heading4"/>
       </w:pPr>
       <w:r>
-        <w:t>Create Your Ethereum Wallet</w:t>
-      </w:r>
-    </w:p>
-    <w:p>
-      <w:r>
-        <w:t>Please refer to the wallets section in this document to choose your favorite ETH Wallet.</w:t>
-      </w:r>
-    </w:p>
-    <w:p>
-      <w:pPr>
-        <w:pStyle w:val="Heading4"/>
-      </w:pPr>
-      <w:r>
-        <w:t>Purchase Your First Ethereum (ETH)</w:t>
-      </w:r>
-    </w:p>
-    <w:p>
-      <w:r>
-        <w:t xml:space="preserve">In order to purchase Onasander tokens, you will need ETH coins in your wallet.  </w:t>
-      </w:r>
-      <w:r>
-        <w:t xml:space="preserve">You can purchase </w:t>
-      </w:r>
-      <w:r>
-        <w:t>Ethereum</w:t>
-      </w:r>
-      <w:r>
-        <w:t xml:space="preserve"> coins on one of these exchanges</w:t>
-      </w:r>
-      <w:r>
-        <w:t xml:space="preserve">: Coinbase, Kraken, </w:t>
-      </w:r>
-      <w:proofErr w:type="spellStart"/>
-      <w:r>
-        <w:t>Bitfinex</w:t>
-      </w:r>
-      <w:proofErr w:type="spellEnd"/>
-      <w:r>
-        <w:t>, Bittrex,</w:t>
-      </w:r>
-      <w:r>
-        <w:t xml:space="preserve"> or any other</w:t>
-      </w:r>
-      <w:r>
-        <w:t xml:space="preserve"> exchange</w:t>
-      </w:r>
-      <w:r>
-        <w:t xml:space="preserve">. </w:t>
-      </w:r>
-    </w:p>
-    <w:p>
-      <w:r>
-        <w:t xml:space="preserve">Some of </w:t>
-      </w:r>
-      <w:r>
-        <w:t xml:space="preserve">the </w:t>
-      </w:r>
-      <w:r>
-        <w:t>above-mentioned</w:t>
-      </w:r>
-      <w:r>
-        <w:t xml:space="preserve"> exchanges</w:t>
-      </w:r>
-      <w:r>
-        <w:t xml:space="preserve"> allow you to trade fiat currency (dollars or euro) for Ethereum directly, while others only allow exchanging Bitcoin or another cryptocurrency to ETH.  One super easy way to purchase ETH is to visit </w:t>
-      </w:r>
-      <w:proofErr w:type="spellStart"/>
-      <w:r>
-        <w:t>MyEtherWallet</w:t>
-      </w:r>
-      <w:proofErr w:type="spellEnd"/>
-      <w:r>
-        <w:t xml:space="preserve"> and click on the Coinbase widget </w:t>
-      </w:r>
-      <w:r>
-        <w:t xml:space="preserve">that </w:t>
-      </w:r>
-      <w:r>
-        <w:t>you see when you log in</w:t>
-      </w:r>
-      <w:r>
-        <w:t>to Coinbase</w:t>
-      </w:r>
-      <w:r>
-        <w:t>.</w:t>
-      </w:r>
-      <w:r>
-        <w:t xml:space="preserve">  Coinbase will exchange your money for ETH and send them to your wallet.</w:t>
-      </w:r>
-    </w:p>
-    <w:p>
-      <w:pPr>
-        <w:pStyle w:val="Heading4"/>
-      </w:pPr>
-      <w:r>
-        <w:t xml:space="preserve">Send </w:t>
-      </w:r>
-      <w:r>
-        <w:t>Ethereum</w:t>
-      </w:r>
-      <w:r>
-        <w:t xml:space="preserve"> From an Exchange </w:t>
-      </w:r>
-      <w:r>
-        <w:t>to</w:t>
-      </w:r>
-      <w:r>
-        <w:t xml:space="preserve"> Your Wallet</w:t>
-      </w:r>
-    </w:p>
-    <w:p>
-      <w:r>
-        <w:t xml:space="preserve">This is an important step.  Most exchanges do not allow you to send ETH directly to ICO wallets.  The ETH </w:t>
-      </w:r>
-      <w:r>
-        <w:t xml:space="preserve">coins </w:t>
-      </w:r>
-      <w:r>
-        <w:t xml:space="preserve">will go out, but </w:t>
-      </w:r>
-      <w:r>
-        <w:t xml:space="preserve">they </w:t>
-      </w:r>
-      <w:r>
-        <w:t xml:space="preserve">never </w:t>
-      </w:r>
-      <w:r>
-        <w:t>arrive at</w:t>
-      </w:r>
-      <w:r>
-        <w:t xml:space="preserve"> the ICO</w:t>
-      </w:r>
-      <w:r>
-        <w:t xml:space="preserve"> address</w:t>
-      </w:r>
-      <w:r>
-        <w:t xml:space="preserve">.  It is very important to send your ETH coins from the </w:t>
-      </w:r>
-      <w:r>
-        <w:t>e</w:t>
-      </w:r>
-      <w:r>
-        <w:t xml:space="preserve">xchange to </w:t>
-      </w:r>
-      <w:r>
-        <w:t>y</w:t>
-      </w:r>
-      <w:r>
-        <w:t xml:space="preserve">our </w:t>
-      </w:r>
-      <w:r>
-        <w:t>ETH w</w:t>
-      </w:r>
-      <w:r>
-        <w:t xml:space="preserve">allet </w:t>
-      </w:r>
-      <w:r>
-        <w:t>f</w:t>
-      </w:r>
-      <w:r>
-        <w:t xml:space="preserve">irst.  </w:t>
-      </w:r>
-    </w:p>
-    <w:p>
-      <w:pPr>
-        <w:pStyle w:val="Heading4"/>
-      </w:pPr>
-      <w:r>
+        <w:lastRenderedPageBreak/>
         <w:t xml:space="preserve">Send Ethereum From Your Wallet </w:t>
       </w:r>
       <w:r>
@@ -7695,9 +7760,6 @@
       </w:hyperlink>
       <w:r>
         <w:br/>
-      </w:r>
-      <w:r>
-        <w:lastRenderedPageBreak/>
         <w:t>Minimum Contribution: 0.1 ETH</w:t>
       </w:r>
       <w:r>
@@ -7787,11 +7849,11 @@
       <w:pPr>
         <w:pStyle w:val="Heading2"/>
       </w:pPr>
-      <w:bookmarkStart w:id="48" w:name="_Toc509830182"/>
+      <w:bookmarkStart w:id="47" w:name="_Toc509830182"/>
       <w:r>
         <w:t>Token Price</w:t>
       </w:r>
-      <w:bookmarkEnd w:id="48"/>
+      <w:bookmarkEnd w:id="47"/>
     </w:p>
     <w:p>
       <w:r>
@@ -7850,6 +7912,7 @@
         <w:pStyle w:val="Heading4"/>
       </w:pPr>
       <w:r>
+        <w:lastRenderedPageBreak/>
         <w:t xml:space="preserve">Example for March 6, 2018 </w:t>
       </w:r>
     </w:p>
@@ -7886,7 +7949,6 @@
     </w:p>
     <w:p>
       <w:r>
-        <w:lastRenderedPageBreak/>
         <w:t>The price for our coin will be the cheapest during our first pre-ICO token sale, and it will increase every ICO tranche after.</w:t>
       </w:r>
     </w:p>
@@ -7894,11 +7956,11 @@
       <w:pPr>
         <w:pStyle w:val="Heading2"/>
       </w:pPr>
-      <w:bookmarkStart w:id="49" w:name="_Toc509830183"/>
+      <w:bookmarkStart w:id="48" w:name="_Toc509830183"/>
       <w:r>
         <w:t>Onasander Smart Contract Specification</w:t>
       </w:r>
-      <w:bookmarkEnd w:id="49"/>
+      <w:bookmarkEnd w:id="48"/>
     </w:p>
     <w:p>
       <w:r>
@@ -8094,11 +8156,12 @@
       <w:pPr>
         <w:pStyle w:val="Heading2"/>
       </w:pPr>
-      <w:bookmarkStart w:id="50" w:name="_Toc509830184"/>
-      <w:r>
+      <w:bookmarkStart w:id="49" w:name="_Toc509830184"/>
+      <w:r>
+        <w:lastRenderedPageBreak/>
         <w:t>Final Token Distribution</w:t>
       </w:r>
-      <w:bookmarkEnd w:id="50"/>
+      <w:bookmarkEnd w:id="49"/>
     </w:p>
     <w:p>
       <w:r>
@@ -8133,138 +8196,138 @@
       <w:pPr>
         <w:pStyle w:val="Heading1"/>
       </w:pPr>
-      <w:bookmarkStart w:id="51" w:name="_Toc509830185"/>
-      <w:r>
+      <w:bookmarkStart w:id="50" w:name="_Toc509830185"/>
+      <w:r>
+        <w:t>Summary</w:t>
+      </w:r>
+      <w:bookmarkEnd w:id="50"/>
+    </w:p>
+    <w:p>
+      <w:r>
+        <w:t xml:space="preserve">In this whitepaper we showed you how we are going to build an investment bank using crypto currency based ICO.  </w:t>
+      </w:r>
+      <w:r>
+        <w:t xml:space="preserve">Opening up an investment bank will not be easy, that’s why we are going to accomplish our </w:t>
+      </w:r>
+      <w:r>
+        <w:t>goal</w:t>
+      </w:r>
+      <w:r>
+        <w:t xml:space="preserve"> in steps. </w:t>
+      </w:r>
+      <w:r>
+        <w:t xml:space="preserve"> </w:t>
+      </w:r>
+      <w:proofErr w:type="spellStart"/>
+      <w:r>
+        <w:t>Onasander’s</w:t>
+      </w:r>
+      <w:proofErr w:type="spellEnd"/>
+      <w:r>
+        <w:t xml:space="preserve"> plan to execute the ICO first, open up an investment fund later, and turning it into </w:t>
+      </w:r>
+      <w:r>
+        <w:t xml:space="preserve">the first decentralized investment </w:t>
+      </w:r>
+      <w:r>
+        <w:t xml:space="preserve">bank is a very realistic endeavor. </w:t>
+      </w:r>
+    </w:p>
+    <w:p>
+      <w:r>
+        <w:t xml:space="preserve">Those reading this whitepaper would </w:t>
+      </w:r>
+      <w:r>
+        <w:t>probably</w:t>
+      </w:r>
+      <w:r>
+        <w:t xml:space="preserve"> agree on one thing: the world is changing.  New technologies open up new opportunities.  Crypto currencies give us options to </w:t>
+      </w:r>
+      <w:r>
+        <w:t>form</w:t>
+      </w:r>
+      <w:r>
+        <w:t xml:space="preserve"> capital </w:t>
+      </w:r>
+      <w:r>
+        <w:t>globally and</w:t>
+      </w:r>
+      <w:r>
+        <w:t xml:space="preserve"> accomplish what seemed impossible before.  At Onasander, we believe the future is bright ahead for those that are able to adapt to those change</w:t>
+      </w:r>
+      <w:r>
+        <w:t>s</w:t>
+      </w:r>
+      <w:r>
+        <w:t xml:space="preserve">. </w:t>
+      </w:r>
+    </w:p>
+    <w:p>
+      <w:r>
+        <w:t xml:space="preserve">We hope our ICO will be very successful, and our investments return lucrative dividends to the owners of Onasander tokens. Thanks to our unique price analysis software, we have a chance to build something great.  Moreover, we believe, the world stands in front of an amazing opportunity to develop a new money system for the world. Let our investment bank be part of it. </w:t>
+      </w:r>
+    </w:p>
+    <w:p>
+      <w:r>
+        <w:t xml:space="preserve">Thank you for reading </w:t>
+      </w:r>
+      <w:r>
+        <w:t>until</w:t>
+      </w:r>
+      <w:r>
+        <w:t xml:space="preserve"> the end.  Those of you that do not invest, we welcome you to follow our progress</w:t>
+      </w:r>
+      <w:r>
+        <w:t xml:space="preserve">.  </w:t>
+      </w:r>
+      <w:r>
+        <w:t>Those that will invest in Onasander</w:t>
+      </w:r>
+      <w:r>
+        <w:t>:</w:t>
+      </w:r>
+      <w:r>
+        <w:t xml:space="preserve">  Make no mistake, this ICO has a potential to be the biggest project </w:t>
+      </w:r>
+      <w:r>
+        <w:t xml:space="preserve">build by crowdfunding.  </w:t>
+      </w:r>
+      <w:r>
+        <w:t>You will be part of something great</w:t>
+      </w:r>
+      <w:r>
+        <w:t xml:space="preserve"> and revolutionary</w:t>
+      </w:r>
+      <w:r>
+        <w:t xml:space="preserve">. Your trust in us will be rewarded for years to come.  </w:t>
+      </w:r>
+    </w:p>
+    <w:p>
+      <w:r>
+        <w:t>Welcome aboard</w:t>
+      </w:r>
+      <w:r>
+        <w:t>.</w:t>
+      </w:r>
+      <w:r>
+        <w:t xml:space="preserve">  </w:t>
+      </w:r>
+      <w:r>
+        <w:t>Y</w:t>
+      </w:r>
+      <w:r>
+        <w:t>ou</w:t>
+      </w:r>
+      <w:r>
+        <w:t xml:space="preserve"> will be the builders of tomorrow. </w:t>
+      </w:r>
+    </w:p>
+    <w:p>
+      <w:r>
+        <w:rPr>
+          <w:noProof/>
+        </w:rPr>
         <w:lastRenderedPageBreak/>
-        <w:t>Summary</w:t>
-      </w:r>
-      <w:bookmarkEnd w:id="51"/>
-    </w:p>
-    <w:p>
-      <w:r>
-        <w:t xml:space="preserve">In this whitepaper we showed you how we are going to build an investment bank using crypto currency based ICO.  </w:t>
-      </w:r>
-      <w:r>
-        <w:t xml:space="preserve">Opening up an investment bank will not be easy, that’s why we are going to accomplish our </w:t>
-      </w:r>
-      <w:r>
-        <w:t>goal</w:t>
-      </w:r>
-      <w:r>
-        <w:t xml:space="preserve"> in steps. </w:t>
-      </w:r>
-      <w:r>
-        <w:t xml:space="preserve"> </w:t>
-      </w:r>
-      <w:proofErr w:type="spellStart"/>
-      <w:r>
-        <w:t>Onasander’s</w:t>
-      </w:r>
-      <w:proofErr w:type="spellEnd"/>
-      <w:r>
-        <w:t xml:space="preserve"> plan to execute the ICO first, open up an investment fund later, and turning it into </w:t>
-      </w:r>
-      <w:r>
-        <w:t xml:space="preserve">the first decentralized investment </w:t>
-      </w:r>
-      <w:r>
-        <w:t xml:space="preserve">bank is a very realistic endeavor. </w:t>
-      </w:r>
-    </w:p>
-    <w:p>
-      <w:r>
-        <w:t xml:space="preserve">Those reading this whitepaper would </w:t>
-      </w:r>
-      <w:r>
-        <w:t>probably</w:t>
-      </w:r>
-      <w:r>
-        <w:t xml:space="preserve"> agree on one thing: the world is changing.  New technologies open up new opportunities.  Crypto currencies give us options to </w:t>
-      </w:r>
-      <w:r>
-        <w:t>form</w:t>
-      </w:r>
-      <w:r>
-        <w:t xml:space="preserve"> capital </w:t>
-      </w:r>
-      <w:r>
-        <w:t>globally and</w:t>
-      </w:r>
-      <w:r>
-        <w:t xml:space="preserve"> accomplish what seemed impossible before.  At Onasander, we believe the future is bright ahead for those that are able to adapt to those change</w:t>
-      </w:r>
-      <w:r>
-        <w:t>s</w:t>
-      </w:r>
-      <w:r>
-        <w:t xml:space="preserve">. </w:t>
-      </w:r>
-    </w:p>
-    <w:p>
-      <w:r>
-        <w:t xml:space="preserve">We hope our ICO will be very successful, and our investments return lucrative dividends to the owners of Onasander tokens. Thanks to our unique price analysis software, we have a chance to build something great.  Moreover, we believe, the world stands in front of an amazing opportunity to develop a new money system for the world. Let our investment bank be part of it. </w:t>
-      </w:r>
-    </w:p>
-    <w:p>
-      <w:r>
-        <w:t xml:space="preserve">Thank you for reading </w:t>
-      </w:r>
-      <w:r>
-        <w:t>until</w:t>
-      </w:r>
-      <w:r>
-        <w:t xml:space="preserve"> the end.  Those of you that do not invest, we welcome you to follow our progress</w:t>
-      </w:r>
-      <w:r>
-        <w:t xml:space="preserve">.  </w:t>
-      </w:r>
-      <w:r>
-        <w:t>Those that will invest in Onasander</w:t>
-      </w:r>
-      <w:r>
-        <w:t>:</w:t>
-      </w:r>
-      <w:r>
-        <w:t xml:space="preserve">  Make no mistake, this ICO has a potential to be the biggest project </w:t>
-      </w:r>
-      <w:r>
-        <w:t xml:space="preserve">build by crowdfunding.  </w:t>
-      </w:r>
-      <w:r>
-        <w:t>You will be part of something great</w:t>
-      </w:r>
-      <w:r>
-        <w:t xml:space="preserve"> and revolutionary</w:t>
-      </w:r>
-      <w:r>
-        <w:t xml:space="preserve">. Your trust in us will be rewarded for years to come.  </w:t>
-      </w:r>
-    </w:p>
-    <w:p>
-      <w:r>
-        <w:t>Welcome aboard</w:t>
-      </w:r>
-      <w:r>
-        <w:t>.</w:t>
-      </w:r>
-      <w:r>
-        <w:t xml:space="preserve">  </w:t>
-      </w:r>
-      <w:r>
-        <w:t>Y</w:t>
-      </w:r>
-      <w:r>
-        <w:t>ou</w:t>
-      </w:r>
-      <w:r>
-        <w:t xml:space="preserve"> will be the builders of tomorrow. </w:t>
-      </w:r>
-    </w:p>
-    <w:p>
-      <w:r>
-        <w:rPr>
-          <w:noProof/>
-        </w:rPr>
         <w:drawing>
           <wp:inline distT="0" distB="0" distL="0" distR="0">
             <wp:extent cx="3029585" cy="1097280"/>
@@ -8333,12 +8396,11 @@
       <w:pPr>
         <w:pStyle w:val="Heading1"/>
       </w:pPr>
-      <w:bookmarkStart w:id="52" w:name="_Toc509830186"/>
-      <w:r>
-        <w:lastRenderedPageBreak/>
+      <w:bookmarkStart w:id="51" w:name="_Toc509830186"/>
+      <w:r>
         <w:t>Disclaimer and Terms of Use</w:t>
       </w:r>
-      <w:bookmarkEnd w:id="52"/>
+      <w:bookmarkEnd w:id="51"/>
     </w:p>
     <w:p>
       <w:r>
@@ -8388,6 +8450,7 @@
     </w:p>
     <w:p>
       <w:r>
+        <w:lastRenderedPageBreak/>
         <w:t>This disclaimer and terms of use are governed by the laws of United Sates of America. If a dispute arises for any reason all parties agree, at the sole discretion of Onasander LLC, to first attempt to resolve same with the assistance of an arbitrator in the following location:</w:t>
       </w:r>
     </w:p>
@@ -8441,11 +8504,7 @@
     </w:p>
     <w:p>
       <w:r>
-        <w:t xml:space="preserve">You should not take part in the ICO if you reside in any country where the provision of such services or investments would be contrary to local law or regulation. It is the responsibility of the participants to obtain </w:t>
-      </w:r>
-      <w:r>
-        <w:lastRenderedPageBreak/>
-        <w:t>independent tax, or financial or legal advice should he, or she is uncertain, and to comply with any local law or regulation to which they are subject.</w:t>
+        <w:t>You should not take part in the ICO if you reside in any country where the provision of such services or investments would be contrary to local law or regulation. It is the responsibility of the participants to obtain independent tax, or financial or legal advice should he, or she is uncertain, and to comply with any local law or regulation to which they are subject.</w:t>
       </w:r>
     </w:p>
     <w:p>
@@ -8509,39 +8568,41 @@
       <w:pPr>
         <w:pStyle w:val="Heading1"/>
       </w:pPr>
-      <w:bookmarkStart w:id="53" w:name="_Toc509830187"/>
-      <w:r>
-        <w:lastRenderedPageBreak/>
+      <w:bookmarkStart w:id="52" w:name="_Toc509830187"/>
+      <w:r>
         <w:t>Appendix 1 – Bearish Onasander Market Calls</w:t>
       </w:r>
+      <w:bookmarkEnd w:id="52"/>
+    </w:p>
+    <w:p>
+      <w:r>
+        <w:t>The following charts represent some of the most overpriced markets in the last 18 years.  You can view our current market analysis and past performances</w:t>
+      </w:r>
+      <w:r>
+        <w:t xml:space="preserve"> during bearish market calls.</w:t>
+      </w:r>
+    </w:p>
+    <w:p>
+      <w:pPr>
+        <w:pStyle w:val="Heading2"/>
+      </w:pPr>
+      <w:bookmarkStart w:id="53" w:name="_Toc509830188"/>
+      <w:r>
+        <w:t>Onasander Market Analysis 20</w:t>
+      </w:r>
+      <w:r>
+        <w:t>1</w:t>
+      </w:r>
+      <w:r>
+        <w:t xml:space="preserve">8 – Chart and </w:t>
+      </w:r>
+      <w:r>
+        <w:t>Analysis</w:t>
+      </w:r>
       <w:bookmarkEnd w:id="53"/>
-    </w:p>
-    <w:p>
-      <w:r>
-        <w:t>The following charts represent some of the most overpriced markets in the last 18 years.  You can view our current market analysis and past performances</w:t>
-      </w:r>
-      <w:r>
-        <w:t xml:space="preserve"> during bearish market calls.</w:t>
-      </w:r>
-    </w:p>
-    <w:p>
-      <w:pPr>
-        <w:pStyle w:val="Heading2"/>
-      </w:pPr>
-      <w:bookmarkStart w:id="54" w:name="_Toc509830188"/>
-      <w:r>
-        <w:t>Onasander Market Analysis 20</w:t>
-      </w:r>
-      <w:r>
-        <w:t>1</w:t>
-      </w:r>
-      <w:r>
-        <w:t xml:space="preserve">8 – Chart and </w:t>
-      </w:r>
-      <w:r>
-        <w:t>Analysis</w:t>
-      </w:r>
-      <w:bookmarkEnd w:id="54"/>
+      <w:r>
+        <w:t xml:space="preserve"> - Current</w:t>
+      </w:r>
     </w:p>
     <w:p>
       <w:r>
@@ -8649,6 +8710,7 @@
         <w:pStyle w:val="Heading4"/>
       </w:pPr>
       <w:r>
+        <w:lastRenderedPageBreak/>
         <w:t>Stocks</w:t>
       </w:r>
     </w:p>
@@ -8762,12 +8824,17 @@
       <w:pPr>
         <w:pStyle w:val="Heading2"/>
       </w:pPr>
-      <w:bookmarkStart w:id="55" w:name="_Toc509830189"/>
-      <w:r>
-        <w:lastRenderedPageBreak/>
-        <w:t>Onasander Market Analysis 2008 – Chart and Example Trades</w:t>
-      </w:r>
-      <w:bookmarkEnd w:id="55"/>
+      <w:bookmarkStart w:id="54" w:name="_Toc509830189"/>
+      <w:r>
+        <w:t xml:space="preserve">Onasander Market Analysis 2008 – Chart and </w:t>
+      </w:r>
+      <w:r>
+        <w:t>Past</w:t>
+      </w:r>
+      <w:r>
+        <w:t xml:space="preserve"> Trades</w:t>
+      </w:r>
+      <w:bookmarkEnd w:id="54"/>
     </w:p>
     <w:p>
       <w:r>
@@ -8839,6 +8906,7 @@
         <w:rPr>
           <w:noProof/>
         </w:rPr>
+        <w:lastRenderedPageBreak/>
         <w:drawing>
           <wp:inline distT="0" distB="0" distL="0" distR="0">
             <wp:extent cx="5943600" cy="4498975"/>
@@ -8881,12 +8949,17 @@
       <w:pPr>
         <w:pStyle w:val="Heading2"/>
       </w:pPr>
-      <w:bookmarkStart w:id="56" w:name="_Toc509830190"/>
-      <w:r>
-        <w:lastRenderedPageBreak/>
-        <w:t>Onasander Market Analysis 2000 – Chart and Example Trades</w:t>
-      </w:r>
-      <w:bookmarkEnd w:id="56"/>
+      <w:bookmarkStart w:id="55" w:name="_Toc509830190"/>
+      <w:r>
+        <w:t xml:space="preserve">Onasander Market Analysis 2000 – Chart and </w:t>
+      </w:r>
+      <w:r>
+        <w:t>Past</w:t>
+      </w:r>
+      <w:r>
+        <w:t xml:space="preserve"> Trades</w:t>
+      </w:r>
+      <w:bookmarkEnd w:id="55"/>
     </w:p>
     <w:p>
       <w:r>
@@ -8943,6 +9016,7 @@
         <w:rPr>
           <w:noProof/>
         </w:rPr>
+        <w:lastRenderedPageBreak/>
         <w:drawing>
           <wp:inline distT="0" distB="0" distL="0" distR="0">
             <wp:extent cx="5943600" cy="4498975"/>
@@ -8984,38 +9058,41 @@
       <w:pPr>
         <w:pStyle w:val="Heading1"/>
       </w:pPr>
-      <w:bookmarkStart w:id="57" w:name="_Toc509830191"/>
-      <w:r>
+      <w:bookmarkStart w:id="56" w:name="_Toc509830191"/>
+      <w:r>
+        <w:t>Appendix 2 – Bullish Onasander Market Calls</w:t>
+      </w:r>
+      <w:bookmarkEnd w:id="56"/>
+    </w:p>
+    <w:p>
+      <w:r>
+        <w:t>The following charts represent some of the cheapest markets in the last 18 years.  You can view our current market analysis and past performances during bullish market calls.</w:t>
+      </w:r>
+    </w:p>
+    <w:p>
+      <w:pPr>
+        <w:pStyle w:val="Heading2"/>
+      </w:pPr>
+      <w:bookmarkStart w:id="57" w:name="_Toc509830192"/>
+      <w:r>
+        <w:t>Onasander Market Analysis 2018 – Chart and Analysis</w:t>
+      </w:r>
+      <w:bookmarkEnd w:id="57"/>
+      <w:r>
+        <w:t xml:space="preserve"> - Current</w:t>
+      </w:r>
+    </w:p>
+    <w:p>
+      <w:r>
+        <w:t xml:space="preserve">As of March 2018, the world is in a major asset bubble.  Therefore, there are very few asset classes that are in the BUY category.  The below listed assets are some of the cheapest of them all, but because of the world being in a bubble I would expect these items to get even cheaper.  </w:t>
+      </w:r>
+    </w:p>
+    <w:p>
+      <w:r>
+        <w:rPr>
+          <w:noProof/>
+        </w:rPr>
         <w:lastRenderedPageBreak/>
-        <w:t>Appendix 2 – Bullish Onasander Market Calls</w:t>
-      </w:r>
-      <w:bookmarkEnd w:id="57"/>
-    </w:p>
-    <w:p>
-      <w:r>
-        <w:t>The following charts represent some of the cheapest markets in the last 18 years.  You can view our current market analysis and past performances during bullish market calls.</w:t>
-      </w:r>
-    </w:p>
-    <w:p>
-      <w:pPr>
-        <w:pStyle w:val="Heading2"/>
-      </w:pPr>
-      <w:bookmarkStart w:id="58" w:name="_Toc509830192"/>
-      <w:r>
-        <w:t>Onasander Market Analysis 2018 – Chart and Analysis</w:t>
-      </w:r>
-      <w:bookmarkEnd w:id="58"/>
-    </w:p>
-    <w:p>
-      <w:r>
-        <w:t xml:space="preserve">As of March 2018, the world is in a major asset bubble.  Therefore, there are very few asset classes that are in the BUY category.  The below listed assets are some of the cheapest of them all, but because of the world being in a bubble I would expect these items to get even cheaper.  </w:t>
-      </w:r>
-    </w:p>
-    <w:p>
-      <w:r>
-        <w:rPr>
-          <w:noProof/>
-        </w:rPr>
         <w:drawing>
           <wp:inline distT="0" distB="0" distL="0" distR="0" wp14:anchorId="1477469F" wp14:editId="3EDD0340">
             <wp:extent cx="5943600" cy="2390140"/>
@@ -9078,44 +9155,50 @@
       <w:pPr>
         <w:pStyle w:val="Heading2"/>
       </w:pPr>
-      <w:bookmarkStart w:id="59" w:name="_Toc509830193"/>
-      <w:r>
+      <w:bookmarkStart w:id="58" w:name="_Toc509830193"/>
+      <w:r>
+        <w:t xml:space="preserve">Onasander Market Analysis 2009 – Chart and </w:t>
+      </w:r>
+      <w:r>
+        <w:t>Past</w:t>
+      </w:r>
+      <w:r>
+        <w:t xml:space="preserve"> Trades</w:t>
+      </w:r>
+      <w:bookmarkEnd w:id="58"/>
+    </w:p>
+    <w:p>
+      <w:r>
+        <w:t xml:space="preserve">Charts below show a history of Onasander trades in 2009.  Asset classes </w:t>
+      </w:r>
+      <w:r>
+        <w:t>in the table below were cheap.  Y</w:t>
+      </w:r>
+      <w:r>
+        <w:t>ou can view how much the price ha</w:t>
+      </w:r>
+      <w:r>
+        <w:t>s</w:t>
+      </w:r>
+      <w:r>
+        <w:t xml:space="preserve"> gone up, and how much </w:t>
+      </w:r>
+      <w:r>
+        <w:t>you</w:t>
+      </w:r>
+      <w:r>
+        <w:t xml:space="preserve"> could make using Onasander.</w:t>
+      </w:r>
+      <w:r>
+        <w:br/>
+      </w:r>
+    </w:p>
+    <w:p>
+      <w:r>
+        <w:rPr>
+          <w:noProof/>
+        </w:rPr>
         <w:lastRenderedPageBreak/>
-        <w:t>Onasander Market Analysis 2009 – Chart and Example Trades</w:t>
-      </w:r>
-      <w:bookmarkEnd w:id="59"/>
-    </w:p>
-    <w:p>
-      <w:r>
-        <w:t xml:space="preserve">Charts below show a history of Onasander trades in 2009.  Asset classes </w:t>
-      </w:r>
-      <w:r>
-        <w:t>in the table below were cheap.  Y</w:t>
-      </w:r>
-      <w:r>
-        <w:t>ou can view how much the price ha</w:t>
-      </w:r>
-      <w:r>
-        <w:t>s</w:t>
-      </w:r>
-      <w:r>
-        <w:t xml:space="preserve"> gone up, and how much </w:t>
-      </w:r>
-      <w:r>
-        <w:t>you</w:t>
-      </w:r>
-      <w:r>
-        <w:t xml:space="preserve"> could make using Onasander.</w:t>
-      </w:r>
-      <w:r>
-        <w:br/>
-      </w:r>
-    </w:p>
-    <w:p>
-      <w:r>
-        <w:rPr>
-          <w:noProof/>
-        </w:rPr>
         <w:drawing>
           <wp:inline distT="0" distB="0" distL="0" distR="0" wp14:anchorId="19D80DB5" wp14:editId="10929EE4">
             <wp:extent cx="5943600" cy="2390140"/>
@@ -9200,26 +9283,32 @@
       <w:pPr>
         <w:pStyle w:val="Heading2"/>
       </w:pPr>
-      <w:bookmarkStart w:id="60" w:name="_Toc509830194"/>
-      <w:r>
+      <w:bookmarkStart w:id="59" w:name="_Toc509830194"/>
+      <w:r>
+        <w:t xml:space="preserve">Onasander Market Analysis 2003 – Chart and </w:t>
+      </w:r>
+      <w:r>
+        <w:t>Past</w:t>
+      </w:r>
+      <w:r>
+        <w:t xml:space="preserve"> Trades</w:t>
+      </w:r>
+      <w:bookmarkEnd w:id="59"/>
+    </w:p>
+    <w:p>
+      <w:r>
+        <w:t>Charts below show a history of Onasander trades in 2003.  Asset classes in the table below were cheap.  You can view how much the price has gone up, and how much you could make using Onasander.</w:t>
+      </w:r>
+      <w:r>
+        <w:br/>
+      </w:r>
+    </w:p>
+    <w:p>
+      <w:r>
+        <w:rPr>
+          <w:noProof/>
+        </w:rPr>
         <w:lastRenderedPageBreak/>
-        <w:t>Onasander Market Analysis 2003 – Chart and Example Trades</w:t>
-      </w:r>
-      <w:bookmarkEnd w:id="60"/>
-    </w:p>
-    <w:p>
-      <w:r>
-        <w:t>Charts below show a history of Onasander trades in 2003.  Asset classes in the table below were cheap.  You can view how much the price has gone up, and how much you could make using Onasander.</w:t>
-      </w:r>
-      <w:r>
-        <w:br/>
-      </w:r>
-    </w:p>
-    <w:p>
-      <w:r>
-        <w:rPr>
-          <w:noProof/>
-        </w:rPr>
         <w:drawing>
           <wp:inline distT="0" distB="0" distL="0" distR="0" wp14:anchorId="5F52517C" wp14:editId="740CDB49">
             <wp:extent cx="5943600" cy="2390140"/>
@@ -9304,7 +9393,7 @@
       <w:pPr>
         <w:pStyle w:val="Heading1"/>
       </w:pPr>
-      <w:bookmarkStart w:id="61" w:name="_Toc509830195"/>
+      <w:bookmarkStart w:id="60" w:name="_Toc509830195"/>
       <w:r>
         <w:lastRenderedPageBreak/>
         <w:t xml:space="preserve">Appendix </w:t>
@@ -9315,17 +9404,17 @@
       <w:r>
         <w:t xml:space="preserve"> - Miscellaneous Documents</w:t>
       </w:r>
+      <w:bookmarkEnd w:id="60"/>
+    </w:p>
+    <w:p>
+      <w:pPr>
+        <w:pStyle w:val="Heading2"/>
+      </w:pPr>
+      <w:bookmarkStart w:id="61" w:name="_Toc509830196"/>
+      <w:r>
+        <w:t>Start Up Summary</w:t>
+      </w:r>
       <w:bookmarkEnd w:id="61"/>
-    </w:p>
-    <w:p>
-      <w:pPr>
-        <w:pStyle w:val="Heading2"/>
-      </w:pPr>
-      <w:bookmarkStart w:id="62" w:name="_Toc509830196"/>
-      <w:r>
-        <w:t>Start Up Summary</w:t>
-      </w:r>
-      <w:bookmarkEnd w:id="62"/>
     </w:p>
     <w:p>
       <w:r>
@@ -9609,12 +9698,12 @@
       <w:pPr>
         <w:pStyle w:val="Heading2"/>
       </w:pPr>
-      <w:bookmarkStart w:id="63" w:name="_Toc509830197"/>
+      <w:bookmarkStart w:id="62" w:name="_Toc509830197"/>
       <w:r>
         <w:lastRenderedPageBreak/>
         <w:t>Start Up Expenses</w:t>
       </w:r>
-      <w:bookmarkEnd w:id="63"/>
+      <w:bookmarkEnd w:id="62"/>
       <w:r>
         <w:t xml:space="preserve">  </w:t>
       </w:r>
@@ -10626,7 +10715,7 @@
         <w:pStyle w:val="Heading2"/>
         <w:jc w:val="center"/>
       </w:pPr>
-      <w:bookmarkStart w:id="64" w:name="_Toc509830198"/>
+      <w:bookmarkStart w:id="63" w:name="_Toc509830198"/>
       <w:r>
         <w:rPr>
           <w:noProof/>
@@ -10695,7 +10784,7 @@
       <w:r>
         <w:t>Recommendation</w:t>
       </w:r>
-      <w:bookmarkEnd w:id="64"/>
+      <w:bookmarkEnd w:id="63"/>
     </w:p>
     <w:p/>
     <w:p>
@@ -11885,11 +11974,49 @@
         <w:t xml:space="preserve"> </w:t>
       </w:r>
       <w:r>
-        <w:t>Google+: https://plus.google.com/109672890307005343634</w:t>
+        <w:t xml:space="preserve">Google+: </w:t>
+      </w:r>
+      <w:hyperlink r:id="rId53" w:history="1">
+        <w:r>
+          <w:rPr>
+            <w:rStyle w:val="Hyperlink"/>
+          </w:rPr>
+          <w:t>https://plus.google.com/109672890307005343634</w:t>
+        </w:r>
+      </w:hyperlink>
+    </w:p>
+    <w:p/>
+    <w:p/>
+    <w:p/>
+    <w:p/>
+    <w:p/>
+    <w:p/>
+    <w:p/>
+    <w:p/>
+    <w:p/>
+    <w:p>
+      <w:r>
+        <w:lastRenderedPageBreak/>
+        <w:t>Lease after ICO placeholder</w:t>
+      </w:r>
+    </w:p>
+    <w:p>
+      <w:r>
+        <w:t>Documents</w:t>
+      </w:r>
+      <w:bookmarkStart w:id="64" w:name="_GoBack"/>
+      <w:bookmarkEnd w:id="64"/>
+      <w:r>
+        <w:t xml:space="preserve"> of Incorporation</w:t>
+      </w:r>
+    </w:p>
+    <w:p>
+      <w:r>
+        <w:t>Reg 5 A Registration</w:t>
       </w:r>
     </w:p>
     <w:sectPr>
-      <w:footerReference w:type="default" r:id="rId53"/>
+      <w:footerReference w:type="default" r:id="rId54"/>
       <w:pgSz w:w="12240" w:h="15840" w:code="1"/>
       <w:pgMar w:top="1080" w:right="1440" w:bottom="1080" w:left="1440" w:header="720" w:footer="720" w:gutter="0"/>
       <w:cols w:space="720"/>
@@ -11935,7 +12062,6 @@
         <w:dataBinding w:prefixMappings="xmlns:ns0='http://purl.org/dc/elements/1.1/' xmlns:ns1='http://schemas.openxmlformats.org/package/2006/metadata/core-properties' " w:xpath="/ns1:coreProperties[1]/ns0:title[1]" w:storeItemID="{6C3C8BC8-F283-45AE-878A-BAB7291924A1}"/>
         <w:text/>
       </w:sdtPr>
-      <w:sdtEndPr/>
       <w:sdtContent>
         <w:r>
           <w:t>OnasandeR ICO WHITEPAPER</w:t>
@@ -11961,7 +12087,6 @@
           <w:calendar w:val="gregorian"/>
         </w:date>
       </w:sdtPr>
-      <w:sdtEndPr/>
       <w:sdtContent>
         <w:r>
           <w:t>March 2018</w:t>
@@ -12025,7 +12150,7 @@
         <v:path o:extrusionok="f" gradientshapeok="t" o:connecttype="rect"/>
         <o:lock v:ext="edit" aspectratio="t"/>
       </v:shapetype>
-      <v:shape id="_x0000_i1029" type="#_x0000_t75" style="width:5.9pt;height:5.9pt" o:bullet="t">
+      <v:shape id="_x0000_i1033" type="#_x0000_t75" style="width:6.25pt;height:6.25pt" o:bullet="t">
         <v:imagedata r:id="rId1" o:title="bullet"/>
       </v:shape>
     </w:pict>
@@ -16872,6 +16997,7 @@
     <w:rsid w:val="003C1F4C"/>
     <w:rsid w:val="0044729A"/>
     <w:rsid w:val="004910F5"/>
+    <w:rsid w:val="004B31F5"/>
     <w:rsid w:val="004B7B29"/>
     <w:rsid w:val="004D19B5"/>
     <w:rsid w:val="004F0960"/>
@@ -16891,6 +17017,7 @@
     <w:rsid w:val="00BD3B72"/>
     <w:rsid w:val="00C60844"/>
     <w:rsid w:val="00D0650D"/>
+    <w:rsid w:val="00D13C30"/>
     <w:rsid w:val="00E14B0C"/>
     <w:rsid w:val="00E266BB"/>
     <w:rsid w:val="00E76CB6"/>
@@ -17648,7 +17775,7 @@
 </file>
 
 <file path=customXml/itemProps3.xml><?xml version="1.0" encoding="utf-8"?>
-<ds:datastoreItem xmlns:ds="http://schemas.openxmlformats.org/officeDocument/2006/customXml" ds:itemID="{7FE6E0CA-094B-45D5-9CE4-CA0034618081}">
+<ds:datastoreItem xmlns:ds="http://schemas.openxmlformats.org/officeDocument/2006/customXml" ds:itemID="{477946FC-9726-46CF-AC88-703997A772F4}">
   <ds:schemaRefs>
     <ds:schemaRef ds:uri="http://schemas.openxmlformats.org/officeDocument/2006/bibliography"/>
   </ds:schemaRefs>

</xml_diff>

<commit_message>
Fixed up to the Appendix
</commit_message>
<xml_diff>
--- a/Onasander Whitepaper.docx
+++ b/Onasander Whitepaper.docx
@@ -8164,14 +8164,12 @@
           <w:numId w:val="16"/>
         </w:numPr>
       </w:pPr>
-      <w:proofErr w:type="gramStart"/>
       <w:r>
         <w:t>MyEtherWallet</w:t>
       </w:r>
       <w:r>
-        <w:t xml:space="preserve">  -</w:t>
-      </w:r>
-      <w:proofErr w:type="gramEnd"/>
+        <w:t xml:space="preserve"> -</w:t>
+      </w:r>
       <w:r>
         <w:t xml:space="preserve"> they provide paper wallet option on their website</w:t>
       </w:r>
@@ -8208,8 +8206,6 @@
       <w:r>
         <w:t>sends</w:t>
       </w:r>
-      <w:bookmarkStart w:id="45" w:name="_GoBack"/>
-      <w:bookmarkEnd w:id="45"/>
       <w:r>
         <w:t xml:space="preserve"> the Ethereum into the </w:t>
       </w:r>
@@ -8226,7 +8222,7 @@
         <w:t>important not</w:t>
       </w:r>
       <w:r>
-        <w:t xml:space="preserve"> to send your Ethereum tokens straight from the exchange to our address.  It will not work.  You need to send </w:t>
+        <w:t xml:space="preserve"> to send your Ethereum tokens straight from the exchange to our address.  You need to send </w:t>
       </w:r>
       <w:r>
         <w:t>your</w:t>
@@ -8256,33 +8252,44 @@
     <w:p>
       <w:pPr>
         <w:pStyle w:val="Heading4"/>
-      </w:pPr>
-      <w:r>
+        <w:rPr>
+          <w:sz w:val="18"/>
+          <w:szCs w:val="18"/>
+        </w:rPr>
+      </w:pPr>
+      <w:r>
+        <w:rPr>
+          <w:sz w:val="18"/>
+          <w:szCs w:val="18"/>
+        </w:rPr>
         <w:t>Our ICO crowd funding address:</w:t>
       </w:r>
       <w:r>
-        <w:br/>
-      </w:r>
-      <w:r>
-        <w:br/>
+        <w:rPr>
+          <w:sz w:val="18"/>
+          <w:szCs w:val="18"/>
+        </w:rPr>
+        <w:t xml:space="preserve">  </w:t>
       </w:r>
       <w:r>
         <w:rPr>
           <w:rFonts w:ascii="Montserrat" w:hAnsi="Montserrat"/>
           <w:i w:val="0"/>
-          <w:sz w:val="32"/>
-          <w:szCs w:val="32"/>
+          <w:sz w:val="18"/>
+          <w:szCs w:val="18"/>
           <w:shd w:val="clear" w:color="auto" w:fill="FAFAFA"/>
         </w:rPr>
         <w:t>0x5884c40ddEd55b5649A1AaA677A750eaD35E3043</w:t>
       </w:r>
     </w:p>
-    <w:p/>
     <w:p>
       <w:pPr>
         <w:pStyle w:val="Heading2"/>
       </w:pPr>
-      <w:bookmarkStart w:id="46" w:name="_Toc513561188"/>
+      <w:r>
+        <w:br/>
+      </w:r>
+      <w:bookmarkStart w:id="45" w:name="_Toc513561188"/>
       <w:r>
         <w:t xml:space="preserve">How to </w:t>
       </w:r>
@@ -8292,76 +8299,272 @@
       <w:r>
         <w:t xml:space="preserve">tain Onasander </w:t>
       </w:r>
-      <w:proofErr w:type="gramStart"/>
-      <w:r>
-        <w:t>Tokens</w:t>
+      <w:bookmarkEnd w:id="45"/>
+      <w:r>
+        <w:t>Tokens?</w:t>
+      </w:r>
+    </w:p>
+    <w:p>
+      <w:r>
+        <w:t xml:space="preserve">The first pre-ICO token sale will start </w:t>
+      </w:r>
+      <w:r>
+        <w:t>on July</w:t>
       </w:r>
       <w:r>
         <w:t xml:space="preserve"> </w:t>
       </w:r>
       <w:r>
+        <w:t>22,</w:t>
+      </w:r>
+      <w:r>
+        <w:t xml:space="preserve"> 2018.  In order to be able to buy </w:t>
+      </w:r>
+      <w:r>
+        <w:t>our</w:t>
+      </w:r>
+      <w:r>
+        <w:t xml:space="preserve"> first cheap tokens you need to be ready before </w:t>
+      </w:r>
+      <w:r>
+        <w:t>July 22</w:t>
+      </w:r>
+      <w:r>
+        <w:t>.</w:t>
+      </w:r>
+      <w:r>
+        <w:t xml:space="preserve">  You will need to </w:t>
+      </w:r>
+      <w:r>
+        <w:t xml:space="preserve">have your wallet and ETH ready </w:t>
+      </w:r>
+      <w:r>
+        <w:t>before</w:t>
+      </w:r>
+      <w:r>
+        <w:t xml:space="preserve"> the </w:t>
+      </w:r>
+      <w:r>
+        <w:t>PRE-</w:t>
+      </w:r>
+      <w:r>
+        <w:t>ICO date.</w:t>
+      </w:r>
+    </w:p>
+    <w:p>
+      <w:pPr>
+        <w:pStyle w:val="Heading2"/>
+      </w:pPr>
+      <w:bookmarkStart w:id="46" w:name="_Toc513561189"/>
+      <w:r>
+        <w:t xml:space="preserve">Steps Required </w:t>
+      </w:r>
+      <w:r>
+        <w:t>to</w:t>
+      </w:r>
+      <w:r>
+        <w:t xml:space="preserve"> Purchase </w:t>
+      </w:r>
+      <w:r>
+        <w:t>Our</w:t>
+      </w:r>
+      <w:r>
+        <w:t xml:space="preserve"> Tokens</w:t>
+      </w:r>
+      <w:r>
         <w:t>?</w:t>
       </w:r>
       <w:bookmarkEnd w:id="46"/>
-      <w:proofErr w:type="gramEnd"/>
-    </w:p>
-    <w:p>
-      <w:r>
-        <w:t xml:space="preserve">The first pre-ICO token sale will start on June 1, 2018 at 12PM GMT.  In order to be able to buy </w:t>
-      </w:r>
-      <w:r>
-        <w:t>our</w:t>
-      </w:r>
-      <w:r>
-        <w:t xml:space="preserve"> first cheap tokens you need to be ready before June 1.</w:t>
-      </w:r>
-      <w:r>
-        <w:t xml:space="preserve">  You will need to register on our website for the ICO</w:t>
-      </w:r>
-      <w:r>
-        <w:t xml:space="preserve"> before</w:t>
-      </w:r>
-      <w:r>
-        <w:t xml:space="preserve"> the ICO date.</w:t>
-      </w:r>
-    </w:p>
-    <w:p>
-      <w:pPr>
-        <w:pStyle w:val="Heading2"/>
-      </w:pPr>
-      <w:bookmarkStart w:id="47" w:name="_Toc513561189"/>
-      <w:r>
-        <w:t xml:space="preserve">Steps Required </w:t>
+    </w:p>
+    <w:p>
+      <w:r>
+        <w:t xml:space="preserve">Most important step for the </w:t>
+      </w:r>
+      <w:r>
+        <w:t xml:space="preserve">investors </w:t>
+      </w:r>
+      <w:r>
+        <w:t xml:space="preserve">is </w:t>
+      </w:r>
+      <w:r>
+        <w:t xml:space="preserve">to have their Ethereum ready.  Follow the steps below in order to be ready on the first day of Onasander </w:t>
+      </w:r>
+      <w:r>
+        <w:t>Token Sale</w:t>
+      </w:r>
+      <w:r>
+        <w:t>.</w:t>
+      </w:r>
+    </w:p>
+    <w:p>
+      <w:pPr>
+        <w:pStyle w:val="Heading4"/>
+      </w:pPr>
+      <w:r>
+        <w:t xml:space="preserve">1. </w:t>
+      </w:r>
+      <w:r>
+        <w:t>Create Your Ethereum Wallet</w:t>
+      </w:r>
+    </w:p>
+    <w:p>
+      <w:r>
+        <w:t>Please refer to the wallets section in this document to choose your favorite ETH Wallet.</w:t>
+      </w:r>
+    </w:p>
+    <w:p>
+      <w:pPr>
+        <w:pStyle w:val="Heading4"/>
+      </w:pPr>
+      <w:r>
+        <w:t xml:space="preserve">2.  </w:t>
+      </w:r>
+      <w:r>
+        <w:t>Purchase Your First Ethereum (ETH)</w:t>
+      </w:r>
+    </w:p>
+    <w:p>
+      <w:r>
+        <w:t xml:space="preserve">In order to purchase Onasander tokens, you will need ETH coins in your wallet.  </w:t>
+      </w:r>
+      <w:r>
+        <w:t xml:space="preserve">You can purchase </w:t>
+      </w:r>
+      <w:r>
+        <w:t>Ethereum</w:t>
+      </w:r>
+      <w:r>
+        <w:t xml:space="preserve"> coins on one of these exchanges</w:t>
+      </w:r>
+      <w:r>
+        <w:t>: Coinbase, Kraken, Bitfinex, Bittrex,</w:t>
+      </w:r>
+      <w:r>
+        <w:t xml:space="preserve"> or any other</w:t>
+      </w:r>
+      <w:r>
+        <w:t xml:space="preserve"> exchange</w:t>
+      </w:r>
+      <w:r>
+        <w:t xml:space="preserve">. </w:t>
+      </w:r>
+      <w:r>
+        <w:t xml:space="preserve"> </w:t>
+      </w:r>
+      <w:r>
+        <w:t xml:space="preserve">Some of </w:t>
+      </w:r>
+      <w:r>
+        <w:t xml:space="preserve">the </w:t>
+      </w:r>
+      <w:r>
+        <w:t>above-mentioned</w:t>
+      </w:r>
+      <w:r>
+        <w:t xml:space="preserve"> exchanges</w:t>
+      </w:r>
+      <w:r>
+        <w:t xml:space="preserve"> allow you to trade fiat currency (dollars or euro) for Ethereum directly, while others only allow exchanging Bitcoin or another cryptocurrency to ETH.  One super easy way to purchase ETH is to visit MyEtherWallet and click on the Coinbase widget </w:t>
+      </w:r>
+      <w:r>
+        <w:t xml:space="preserve">that </w:t>
+      </w:r>
+      <w:r>
+        <w:t>you see when you log in</w:t>
+      </w:r>
+      <w:r>
+        <w:t xml:space="preserve">to </w:t>
+      </w:r>
+      <w:r>
+        <w:t>MyEtherWallet</w:t>
+      </w:r>
+      <w:r>
+        <w:t>.</w:t>
+      </w:r>
+      <w:r>
+        <w:t xml:space="preserve">  Coinbase will exchange your money for ETH and send them to your wallet.</w:t>
+      </w:r>
+    </w:p>
+    <w:p>
+      <w:pPr>
+        <w:pStyle w:val="Heading4"/>
+      </w:pPr>
+      <w:r>
+        <w:t xml:space="preserve">3.  </w:t>
+      </w:r>
+      <w:r>
+        <w:t xml:space="preserve">Send </w:t>
+      </w:r>
+      <w:r>
+        <w:t>Ethereum</w:t>
+      </w:r>
+      <w:r>
+        <w:t xml:space="preserve"> From an Exchange </w:t>
       </w:r>
       <w:r>
         <w:t>to</w:t>
       </w:r>
       <w:r>
-        <w:t xml:space="preserve"> Purchase </w:t>
-      </w:r>
-      <w:r>
-        <w:t>Our</w:t>
-      </w:r>
-      <w:r>
-        <w:t xml:space="preserve"> Tokens</w:t>
-      </w:r>
-      <w:r>
-        <w:t>?</w:t>
-      </w:r>
-      <w:bookmarkEnd w:id="47"/>
-    </w:p>
-    <w:p>
-      <w:r>
-        <w:t xml:space="preserve">Most important step for the </w:t>
-      </w:r>
-      <w:r>
-        <w:t xml:space="preserve">investors </w:t>
-      </w:r>
-      <w:r>
-        <w:t xml:space="preserve">is </w:t>
-      </w:r>
-      <w:r>
-        <w:t>to have their Ethereum ready.  Follow the steps below in order to be ready on the first day of Onasander ICO.</w:t>
+        <w:t xml:space="preserve"> Your Wallet</w:t>
+      </w:r>
+    </w:p>
+    <w:p>
+      <w:r>
+        <w:t xml:space="preserve">This is an important step.  Most exchanges do not allow you to send ETH directly to ICO </w:t>
+      </w:r>
+      <w:r>
+        <w:t>contract address</w:t>
+      </w:r>
+      <w:r>
+        <w:t xml:space="preserve">.  The ETH </w:t>
+      </w:r>
+      <w:r>
+        <w:t xml:space="preserve">coins </w:t>
+      </w:r>
+      <w:r>
+        <w:t xml:space="preserve">will go out, but </w:t>
+      </w:r>
+      <w:r>
+        <w:t xml:space="preserve">they </w:t>
+      </w:r>
+      <w:r>
+        <w:t xml:space="preserve">never </w:t>
+      </w:r>
+      <w:r>
+        <w:t>arrive at</w:t>
+      </w:r>
+      <w:r>
+        <w:t xml:space="preserve"> the ICO</w:t>
+      </w:r>
+      <w:r>
+        <w:t xml:space="preserve"> address</w:t>
+      </w:r>
+      <w:r>
+        <w:t xml:space="preserve">.  It is very important to send your ETH coins from the </w:t>
+      </w:r>
+      <w:r>
+        <w:t>e</w:t>
+      </w:r>
+      <w:r>
+        <w:t xml:space="preserve">xchange to </w:t>
+      </w:r>
+      <w:r>
+        <w:t>y</w:t>
+      </w:r>
+      <w:r>
+        <w:t xml:space="preserve">our </w:t>
+      </w:r>
+      <w:r>
+        <w:t>ETH w</w:t>
+      </w:r>
+      <w:r>
+        <w:t xml:space="preserve">allet </w:t>
+      </w:r>
+      <w:r>
+        <w:t>f</w:t>
+      </w:r>
+      <w:r>
+        <w:t xml:space="preserve">irst.  </w:t>
       </w:r>
     </w:p>
     <w:p>
@@ -8369,172 +8572,15 @@
         <w:pStyle w:val="Heading4"/>
       </w:pPr>
       <w:r>
-        <w:t>Create Your Ethereum Wallet</w:t>
-      </w:r>
-    </w:p>
-    <w:p>
-      <w:r>
-        <w:t>Please refer to the wallets section in this document to choose your favorite ETH Wallet.</w:t>
-      </w:r>
-    </w:p>
-    <w:p>
-      <w:pPr>
-        <w:pStyle w:val="Heading4"/>
-      </w:pPr>
-      <w:r>
-        <w:t>Purchase Your First Ethereum (ETH)</w:t>
-      </w:r>
-    </w:p>
-    <w:p>
-      <w:r>
-        <w:t xml:space="preserve">In order to purchase Onasander tokens, you will need ETH coins in your wallet.  </w:t>
-      </w:r>
-      <w:r>
-        <w:t xml:space="preserve">You can purchase </w:t>
-      </w:r>
-      <w:r>
-        <w:t>Ethereum</w:t>
-      </w:r>
-      <w:r>
-        <w:t xml:space="preserve"> coins on one of these exchanges</w:t>
-      </w:r>
-      <w:r>
-        <w:t xml:space="preserve">: Coinbase, Kraken, </w:t>
-      </w:r>
-      <w:proofErr w:type="spellStart"/>
-      <w:r>
-        <w:t>Bitfinex</w:t>
-      </w:r>
-      <w:proofErr w:type="spellEnd"/>
-      <w:r>
-        <w:t>, Bittrex,</w:t>
-      </w:r>
-      <w:r>
-        <w:t xml:space="preserve"> or any other</w:t>
-      </w:r>
-      <w:r>
-        <w:t xml:space="preserve"> exchange</w:t>
-      </w:r>
-      <w:r>
-        <w:t xml:space="preserve">. </w:t>
-      </w:r>
-    </w:p>
-    <w:p>
-      <w:r>
-        <w:t xml:space="preserve">Some of </w:t>
-      </w:r>
-      <w:r>
-        <w:t xml:space="preserve">the </w:t>
-      </w:r>
-      <w:r>
-        <w:t>above-mentioned</w:t>
-      </w:r>
-      <w:r>
-        <w:t xml:space="preserve"> exchanges</w:t>
-      </w:r>
-      <w:r>
-        <w:t xml:space="preserve"> allow you to trade fiat currency (dollars or euro) for Ethereum directly, while others only allow exchanging Bitcoin or another cryptocurrency to ETH.  One super easy way to purchase ETH is to visit MyEtherWallet and click on the Coinbase widget </w:t>
-      </w:r>
-      <w:r>
-        <w:t xml:space="preserve">that </w:t>
-      </w:r>
-      <w:r>
-        <w:t>you see when you log in</w:t>
-      </w:r>
-      <w:r>
-        <w:t>to Coinbase</w:t>
-      </w:r>
-      <w:r>
-        <w:t>.</w:t>
-      </w:r>
-      <w:r>
-        <w:t xml:space="preserve">  Coinbase will exchange your money for ETH and send them to your wallet.</w:t>
-      </w:r>
-    </w:p>
-    <w:p>
-      <w:pPr>
-        <w:pStyle w:val="Heading4"/>
-      </w:pPr>
-      <w:r>
-        <w:t xml:space="preserve">Send </w:t>
-      </w:r>
-      <w:r>
-        <w:t>Ethereum</w:t>
-      </w:r>
-      <w:r>
-        <w:t xml:space="preserve"> From an Exchange </w:t>
+        <w:t xml:space="preserve">4.  </w:t>
+      </w:r>
+      <w:r>
+        <w:t xml:space="preserve">Send Ethereum From Your Wallet </w:t>
       </w:r>
       <w:r>
         <w:t>to</w:t>
       </w:r>
       <w:r>
-        <w:t xml:space="preserve"> Your Wallet</w:t>
-      </w:r>
-    </w:p>
-    <w:p>
-      <w:r>
-        <w:t xml:space="preserve">This is an important step.  Most exchanges do not allow you to send ETH directly to ICO wallets.  The ETH </w:t>
-      </w:r>
-      <w:r>
-        <w:t xml:space="preserve">coins </w:t>
-      </w:r>
-      <w:r>
-        <w:t xml:space="preserve">will go out, but </w:t>
-      </w:r>
-      <w:r>
-        <w:t xml:space="preserve">they </w:t>
-      </w:r>
-      <w:r>
-        <w:t xml:space="preserve">never </w:t>
-      </w:r>
-      <w:r>
-        <w:t>arrive at</w:t>
-      </w:r>
-      <w:r>
-        <w:t xml:space="preserve"> the ICO</w:t>
-      </w:r>
-      <w:r>
-        <w:t xml:space="preserve"> address</w:t>
-      </w:r>
-      <w:r>
-        <w:t xml:space="preserve">.  It is very important to send your ETH coins from the </w:t>
-      </w:r>
-      <w:r>
-        <w:t>e</w:t>
-      </w:r>
-      <w:r>
-        <w:t xml:space="preserve">xchange to </w:t>
-      </w:r>
-      <w:r>
-        <w:t>y</w:t>
-      </w:r>
-      <w:r>
-        <w:t xml:space="preserve">our </w:t>
-      </w:r>
-      <w:r>
-        <w:t>ETH w</w:t>
-      </w:r>
-      <w:r>
-        <w:t xml:space="preserve">allet </w:t>
-      </w:r>
-      <w:r>
-        <w:t>f</w:t>
-      </w:r>
-      <w:r>
-        <w:t xml:space="preserve">irst.  </w:t>
-      </w:r>
-    </w:p>
-    <w:p>
-      <w:pPr>
-        <w:pStyle w:val="Heading4"/>
-      </w:pPr>
-      <w:r>
-        <w:t xml:space="preserve">Send Ethereum From Your Wallet </w:t>
-      </w:r>
-      <w:r>
-        <w:t>to</w:t>
-      </w:r>
-      <w:r>
         <w:t xml:space="preserve"> </w:t>
       </w:r>
       <w:r>
@@ -8546,7 +8592,13 @@
     </w:p>
     <w:p>
       <w:r>
-        <w:t>The next step requires you to visit our website www.Onasander.com and register for the ICO. On our website you will see the following information:</w:t>
+        <w:t xml:space="preserve">The next step requires you to visit our website www.Onasander.com and </w:t>
+      </w:r>
+      <w:r>
+        <w:t>obtain Onasander Contract Address</w:t>
+      </w:r>
+      <w:r>
+        <w:t>. On our website you will see the following information:</w:t>
       </w:r>
     </w:p>
     <w:p>
@@ -8557,7 +8609,6 @@
         <w:rPr>
           <w:rStyle w:val="Heading4Char"/>
         </w:rPr>
-        <w:lastRenderedPageBreak/>
         <w:t>Contract Address</w:t>
       </w:r>
       <w:r>
@@ -8594,6 +8645,7 @@
     </w:p>
     <w:p>
       <w:r>
+        <w:lastRenderedPageBreak/>
         <w:t xml:space="preserve">The most important thing here is the contract address. It’s just another wallet like yours.  Below is an example of a wallet sending ETH to our </w:t>
       </w:r>
       <w:r>
@@ -8675,11 +8727,11 @@
       <w:pPr>
         <w:pStyle w:val="Heading2"/>
       </w:pPr>
-      <w:bookmarkStart w:id="48" w:name="_Toc513561190"/>
+      <w:bookmarkStart w:id="47" w:name="_Toc513561190"/>
       <w:r>
         <w:t>Token Price</w:t>
       </w:r>
-      <w:bookmarkEnd w:id="48"/>
+      <w:bookmarkEnd w:id="47"/>
     </w:p>
     <w:p>
       <w:r>
@@ -8738,7 +8790,19 @@
         <w:pStyle w:val="Heading4"/>
       </w:pPr>
       <w:r>
-        <w:t xml:space="preserve">Example for March 6, 2018 </w:t>
+        <w:t xml:space="preserve">Example for </w:t>
+      </w:r>
+      <w:r>
+        <w:t>May</w:t>
+      </w:r>
+      <w:r>
+        <w:t xml:space="preserve"> </w:t>
+      </w:r>
+      <w:r>
+        <w:t>9</w:t>
+      </w:r>
+      <w:r>
+        <w:t xml:space="preserve">, 2018 </w:t>
       </w:r>
     </w:p>
     <w:p>
@@ -8748,10 +8812,12 @@
       <w:r>
         <w:t>lease note the price of ETH changes. The example below is based on ETH price of $820.</w:t>
       </w:r>
-    </w:p>
-    <w:p>
-      <w:r>
-        <w:lastRenderedPageBreak/>
+      <w:r>
+        <w:t xml:space="preserve">  Real prices will be different.</w:t>
+      </w:r>
+    </w:p>
+    <w:p>
+      <w:r>
         <w:t>1 ETH = $820</w:t>
       </w:r>
       <w:r>
@@ -8775,6 +8841,7 @@
     </w:p>
     <w:p>
       <w:r>
+        <w:lastRenderedPageBreak/>
         <w:t>The price for our coin will be the cheapest during our first pre-ICO token sale, and it will increase every ICO tranche after.</w:t>
       </w:r>
     </w:p>
@@ -8782,11 +8849,11 @@
       <w:pPr>
         <w:pStyle w:val="Heading2"/>
       </w:pPr>
-      <w:bookmarkStart w:id="49" w:name="_Toc513561191"/>
+      <w:bookmarkStart w:id="48" w:name="_Toc513561191"/>
       <w:r>
         <w:t>Onasander Smart Contract Specification</w:t>
       </w:r>
-      <w:bookmarkEnd w:id="49"/>
+      <w:bookmarkEnd w:id="48"/>
     </w:p>
     <w:p>
       <w:r>
@@ -8830,11 +8897,9 @@
         <w:br/>
         <w:t xml:space="preserve">First </w:t>
       </w:r>
-      <w:proofErr w:type="spellStart"/>
-      <w:r>
-        <w:t>crowdsale</w:t>
-      </w:r>
-      <w:proofErr w:type="spellEnd"/>
+      <w:r>
+        <w:t>crowd sale</w:t>
+      </w:r>
       <w:r>
         <w:t xml:space="preserve"> Hard CAP of $</w:t>
       </w:r>
@@ -8860,16 +8925,26 @@
           <w:t>www.Onasander.com</w:t>
         </w:r>
       </w:hyperlink>
-    </w:p>
-    <w:p>
-      <w:r>
-        <w:t xml:space="preserve">* </w:t>
-      </w:r>
-      <w:r>
-        <w:t>Tokens for Sale</w:t>
-      </w:r>
-      <w:r>
-        <w:t xml:space="preserve">: </w:t>
+      <w:r>
+        <w:rPr>
+          <w:rStyle w:val="Hyperlink"/>
+        </w:rPr>
+        <w:br/>
+      </w:r>
+      <w:r>
+        <w:t>Max Token</w:t>
+      </w:r>
+      <w:r>
+        <w:t>s</w:t>
+      </w:r>
+      <w:r>
+        <w:t>: 88,000,000 ONA</w:t>
+      </w:r>
+      <w:r>
+        <w:br/>
+      </w:r>
+      <w:r>
+        <w:t xml:space="preserve">Tokens for Sale: </w:t>
       </w:r>
       <w:r>
         <w:t>79</w:t>
@@ -8891,13 +8966,39 @@
       </w:r>
       <w:r>
         <w:br/>
-        <w:t>** Max Available Supply</w:t>
-      </w:r>
-      <w:r>
-        <w:t xml:space="preserve"> Ever</w:t>
-      </w:r>
-      <w:r>
-        <w:t xml:space="preserve">: </w:t>
+      </w:r>
+      <w:r>
+        <w:br/>
+      </w:r>
+      <w:r>
+        <w:t>Max</w:t>
+      </w:r>
+      <w:r>
+        <w:t>imum a</w:t>
+      </w:r>
+      <w:r>
+        <w:t xml:space="preserve">vailable </w:t>
+      </w:r>
+      <w:r>
+        <w:t>s</w:t>
+      </w:r>
+      <w:r>
+        <w:t>upply</w:t>
+      </w:r>
+      <w:r>
+        <w:t xml:space="preserve"> </w:t>
+      </w:r>
+      <w:r>
+        <w:t>e</w:t>
+      </w:r>
+      <w:r>
+        <w:t>ver</w:t>
+      </w:r>
+      <w:r>
+        <w:t xml:space="preserve"> could be</w:t>
+      </w:r>
+      <w:r>
+        <w:t xml:space="preserve"> </w:t>
       </w:r>
       <w:r>
         <w:t>79</w:t>
@@ -8920,74 +9021,91 @@
       <w:r>
         <w:t xml:space="preserve"> </w:t>
       </w:r>
-      <w:proofErr w:type="gramStart"/>
-      <w:r>
-        <w:t>In</w:t>
-      </w:r>
-      <w:proofErr w:type="gramEnd"/>
-      <w:r>
-        <w:t xml:space="preserve"> case we sell all tokens (team reserves are excluded)</w:t>
+      <w:r>
+        <w:t>i</w:t>
+      </w:r>
+      <w:r>
+        <w:t>n case we sell all tokens (team reserve</w:t>
+      </w:r>
+      <w:r>
+        <w:t xml:space="preserve"> tokens are excluded as they will be off the market).  </w:t>
+      </w:r>
+      <w:r>
+        <w:t>A</w:t>
+      </w:r>
+      <w:r>
+        <w:t xml:space="preserve">ll numbers </w:t>
+      </w:r>
+      <w:r>
+        <w:t xml:space="preserve">above </w:t>
+      </w:r>
+      <w:r>
+        <w:t>are based on maximum ICO sale.  The price of the coin on the exchange will be proportional to the number of tokens sold</w:t>
+      </w:r>
+      <w:r>
+        <w:t>.</w:t>
       </w:r>
       <w:r>
         <w:br/>
-        <w:t xml:space="preserve">* Max Tokens Minted: </w:t>
-      </w:r>
-      <w:r>
-        <w:t>88</w:t>
-      </w:r>
-      <w:r>
-        <w:t>,000,000 ONAs</w:t>
       </w:r>
       <w:r>
         <w:br/>
       </w:r>
       <w:r>
-        <w:t xml:space="preserve">* </w:t>
-      </w:r>
-      <w:r>
-        <w:t>A</w:t>
-      </w:r>
-      <w:r>
-        <w:t>ll numbers are based on maximum ICO sale.  The price of the coin on the exchange will be proportional to the number of tokens sold</w:t>
-      </w:r>
-      <w:r>
-        <w:t>.</w:t>
-      </w:r>
-      <w:r>
-        <w:br/>
-      </w:r>
-      <w:r>
-        <w:t xml:space="preserve">** </w:t>
-      </w:r>
-      <w:r>
         <w:t>I</w:t>
       </w:r>
       <w:r>
-        <w:t xml:space="preserve">n case of tremendous success after the initial ICO sale, the token price will go up for the next ICO, but the number of Tokens sold </w:t>
+        <w:t xml:space="preserve">n case of tremendous success after the initial </w:t>
+      </w:r>
+      <w:r>
+        <w:t>PRE-</w:t>
+      </w:r>
+      <w:r>
+        <w:t>ICO sale, the token price will go up for the next ICO</w:t>
+      </w:r>
+      <w:r>
+        <w:t xml:space="preserve"> phase, but</w:t>
+      </w:r>
+      <w:r>
+        <w:t xml:space="preserve"> the number of </w:t>
+      </w:r>
+      <w:r>
+        <w:t>t</w:t>
+      </w:r>
+      <w:r>
+        <w:t xml:space="preserve">okens sold </w:t>
       </w:r>
       <w:r>
         <w:t>could</w:t>
       </w:r>
       <w:r>
-        <w:t xml:space="preserve"> be less.  Our target of $50 million per year is fixed.  Therefore, the Available Supply of Onasander tokens could be much less in reality.  The “extra” token</w:t>
+        <w:t xml:space="preserve"> be less.  Our target of $50 million per year is fixed.  Therefore, the Available Supply of Onasander tokens could be much less in reality</w:t>
+      </w:r>
+      <w:r>
+        <w:t xml:space="preserve">, due to price increase since higher price equals less tokens required to be sold. </w:t>
+      </w:r>
+      <w:r>
+        <w:t xml:space="preserve"> The “extra” token</w:t>
       </w:r>
       <w:r>
         <w:t>s</w:t>
       </w:r>
       <w:r>
-        <w:t xml:space="preserve"> will either become company reserves, will be retired from circulation, or the tokens will be held for future ICO recapitalization. </w:t>
+        <w:t xml:space="preserve"> will </w:t>
+      </w:r>
+      <w:r>
+        <w:t xml:space="preserve">be burned after the ICO.  The Burn function was implemented in the Smart Contract. </w:t>
       </w:r>
     </w:p>
     <w:p>
       <w:pPr>
         <w:pStyle w:val="Heading2"/>
       </w:pPr>
-      <w:bookmarkStart w:id="50" w:name="_Toc513561192"/>
-      <w:r>
-        <w:lastRenderedPageBreak/>
+      <w:bookmarkStart w:id="49" w:name="_Toc513561192"/>
+      <w:r>
         <w:t>Final Token Distribution</w:t>
       </w:r>
-      <w:bookmarkEnd w:id="50"/>
+      <w:bookmarkEnd w:id="49"/>
     </w:p>
     <w:p>
       <w:r>
@@ -9022,11 +9140,12 @@
       <w:pPr>
         <w:pStyle w:val="Heading1"/>
       </w:pPr>
-      <w:bookmarkStart w:id="51" w:name="_Toc513561193"/>
-      <w:r>
+      <w:bookmarkStart w:id="50" w:name="_Toc513561193"/>
+      <w:r>
+        <w:lastRenderedPageBreak/>
         <w:t>Summary</w:t>
       </w:r>
-      <w:bookmarkEnd w:id="51"/>
+      <w:bookmarkEnd w:id="50"/>
     </w:p>
     <w:p>
       <w:r>
@@ -9044,19 +9163,44 @@
       <w:r>
         <w:t xml:space="preserve"> </w:t>
       </w:r>
-      <w:proofErr w:type="spellStart"/>
-      <w:r>
-        <w:t>Onasander’s</w:t>
-      </w:r>
-      <w:proofErr w:type="spellEnd"/>
-      <w:r>
-        <w:t xml:space="preserve"> plan to execute the ICO first, open up an investment fund later, and turning it into </w:t>
+      <w:r>
+        <w:t>Onasander</w:t>
+      </w:r>
+      <w:r>
+        <w:t xml:space="preserve"> plan</w:t>
+      </w:r>
+      <w:r>
+        <w:t xml:space="preserve"> is</w:t>
+      </w:r>
+      <w:r>
+        <w:t xml:space="preserve"> to execute the ICO</w:t>
+      </w:r>
+      <w:r>
+        <w:t xml:space="preserve">, </w:t>
+      </w:r>
+      <w:r>
+        <w:t xml:space="preserve">open up </w:t>
+      </w:r>
+      <w:r>
+        <w:t>the</w:t>
+      </w:r>
+      <w:r>
+        <w:t xml:space="preserve"> investment fund</w:t>
+      </w:r>
+      <w:r>
+        <w:t>, and with time turn</w:t>
+      </w:r>
+      <w:r>
+        <w:t xml:space="preserve"> it into </w:t>
       </w:r>
       <w:r>
         <w:t xml:space="preserve">the first decentralized investment </w:t>
       </w:r>
       <w:r>
-        <w:t xml:space="preserve">bank is a very realistic endeavor. </w:t>
+        <w:t>bank</w:t>
+      </w:r>
+      <w:r>
+        <w:t>.</w:t>
       </w:r>
     </w:p>
     <w:p>
@@ -9079,7 +9223,13 @@
         <w:t>globally and</w:t>
       </w:r>
       <w:r>
-        <w:t xml:space="preserve"> accomplish what seemed impossible before.  At Onasander, we believe the future is bright ahead for those that are able to adapt to those change</w:t>
+        <w:t xml:space="preserve"> accomplish what seemed impossible before.  At Onasander, we believe the future is bright ahead for those that are able to adapt </w:t>
+      </w:r>
+      <w:r>
+        <w:t xml:space="preserve">and embrace the </w:t>
+      </w:r>
+      <w:r>
+        <w:t>change</w:t>
       </w:r>
       <w:r>
         <w:t>s</w:t>
@@ -9090,7 +9240,19 @@
     </w:p>
     <w:p>
       <w:r>
-        <w:t xml:space="preserve">We hope our ICO will be very successful, and our investments return lucrative dividends to the owners of Onasander tokens. Thanks to our unique price analysis software, we have a chance to build something great.  Moreover, we believe, the world stands in front of an amazing opportunity to develop a new money system for the world. Let our investment bank be part of it. </w:t>
+        <w:t xml:space="preserve">We hope our ICO will be very successful, and our investments return lucrative dividends to the owners of Onasander tokens. Thanks to our unique </w:t>
+      </w:r>
+      <w:r>
+        <w:t>Asset Price Analysis S</w:t>
+      </w:r>
+      <w:r>
+        <w:t>oftware, we have a chance to build something great.  Moreover, we believe, th</w:t>
+      </w:r>
+      <w:r>
+        <w:t xml:space="preserve">is civilization </w:t>
+      </w:r>
+      <w:r>
+        <w:t xml:space="preserve">stands in front of an amazing opportunity to develop a new money system for the world. Let our investment bank be part of it. </w:t>
       </w:r>
     </w:p>
     <w:p>
@@ -9107,7 +9269,10 @@
         <w:t xml:space="preserve">.  </w:t>
       </w:r>
       <w:r>
-        <w:t>Those that will invest in Onasander</w:t>
+        <w:t>To t</w:t>
+      </w:r>
+      <w:r>
+        <w:t>hose that will invest in Onasander</w:t>
       </w:r>
       <w:r>
         <w:t>:</w:t>
@@ -9153,7 +9318,6 @@
         <w:rPr>
           <w:noProof/>
         </w:rPr>
-        <w:lastRenderedPageBreak/>
         <w:drawing>
           <wp:inline distT="0" distB="0" distL="0" distR="0">
             <wp:extent cx="3029585" cy="1097280"/>
@@ -9222,11 +9386,12 @@
       <w:pPr>
         <w:pStyle w:val="Heading1"/>
       </w:pPr>
-      <w:bookmarkStart w:id="52" w:name="_Toc513561194"/>
-      <w:r>
+      <w:bookmarkStart w:id="51" w:name="_Toc513561194"/>
+      <w:r>
+        <w:lastRenderedPageBreak/>
         <w:t>Disclaimer and Terms of Use</w:t>
       </w:r>
-      <w:bookmarkEnd w:id="52"/>
+      <w:bookmarkEnd w:id="51"/>
     </w:p>
     <w:p>
       <w:r>
@@ -9247,20 +9412,31 @@
     </w:p>
     <w:p>
       <w:r>
-        <w:t>We do reserve the right to cancel the ICO and refund all the money. This could only happen in case of major unforeseeable event, in the very beginning, where I am no longer physically able to continue.  In case of a refund all money would be refunded using ETHEREUM.</w:t>
+        <w:t>We do reserve the right to cancel the ICO and refund all the money. This could only happen in case of major unforeseeable event.  In case of a refund all money would be refunded using ETHEREUM.</w:t>
+      </w:r>
+    </w:p>
+    <w:p>
+      <w:pPr>
+        <w:pStyle w:val="Heading4"/>
+      </w:pPr>
+      <w:r>
+        <w:t>Market Opinions:</w:t>
+      </w:r>
+    </w:p>
+    <w:p>
+      <w:r>
+        <w:t xml:space="preserve">Any opinions, news, research, analysis, prices, or other information contained in this whitepaper is provided as general market commentary and does not constitute investment advice.  </w:t>
+      </w:r>
+    </w:p>
+    <w:p>
+      <w:r>
+        <w:t xml:space="preserve">Another important thing: Onasander LLC, and any of its nominees, Onasander.com and its representatives, members, directors, partners, employees, agents, owners, contractors, or anyone related cannot give investment advice.  </w:t>
       </w:r>
       <w:r>
         <w:br/>
       </w:r>
       <w:r>
         <w:br/>
-        <w:t xml:space="preserve">Another important thing: Onasander LLC, and any of its nominees, Onasander.com and its representatives, members, directors, partners, employees, agents, owners, contractors, or anyone related cannot give investment advice.  </w:t>
-      </w:r>
-      <w:r>
-        <w:br/>
-      </w:r>
-      <w:r>
-        <w:br/>
       </w:r>
       <w:r>
         <w:t>A</w:t>
@@ -9270,13 +9446,25 @@
       </w:r>
     </w:p>
     <w:p>
+      <w:pPr>
+        <w:pStyle w:val="Heading4"/>
+      </w:pPr>
+      <w:r>
+        <w:t>Location</w:t>
+      </w:r>
+    </w:p>
+    <w:p>
+      <w:r>
+        <w:t xml:space="preserve">It is up to the discretion of each individual that is willing to invest in our ICO to make sure they don’t partake in an activity that may be illegal in their country of residence. Countries excluded from this ICO are: United States of America.  Only accredited investors from USA are allowed to invest in the first tranche of the ICO.  The next ICO tranche is reserved for regular USA investors upon Onasander becoming compliant with USA laws.  </w:t>
+      </w:r>
+    </w:p>
+    <w:p>
       <w:r>
         <w:t>Please note that some jurisdictions may not allow the exclusion of implied warranties, so some of the above exclusions may not apply to you. Check your local laws for any restrictions or limitations regarding the exclusion of implied warranties.</w:t>
       </w:r>
     </w:p>
     <w:p>
       <w:r>
-        <w:lastRenderedPageBreak/>
         <w:t>This disclaimer and terms of use are governed by the laws of United Sates of America. If a dispute arises for any reason all parties agree, at the sole discretion of Onasander LLC, to first attempt to resolve same with the assistance of an arbitrator in the following location:</w:t>
       </w:r>
     </w:p>
@@ -9306,6 +9494,7 @@
     </w:p>
     <w:p>
       <w:r>
+        <w:lastRenderedPageBreak/>
         <w:t>If you say or put up any information anywhere on our site or bulletin, you and you alone will be held responsible for any law you break by doing so. Bottom line: Don’t publish anything illegal on our site or try offending anybody with any unlawful, libelous, defamatory, obscene, scandalous, inflammatory, pornographic, nasty, or profane material.</w:t>
       </w:r>
     </w:p>
@@ -9331,43 +9520,6 @@
     <w:p>
       <w:r>
         <w:t>You should not take part in the ICO if you reside in any country where the provision of such services or investments would be contrary to local law or regulation. It is the responsibility of the participants to obtain independent tax, or financial or legal advice should he, or she is uncertain, and to comply with any local law or regulation to which they are subject.</w:t>
-      </w:r>
-    </w:p>
-    <w:p>
-      <w:pPr>
-        <w:pStyle w:val="Heading4"/>
-      </w:pPr>
-      <w:r>
-        <w:t>Market Opinions:</w:t>
-      </w:r>
-    </w:p>
-    <w:p>
-      <w:r>
-        <w:t>Any opinions, news, research, analys</w:t>
-      </w:r>
-      <w:r>
-        <w:t>i</w:t>
-      </w:r>
-      <w:r>
-        <w:t>s, prices, or other information contained in this whitepaper is provided as general market commentary and does not constitute investment advice.  It is up to the discretion of each individual that is willing to invest in our ICO to make sure they don’t partake in an activity that may be illegal in their country of residence. Countries excluded from this ICO are</w:t>
-      </w:r>
-      <w:r>
-        <w:t>:</w:t>
-      </w:r>
-      <w:r>
-        <w:t xml:space="preserve"> </w:t>
-      </w:r>
-      <w:r>
-        <w:t>United States of America</w:t>
-      </w:r>
-      <w:r>
-        <w:t xml:space="preserve">.  Only accredited investors from USA are allowed to invest in the first tranche of the ICO.  The </w:t>
-      </w:r>
-      <w:r>
-        <w:t>next</w:t>
-      </w:r>
-      <w:r>
-        <w:t xml:space="preserve"> ICO tranche is reserved for regular USA investors upon Onasander becoming compliant with USA laws.  </w:t>
       </w:r>
     </w:p>
     <w:p/>
@@ -9384,57 +9536,54 @@
     <w:p/>
     <w:p/>
     <w:p>
-      <w:pPr>
-        <w:rPr>
-          <w:rStyle w:val="Heading1Char"/>
-        </w:rPr>
-      </w:pPr>
-    </w:p>
+      <w:bookmarkStart w:id="52" w:name="_Toc513561195"/>
+    </w:p>
+    <w:p/>
     <w:p>
       <w:pPr>
         <w:pStyle w:val="Heading1"/>
       </w:pPr>
-      <w:bookmarkStart w:id="53" w:name="_Toc513561195"/>
-      <w:r>
+      <w:r>
+        <w:lastRenderedPageBreak/>
         <w:t>Appendix 1 – Bearish Onasander Market Calls</w:t>
       </w:r>
+      <w:bookmarkEnd w:id="52"/>
+    </w:p>
+    <w:p>
+      <w:r>
+        <w:t>The following charts represent some of the most overpriced markets in the last 18 years.  You can view our current market analysis and past performances</w:t>
+      </w:r>
+      <w:r>
+        <w:t xml:space="preserve"> during bearish market calls.</w:t>
+      </w:r>
+    </w:p>
+    <w:p>
+      <w:pPr>
+        <w:pStyle w:val="Heading2"/>
+      </w:pPr>
+      <w:bookmarkStart w:id="53" w:name="_Toc513561196"/>
+      <w:r>
+        <w:t>Onasander Market Analysis 20</w:t>
+      </w:r>
+      <w:r>
+        <w:t>1</w:t>
+      </w:r>
+      <w:r>
+        <w:t xml:space="preserve">8 – </w:t>
+      </w:r>
+      <w:r>
+        <w:t xml:space="preserve">Current </w:t>
+      </w:r>
+      <w:r>
+        <w:t xml:space="preserve">Chart and </w:t>
+      </w:r>
+      <w:r>
+        <w:t>Analysis</w:t>
+      </w:r>
       <w:bookmarkEnd w:id="53"/>
     </w:p>
     <w:p>
       <w:r>
-        <w:t>The following charts represent some of the most overpriced markets in the last 18 years.  You can view our current market analysis and past performances</w:t>
-      </w:r>
-      <w:r>
-        <w:t xml:space="preserve"> during bearish market calls.</w:t>
-      </w:r>
-    </w:p>
-    <w:p>
-      <w:pPr>
-        <w:pStyle w:val="Heading2"/>
-      </w:pPr>
-      <w:bookmarkStart w:id="54" w:name="_Toc513561196"/>
-      <w:r>
-        <w:t>Onasander Market Analysis 20</w:t>
-      </w:r>
-      <w:r>
-        <w:t>1</w:t>
-      </w:r>
-      <w:r>
-        <w:t xml:space="preserve">8 – </w:t>
-      </w:r>
-      <w:r>
-        <w:t xml:space="preserve">Current </w:t>
-      </w:r>
-      <w:r>
-        <w:t xml:space="preserve">Chart and </w:t>
-      </w:r>
-      <w:r>
-        <w:t>Analysis</w:t>
-      </w:r>
-      <w:bookmarkEnd w:id="54"/>
-    </w:p>
-    <w:p>
-      <w:r>
         <w:t>As of 2018, most of investments, in this world, except for few commodities are overpriced.</w:t>
       </w:r>
       <w:r>
@@ -9444,7 +9593,13 @@
         <w:t>downwards in the near future</w:t>
       </w:r>
       <w:r>
-        <w:t xml:space="preserve"> for at least 60%</w:t>
+        <w:t xml:space="preserve"> for at least </w:t>
+      </w:r>
+      <w:r>
+        <w:t>5</w:t>
+      </w:r>
+      <w:r>
+        <w:t>0%</w:t>
       </w:r>
       <w:r>
         <w:t>.</w:t>
@@ -9489,7 +9644,7 @@
         <w:t>, and collectible cars</w:t>
       </w:r>
       <w:r>
-        <w:t xml:space="preserve">. </w:t>
+        <w:t>, gold, palladium.</w:t>
       </w:r>
     </w:p>
     <w:p>
@@ -9498,10 +9653,10 @@
           <w:noProof/>
         </w:rPr>
         <w:drawing>
-          <wp:inline distT="0" distB="0" distL="0" distR="0" wp14:anchorId="55D6F432" wp14:editId="3263018D">
+          <wp:inline distT="0" distB="0" distL="0" distR="0">
             <wp:extent cx="5943600" cy="2390140"/>
             <wp:effectExtent l="0" t="0" r="0" b="0"/>
-            <wp:docPr id="6" name="Picture 6"/>
+            <wp:docPr id="3" name="Picture 3"/>
             <wp:cNvGraphicFramePr>
               <a:graphicFrameLocks xmlns:a="http://schemas.openxmlformats.org/drawingml/2006/main" noChangeAspect="1"/>
             </wp:cNvGraphicFramePr>
@@ -9509,7 +9664,214 @@
               <a:graphicData uri="http://schemas.openxmlformats.org/drawingml/2006/picture">
                 <pic:pic xmlns:pic="http://schemas.openxmlformats.org/drawingml/2006/picture">
                   <pic:nvPicPr>
-                    <pic:cNvPr id="7" name="overpriced-2018.gif"/>
+                    <pic:cNvPr id="3" name="overpriced-2018.gif"/>
+                    <pic:cNvPicPr/>
+                  </pic:nvPicPr>
+                  <pic:blipFill>
+                    <a:blip r:embed="rId11"/>
+                    <a:stretch>
+                      <a:fillRect/>
+                    </a:stretch>
+                  </pic:blipFill>
+                  <pic:spPr>
+                    <a:xfrm>
+                      <a:off x="0" y="0"/>
+                      <a:ext cx="5943600" cy="2390140"/>
+                    </a:xfrm>
+                    <a:prstGeom prst="rect">
+                      <a:avLst/>
+                    </a:prstGeom>
+                  </pic:spPr>
+                </pic:pic>
+              </a:graphicData>
+            </a:graphic>
+          </wp:inline>
+        </w:drawing>
+      </w:r>
+    </w:p>
+    <w:p>
+      <w:pPr>
+        <w:pStyle w:val="Heading4"/>
+      </w:pPr>
+      <w:r>
+        <w:t>Stocks</w:t>
+      </w:r>
+    </w:p>
+    <w:p>
+      <w:r>
+        <w:t xml:space="preserve">Stocks and IT stocks in particular are leading the bull market. There </w:t>
+      </w:r>
+      <w:r>
+        <w:t xml:space="preserve">is a basket of stocks which were favorites on Wall Street for </w:t>
+      </w:r>
+      <w:r>
+        <w:t xml:space="preserve">almost </w:t>
+      </w:r>
+      <w:r>
+        <w:t xml:space="preserve">a decade now.  These stocks are in </w:t>
+      </w:r>
+      <w:r>
+        <w:t xml:space="preserve">major </w:t>
+      </w:r>
+      <w:r>
+        <w:t>bubble territory and will be leading the correction.  Those include: Netflix, Apple, Amazon, Facebook</w:t>
+      </w:r>
+      <w:r>
+        <w:t>, Google, Twitter, A</w:t>
+      </w:r>
+      <w:r>
+        <w:t>didas AG</w:t>
+      </w:r>
+      <w:r>
+        <w:t>,</w:t>
+      </w:r>
+      <w:r>
+        <w:t xml:space="preserve"> and alike.  </w:t>
+      </w:r>
+      <w:r>
+        <w:t xml:space="preserve">These stocks were purchased blindly by retail investors, hedge fund managers, </w:t>
+      </w:r>
+      <w:r>
+        <w:t xml:space="preserve">investment banks, and </w:t>
+      </w:r>
+      <w:r>
+        <w:t xml:space="preserve">varies </w:t>
+      </w:r>
+      <w:r>
+        <w:t>governments</w:t>
+      </w:r>
+      <w:r>
+        <w:t xml:space="preserve"> from all over the world</w:t>
+      </w:r>
+      <w:r>
+        <w:t xml:space="preserve">.  Cheap credit pushed these stocks to </w:t>
+      </w:r>
+      <w:r>
+        <w:t>unsustainable</w:t>
+      </w:r>
+      <w:r>
+        <w:t xml:space="preserve"> levels. </w:t>
+      </w:r>
+    </w:p>
+    <w:p>
+      <w:pPr>
+        <w:pStyle w:val="Heading4"/>
+      </w:pPr>
+      <w:r>
+        <w:t>Real Estate</w:t>
+      </w:r>
+    </w:p>
+    <w:p>
+      <w:r>
+        <w:t xml:space="preserve">Real Estate is also in trouble.  </w:t>
+      </w:r>
+      <w:r>
+        <w:t xml:space="preserve">Nobody realizes, but Real Estate prices reached 2008 bubble era levels again, and in some markets, Real Estate managed to surpass 2008 levels.  </w:t>
+      </w:r>
+      <w:r>
+        <w:t>Overpriced</w:t>
+      </w:r>
+      <w:r>
+        <w:t xml:space="preserve"> Real Estate markets will crash.  </w:t>
+      </w:r>
+      <w:r>
+        <w:t>Real Estate is location specific, and here is a list of overpriced markets that will correct:</w:t>
+      </w:r>
+      <w:r>
+        <w:t xml:space="preserve"> </w:t>
+      </w:r>
+      <w:r>
+        <w:t>Vancouver, Toronto, New York, Los Angeles, Boston, San Jose, Tampa, Seattle</w:t>
+      </w:r>
+      <w:r>
+        <w:t>, and others.</w:t>
+      </w:r>
+    </w:p>
+    <w:p>
+      <w:pPr>
+        <w:pStyle w:val="Heading4"/>
+      </w:pPr>
+      <w:r>
+        <w:t>Commodities</w:t>
+      </w:r>
+    </w:p>
+    <w:p>
+      <w:r>
+        <w:t xml:space="preserve">Commodities are </w:t>
+      </w:r>
+      <w:r>
+        <w:t>not trading with the broader market.  Few commodities like Palladium are in a bubble.  Gold is also expensive. It peaked in 2011 and is slowly correcting.  Most commodities bottomed in 2016.  Therefore</w:t>
+      </w:r>
+      <w:r>
+        <w:t>,</w:t>
+      </w:r>
+      <w:r>
+        <w:t xml:space="preserve"> there is only a handful of commodities that can be shorted.  </w:t>
+      </w:r>
+    </w:p>
+    <w:p>
+      <w:pPr>
+        <w:pStyle w:val="Heading2"/>
+      </w:pPr>
+      <w:bookmarkStart w:id="54" w:name="_Toc513561197"/>
+      <w:r>
+        <w:lastRenderedPageBreak/>
+        <w:t xml:space="preserve">Onasander Market Analysis 2008 – Chart and </w:t>
+      </w:r>
+      <w:r>
+        <w:t>Past</w:t>
+      </w:r>
+      <w:r>
+        <w:t xml:space="preserve"> Trades</w:t>
+      </w:r>
+      <w:bookmarkEnd w:id="54"/>
+    </w:p>
+    <w:p>
+      <w:r>
+        <w:t xml:space="preserve">Charts below show a history of Onasander trades in 2008.  </w:t>
+      </w:r>
+      <w:r>
+        <w:t>Asset classes in the table below were overpriced</w:t>
+      </w:r>
+      <w:r>
+        <w:t>.</w:t>
+      </w:r>
+      <w:r>
+        <w:t xml:space="preserve"> </w:t>
+      </w:r>
+      <w:r>
+        <w:t>Y</w:t>
+      </w:r>
+      <w:r>
+        <w:t>ou can view how much the price has corrected, and how much one could make using Onasander</w:t>
+      </w:r>
+      <w:r>
+        <w:t xml:space="preserve"> in 2008.</w:t>
+      </w:r>
+      <w:bookmarkStart w:id="55" w:name="_GoBack"/>
+      <w:bookmarkEnd w:id="55"/>
+      <w:r>
+        <w:br/>
+      </w:r>
+    </w:p>
+    <w:p>
+      <w:r>
+        <w:rPr>
+          <w:noProof/>
+        </w:rPr>
+        <w:drawing>
+          <wp:inline distT="0" distB="0" distL="0" distR="0">
+            <wp:extent cx="5943600" cy="2390140"/>
+            <wp:effectExtent l="0" t="0" r="0" b="0"/>
+            <wp:docPr id="13" name="Picture 13"/>
+            <wp:cNvGraphicFramePr>
+              <a:graphicFrameLocks xmlns:a="http://schemas.openxmlformats.org/drawingml/2006/main" noChangeAspect="1"/>
+            </wp:cNvGraphicFramePr>
+            <a:graphic xmlns:a="http://schemas.openxmlformats.org/drawingml/2006/main">
+              <a:graphicData uri="http://schemas.openxmlformats.org/drawingml/2006/picture">
+                <pic:pic xmlns:pic="http://schemas.openxmlformats.org/drawingml/2006/picture">
+                  <pic:nvPicPr>
+                    <pic:cNvPr id="13" name="overpriced_2008.gif"/>
                     <pic:cNvPicPr/>
                   </pic:nvPicPr>
                   <pic:blipFill>
@@ -9535,169 +9897,15 @@
       </w:r>
     </w:p>
     <w:p>
-      <w:pPr>
-        <w:pStyle w:val="Heading4"/>
-      </w:pPr>
-      <w:r>
-        <w:lastRenderedPageBreak/>
-        <w:t>Stocks</w:t>
-      </w:r>
-    </w:p>
-    <w:p>
-      <w:r>
-        <w:t xml:space="preserve">Stocks and IT stocks in particular are leading the bull market. There </w:t>
-      </w:r>
-      <w:r>
-        <w:t xml:space="preserve">is a basket of stocks which were favorites on Wall Street for a decade now.  These stocks are in </w:t>
-      </w:r>
-      <w:r>
-        <w:t xml:space="preserve">major </w:t>
-      </w:r>
-      <w:r>
-        <w:t>bubble territory and will be leading the correction.  Those include: Netflix, Apple, Amazon, Facebook</w:t>
-      </w:r>
-      <w:r>
-        <w:t>, Google, Twitter, A</w:t>
-      </w:r>
-      <w:r>
-        <w:t>didas AG</w:t>
-      </w:r>
-      <w:r>
-        <w:t>,</w:t>
-      </w:r>
-      <w:r>
-        <w:t xml:space="preserve"> and alike.  </w:t>
-      </w:r>
-      <w:r>
-        <w:t xml:space="preserve">These stocks were purchased blindly by retail investors, hedge fund managers, </w:t>
-      </w:r>
-      <w:r>
-        <w:t xml:space="preserve">investment banks, and </w:t>
-      </w:r>
-      <w:r>
-        <w:t xml:space="preserve">varies </w:t>
-      </w:r>
-      <w:r>
-        <w:t>governments</w:t>
-      </w:r>
-      <w:r>
-        <w:t xml:space="preserve"> from all over the world</w:t>
-      </w:r>
-      <w:r>
-        <w:t xml:space="preserve">.  Cheap credit pushed these stocks to </w:t>
-      </w:r>
-      <w:r>
-        <w:t>unsustainable</w:t>
-      </w:r>
-      <w:r>
-        <w:t xml:space="preserve"> levels. </w:t>
-      </w:r>
-    </w:p>
-    <w:p>
-      <w:pPr>
-        <w:pStyle w:val="Heading4"/>
-      </w:pPr>
-      <w:r>
-        <w:t>Real Estate</w:t>
-      </w:r>
-    </w:p>
-    <w:p>
-      <w:r>
-        <w:t xml:space="preserve">Real Estate is also in trouble.  </w:t>
-      </w:r>
-      <w:r>
-        <w:t xml:space="preserve">Nobody realizes, but Real Estate prices reached 2008 bubble era levels again, and in some markets, Real Estate managed to surpass 2008 levels.  </w:t>
-      </w:r>
-      <w:r>
-        <w:t>Overpriced</w:t>
-      </w:r>
-      <w:r>
-        <w:t xml:space="preserve"> Real Estate markets will crash.  </w:t>
-      </w:r>
-      <w:r>
-        <w:t>Real Estate is location specific, and here is a list of overpriced markets that will correct:</w:t>
-      </w:r>
-      <w:r>
-        <w:t xml:space="preserve"> </w:t>
-      </w:r>
-      <w:r>
-        <w:t>Vancouver, Toronto, New York, Los Angeles, Boston, San Jose, Tampa, Seattle</w:t>
-      </w:r>
-      <w:r>
-        <w:t>, and others.</w:t>
-      </w:r>
-    </w:p>
-    <w:p>
-      <w:pPr>
-        <w:pStyle w:val="Heading4"/>
-      </w:pPr>
-      <w:r>
-        <w:t>Commodities</w:t>
-      </w:r>
-    </w:p>
-    <w:p>
-      <w:r>
-        <w:t xml:space="preserve">Commodities are </w:t>
-      </w:r>
-      <w:r>
-        <w:t>not trading with the broader market.  Few commodities like Palladium are in a bubble.  Gold is also expensive. It peaked in 2011 and is slowly correcting.  Most commodities bottomed in 2016.  Therefore</w:t>
-      </w:r>
-      <w:r>
-        <w:t>,</w:t>
-      </w:r>
-      <w:r>
-        <w:t xml:space="preserve"> there is only a handful of commodities that can be shorted.  </w:t>
-      </w:r>
-    </w:p>
-    <w:p>
-      <w:pPr>
-        <w:pStyle w:val="Heading2"/>
-      </w:pPr>
-      <w:bookmarkStart w:id="55" w:name="_Toc513561197"/>
-      <w:r>
-        <w:t xml:space="preserve">Onasander Market Analysis 2008 – Chart and </w:t>
-      </w:r>
-      <w:r>
-        <w:t>Past</w:t>
-      </w:r>
-      <w:r>
-        <w:t xml:space="preserve"> Trades</w:t>
-      </w:r>
-      <w:bookmarkEnd w:id="55"/>
-    </w:p>
-    <w:p>
-      <w:r>
-        <w:t xml:space="preserve">Charts below show a history of Onasander trades in 2008.  </w:t>
-      </w:r>
-      <w:r>
-        <w:t>Asset classes in the table below were overpriced</w:t>
-      </w:r>
-      <w:r>
-        <w:t>.</w:t>
-      </w:r>
-      <w:r>
-        <w:t xml:space="preserve"> </w:t>
-      </w:r>
-      <w:r>
-        <w:t>Y</w:t>
-      </w:r>
-      <w:r>
-        <w:t>ou can view how much the price has corrected, and how much one could make using Onasander.</w:t>
-      </w:r>
-      <w:r>
-        <w:br/>
-      </w:r>
-    </w:p>
-    <w:p>
       <w:r>
         <w:rPr>
           <w:noProof/>
         </w:rPr>
         <w:drawing>
           <wp:inline distT="0" distB="0" distL="0" distR="0">
-            <wp:extent cx="5943600" cy="2390140"/>
+            <wp:extent cx="5943600" cy="4498975"/>
             <wp:effectExtent l="0" t="0" r="0" b="0"/>
-            <wp:docPr id="13" name="Picture 13"/>
+            <wp:docPr id="8" name="Picture 8"/>
             <wp:cNvGraphicFramePr>
               <a:graphicFrameLocks xmlns:a="http://schemas.openxmlformats.org/drawingml/2006/main" noChangeAspect="1"/>
             </wp:cNvGraphicFramePr>
@@ -9705,11 +9913,79 @@
               <a:graphicData uri="http://schemas.openxmlformats.org/drawingml/2006/picture">
                 <pic:pic xmlns:pic="http://schemas.openxmlformats.org/drawingml/2006/picture">
                   <pic:nvPicPr>
-                    <pic:cNvPr id="13" name="overpriced_2008.gif"/>
+                    <pic:cNvPr id="8" name="o2008.gif"/>
                     <pic:cNvPicPr/>
                   </pic:nvPicPr>
                   <pic:blipFill>
                     <a:blip r:embed="rId21"/>
+                    <a:stretch>
+                      <a:fillRect/>
+                    </a:stretch>
+                  </pic:blipFill>
+                  <pic:spPr>
+                    <a:xfrm>
+                      <a:off x="0" y="0"/>
+                      <a:ext cx="5943600" cy="4498975"/>
+                    </a:xfrm>
+                    <a:prstGeom prst="rect">
+                      <a:avLst/>
+                    </a:prstGeom>
+                  </pic:spPr>
+                </pic:pic>
+              </a:graphicData>
+            </a:graphic>
+          </wp:inline>
+        </w:drawing>
+      </w:r>
+    </w:p>
+    <w:p/>
+    <w:p>
+      <w:pPr>
+        <w:pStyle w:val="Heading2"/>
+      </w:pPr>
+      <w:bookmarkStart w:id="56" w:name="_Toc513561198"/>
+      <w:r>
+        <w:lastRenderedPageBreak/>
+        <w:t xml:space="preserve">Onasander Market Analysis 2000 – Chart and </w:t>
+      </w:r>
+      <w:r>
+        <w:t>Past</w:t>
+      </w:r>
+      <w:r>
+        <w:t xml:space="preserve"> Trades</w:t>
+      </w:r>
+      <w:bookmarkEnd w:id="56"/>
+    </w:p>
+    <w:p>
+      <w:r>
+        <w:t>Charts below show a history of Onasander trades in 2000.  Asset classes in the table below were overpriced. You can view how much the price has corrected, and how much one could make using Onasander.</w:t>
+      </w:r>
+      <w:r>
+        <w:br/>
+      </w:r>
+    </w:p>
+    <w:p>
+      <w:r>
+        <w:rPr>
+          <w:noProof/>
+        </w:rPr>
+        <w:drawing>
+          <wp:inline distT="0" distB="0" distL="0" distR="0">
+            <wp:extent cx="5943600" cy="2390140"/>
+            <wp:effectExtent l="0" t="0" r="0" b="0"/>
+            <wp:docPr id="14" name="Picture 14"/>
+            <wp:cNvGraphicFramePr>
+              <a:graphicFrameLocks xmlns:a="http://schemas.openxmlformats.org/drawingml/2006/main" noChangeAspect="1"/>
+            </wp:cNvGraphicFramePr>
+            <a:graphic xmlns:a="http://schemas.openxmlformats.org/drawingml/2006/main">
+              <a:graphicData uri="http://schemas.openxmlformats.org/drawingml/2006/picture">
+                <pic:pic xmlns:pic="http://schemas.openxmlformats.org/drawingml/2006/picture">
+                  <pic:nvPicPr>
+                    <pic:cNvPr id="14" name="overpriced-2000.gif"/>
+                    <pic:cNvPicPr/>
+                  </pic:nvPicPr>
+                  <pic:blipFill>
+                    <a:blip r:embed="rId22"/>
                     <a:stretch>
                       <a:fillRect/>
                     </a:stretch>
@@ -9735,12 +10011,11 @@
         <w:rPr>
           <w:noProof/>
         </w:rPr>
-        <w:lastRenderedPageBreak/>
         <w:drawing>
           <wp:inline distT="0" distB="0" distL="0" distR="0">
             <wp:extent cx="5943600" cy="4498975"/>
             <wp:effectExtent l="0" t="0" r="0" b="0"/>
-            <wp:docPr id="8" name="Picture 8"/>
+            <wp:docPr id="4" name="Picture 4"/>
             <wp:cNvGraphicFramePr>
               <a:graphicFrameLocks xmlns:a="http://schemas.openxmlformats.org/drawingml/2006/main" noChangeAspect="1"/>
             </wp:cNvGraphicFramePr>
@@ -9748,11 +10023,11 @@
               <a:graphicData uri="http://schemas.openxmlformats.org/drawingml/2006/picture">
                 <pic:pic xmlns:pic="http://schemas.openxmlformats.org/drawingml/2006/picture">
                   <pic:nvPicPr>
-                    <pic:cNvPr id="8" name="o2008.gif"/>
+                    <pic:cNvPr id="4" name="o2000.gif"/>
                     <pic:cNvPicPr/>
                   </pic:nvPicPr>
                   <pic:blipFill>
-                    <a:blip r:embed="rId22"/>
+                    <a:blip r:embed="rId23"/>
                     <a:stretch>
                       <a:fillRect/>
                     </a:stretch>
@@ -9773,29 +10048,41 @@
         </w:drawing>
       </w:r>
     </w:p>
-    <w:p/>
+    <w:p>
+      <w:pPr>
+        <w:pStyle w:val="Heading1"/>
+      </w:pPr>
+      <w:bookmarkStart w:id="57" w:name="_Toc513561199"/>
+      <w:r>
+        <w:lastRenderedPageBreak/>
+        <w:t>Appendix 2 – Bullish Onasander Market Calls</w:t>
+      </w:r>
+      <w:bookmarkEnd w:id="57"/>
+    </w:p>
+    <w:p>
+      <w:r>
+        <w:t>The following charts represent some of the cheapest markets in the last 18 years.  You can view our current market analysis and past performances during bullish market calls.</w:t>
+      </w:r>
+    </w:p>
     <w:p>
       <w:pPr>
         <w:pStyle w:val="Heading2"/>
       </w:pPr>
-      <w:bookmarkStart w:id="56" w:name="_Toc513561198"/>
-      <w:r>
-        <w:t xml:space="preserve">Onasander Market Analysis 2000 – Chart and </w:t>
-      </w:r>
-      <w:r>
-        <w:t>Past</w:t>
-      </w:r>
-      <w:r>
-        <w:t xml:space="preserve"> Trades</w:t>
-      </w:r>
-      <w:bookmarkEnd w:id="56"/>
-    </w:p>
-    <w:p>
-      <w:r>
-        <w:t>Charts below show a history of Onasander trades in 2000.  Asset classes in the table below were overpriced. You can view how much the price has corrected, and how much one could make using Onasander.</w:t>
-      </w:r>
-      <w:r>
-        <w:br/>
+      <w:bookmarkStart w:id="58" w:name="_Toc513561200"/>
+      <w:r>
+        <w:t xml:space="preserve">Onasander Market Analysis 2018 – </w:t>
+      </w:r>
+      <w:r>
+        <w:t xml:space="preserve">Current </w:t>
+      </w:r>
+      <w:r>
+        <w:t>Chart and Analysis</w:t>
+      </w:r>
+      <w:bookmarkEnd w:id="58"/>
+    </w:p>
+    <w:p>
+      <w:r>
+        <w:t xml:space="preserve">As of March 2018, the world is in a major asset bubble.  Therefore, there are very few asset classes that are in the BUY category.  The below listed assets are some of the cheapest of them all, but because of the world being in a bubble I would expect these items to get even cheaper.  </w:t>
       </w:r>
     </w:p>
     <w:p>
@@ -9804,10 +10091,10 @@
           <w:noProof/>
         </w:rPr>
         <w:drawing>
-          <wp:inline distT="0" distB="0" distL="0" distR="0">
+          <wp:inline distT="0" distB="0" distL="0" distR="0" wp14:anchorId="1477469F" wp14:editId="3EDD0340">
             <wp:extent cx="5943600" cy="2390140"/>
             <wp:effectExtent l="0" t="0" r="0" b="0"/>
-            <wp:docPr id="14" name="Picture 14"/>
+            <wp:docPr id="17" name="Picture 17"/>
             <wp:cNvGraphicFramePr>
               <a:graphicFrameLocks xmlns:a="http://schemas.openxmlformats.org/drawingml/2006/main" noChangeAspect="1"/>
             </wp:cNvGraphicFramePr>
@@ -9815,11 +10102,11 @@
               <a:graphicData uri="http://schemas.openxmlformats.org/drawingml/2006/picture">
                 <pic:pic xmlns:pic="http://schemas.openxmlformats.org/drawingml/2006/picture">
                   <pic:nvPicPr>
-                    <pic:cNvPr id="14" name="overpriced-2000.gif"/>
+                    <pic:cNvPr id="19" name="cheap-2018.gif"/>
                     <pic:cNvPicPr/>
                   </pic:nvPicPr>
                   <pic:blipFill>
-                    <a:blip r:embed="rId23"/>
+                    <a:blip r:embed="rId24"/>
                     <a:stretch>
                       <a:fillRect/>
                     </a:stretch>
@@ -9842,15 +10129,78 @@
     </w:p>
     <w:p>
       <w:r>
+        <w:t>Quick look into the chart shows the cheapest assets of right now are all commodities.  It is not without a reason.  The world invested in information technology, and the financial sector more than in traditional economy, due to cheap credit flowing from the central banks, propping up stock markets.  Looking at the above chart, any investor should be able to foresee the future. The financial sector will correct downwards, and the commodities sector will explode upwards.</w:t>
+      </w:r>
+    </w:p>
+    <w:p>
+      <w:r>
+        <w:t>The last time this exact scenario played out was in 1999-2000.  Stock market and all financial assets were in a major bubble while commodities were at their cheapest ever. What followed after 2000 is exactly what will follow after 2018.  Commodities started a bull run after 2000 and most of them peaked in 2008, while the financials collapsed in 2000 and entered a bear market.</w:t>
+      </w:r>
+    </w:p>
+    <w:p>
+      <w:r>
+        <w:t xml:space="preserve">In 2018 the correct course of action is sell your financial investments, and short them until they retrace at least 60%.  Our asset price analysis software advises NOT to purchase anything until the correction, or until Onasander sends out a BUY signal on an asset.  </w:t>
+      </w:r>
+    </w:p>
+    <w:p>
+      <w:r>
+        <w:t xml:space="preserve">In 2016, the world has seen few commodities reach a bottom.  Investments such as Oil, Rhodium, Coal, Nickel, Aluminum, and others did bottom, and we do not expect them to be much cheaper than in 2016.  </w:t>
+      </w:r>
+    </w:p>
+    <w:p/>
+    <w:p>
+      <w:pPr>
+        <w:pStyle w:val="Heading2"/>
+      </w:pPr>
+      <w:bookmarkStart w:id="59" w:name="_Toc513561201"/>
+      <w:r>
+        <w:lastRenderedPageBreak/>
+        <w:t xml:space="preserve">Onasander Market Analysis 2009 – Chart and </w:t>
+      </w:r>
+      <w:r>
+        <w:t>Past</w:t>
+      </w:r>
+      <w:r>
+        <w:t xml:space="preserve"> Trades</w:t>
+      </w:r>
+      <w:bookmarkEnd w:id="59"/>
+    </w:p>
+    <w:p>
+      <w:r>
+        <w:t xml:space="preserve">Charts below show a history of Onasander trades in 2009.  Asset classes </w:t>
+      </w:r>
+      <w:r>
+        <w:t>in the table below were cheap.  Y</w:t>
+      </w:r>
+      <w:r>
+        <w:t>ou can view how much the price ha</w:t>
+      </w:r>
+      <w:r>
+        <w:t>s</w:t>
+      </w:r>
+      <w:r>
+        <w:t xml:space="preserve"> gone up, and how much </w:t>
+      </w:r>
+      <w:r>
+        <w:t>you</w:t>
+      </w:r>
+      <w:r>
+        <w:t xml:space="preserve"> could make using Onasander.</w:t>
+      </w:r>
+      <w:r>
+        <w:br/>
+      </w:r>
+    </w:p>
+    <w:p>
+      <w:r>
         <w:rPr>
           <w:noProof/>
         </w:rPr>
-        <w:lastRenderedPageBreak/>
         <w:drawing>
-          <wp:inline distT="0" distB="0" distL="0" distR="0">
-            <wp:extent cx="5943600" cy="4498975"/>
+          <wp:inline distT="0" distB="0" distL="0" distR="0" wp14:anchorId="19D80DB5" wp14:editId="10929EE4">
+            <wp:extent cx="5943600" cy="2390140"/>
             <wp:effectExtent l="0" t="0" r="0" b="0"/>
-            <wp:docPr id="4" name="Picture 4"/>
+            <wp:docPr id="21" name="Picture 21"/>
             <wp:cNvGraphicFramePr>
               <a:graphicFrameLocks xmlns:a="http://schemas.openxmlformats.org/drawingml/2006/main" noChangeAspect="1"/>
             </wp:cNvGraphicFramePr>
@@ -9858,86 +10208,7 @@
               <a:graphicData uri="http://schemas.openxmlformats.org/drawingml/2006/picture">
                 <pic:pic xmlns:pic="http://schemas.openxmlformats.org/drawingml/2006/picture">
                   <pic:nvPicPr>
-                    <pic:cNvPr id="4" name="o2000.gif"/>
-                    <pic:cNvPicPr/>
-                  </pic:nvPicPr>
-                  <pic:blipFill>
-                    <a:blip r:embed="rId24"/>
-                    <a:stretch>
-                      <a:fillRect/>
-                    </a:stretch>
-                  </pic:blipFill>
-                  <pic:spPr>
-                    <a:xfrm>
-                      <a:off x="0" y="0"/>
-                      <a:ext cx="5943600" cy="4498975"/>
-                    </a:xfrm>
-                    <a:prstGeom prst="rect">
-                      <a:avLst/>
-                    </a:prstGeom>
-                  </pic:spPr>
-                </pic:pic>
-              </a:graphicData>
-            </a:graphic>
-          </wp:inline>
-        </w:drawing>
-      </w:r>
-    </w:p>
-    <w:p>
-      <w:pPr>
-        <w:pStyle w:val="Heading1"/>
-      </w:pPr>
-      <w:bookmarkStart w:id="57" w:name="_Toc513561199"/>
-      <w:r>
-        <w:t>Appendix 2 – Bullish Onasander Market Calls</w:t>
-      </w:r>
-      <w:bookmarkEnd w:id="57"/>
-    </w:p>
-    <w:p>
-      <w:r>
-        <w:t>The following charts represent some of the cheapest markets in the last 18 years.  You can view our current market analysis and past performances during bullish market calls.</w:t>
-      </w:r>
-    </w:p>
-    <w:p>
-      <w:pPr>
-        <w:pStyle w:val="Heading2"/>
-      </w:pPr>
-      <w:bookmarkStart w:id="58" w:name="_Toc513561200"/>
-      <w:r>
-        <w:t xml:space="preserve">Onasander Market Analysis 2018 – </w:t>
-      </w:r>
-      <w:r>
-        <w:t xml:space="preserve">Current </w:t>
-      </w:r>
-      <w:r>
-        <w:t>Chart and Analysis</w:t>
-      </w:r>
-      <w:bookmarkEnd w:id="58"/>
-    </w:p>
-    <w:p>
-      <w:r>
-        <w:t xml:space="preserve">As of March 2018, the world is in a major asset bubble.  Therefore, there are very few asset classes that are in the BUY category.  The below listed assets are some of the cheapest of them all, but because of the world being in a bubble I would expect these items to get even cheaper.  </w:t>
-      </w:r>
-    </w:p>
-    <w:p>
-      <w:r>
-        <w:rPr>
-          <w:noProof/>
-        </w:rPr>
-        <w:lastRenderedPageBreak/>
-        <w:drawing>
-          <wp:inline distT="0" distB="0" distL="0" distR="0" wp14:anchorId="1477469F" wp14:editId="3EDD0340">
-            <wp:extent cx="5943600" cy="2390140"/>
-            <wp:effectExtent l="0" t="0" r="0" b="0"/>
-            <wp:docPr id="17" name="Picture 17"/>
-            <wp:cNvGraphicFramePr>
-              <a:graphicFrameLocks xmlns:a="http://schemas.openxmlformats.org/drawingml/2006/main" noChangeAspect="1"/>
-            </wp:cNvGraphicFramePr>
-            <a:graphic xmlns:a="http://schemas.openxmlformats.org/drawingml/2006/main">
-              <a:graphicData uri="http://schemas.openxmlformats.org/drawingml/2006/picture">
-                <pic:pic xmlns:pic="http://schemas.openxmlformats.org/drawingml/2006/picture">
-                  <pic:nvPicPr>
-                    <pic:cNvPr id="19" name="cheap-2018.gif"/>
+                    <pic:cNvPr id="21" name="cheap-2009.gif"/>
                     <pic:cNvPicPr/>
                   </pic:nvPicPr>
                   <pic:blipFill>
@@ -9964,78 +10235,14 @@
     </w:p>
     <w:p>
       <w:r>
-        <w:t>Quick look into the chart shows the cheapest assets of right now are all commodities.  It is not without a reason.  The world invested in information technology, and the financial sector more than in traditional economy, due to cheap credit flowing from the central banks, propping up stock markets.  Looking at the above chart, any investor should be able to foresee the future. The financial sector will correct downwards, and the commodities sector will explode upwards.</w:t>
-      </w:r>
-    </w:p>
-    <w:p>
-      <w:r>
-        <w:t>The last time this exact scenario played out was in 1999-2000.  Stock market and all financial assets were in a major bubble while commodities were at their cheapest ever. What followed after 2000 is exactly what will follow after 2018.  Commodities started a bull run after 2000 and most of them peaked in 2008, while the financials collapsed in 2000 and entered a bear market.</w:t>
-      </w:r>
-    </w:p>
-    <w:p>
-      <w:r>
-        <w:t xml:space="preserve">In 2018 the correct course of action is sell your financial investments, and short them until they retrace at least 60%.  Our asset price analysis software advises NOT to purchase anything until the correction, or until Onasander sends out a BUY signal on an asset.  </w:t>
-      </w:r>
-    </w:p>
-    <w:p>
-      <w:r>
-        <w:t xml:space="preserve">In 2016, the world has seen few commodities reach a bottom.  Investments such as Oil, Rhodium, Coal, Nickel, Aluminum, and others did bottom, and we do not expect them to be much cheaper than in 2016.  </w:t>
-      </w:r>
-    </w:p>
-    <w:p/>
-    <w:p>
-      <w:pPr>
-        <w:pStyle w:val="Heading2"/>
-      </w:pPr>
-      <w:bookmarkStart w:id="59" w:name="_Toc513561201"/>
-      <w:r>
-        <w:t xml:space="preserve">Onasander Market Analysis 2009 – Chart and </w:t>
-      </w:r>
-      <w:r>
-        <w:t>Past</w:t>
-      </w:r>
-      <w:r>
-        <w:t xml:space="preserve"> Trades</w:t>
-      </w:r>
-      <w:bookmarkEnd w:id="59"/>
-    </w:p>
-    <w:p>
-      <w:r>
-        <w:t xml:space="preserve">Charts below show a history of Onasander trades in 2009.  Asset classes </w:t>
-      </w:r>
-      <w:r>
-        <w:t>in the table below were cheap.  Y</w:t>
-      </w:r>
-      <w:r>
-        <w:t>ou can view how much the price ha</w:t>
-      </w:r>
-      <w:r>
-        <w:t>s</w:t>
-      </w:r>
-      <w:r>
-        <w:t xml:space="preserve"> gone up, and how much </w:t>
-      </w:r>
-      <w:r>
-        <w:t>you</w:t>
-      </w:r>
-      <w:r>
-        <w:t xml:space="preserve"> could make using Onasander.</w:t>
-      </w:r>
-      <w:r>
-        <w:br/>
-      </w:r>
-    </w:p>
-    <w:p>
-      <w:r>
         <w:rPr>
           <w:noProof/>
         </w:rPr>
-        <w:lastRenderedPageBreak/>
         <w:drawing>
-          <wp:inline distT="0" distB="0" distL="0" distR="0" wp14:anchorId="19D80DB5" wp14:editId="10929EE4">
-            <wp:extent cx="5943600" cy="2390140"/>
+          <wp:inline distT="0" distB="0" distL="0" distR="0">
+            <wp:extent cx="5943600" cy="4498975"/>
             <wp:effectExtent l="0" t="0" r="0" b="0"/>
-            <wp:docPr id="21" name="Picture 21"/>
+            <wp:docPr id="15" name="Picture 15"/>
             <wp:cNvGraphicFramePr>
               <a:graphicFrameLocks xmlns:a="http://schemas.openxmlformats.org/drawingml/2006/main" noChangeAspect="1"/>
             </wp:cNvGraphicFramePr>
@@ -10043,11 +10250,79 @@
               <a:graphicData uri="http://schemas.openxmlformats.org/drawingml/2006/picture">
                 <pic:pic xmlns:pic="http://schemas.openxmlformats.org/drawingml/2006/picture">
                   <pic:nvPicPr>
-                    <pic:cNvPr id="21" name="cheap-2009.gif"/>
+                    <pic:cNvPr id="15" name="cheap2009.gif"/>
                     <pic:cNvPicPr/>
                   </pic:nvPicPr>
                   <pic:blipFill>
                     <a:blip r:embed="rId26"/>
+                    <a:stretch>
+                      <a:fillRect/>
+                    </a:stretch>
+                  </pic:blipFill>
+                  <pic:spPr>
+                    <a:xfrm>
+                      <a:off x="0" y="0"/>
+                      <a:ext cx="5943600" cy="4498975"/>
+                    </a:xfrm>
+                    <a:prstGeom prst="rect">
+                      <a:avLst/>
+                    </a:prstGeom>
+                  </pic:spPr>
+                </pic:pic>
+              </a:graphicData>
+            </a:graphic>
+          </wp:inline>
+        </w:drawing>
+      </w:r>
+    </w:p>
+    <w:p/>
+    <w:p>
+      <w:pPr>
+        <w:pStyle w:val="Heading2"/>
+      </w:pPr>
+      <w:bookmarkStart w:id="60" w:name="_Toc513561202"/>
+      <w:r>
+        <w:lastRenderedPageBreak/>
+        <w:t xml:space="preserve">Onasander Market Analysis 2003 – Chart and </w:t>
+      </w:r>
+      <w:r>
+        <w:t>Past</w:t>
+      </w:r>
+      <w:r>
+        <w:t xml:space="preserve"> Trades</w:t>
+      </w:r>
+      <w:bookmarkEnd w:id="60"/>
+    </w:p>
+    <w:p>
+      <w:r>
+        <w:t>Charts below show a history of Onasander trades in 2003.  Asset classes in the table below were cheap.  You can view how much the price has gone up, and how much you could make using Onasander.</w:t>
+      </w:r>
+      <w:r>
+        <w:br/>
+      </w:r>
+    </w:p>
+    <w:p>
+      <w:r>
+        <w:rPr>
+          <w:noProof/>
+        </w:rPr>
+        <w:drawing>
+          <wp:inline distT="0" distB="0" distL="0" distR="0" wp14:anchorId="5F52517C" wp14:editId="740CDB49">
+            <wp:extent cx="5943600" cy="2390140"/>
+            <wp:effectExtent l="0" t="0" r="0" b="0"/>
+            <wp:docPr id="22" name="Picture 22"/>
+            <wp:cNvGraphicFramePr>
+              <a:graphicFrameLocks xmlns:a="http://schemas.openxmlformats.org/drawingml/2006/main" noChangeAspect="1"/>
+            </wp:cNvGraphicFramePr>
+            <a:graphic xmlns:a="http://schemas.openxmlformats.org/drawingml/2006/main">
+              <a:graphicData uri="http://schemas.openxmlformats.org/drawingml/2006/picture">
+                <pic:pic xmlns:pic="http://schemas.openxmlformats.org/drawingml/2006/picture">
+                  <pic:nvPicPr>
+                    <pic:cNvPr id="22" name="cheap-2003.gif"/>
+                    <pic:cNvPicPr/>
+                  </pic:nvPicPr>
+                  <pic:blipFill>
+                    <a:blip r:embed="rId27"/>
                     <a:stretch>
                       <a:fillRect/>
                     </a:stretch>
@@ -10077,116 +10352,6 @@
           <wp:inline distT="0" distB="0" distL="0" distR="0">
             <wp:extent cx="5943600" cy="4498975"/>
             <wp:effectExtent l="0" t="0" r="0" b="0"/>
-            <wp:docPr id="15" name="Picture 15"/>
-            <wp:cNvGraphicFramePr>
-              <a:graphicFrameLocks xmlns:a="http://schemas.openxmlformats.org/drawingml/2006/main" noChangeAspect="1"/>
-            </wp:cNvGraphicFramePr>
-            <a:graphic xmlns:a="http://schemas.openxmlformats.org/drawingml/2006/main">
-              <a:graphicData uri="http://schemas.openxmlformats.org/drawingml/2006/picture">
-                <pic:pic xmlns:pic="http://schemas.openxmlformats.org/drawingml/2006/picture">
-                  <pic:nvPicPr>
-                    <pic:cNvPr id="15" name="cheap2009.gif"/>
-                    <pic:cNvPicPr/>
-                  </pic:nvPicPr>
-                  <pic:blipFill>
-                    <a:blip r:embed="rId27"/>
-                    <a:stretch>
-                      <a:fillRect/>
-                    </a:stretch>
-                  </pic:blipFill>
-                  <pic:spPr>
-                    <a:xfrm>
-                      <a:off x="0" y="0"/>
-                      <a:ext cx="5943600" cy="4498975"/>
-                    </a:xfrm>
-                    <a:prstGeom prst="rect">
-                      <a:avLst/>
-                    </a:prstGeom>
-                  </pic:spPr>
-                </pic:pic>
-              </a:graphicData>
-            </a:graphic>
-          </wp:inline>
-        </w:drawing>
-      </w:r>
-    </w:p>
-    <w:p/>
-    <w:p>
-      <w:pPr>
-        <w:pStyle w:val="Heading2"/>
-      </w:pPr>
-      <w:bookmarkStart w:id="60" w:name="_Toc513561202"/>
-      <w:r>
-        <w:t xml:space="preserve">Onasander Market Analysis 2003 – Chart and </w:t>
-      </w:r>
-      <w:r>
-        <w:t>Past</w:t>
-      </w:r>
-      <w:r>
-        <w:t xml:space="preserve"> Trades</w:t>
-      </w:r>
-      <w:bookmarkEnd w:id="60"/>
-    </w:p>
-    <w:p>
-      <w:r>
-        <w:t>Charts below show a history of Onasander trades in 2003.  Asset classes in the table below were cheap.  You can view how much the price has gone up, and how much you could make using Onasander.</w:t>
-      </w:r>
-      <w:r>
-        <w:br/>
-      </w:r>
-    </w:p>
-    <w:p>
-      <w:r>
-        <w:rPr>
-          <w:noProof/>
-        </w:rPr>
-        <w:lastRenderedPageBreak/>
-        <w:drawing>
-          <wp:inline distT="0" distB="0" distL="0" distR="0" wp14:anchorId="5F52517C" wp14:editId="740CDB49">
-            <wp:extent cx="5943600" cy="2390140"/>
-            <wp:effectExtent l="0" t="0" r="0" b="0"/>
-            <wp:docPr id="22" name="Picture 22"/>
-            <wp:cNvGraphicFramePr>
-              <a:graphicFrameLocks xmlns:a="http://schemas.openxmlformats.org/drawingml/2006/main" noChangeAspect="1"/>
-            </wp:cNvGraphicFramePr>
-            <a:graphic xmlns:a="http://schemas.openxmlformats.org/drawingml/2006/main">
-              <a:graphicData uri="http://schemas.openxmlformats.org/drawingml/2006/picture">
-                <pic:pic xmlns:pic="http://schemas.openxmlformats.org/drawingml/2006/picture">
-                  <pic:nvPicPr>
-                    <pic:cNvPr id="22" name="cheap-2003.gif"/>
-                    <pic:cNvPicPr/>
-                  </pic:nvPicPr>
-                  <pic:blipFill>
-                    <a:blip r:embed="rId28"/>
-                    <a:stretch>
-                      <a:fillRect/>
-                    </a:stretch>
-                  </pic:blipFill>
-                  <pic:spPr>
-                    <a:xfrm>
-                      <a:off x="0" y="0"/>
-                      <a:ext cx="5943600" cy="2390140"/>
-                    </a:xfrm>
-                    <a:prstGeom prst="rect">
-                      <a:avLst/>
-                    </a:prstGeom>
-                  </pic:spPr>
-                </pic:pic>
-              </a:graphicData>
-            </a:graphic>
-          </wp:inline>
-        </w:drawing>
-      </w:r>
-    </w:p>
-    <w:p>
-      <w:r>
-        <w:rPr>
-          <w:noProof/>
-        </w:rPr>
-        <w:drawing>
-          <wp:inline distT="0" distB="0" distL="0" distR="0">
-            <wp:extent cx="5943600" cy="4498975"/>
-            <wp:effectExtent l="0" t="0" r="0" b="0"/>
             <wp:docPr id="16" name="Picture 16"/>
             <wp:cNvGraphicFramePr>
               <a:graphicFrameLocks xmlns:a="http://schemas.openxmlformats.org/drawingml/2006/main" noChangeAspect="1"/>
@@ -10199,7 +10364,7 @@
                     <pic:cNvPicPr/>
                   </pic:nvPicPr>
                   <pic:blipFill>
-                    <a:blip r:embed="rId29"/>
+                    <a:blip r:embed="rId28"/>
                     <a:stretch>
                       <a:fillRect/>
                     </a:stretch>
@@ -11579,7 +11744,7 @@
                     </pic:cNvPicPr>
                   </pic:nvPicPr>
                   <pic:blipFill>
-                    <a:blip r:embed="rId30">
+                    <a:blip r:embed="rId29">
                       <a:extLst>
                         <a:ext uri="{28A0092B-C50C-407E-A947-70E740481C1C}">
                           <a14:useLocalDpi xmlns:a14="http://schemas.microsoft.com/office/drawing/2010/main" val="0"/>
@@ -11887,7 +12052,7 @@
                     </pic:cNvPicPr>
                   </pic:nvPicPr>
                   <pic:blipFill>
-                    <a:blip r:embed="rId31">
+                    <a:blip r:embed="rId30">
                       <a:extLst>
                         <a:ext uri="{28A0092B-C50C-407E-A947-70E740481C1C}">
                           <a14:useLocalDpi xmlns:a14="http://schemas.microsoft.com/office/drawing/2010/main" val="0"/>
@@ -12097,7 +12262,7 @@
                     <pic:cNvPicPr/>
                   </pic:nvPicPr>
                   <pic:blipFill>
-                    <a:blip r:embed="rId32"/>
+                    <a:blip r:embed="rId31"/>
                     <a:stretch>
                       <a:fillRect/>
                     </a:stretch>
@@ -12154,7 +12319,7 @@
                     <pic:cNvPicPr/>
                   </pic:nvPicPr>
                   <pic:blipFill>
-                    <a:blip r:embed="rId33"/>
+                    <a:blip r:embed="rId32"/>
                     <a:stretch>
                       <a:fillRect/>
                     </a:stretch>
@@ -12223,7 +12388,7 @@
               </wp:wrapPolygon>
             </wp:wrapThrough>
             <wp:docPr id="5" name="Picture 5">
-              <a:hlinkClick xmlns:a="http://schemas.openxmlformats.org/drawingml/2006/main" r:id="rId34"/>
+              <a:hlinkClick xmlns:a="http://schemas.openxmlformats.org/drawingml/2006/main" r:id="rId33"/>
             </wp:docPr>
             <wp:cNvGraphicFramePr>
               <a:graphicFrameLocks xmlns:a="http://schemas.openxmlformats.org/drawingml/2006/main" noChangeAspect="1"/>
@@ -12233,12 +12398,12 @@
                 <pic:pic xmlns:pic="http://schemas.openxmlformats.org/drawingml/2006/picture">
                   <pic:nvPicPr>
                     <pic:cNvPr id="5" name="Picture 5">
-                      <a:hlinkClick r:id="rId34"/>
+                      <a:hlinkClick r:id="rId33"/>
                     </pic:cNvPr>
                     <pic:cNvPicPr/>
                   </pic:nvPicPr>
                   <pic:blipFill>
-                    <a:blip r:embed="rId35"/>
+                    <a:blip r:embed="rId34"/>
                     <a:stretch>
                       <a:fillRect/>
                     </a:stretch>
@@ -12278,7 +12443,7 @@
       <w:r>
         <w:br/>
       </w:r>
-      <w:hyperlink r:id="rId36" w:history="1">
+      <w:hyperlink r:id="rId35" w:history="1">
         <w:r>
           <w:rPr>
             <w:rStyle w:val="Hyperlink"/>
@@ -12334,7 +12499,7 @@
               </wp:wrapPolygon>
             </wp:wrapThrough>
             <wp:docPr id="18" name="Picture 18">
-              <a:hlinkClick xmlns:a="http://schemas.openxmlformats.org/drawingml/2006/main" r:id="rId37"/>
+              <a:hlinkClick xmlns:a="http://schemas.openxmlformats.org/drawingml/2006/main" r:id="rId36"/>
             </wp:docPr>
             <wp:cNvGraphicFramePr>
               <a:graphicFrameLocks xmlns:a="http://schemas.openxmlformats.org/drawingml/2006/main" noChangeAspect="1"/>
@@ -12344,12 +12509,12 @@
                 <pic:pic xmlns:pic="http://schemas.openxmlformats.org/drawingml/2006/picture">
                   <pic:nvPicPr>
                     <pic:cNvPr id="18" name="Picture 18">
-                      <a:hlinkClick r:id="rId37"/>
+                      <a:hlinkClick r:id="rId36"/>
                     </pic:cNvPr>
                     <pic:cNvPicPr/>
                   </pic:nvPicPr>
                   <pic:blipFill>
-                    <a:blip r:embed="rId38"/>
+                    <a:blip r:embed="rId37"/>
                     <a:stretch>
                       <a:fillRect/>
                     </a:stretch>
@@ -12381,7 +12546,7 @@
       <w:r>
         <w:t xml:space="preserve">Twitter: </w:t>
       </w:r>
-      <w:hyperlink r:id="rId39" w:history="1">
+      <w:hyperlink r:id="rId38" w:history="1">
         <w:r>
           <w:rPr>
             <w:rStyle w:val="Hyperlink"/>
@@ -12416,7 +12581,7 @@
               </wp:wrapPolygon>
             </wp:wrapThrough>
             <wp:docPr id="23" name="Picture 23">
-              <a:hlinkClick xmlns:a="http://schemas.openxmlformats.org/drawingml/2006/main" r:id="rId40"/>
+              <a:hlinkClick xmlns:a="http://schemas.openxmlformats.org/drawingml/2006/main" r:id="rId39"/>
             </wp:docPr>
             <wp:cNvGraphicFramePr>
               <a:graphicFrameLocks xmlns:a="http://schemas.openxmlformats.org/drawingml/2006/main" noChangeAspect="1"/>
@@ -12426,12 +12591,12 @@
                 <pic:pic xmlns:pic="http://schemas.openxmlformats.org/drawingml/2006/picture">
                   <pic:nvPicPr>
                     <pic:cNvPr id="23" name="Picture 23">
-                      <a:hlinkClick r:id="rId40"/>
+                      <a:hlinkClick r:id="rId39"/>
                     </pic:cNvPr>
                     <pic:cNvPicPr/>
                   </pic:nvPicPr>
                   <pic:blipFill>
-                    <a:blip r:embed="rId41"/>
+                    <a:blip r:embed="rId40"/>
                     <a:stretch>
                       <a:fillRect/>
                     </a:stretch>
@@ -12454,7 +12619,7 @@
       <w:r>
         <w:t xml:space="preserve">Facebook: </w:t>
       </w:r>
-      <w:hyperlink r:id="rId42" w:history="1">
+      <w:hyperlink r:id="rId41" w:history="1">
         <w:r>
           <w:rPr>
             <w:rStyle w:val="Hyperlink"/>
@@ -12489,7 +12654,7 @@
               </wp:wrapPolygon>
             </wp:wrapThrough>
             <wp:docPr id="26" name="Picture 26">
-              <a:hlinkClick xmlns:a="http://schemas.openxmlformats.org/drawingml/2006/main" r:id="rId43"/>
+              <a:hlinkClick xmlns:a="http://schemas.openxmlformats.org/drawingml/2006/main" r:id="rId42"/>
             </wp:docPr>
             <wp:cNvGraphicFramePr>
               <a:graphicFrameLocks xmlns:a="http://schemas.openxmlformats.org/drawingml/2006/main" noChangeAspect="1"/>
@@ -12499,12 +12664,12 @@
                 <pic:pic xmlns:pic="http://schemas.openxmlformats.org/drawingml/2006/picture">
                   <pic:nvPicPr>
                     <pic:cNvPr id="26" name="Picture 26">
-                      <a:hlinkClick r:id="rId43"/>
+                      <a:hlinkClick r:id="rId42"/>
                     </pic:cNvPr>
                     <pic:cNvPicPr/>
                   </pic:nvPicPr>
                   <pic:blipFill>
-                    <a:blip r:embed="rId44"/>
+                    <a:blip r:embed="rId43"/>
                     <a:stretch>
                       <a:fillRect/>
                     </a:stretch>
@@ -12536,7 +12701,7 @@
       <w:r>
         <w:t xml:space="preserve">LinkedIn: </w:t>
       </w:r>
-      <w:hyperlink r:id="rId45" w:history="1">
+      <w:hyperlink r:id="rId44" w:history="1">
         <w:r>
           <w:rPr>
             <w:rStyle w:val="Hyperlink"/>
@@ -12571,7 +12736,7 @@
               </wp:wrapPolygon>
             </wp:wrapThrough>
             <wp:docPr id="27" name="Picture 27">
-              <a:hlinkClick xmlns:a="http://schemas.openxmlformats.org/drawingml/2006/main" r:id="rId46"/>
+              <a:hlinkClick xmlns:a="http://schemas.openxmlformats.org/drawingml/2006/main" r:id="rId45"/>
             </wp:docPr>
             <wp:cNvGraphicFramePr>
               <a:graphicFrameLocks xmlns:a="http://schemas.openxmlformats.org/drawingml/2006/main" noChangeAspect="1"/>
@@ -12581,12 +12746,12 @@
                 <pic:pic xmlns:pic="http://schemas.openxmlformats.org/drawingml/2006/picture">
                   <pic:nvPicPr>
                     <pic:cNvPr id="27" name="Picture 27">
-                      <a:hlinkClick r:id="rId46"/>
+                      <a:hlinkClick r:id="rId45"/>
                     </pic:cNvPr>
                     <pic:cNvPicPr/>
                   </pic:nvPicPr>
                   <pic:blipFill>
-                    <a:blip r:embed="rId47"/>
+                    <a:blip r:embed="rId46"/>
                     <a:stretch>
                       <a:fillRect/>
                     </a:stretch>
@@ -12612,7 +12777,7 @@
       <w:r>
         <w:t xml:space="preserve">GitHub: </w:t>
       </w:r>
-      <w:hyperlink r:id="rId48" w:history="1">
+      <w:hyperlink r:id="rId47" w:history="1">
         <w:r>
           <w:rPr>
             <w:rStyle w:val="Hyperlink"/>
@@ -12647,7 +12812,7 @@
               </wp:wrapPolygon>
             </wp:wrapThrough>
             <wp:docPr id="28" name="Picture 28">
-              <a:hlinkClick xmlns:a="http://schemas.openxmlformats.org/drawingml/2006/main" r:id="rId49"/>
+              <a:hlinkClick xmlns:a="http://schemas.openxmlformats.org/drawingml/2006/main" r:id="rId48"/>
             </wp:docPr>
             <wp:cNvGraphicFramePr>
               <a:graphicFrameLocks xmlns:a="http://schemas.openxmlformats.org/drawingml/2006/main" noChangeAspect="1"/>
@@ -12657,12 +12822,12 @@
                 <pic:pic xmlns:pic="http://schemas.openxmlformats.org/drawingml/2006/picture">
                   <pic:nvPicPr>
                     <pic:cNvPr id="28" name="Picture 28">
-                      <a:hlinkClick r:id="rId49"/>
+                      <a:hlinkClick r:id="rId48"/>
                     </pic:cNvPr>
                     <pic:cNvPicPr/>
                   </pic:nvPicPr>
                   <pic:blipFill>
-                    <a:blip r:embed="rId50"/>
+                    <a:blip r:embed="rId49"/>
                     <a:stretch>
                       <a:fillRect/>
                     </a:stretch>
@@ -12688,7 +12853,7 @@
       <w:r>
         <w:t xml:space="preserve">Telegram: </w:t>
       </w:r>
-      <w:hyperlink r:id="rId51" w:history="1">
+      <w:hyperlink r:id="rId50" w:history="1">
         <w:r>
           <w:rPr>
             <w:rStyle w:val="Hyperlink"/>
@@ -12723,7 +12888,7 @@
               </wp:wrapPolygon>
             </wp:wrapThrough>
             <wp:docPr id="29" name="Picture 29">
-              <a:hlinkClick xmlns:a="http://schemas.openxmlformats.org/drawingml/2006/main" r:id="rId52"/>
+              <a:hlinkClick xmlns:a="http://schemas.openxmlformats.org/drawingml/2006/main" r:id="rId51"/>
             </wp:docPr>
             <wp:cNvGraphicFramePr>
               <a:graphicFrameLocks xmlns:a="http://schemas.openxmlformats.org/drawingml/2006/main" noChangeAspect="1"/>
@@ -12733,12 +12898,12 @@
                 <pic:pic xmlns:pic="http://schemas.openxmlformats.org/drawingml/2006/picture">
                   <pic:nvPicPr>
                     <pic:cNvPr id="29" name="Picture 29">
-                      <a:hlinkClick r:id="rId52"/>
+                      <a:hlinkClick r:id="rId51"/>
                     </pic:cNvPr>
                     <pic:cNvPicPr/>
                   </pic:nvPicPr>
                   <pic:blipFill>
-                    <a:blip r:embed="rId53"/>
+                    <a:blip r:embed="rId52"/>
                     <a:stretch>
                       <a:fillRect/>
                     </a:stretch>
@@ -12770,7 +12935,7 @@
       <w:r>
         <w:t xml:space="preserve">Discord: </w:t>
       </w:r>
-      <w:hyperlink r:id="rId54" w:history="1">
+      <w:hyperlink r:id="rId53" w:history="1">
         <w:r>
           <w:rPr>
             <w:rStyle w:val="Hyperlink"/>
@@ -12786,7 +12951,7 @@
       <w:r>
         <w:t xml:space="preserve">Google+: </w:t>
       </w:r>
-      <w:hyperlink r:id="rId55" w:history="1">
+      <w:hyperlink r:id="rId54" w:history="1">
         <w:r>
           <w:rPr>
             <w:rStyle w:val="Hyperlink"/>
@@ -12824,7 +12989,7 @@
       </w:r>
     </w:p>
     <w:sectPr>
-      <w:footerReference w:type="default" r:id="rId56"/>
+      <w:footerReference w:type="default" r:id="rId55"/>
       <w:pgSz w:w="12240" w:h="15840" w:code="1"/>
       <w:pgMar w:top="1080" w:right="1440" w:bottom="1080" w:left="1440" w:header="720" w:footer="720" w:gutter="0"/>
       <w:cols w:space="720"/>
@@ -13015,7 +13180,7 @@
         <v:path o:extrusionok="f" gradientshapeok="t" o:connecttype="rect"/>
         <o:lock v:ext="edit" aspectratio="t"/>
       </v:shapetype>
-      <v:shape id="_x0000_i1108" type="#_x0000_t75" style="width:5.75pt;height:5.75pt" o:bullet="t">
+      <v:shape id="_x0000_i1062" type="#_x0000_t75" style="width:5.75pt;height:5.75pt" o:bullet="t">
         <v:imagedata r:id="rId1" o:title="bullet"/>
       </v:shape>
     </w:pict>
@@ -15762,6 +15927,7 @@
   <w:style w:type="character" w:default="1" w:styleId="DefaultParagraphFont">
     <w:name w:val="Default Paragraph Font"/>
     <w:uiPriority w:val="1"/>
+    <w:semiHidden/>
     <w:unhideWhenUsed/>
   </w:style>
   <w:style w:type="table" w:default="1" w:styleId="TableNormal">
@@ -16602,46 +16768,6 @@
               </c:ext>
             </c:extLst>
           </c:dPt>
-          <c:dPt>
-            <c:idx val="2"/>
-            <c:bubble3D val="0"/>
-            <c:spPr>
-              <a:solidFill>
-                <a:schemeClr val="accent3"/>
-              </a:solidFill>
-              <a:ln w="19050">
-                <a:solidFill>
-                  <a:schemeClr val="lt1"/>
-                </a:solidFill>
-              </a:ln>
-              <a:effectLst/>
-            </c:spPr>
-            <c:extLst>
-              <c:ext xmlns:c16="http://schemas.microsoft.com/office/drawing/2014/chart" uri="{C3380CC4-5D6E-409C-BE32-E72D297353CC}">
-                <c16:uniqueId val="{00000003-DB23-450B-99A2-5B881E9BF7A0}"/>
-              </c:ext>
-            </c:extLst>
-          </c:dPt>
-          <c:dPt>
-            <c:idx val="3"/>
-            <c:bubble3D val="0"/>
-            <c:spPr>
-              <a:solidFill>
-                <a:schemeClr val="accent4"/>
-              </a:solidFill>
-              <a:ln w="19050">
-                <a:solidFill>
-                  <a:schemeClr val="lt1"/>
-                </a:solidFill>
-              </a:ln>
-              <a:effectLst/>
-            </c:spPr>
-            <c:extLst>
-              <c:ext xmlns:c16="http://schemas.microsoft.com/office/drawing/2014/chart" uri="{C3380CC4-5D6E-409C-BE32-E72D297353CC}">
-                <c16:uniqueId val="{00000004-DB23-450B-99A2-5B881E9BF7A0}"/>
-              </c:ext>
-            </c:extLst>
-          </c:dPt>
           <c:dLbls>
             <c:dLbl>
               <c:idx val="0"/>
@@ -16870,91 +16996,6 @@
                 </c:ext>
               </c:extLst>
             </c:dLbl>
-            <c:dLbl>
-              <c:idx val="2"/>
-              <c:layout>
-                <c:manualLayout>
-                  <c:x val="9.7910104986876634E-2"/>
-                  <c:y val="1.3641865054408136E-2"/>
-                </c:manualLayout>
-              </c:layout>
-              <c:tx>
-                <c:rich>
-                  <a:bodyPr/>
-                  <a:lstStyle/>
-                  <a:p>
-                    <a:r>
-                      <a:rPr lang="en-US"/>
-                      <a:t>TEAM</a:t>
-                    </a:r>
-                    <a:endParaRPr lang="en-US" baseline="0"/>
-                  </a:p>
-                  <a:p>
-                    <a:r>
-                      <a:rPr lang="en-US" baseline="0"/>
-                      <a:t>5%</a:t>
-                    </a:r>
-                    <a:endParaRPr lang="en-US"/>
-                  </a:p>
-                </c:rich>
-              </c:tx>
-              <c:showLegendKey val="0"/>
-              <c:showVal val="1"/>
-              <c:showCatName val="0"/>
-              <c:showSerName val="0"/>
-              <c:showPercent val="0"/>
-              <c:showBubbleSize val="0"/>
-              <c:extLst>
-                <c:ext xmlns:c15="http://schemas.microsoft.com/office/drawing/2012/chart" uri="{CE6537A1-D6FC-4f65-9D91-7224C49458BB}"/>
-                <c:ext xmlns:c16="http://schemas.microsoft.com/office/drawing/2014/chart" uri="{C3380CC4-5D6E-409C-BE32-E72D297353CC}">
-                  <c16:uniqueId val="{00000003-DB23-450B-99A2-5B881E9BF7A0}"/>
-                </c:ext>
-              </c:extLst>
-            </c:dLbl>
-            <c:dLbl>
-              <c:idx val="3"/>
-              <c:layout>
-                <c:manualLayout>
-                  <c:x val="6.6832349081364831E-2"/>
-                  <c:y val="9.2296769613063545E-2"/>
-                </c:manualLayout>
-              </c:layout>
-              <c:tx>
-                <c:rich>
-                  <a:bodyPr/>
-                  <a:lstStyle/>
-                  <a:p>
-                    <a:r>
-                      <a:rPr lang="en-US"/>
-                      <a:t>JOINT</a:t>
-                    </a:r>
-                    <a:r>
-                      <a:rPr lang="en-US" baseline="0"/>
-                      <a:t> VENTURES</a:t>
-                    </a:r>
-                  </a:p>
-                  <a:p>
-                    <a:r>
-                      <a:rPr lang="en-US" baseline="0"/>
-                      <a:t>5%</a:t>
-                    </a:r>
-                    <a:endParaRPr lang="en-US"/>
-                  </a:p>
-                </c:rich>
-              </c:tx>
-              <c:showLegendKey val="0"/>
-              <c:showVal val="1"/>
-              <c:showCatName val="0"/>
-              <c:showSerName val="0"/>
-              <c:showPercent val="0"/>
-              <c:showBubbleSize val="0"/>
-              <c:extLst>
-                <c:ext xmlns:c15="http://schemas.microsoft.com/office/drawing/2012/chart" uri="{CE6537A1-D6FC-4f65-9D91-7224C49458BB}"/>
-                <c:ext xmlns:c16="http://schemas.microsoft.com/office/drawing/2014/chart" uri="{C3380CC4-5D6E-409C-BE32-E72D297353CC}">
-                  <c16:uniqueId val="{00000004-DB23-450B-99A2-5B881E9BF7A0}"/>
-                </c:ext>
-              </c:extLst>
-            </c:dLbl>
             <c:spPr>
               <a:noFill/>
               <a:ln>
@@ -17018,18 +17059,12 @@
             <c:strRef>
               <c:f>Sheet1!$A$2:$A$5</c:f>
               <c:strCache>
-                <c:ptCount val="4"/>
+                <c:ptCount val="2"/>
                 <c:pt idx="0">
                   <c:v>1st Qtr</c:v>
                 </c:pt>
                 <c:pt idx="1">
                   <c:v>2nd Qtr</c:v>
-                </c:pt>
-                <c:pt idx="2">
-                  <c:v>3rd Qtr</c:v>
-                </c:pt>
-                <c:pt idx="3">
-                  <c:v>4th Qtr</c:v>
                 </c:pt>
               </c:strCache>
             </c:strRef>
@@ -17039,18 +17074,12 @@
               <c:f>Sheet1!$B$2:$B$5</c:f>
               <c:numCache>
                 <c:formatCode>General</c:formatCode>
-                <c:ptCount val="4"/>
+                <c:ptCount val="2"/>
                 <c:pt idx="0">
                   <c:v>80</c:v>
                 </c:pt>
                 <c:pt idx="1">
                   <c:v>10</c:v>
-                </c:pt>
-                <c:pt idx="2">
-                  <c:v>5</c:v>
-                </c:pt>
-                <c:pt idx="3">
-                  <c:v>5</c:v>
                 </c:pt>
               </c:numCache>
             </c:numRef>
@@ -17924,6 +17953,7 @@
     <w:rsid w:val="00E76CB6"/>
     <w:rsid w:val="00EF2DC4"/>
     <w:rsid w:val="00F32F9A"/>
+    <w:rsid w:val="00F533D9"/>
     <w:rsid w:val="00F7102A"/>
     <w:rsid w:val="00F72974"/>
     <w:rsid w:val="00FC4C6F"/>
@@ -18676,7 +18706,7 @@
 </file>
 
 <file path=customXml/itemProps3.xml><?xml version="1.0" encoding="utf-8"?>
-<ds:datastoreItem xmlns:ds="http://schemas.openxmlformats.org/officeDocument/2006/customXml" ds:itemID="{E26ADCEC-067E-469A-8ED3-63A91A3CBDA4}">
+<ds:datastoreItem xmlns:ds="http://schemas.openxmlformats.org/officeDocument/2006/customXml" ds:itemID="{CBF718BB-0892-4391-88AE-BA7CDCE03508}">
   <ds:schemaRefs>
     <ds:schemaRef ds:uri="http://schemas.openxmlformats.org/officeDocument/2006/bibliography"/>
   </ds:schemaRefs>

</xml_diff>

<commit_message>
updated short 2008 appendix
</commit_message>
<xml_diff>
--- a/Onasander Whitepaper.docx
+++ b/Onasander Whitepaper.docx
@@ -9848,8 +9848,6 @@
       <w:r>
         <w:t xml:space="preserve"> in 2008.</w:t>
       </w:r>
-      <w:bookmarkStart w:id="55" w:name="_GoBack"/>
-      <w:bookmarkEnd w:id="55"/>
       <w:r>
         <w:br/>
       </w:r>
@@ -9863,7 +9861,7 @@
           <wp:inline distT="0" distB="0" distL="0" distR="0">
             <wp:extent cx="5943600" cy="2390140"/>
             <wp:effectExtent l="0" t="0" r="0" b="0"/>
-            <wp:docPr id="13" name="Picture 13"/>
+            <wp:docPr id="9" name="Picture 9"/>
             <wp:cNvGraphicFramePr>
               <a:graphicFrameLocks xmlns:a="http://schemas.openxmlformats.org/drawingml/2006/main" noChangeAspect="1"/>
             </wp:cNvGraphicFramePr>
@@ -9871,7 +9869,7 @@
               <a:graphicData uri="http://schemas.openxmlformats.org/drawingml/2006/picture">
                 <pic:pic xmlns:pic="http://schemas.openxmlformats.org/drawingml/2006/picture">
                   <pic:nvPicPr>
-                    <pic:cNvPr id="13" name="overpriced_2008.gif"/>
+                    <pic:cNvPr id="9" name="overpriced_2008.gif"/>
                     <pic:cNvPicPr/>
                   </pic:nvPicPr>
                   <pic:blipFill>
@@ -9905,7 +9903,7 @@
           <wp:inline distT="0" distB="0" distL="0" distR="0">
             <wp:extent cx="5943600" cy="4498975"/>
             <wp:effectExtent l="0" t="0" r="0" b="0"/>
-            <wp:docPr id="8" name="Picture 8"/>
+            <wp:docPr id="12" name="Picture 12"/>
             <wp:cNvGraphicFramePr>
               <a:graphicFrameLocks xmlns:a="http://schemas.openxmlformats.org/drawingml/2006/main" noChangeAspect="1"/>
             </wp:cNvGraphicFramePr>
@@ -9913,7 +9911,7 @@
               <a:graphicData uri="http://schemas.openxmlformats.org/drawingml/2006/picture">
                 <pic:pic xmlns:pic="http://schemas.openxmlformats.org/drawingml/2006/picture">
                   <pic:nvPicPr>
-                    <pic:cNvPr id="8" name="o2008.gif"/>
+                    <pic:cNvPr id="12" name="o2008.gif"/>
                     <pic:cNvPicPr/>
                   </pic:nvPicPr>
                   <pic:blipFill>
@@ -9937,6 +9935,8 @@
           </wp:inline>
         </w:drawing>
       </w:r>
+      <w:bookmarkStart w:id="55" w:name="_GoBack"/>
+      <w:bookmarkEnd w:id="55"/>
     </w:p>
     <w:p/>
     <w:p>
@@ -13180,7 +13180,7 @@
         <v:path o:extrusionok="f" gradientshapeok="t" o:connecttype="rect"/>
         <o:lock v:ext="edit" aspectratio="t"/>
       </v:shapetype>
-      <v:shape id="_x0000_i1062" type="#_x0000_t75" style="width:5.75pt;height:5.75pt" o:bullet="t">
+      <v:shape id="_x0000_i1066" type="#_x0000_t75" style="width:5.75pt;height:5.75pt" o:bullet="t">
         <v:imagedata r:id="rId1" o:title="bullet"/>
       </v:shape>
     </w:pict>
@@ -18706,7 +18706,7 @@
 </file>
 
 <file path=customXml/itemProps3.xml><?xml version="1.0" encoding="utf-8"?>
-<ds:datastoreItem xmlns:ds="http://schemas.openxmlformats.org/officeDocument/2006/customXml" ds:itemID="{CBF718BB-0892-4391-88AE-BA7CDCE03508}">
+<ds:datastoreItem xmlns:ds="http://schemas.openxmlformats.org/officeDocument/2006/customXml" ds:itemID="{E9F792E9-EA97-48E9-8EF9-B13C416003D6}">
   <ds:schemaRefs>
     <ds:schemaRef ds:uri="http://schemas.openxmlformats.org/officeDocument/2006/bibliography"/>
   </ds:schemaRefs>

</xml_diff>

<commit_message>
Updated table of context
</commit_message>
<xml_diff>
--- a/Onasander Whitepaper.docx
+++ b/Onasander Whitepaper.docx
@@ -10,6 +10,7 @@
           <w:docPartUnique/>
         </w:docPartObj>
       </w:sdtPr>
+      <w:sdtEndPr/>
       <w:sdtContent>
         <w:p>
           <w:pPr>
@@ -127,7 +128,7 @@
           <w:r>
             <w:fldChar w:fldCharType="separate"/>
           </w:r>
-          <w:hyperlink w:anchor="_Toc513654594" w:history="1">
+          <w:hyperlink w:anchor="_Toc513664334" w:history="1">
             <w:r>
               <w:rPr>
                 <w:rStyle w:val="Hyperlink"/>
@@ -154,7 +155,7 @@
                 <w:noProof/>
                 <w:webHidden/>
               </w:rPr>
-              <w:instrText xml:space="preserve"> PAGEREF _Toc513654594 \h </w:instrText>
+              <w:instrText xml:space="preserve"> PAGEREF _Toc513664334 \h </w:instrText>
             </w:r>
             <w:r>
               <w:rPr>
@@ -194,7 +195,7 @@
               <w:lang w:eastAsia="en-US"/>
             </w:rPr>
           </w:pPr>
-          <w:hyperlink w:anchor="_Toc513654595" w:history="1">
+          <w:hyperlink w:anchor="_Toc513664335" w:history="1">
             <w:r>
               <w:rPr>
                 <w:rStyle w:val="Hyperlink"/>
@@ -213,7 +214,7 @@
               <w:lang w:eastAsia="en-US"/>
             </w:rPr>
           </w:pPr>
-          <w:hyperlink w:anchor="_Toc513654596" w:history="1">
+          <w:hyperlink w:anchor="_Toc513664336" w:history="1">
             <w:r>
               <w:rPr>
                 <w:rStyle w:val="Hyperlink"/>
@@ -232,7 +233,7 @@
               <w:lang w:eastAsia="en-US"/>
             </w:rPr>
           </w:pPr>
-          <w:hyperlink w:anchor="_Toc513654597" w:history="1">
+          <w:hyperlink w:anchor="_Toc513664337" w:history="1">
             <w:r>
               <w:rPr>
                 <w:rStyle w:val="Hyperlink"/>
@@ -251,7 +252,7 @@
               <w:lang w:eastAsia="en-US"/>
             </w:rPr>
           </w:pPr>
-          <w:hyperlink w:anchor="_Toc513654598" w:history="1">
+          <w:hyperlink w:anchor="_Toc513664338" w:history="1">
             <w:r>
               <w:rPr>
                 <w:rStyle w:val="Hyperlink"/>
@@ -277,7 +278,7 @@
               <w:lang w:eastAsia="en-US"/>
             </w:rPr>
           </w:pPr>
-          <w:hyperlink w:anchor="_Toc513654599" w:history="1">
+          <w:hyperlink w:anchor="_Toc513664339" w:history="1">
             <w:r>
               <w:rPr>
                 <w:rStyle w:val="Hyperlink"/>
@@ -304,7 +305,7 @@
                 <w:noProof/>
                 <w:webHidden/>
               </w:rPr>
-              <w:instrText xml:space="preserve"> PAGEREF _Toc513654599 \h </w:instrText>
+              <w:instrText xml:space="preserve"> PAGEREF _Toc513664339 \h </w:instrText>
             </w:r>
             <w:r>
               <w:rPr>
@@ -344,7 +345,7 @@
               <w:lang w:eastAsia="en-US"/>
             </w:rPr>
           </w:pPr>
-          <w:hyperlink w:anchor="_Toc513654600" w:history="1">
+          <w:hyperlink w:anchor="_Toc513664340" w:history="1">
             <w:r>
               <w:rPr>
                 <w:rStyle w:val="Hyperlink"/>
@@ -363,7 +364,7 @@
               <w:lang w:eastAsia="en-US"/>
             </w:rPr>
           </w:pPr>
-          <w:hyperlink w:anchor="_Toc513654601" w:history="1">
+          <w:hyperlink w:anchor="_Toc513664341" w:history="1">
             <w:r>
               <w:rPr>
                 <w:rStyle w:val="Hyperlink"/>
@@ -382,7 +383,7 @@
               <w:lang w:eastAsia="en-US"/>
             </w:rPr>
           </w:pPr>
-          <w:hyperlink w:anchor="_Toc513654602" w:history="1">
+          <w:hyperlink w:anchor="_Toc513664342" w:history="1">
             <w:r>
               <w:rPr>
                 <w:rStyle w:val="Hyperlink"/>
@@ -401,7 +402,7 @@
               <w:lang w:eastAsia="en-US"/>
             </w:rPr>
           </w:pPr>
-          <w:hyperlink w:anchor="_Toc513654603" w:history="1">
+          <w:hyperlink w:anchor="_Toc513664343" w:history="1">
             <w:r>
               <w:rPr>
                 <w:rStyle w:val="Hyperlink"/>
@@ -420,7 +421,7 @@
               <w:lang w:eastAsia="en-US"/>
             </w:rPr>
           </w:pPr>
-          <w:hyperlink w:anchor="_Toc513654604" w:history="1">
+          <w:hyperlink w:anchor="_Toc513664344" w:history="1">
             <w:r>
               <w:rPr>
                 <w:rStyle w:val="Hyperlink"/>
@@ -439,7 +440,7 @@
               <w:lang w:eastAsia="en-US"/>
             </w:rPr>
           </w:pPr>
-          <w:hyperlink w:anchor="_Toc513654605" w:history="1">
+          <w:hyperlink w:anchor="_Toc513664345" w:history="1">
             <w:r>
               <w:rPr>
                 <w:rStyle w:val="Hyperlink"/>
@@ -458,7 +459,7 @@
               <w:lang w:eastAsia="en-US"/>
             </w:rPr>
           </w:pPr>
-          <w:hyperlink w:anchor="_Toc513654606" w:history="1">
+          <w:hyperlink w:anchor="_Toc513664346" w:history="1">
             <w:r>
               <w:rPr>
                 <w:rStyle w:val="Hyperlink"/>
@@ -477,7 +478,7 @@
               <w:lang w:eastAsia="en-US"/>
             </w:rPr>
           </w:pPr>
-          <w:hyperlink w:anchor="_Toc513654607" w:history="1">
+          <w:hyperlink w:anchor="_Toc513664347" w:history="1">
             <w:r>
               <w:rPr>
                 <w:rStyle w:val="Hyperlink"/>
@@ -496,7 +497,7 @@
               <w:lang w:eastAsia="en-US"/>
             </w:rPr>
           </w:pPr>
-          <w:hyperlink w:anchor="_Toc513654608" w:history="1">
+          <w:hyperlink w:anchor="_Toc513664348" w:history="1">
             <w:r>
               <w:rPr>
                 <w:rStyle w:val="Hyperlink"/>
@@ -515,7 +516,7 @@
               <w:lang w:eastAsia="en-US"/>
             </w:rPr>
           </w:pPr>
-          <w:hyperlink w:anchor="_Toc513654609" w:history="1">
+          <w:hyperlink w:anchor="_Toc513664349" w:history="1">
             <w:r>
               <w:rPr>
                 <w:rStyle w:val="Hyperlink"/>
@@ -534,7 +535,45 @@
               <w:lang w:eastAsia="en-US"/>
             </w:rPr>
           </w:pPr>
-          <w:hyperlink w:anchor="_Toc513654610" w:history="1">
+          <w:hyperlink w:anchor="_Toc513664350" w:history="1">
+            <w:r>
+              <w:rPr>
+                <w:rStyle w:val="Hyperlink"/>
+                <w:noProof/>
+              </w:rPr>
+              <w:t>ICO Address</w:t>
+            </w:r>
+          </w:hyperlink>
+        </w:p>
+        <w:p>
+          <w:pPr>
+            <w:pStyle w:val="TOC2"/>
+            <w:rPr>
+              <w:noProof/>
+              <w:color w:val="auto"/>
+              <w:lang w:eastAsia="en-US"/>
+            </w:rPr>
+          </w:pPr>
+          <w:hyperlink w:anchor="_Toc513664351" w:history="1">
+            <w:r>
+              <w:rPr>
+                <w:rStyle w:val="Hyperlink"/>
+                <w:noProof/>
+              </w:rPr>
+              <w:t>ICO Schedule</w:t>
+            </w:r>
+          </w:hyperlink>
+        </w:p>
+        <w:p>
+          <w:pPr>
+            <w:pStyle w:val="TOC2"/>
+            <w:rPr>
+              <w:noProof/>
+              <w:color w:val="auto"/>
+              <w:lang w:eastAsia="en-US"/>
+            </w:rPr>
+          </w:pPr>
+          <w:hyperlink w:anchor="_Toc513664352" w:history="1">
             <w:r>
               <w:rPr>
                 <w:rStyle w:val="Hyperlink"/>
@@ -560,7 +599,7 @@
               <w:lang w:eastAsia="en-US"/>
             </w:rPr>
           </w:pPr>
-          <w:hyperlink w:anchor="_Toc513654611" w:history="1">
+          <w:hyperlink w:anchor="_Toc513664353" w:history="1">
             <w:r>
               <w:rPr>
                 <w:rStyle w:val="Hyperlink"/>
@@ -587,7 +626,7 @@
                 <w:noProof/>
                 <w:webHidden/>
               </w:rPr>
-              <w:instrText xml:space="preserve"> PAGEREF _Toc513654611 \h </w:instrText>
+              <w:instrText xml:space="preserve"> PAGEREF _Toc513664353 \h </w:instrText>
             </w:r>
             <w:r>
               <w:rPr>
@@ -607,7 +646,7 @@
                 <w:noProof/>
                 <w:webHidden/>
               </w:rPr>
-              <w:t>10</w:t>
+              <w:t>11</w:t>
             </w:r>
             <w:r>
               <w:rPr>
@@ -627,7 +666,7 @@
               <w:lang w:eastAsia="en-US"/>
             </w:rPr>
           </w:pPr>
-          <w:hyperlink w:anchor="_Toc513654612" w:history="1">
+          <w:hyperlink w:anchor="_Toc513664354" w:history="1">
             <w:r>
               <w:rPr>
                 <w:rStyle w:val="Hyperlink"/>
@@ -646,7 +685,7 @@
               <w:lang w:eastAsia="en-US"/>
             </w:rPr>
           </w:pPr>
-          <w:hyperlink w:anchor="_Toc513654613" w:history="1">
+          <w:hyperlink w:anchor="_Toc513664355" w:history="1">
             <w:r>
               <w:rPr>
                 <w:rStyle w:val="Hyperlink"/>
@@ -665,7 +704,7 @@
               <w:lang w:eastAsia="en-US"/>
             </w:rPr>
           </w:pPr>
-          <w:hyperlink w:anchor="_Toc513654614" w:history="1">
+          <w:hyperlink w:anchor="_Toc513664356" w:history="1">
             <w:r>
               <w:rPr>
                 <w:rStyle w:val="Hyperlink"/>
@@ -684,7 +723,7 @@
               <w:lang w:eastAsia="en-US"/>
             </w:rPr>
           </w:pPr>
-          <w:hyperlink w:anchor="_Toc513654615" w:history="1">
+          <w:hyperlink w:anchor="_Toc513664357" w:history="1">
             <w:r>
               <w:rPr>
                 <w:rStyle w:val="Hyperlink"/>
@@ -703,7 +742,7 @@
               <w:lang w:eastAsia="en-US"/>
             </w:rPr>
           </w:pPr>
-          <w:hyperlink w:anchor="_Toc513654616" w:history="1">
+          <w:hyperlink w:anchor="_Toc513664358" w:history="1">
             <w:r>
               <w:rPr>
                 <w:rStyle w:val="Hyperlink"/>
@@ -722,7 +761,7 @@
               <w:lang w:eastAsia="en-US"/>
             </w:rPr>
           </w:pPr>
-          <w:hyperlink w:anchor="_Toc513654617" w:history="1">
+          <w:hyperlink w:anchor="_Toc513664359" w:history="1">
             <w:r>
               <w:rPr>
                 <w:rStyle w:val="Hyperlink"/>
@@ -741,7 +780,7 @@
               <w:lang w:eastAsia="en-US"/>
             </w:rPr>
           </w:pPr>
-          <w:hyperlink w:anchor="_Toc513654618" w:history="1">
+          <w:hyperlink w:anchor="_Toc513664360" w:history="1">
             <w:r>
               <w:rPr>
                 <w:rStyle w:val="Hyperlink"/>
@@ -760,7 +799,7 @@
               <w:lang w:eastAsia="en-US"/>
             </w:rPr>
           </w:pPr>
-          <w:hyperlink w:anchor="_Toc513654619" w:history="1">
+          <w:hyperlink w:anchor="_Toc513664361" w:history="1">
             <w:r>
               <w:rPr>
                 <w:rStyle w:val="Hyperlink"/>
@@ -779,7 +818,7 @@
               <w:lang w:eastAsia="en-US"/>
             </w:rPr>
           </w:pPr>
-          <w:hyperlink w:anchor="_Toc513654620" w:history="1">
+          <w:hyperlink w:anchor="_Toc513664362" w:history="1">
             <w:r>
               <w:rPr>
                 <w:rStyle w:val="Hyperlink"/>
@@ -798,7 +837,7 @@
               <w:lang w:eastAsia="en-US"/>
             </w:rPr>
           </w:pPr>
-          <w:hyperlink w:anchor="_Toc513654621" w:history="1">
+          <w:hyperlink w:anchor="_Toc513664363" w:history="1">
             <w:r>
               <w:rPr>
                 <w:rStyle w:val="Hyperlink"/>
@@ -817,7 +856,7 @@
               <w:lang w:eastAsia="en-US"/>
             </w:rPr>
           </w:pPr>
-          <w:hyperlink w:anchor="_Toc513654622" w:history="1">
+          <w:hyperlink w:anchor="_Toc513664364" w:history="1">
             <w:r>
               <w:rPr>
                 <w:rStyle w:val="Hyperlink"/>
@@ -836,7 +875,7 @@
               <w:lang w:eastAsia="en-US"/>
             </w:rPr>
           </w:pPr>
-          <w:hyperlink w:anchor="_Toc513654623" w:history="1">
+          <w:hyperlink w:anchor="_Toc513664365" w:history="1">
             <w:r>
               <w:rPr>
                 <w:rStyle w:val="Hyperlink"/>
@@ -855,7 +894,7 @@
               <w:lang w:eastAsia="en-US"/>
             </w:rPr>
           </w:pPr>
-          <w:hyperlink w:anchor="_Toc513654624" w:history="1">
+          <w:hyperlink w:anchor="_Toc513664366" w:history="1">
             <w:r>
               <w:rPr>
                 <w:rStyle w:val="Hyperlink"/>
@@ -874,7 +913,7 @@
               <w:lang w:eastAsia="en-US"/>
             </w:rPr>
           </w:pPr>
-          <w:hyperlink w:anchor="_Toc513654625" w:history="1">
+          <w:hyperlink w:anchor="_Toc513664367" w:history="1">
             <w:r>
               <w:rPr>
                 <w:rStyle w:val="Hyperlink"/>
@@ -900,7 +939,7 @@
               <w:lang w:eastAsia="en-US"/>
             </w:rPr>
           </w:pPr>
-          <w:hyperlink w:anchor="_Toc513654626" w:history="1">
+          <w:hyperlink w:anchor="_Toc513664368" w:history="1">
             <w:r>
               <w:rPr>
                 <w:rStyle w:val="Hyperlink"/>
@@ -927,7 +966,7 @@
                 <w:noProof/>
                 <w:webHidden/>
               </w:rPr>
-              <w:instrText xml:space="preserve"> PAGEREF _Toc513654626 \h </w:instrText>
+              <w:instrText xml:space="preserve"> PAGEREF _Toc513664368 \h </w:instrText>
             </w:r>
             <w:r>
               <w:rPr>
@@ -947,7 +986,7 @@
                 <w:noProof/>
                 <w:webHidden/>
               </w:rPr>
-              <w:t>16</w:t>
+              <w:t>17</w:t>
             </w:r>
             <w:r>
               <w:rPr>
@@ -967,7 +1006,7 @@
               <w:lang w:eastAsia="en-US"/>
             </w:rPr>
           </w:pPr>
-          <w:hyperlink w:anchor="_Toc513654627" w:history="1">
+          <w:hyperlink w:anchor="_Toc513664369" w:history="1">
             <w:r>
               <w:rPr>
                 <w:rStyle w:val="Hyperlink"/>
@@ -986,7 +1025,7 @@
               <w:lang w:eastAsia="en-US"/>
             </w:rPr>
           </w:pPr>
-          <w:hyperlink w:anchor="_Toc513654628" w:history="1">
+          <w:hyperlink w:anchor="_Toc513664370" w:history="1">
             <w:r>
               <w:rPr>
                 <w:rStyle w:val="Hyperlink"/>
@@ -1012,7 +1051,7 @@
               <w:lang w:eastAsia="en-US"/>
             </w:rPr>
           </w:pPr>
-          <w:hyperlink w:anchor="_Toc513654629" w:history="1">
+          <w:hyperlink w:anchor="_Toc513664371" w:history="1">
             <w:r>
               <w:rPr>
                 <w:rStyle w:val="Hyperlink"/>
@@ -1039,7 +1078,7 @@
                 <w:noProof/>
                 <w:webHidden/>
               </w:rPr>
-              <w:instrText xml:space="preserve"> PAGEREF _Toc513654629 \h </w:instrText>
+              <w:instrText xml:space="preserve"> PAGEREF _Toc513664371 \h </w:instrText>
             </w:r>
             <w:r>
               <w:rPr>
@@ -1059,7 +1098,7 @@
                 <w:noProof/>
                 <w:webHidden/>
               </w:rPr>
-              <w:t>17</w:t>
+              <w:t>18</w:t>
             </w:r>
             <w:r>
               <w:rPr>
@@ -1079,7 +1118,7 @@
               <w:lang w:eastAsia="en-US"/>
             </w:rPr>
           </w:pPr>
-          <w:hyperlink w:anchor="_Toc513654630" w:history="1">
+          <w:hyperlink w:anchor="_Toc513664372" w:history="1">
             <w:r>
               <w:rPr>
                 <w:rStyle w:val="Hyperlink"/>
@@ -1098,7 +1137,7 @@
               <w:lang w:eastAsia="en-US"/>
             </w:rPr>
           </w:pPr>
-          <w:hyperlink w:anchor="_Toc513654631" w:history="1">
+          <w:hyperlink w:anchor="_Toc513664373" w:history="1">
             <w:r>
               <w:rPr>
                 <w:rStyle w:val="Hyperlink"/>
@@ -1117,7 +1156,7 @@
               <w:lang w:eastAsia="en-US"/>
             </w:rPr>
           </w:pPr>
-          <w:hyperlink w:anchor="_Toc513654632" w:history="1">
+          <w:hyperlink w:anchor="_Toc513664374" w:history="1">
             <w:r>
               <w:rPr>
                 <w:rStyle w:val="Hyperlink"/>
@@ -1136,7 +1175,7 @@
               <w:lang w:eastAsia="en-US"/>
             </w:rPr>
           </w:pPr>
-          <w:hyperlink w:anchor="_Toc513654633" w:history="1">
+          <w:hyperlink w:anchor="_Toc513664375" w:history="1">
             <w:r>
               <w:rPr>
                 <w:rStyle w:val="Hyperlink"/>
@@ -1162,7 +1201,7 @@
               <w:lang w:eastAsia="en-US"/>
             </w:rPr>
           </w:pPr>
-          <w:hyperlink w:anchor="_Toc513654634" w:history="1">
+          <w:hyperlink w:anchor="_Toc513664376" w:history="1">
             <w:r>
               <w:rPr>
                 <w:rStyle w:val="Hyperlink"/>
@@ -1189,7 +1228,7 @@
                 <w:noProof/>
                 <w:webHidden/>
               </w:rPr>
-              <w:instrText xml:space="preserve"> PAGEREF _Toc513654634 \h </w:instrText>
+              <w:instrText xml:space="preserve"> PAGEREF _Toc513664376 \h </w:instrText>
             </w:r>
             <w:r>
               <w:rPr>
@@ -1209,7 +1248,7 @@
                 <w:noProof/>
                 <w:webHidden/>
               </w:rPr>
-              <w:t>19</w:t>
+              <w:t>20</w:t>
             </w:r>
             <w:r>
               <w:rPr>
@@ -1229,7 +1268,7 @@
               <w:lang w:eastAsia="en-US"/>
             </w:rPr>
           </w:pPr>
-          <w:hyperlink w:anchor="_Toc513654635" w:history="1">
+          <w:hyperlink w:anchor="_Toc513664377" w:history="1">
             <w:r>
               <w:rPr>
                 <w:rStyle w:val="Hyperlink"/>
@@ -1248,7 +1287,7 @@
               <w:lang w:eastAsia="en-US"/>
             </w:rPr>
           </w:pPr>
-          <w:hyperlink w:anchor="_Toc513654636" w:history="1">
+          <w:hyperlink w:anchor="_Toc513664378" w:history="1">
             <w:r>
               <w:rPr>
                 <w:rStyle w:val="Hyperlink"/>
@@ -1267,7 +1306,7 @@
               <w:lang w:eastAsia="en-US"/>
             </w:rPr>
           </w:pPr>
-          <w:hyperlink w:anchor="_Toc513654637" w:history="1">
+          <w:hyperlink w:anchor="_Toc513664379" w:history="1">
             <w:r>
               <w:rPr>
                 <w:rStyle w:val="Hyperlink"/>
@@ -1286,7 +1325,7 @@
               <w:lang w:eastAsia="en-US"/>
             </w:rPr>
           </w:pPr>
-          <w:hyperlink w:anchor="_Toc513654638" w:history="1">
+          <w:hyperlink w:anchor="_Toc513664380" w:history="1">
             <w:r>
               <w:rPr>
                 <w:rStyle w:val="Hyperlink"/>
@@ -1305,7 +1344,7 @@
               <w:lang w:eastAsia="en-US"/>
             </w:rPr>
           </w:pPr>
-          <w:hyperlink w:anchor="_Toc513654639" w:history="1">
+          <w:hyperlink w:anchor="_Toc513664381" w:history="1">
             <w:r>
               <w:rPr>
                 <w:rStyle w:val="Hyperlink"/>
@@ -1324,7 +1363,7 @@
               <w:lang w:eastAsia="en-US"/>
             </w:rPr>
           </w:pPr>
-          <w:hyperlink w:anchor="_Toc513654640" w:history="1">
+          <w:hyperlink w:anchor="_Toc513664382" w:history="1">
             <w:r>
               <w:rPr>
                 <w:rStyle w:val="Hyperlink"/>
@@ -1343,7 +1382,7 @@
               <w:lang w:eastAsia="en-US"/>
             </w:rPr>
           </w:pPr>
-          <w:hyperlink w:anchor="_Toc513654641" w:history="1">
+          <w:hyperlink w:anchor="_Toc513664383" w:history="1">
             <w:r>
               <w:rPr>
                 <w:rStyle w:val="Hyperlink"/>
@@ -1362,7 +1401,7 @@
               <w:lang w:eastAsia="en-US"/>
             </w:rPr>
           </w:pPr>
-          <w:hyperlink w:anchor="_Toc513654642" w:history="1">
+          <w:hyperlink w:anchor="_Toc513664384" w:history="1">
             <w:r>
               <w:rPr>
                 <w:rStyle w:val="Hyperlink"/>
@@ -1381,13 +1420,13 @@
               <w:lang w:eastAsia="en-US"/>
             </w:rPr>
           </w:pPr>
-          <w:hyperlink w:anchor="_Toc513654643" w:history="1">
+          <w:hyperlink w:anchor="_Toc513664385" w:history="1">
             <w:r>
               <w:rPr>
                 <w:rStyle w:val="Hyperlink"/>
                 <w:noProof/>
               </w:rPr>
-              <w:t>How to Obtain Onasander Tokens?</w:t>
+              <w:t>Steps Required to Purchase Our Tokens?</w:t>
             </w:r>
           </w:hyperlink>
         </w:p>
@@ -1400,13 +1439,13 @@
               <w:lang w:eastAsia="en-US"/>
             </w:rPr>
           </w:pPr>
-          <w:hyperlink w:anchor="_Toc513654644" w:history="1">
+          <w:hyperlink w:anchor="_Toc513664386" w:history="1">
             <w:r>
               <w:rPr>
                 <w:rStyle w:val="Hyperlink"/>
                 <w:noProof/>
               </w:rPr>
-              <w:t>Steps Required to Purchase Our Tokens?</w:t>
+              <w:t>Token Price</w:t>
             </w:r>
           </w:hyperlink>
         </w:p>
@@ -1419,13 +1458,13 @@
               <w:lang w:eastAsia="en-US"/>
             </w:rPr>
           </w:pPr>
-          <w:hyperlink w:anchor="_Toc513654645" w:history="1">
+          <w:hyperlink w:anchor="_Toc513664387" w:history="1">
             <w:r>
               <w:rPr>
                 <w:rStyle w:val="Hyperlink"/>
                 <w:noProof/>
               </w:rPr>
-              <w:t>Token Price</w:t>
+              <w:t>Onasander Smart Contract Specification</w:t>
             </w:r>
           </w:hyperlink>
         </w:p>
@@ -1438,26 +1477,7 @@
               <w:lang w:eastAsia="en-US"/>
             </w:rPr>
           </w:pPr>
-          <w:hyperlink w:anchor="_Toc513654646" w:history="1">
-            <w:r>
-              <w:rPr>
-                <w:rStyle w:val="Hyperlink"/>
-                <w:noProof/>
-              </w:rPr>
-              <w:t>Onasander Smart Contract Specification</w:t>
-            </w:r>
-          </w:hyperlink>
-        </w:p>
-        <w:p>
-          <w:pPr>
-            <w:pStyle w:val="TOC2"/>
-            <w:rPr>
-              <w:noProof/>
-              <w:color w:val="auto"/>
-              <w:lang w:eastAsia="en-US"/>
-            </w:rPr>
-          </w:pPr>
-          <w:hyperlink w:anchor="_Toc513654647" w:history="1">
+          <w:hyperlink w:anchor="_Toc513664388" w:history="1">
             <w:r>
               <w:rPr>
                 <w:rStyle w:val="Hyperlink"/>
@@ -1483,7 +1503,7 @@
               <w:lang w:eastAsia="en-US"/>
             </w:rPr>
           </w:pPr>
-          <w:hyperlink w:anchor="_Toc513654648" w:history="1">
+          <w:hyperlink w:anchor="_Toc513664389" w:history="1">
             <w:r>
               <w:rPr>
                 <w:rStyle w:val="Hyperlink"/>
@@ -1510,7 +1530,7 @@
                 <w:noProof/>
                 <w:webHidden/>
               </w:rPr>
-              <w:instrText xml:space="preserve"> PAGEREF _Toc513654648 \h </w:instrText>
+              <w:instrText xml:space="preserve"> PAGEREF _Toc513664389 \h </w:instrText>
             </w:r>
             <w:r>
               <w:rPr>
@@ -1530,7 +1550,7 @@
                 <w:noProof/>
                 <w:webHidden/>
               </w:rPr>
-              <w:t>24</w:t>
+              <w:t>25</w:t>
             </w:r>
             <w:r>
               <w:rPr>
@@ -1557,7 +1577,7 @@
               <w:lang w:eastAsia="en-US"/>
             </w:rPr>
           </w:pPr>
-          <w:hyperlink w:anchor="_Toc513654649" w:history="1">
+          <w:hyperlink w:anchor="_Toc513664390" w:history="1">
             <w:r>
               <w:rPr>
                 <w:rStyle w:val="Hyperlink"/>
@@ -1584,7 +1604,7 @@
                 <w:noProof/>
                 <w:webHidden/>
               </w:rPr>
-              <w:instrText xml:space="preserve"> PAGEREF _Toc513654649 \h </w:instrText>
+              <w:instrText xml:space="preserve"> PAGEREF _Toc513664390 \h </w:instrText>
             </w:r>
             <w:r>
               <w:rPr>
@@ -1604,7 +1624,7 @@
                 <w:noProof/>
                 <w:webHidden/>
               </w:rPr>
-              <w:t>25</w:t>
+              <w:t>26</w:t>
             </w:r>
             <w:r>
               <w:rPr>
@@ -1631,7 +1651,7 @@
               <w:lang w:eastAsia="en-US"/>
             </w:rPr>
           </w:pPr>
-          <w:hyperlink w:anchor="_Toc513654650" w:history="1">
+          <w:hyperlink w:anchor="_Toc513664391" w:history="1">
             <w:r>
               <w:rPr>
                 <w:rStyle w:val="Hyperlink"/>
@@ -1658,7 +1678,7 @@
                 <w:noProof/>
                 <w:webHidden/>
               </w:rPr>
-              <w:instrText xml:space="preserve"> PAGEREF _Toc513654650 \h </w:instrText>
+              <w:instrText xml:space="preserve"> PAGEREF _Toc513664391 \h </w:instrText>
             </w:r>
             <w:r>
               <w:rPr>
@@ -1678,7 +1698,7 @@
                 <w:noProof/>
                 <w:webHidden/>
               </w:rPr>
-              <w:t>27</w:t>
+              <w:t>28</w:t>
             </w:r>
             <w:r>
               <w:rPr>
@@ -1698,7 +1718,7 @@
               <w:lang w:eastAsia="en-US"/>
             </w:rPr>
           </w:pPr>
-          <w:hyperlink w:anchor="_Toc513654651" w:history="1">
+          <w:hyperlink w:anchor="_Toc513664392" w:history="1">
             <w:r>
               <w:rPr>
                 <w:rStyle w:val="Hyperlink"/>
@@ -1717,7 +1737,7 @@
               <w:lang w:eastAsia="en-US"/>
             </w:rPr>
           </w:pPr>
-          <w:hyperlink w:anchor="_Toc513654652" w:history="1">
+          <w:hyperlink w:anchor="_Toc513664393" w:history="1">
             <w:r>
               <w:rPr>
                 <w:rStyle w:val="Hyperlink"/>
@@ -1736,7 +1756,7 @@
               <w:lang w:eastAsia="en-US"/>
             </w:rPr>
           </w:pPr>
-          <w:hyperlink w:anchor="_Toc513654653" w:history="1">
+          <w:hyperlink w:anchor="_Toc513664394" w:history="1">
             <w:r>
               <w:rPr>
                 <w:rStyle w:val="Hyperlink"/>
@@ -1762,7 +1782,7 @@
               <w:lang w:eastAsia="en-US"/>
             </w:rPr>
           </w:pPr>
-          <w:hyperlink w:anchor="_Toc513654654" w:history="1">
+          <w:hyperlink w:anchor="_Toc513664395" w:history="1">
             <w:r>
               <w:rPr>
                 <w:rStyle w:val="Hyperlink"/>
@@ -1789,7 +1809,7 @@
                 <w:noProof/>
                 <w:webHidden/>
               </w:rPr>
-              <w:instrText xml:space="preserve"> PAGEREF _Toc513654654 \h </w:instrText>
+              <w:instrText xml:space="preserve"> PAGEREF _Toc513664395 \h </w:instrText>
             </w:r>
             <w:r>
               <w:rPr>
@@ -1809,7 +1829,7 @@
                 <w:noProof/>
                 <w:webHidden/>
               </w:rPr>
-              <w:t>30</w:t>
+              <w:t>31</w:t>
             </w:r>
             <w:r>
               <w:rPr>
@@ -1829,7 +1849,7 @@
               <w:lang w:eastAsia="en-US"/>
             </w:rPr>
           </w:pPr>
-          <w:hyperlink w:anchor="_Toc513654655" w:history="1">
+          <w:hyperlink w:anchor="_Toc513664396" w:history="1">
             <w:r>
               <w:rPr>
                 <w:rStyle w:val="Hyperlink"/>
@@ -1848,7 +1868,7 @@
               <w:lang w:eastAsia="en-US"/>
             </w:rPr>
           </w:pPr>
-          <w:hyperlink w:anchor="_Toc513654656" w:history="1">
+          <w:hyperlink w:anchor="_Toc513664397" w:history="1">
             <w:r>
               <w:rPr>
                 <w:rStyle w:val="Hyperlink"/>
@@ -1867,7 +1887,7 @@
               <w:lang w:eastAsia="en-US"/>
             </w:rPr>
           </w:pPr>
-          <w:hyperlink w:anchor="_Toc513654657" w:history="1">
+          <w:hyperlink w:anchor="_Toc513664398" w:history="1">
             <w:r>
               <w:rPr>
                 <w:rStyle w:val="Hyperlink"/>
@@ -1893,7 +1913,7 @@
               <w:lang w:eastAsia="en-US"/>
             </w:rPr>
           </w:pPr>
-          <w:hyperlink w:anchor="_Toc513654658" w:history="1">
+          <w:hyperlink w:anchor="_Toc513664399" w:history="1">
             <w:r>
               <w:rPr>
                 <w:rStyle w:val="Hyperlink"/>
@@ -1920,7 +1940,7 @@
                 <w:noProof/>
                 <w:webHidden/>
               </w:rPr>
-              <w:instrText xml:space="preserve"> PAGEREF _Toc513654658 \h </w:instrText>
+              <w:instrText xml:space="preserve"> PAGEREF _Toc513664399 \h </w:instrText>
             </w:r>
             <w:r>
               <w:rPr>
@@ -1940,7 +1960,7 @@
                 <w:noProof/>
                 <w:webHidden/>
               </w:rPr>
-              <w:t>33</w:t>
+              <w:t>34</w:t>
             </w:r>
             <w:r>
               <w:rPr>
@@ -1960,7 +1980,7 @@
               <w:lang w:eastAsia="en-US"/>
             </w:rPr>
           </w:pPr>
-          <w:hyperlink w:anchor="_Toc513654659" w:history="1">
+          <w:hyperlink w:anchor="_Toc513664400" w:history="1">
             <w:r>
               <w:rPr>
                 <w:rStyle w:val="Hyperlink"/>
@@ -1979,7 +1999,7 @@
               <w:lang w:eastAsia="en-US"/>
             </w:rPr>
           </w:pPr>
-          <w:hyperlink w:anchor="_Toc513654660" w:history="1">
+          <w:hyperlink w:anchor="_Toc513664401" w:history="1">
             <w:r>
               <w:rPr>
                 <w:rStyle w:val="Hyperlink"/>
@@ -1998,7 +2018,7 @@
               <w:lang w:eastAsia="en-US"/>
             </w:rPr>
           </w:pPr>
-          <w:hyperlink w:anchor="_Toc513654661" w:history="1">
+          <w:hyperlink w:anchor="_Toc513664402" w:history="1">
             <w:r>
               <w:rPr>
                 <w:rStyle w:val="Hyperlink"/>
@@ -2024,7 +2044,7 @@
               <w:lang w:eastAsia="en-US"/>
             </w:rPr>
           </w:pPr>
-          <w:hyperlink w:anchor="_Toc513654662" w:history="1">
+          <w:hyperlink w:anchor="_Toc513664403" w:history="1">
             <w:r>
               <w:rPr>
                 <w:rStyle w:val="Hyperlink"/>
@@ -2051,7 +2071,7 @@
                 <w:noProof/>
                 <w:webHidden/>
               </w:rPr>
-              <w:instrText xml:space="preserve"> PAGEREF _Toc513654662 \h </w:instrText>
+              <w:instrText xml:space="preserve"> PAGEREF _Toc513664403 \h </w:instrText>
             </w:r>
             <w:r>
               <w:rPr>
@@ -2071,7 +2091,7 @@
                 <w:noProof/>
                 <w:webHidden/>
               </w:rPr>
-              <w:t>38</w:t>
+              <w:t>39</w:t>
             </w:r>
             <w:r>
               <w:rPr>
@@ -2098,7 +2118,7 @@
         </w:p>
       </w:sdtContent>
     </w:sdt>
-    <w:bookmarkStart w:id="0" w:name="_Toc513654594" w:displacedByCustomXml="next"/>
+    <w:bookmarkStart w:id="0" w:name="_Toc513664334" w:displacedByCustomXml="next"/>
     <w:sdt>
       <w:sdtPr>
         <w:rPr>
@@ -2167,7 +2187,7 @@
       <w:pPr>
         <w:pStyle w:val="Heading2"/>
       </w:pPr>
-      <w:bookmarkStart w:id="1" w:name="_Toc513654595"/>
+      <w:bookmarkStart w:id="1" w:name="_Toc513664335"/>
       <w:r>
         <w:t>Highlights</w:t>
       </w:r>
@@ -2332,7 +2352,7 @@
       <w:pPr>
         <w:pStyle w:val="Heading2"/>
       </w:pPr>
-      <w:bookmarkStart w:id="2" w:name="_Toc513654596"/>
+      <w:bookmarkStart w:id="2" w:name="_Toc513664336"/>
       <w:r>
         <w:rPr>
           <w:noProof/>
@@ -2517,7 +2537,7 @@
       <w:pPr>
         <w:pStyle w:val="Heading2"/>
       </w:pPr>
-      <w:bookmarkStart w:id="3" w:name="_Toc513654597"/>
+      <w:bookmarkStart w:id="3" w:name="_Toc513664337"/>
       <w:r>
         <w:t>Mission Statement</w:t>
       </w:r>
@@ -2601,7 +2621,7 @@
       <w:pPr>
         <w:pStyle w:val="Heading2"/>
       </w:pPr>
-      <w:bookmarkStart w:id="4" w:name="_Toc513654598"/>
+      <w:bookmarkStart w:id="4" w:name="_Toc513664338"/>
       <w:r>
         <w:t>Keys to Success</w:t>
       </w:r>
@@ -2661,7 +2681,7 @@
       <w:pPr>
         <w:pStyle w:val="Heading1"/>
       </w:pPr>
-      <w:bookmarkStart w:id="5" w:name="_Toc513654599"/>
+      <w:bookmarkStart w:id="5" w:name="_Toc513664339"/>
       <w:r>
         <w:lastRenderedPageBreak/>
         <w:t>The ICO</w:t>
@@ -2723,7 +2743,7 @@
       <w:pPr>
         <w:pStyle w:val="Heading2"/>
       </w:pPr>
-      <w:bookmarkStart w:id="6" w:name="_Toc513654600"/>
+      <w:bookmarkStart w:id="6" w:name="_Toc513664340"/>
       <w:r>
         <w:t xml:space="preserve">The </w:t>
       </w:r>
@@ -2794,7 +2814,7 @@
       <w:pPr>
         <w:pStyle w:val="Heading2"/>
       </w:pPr>
-      <w:bookmarkStart w:id="7" w:name="_Toc513654601"/>
+      <w:bookmarkStart w:id="7" w:name="_Toc513664341"/>
       <w:r>
         <w:t>Why Should You Even Read This?</w:t>
       </w:r>
@@ -2897,7 +2917,7 @@
       <w:pPr>
         <w:pStyle w:val="Heading2"/>
       </w:pPr>
-      <w:bookmarkStart w:id="8" w:name="_Toc513654602"/>
+      <w:bookmarkStart w:id="8" w:name="_Toc513664342"/>
       <w:r>
         <w:t>What is ICO</w:t>
       </w:r>
@@ -2924,7 +2944,7 @@
       <w:pPr>
         <w:pStyle w:val="Heading2"/>
       </w:pPr>
-      <w:bookmarkStart w:id="9" w:name="_Toc513654603"/>
+      <w:bookmarkStart w:id="9" w:name="_Toc513664343"/>
       <w:r>
         <w:t>What is Onasander ICO</w:t>
       </w:r>
@@ -2988,7 +3008,7 @@
       <w:pPr>
         <w:pStyle w:val="Heading2"/>
       </w:pPr>
-      <w:bookmarkStart w:id="10" w:name="_Toc513654604"/>
+      <w:bookmarkStart w:id="10" w:name="_Toc513664344"/>
       <w:r>
         <w:t xml:space="preserve">Why Are We Doing </w:t>
       </w:r>
@@ -3495,7 +3515,7 @@
       <w:pPr>
         <w:pStyle w:val="Heading2"/>
       </w:pPr>
-      <w:bookmarkStart w:id="11" w:name="_Toc513654605"/>
+      <w:bookmarkStart w:id="11" w:name="_Toc513664345"/>
       <w:r>
         <w:t>How Much Can Onasander ICO Make Me</w:t>
       </w:r>
@@ -3566,7 +3586,7 @@
       <w:pPr>
         <w:pStyle w:val="Heading2"/>
       </w:pPr>
-      <w:bookmarkStart w:id="12" w:name="_Toc513654606"/>
+      <w:bookmarkStart w:id="12" w:name="_Toc513664346"/>
       <w:r>
         <w:t>Where Will ICO Money Be Invested</w:t>
       </w:r>
@@ -3599,7 +3619,7 @@
       <w:pPr>
         <w:pStyle w:val="Heading2"/>
       </w:pPr>
-      <w:bookmarkStart w:id="13" w:name="_Toc513654607"/>
+      <w:bookmarkStart w:id="13" w:name="_Toc513664347"/>
       <w:r>
         <w:lastRenderedPageBreak/>
         <w:t>How Will ICO Reserves Be Stored</w:t>
@@ -3618,7 +3638,7 @@
       <w:pPr>
         <w:pStyle w:val="Heading2"/>
       </w:pPr>
-      <w:bookmarkStart w:id="14" w:name="_Toc513654608"/>
+      <w:bookmarkStart w:id="14" w:name="_Toc513664348"/>
       <w:r>
         <w:t>ICO In United States of America</w:t>
       </w:r>
@@ -3833,7 +3853,7 @@
       <w:pPr>
         <w:pStyle w:val="Heading2"/>
       </w:pPr>
-      <w:bookmarkStart w:id="15" w:name="_Toc513654609"/>
+      <w:bookmarkStart w:id="15" w:name="_Toc513664349"/>
       <w:r>
         <w:t>ICO Outcome</w:t>
       </w:r>
@@ -3971,12 +3991,54 @@
       <w:pPr>
         <w:pStyle w:val="Heading2"/>
       </w:pPr>
+      <w:bookmarkStart w:id="16" w:name="_Toc513664350"/>
       <w:r>
         <w:t>ICO Address</w:t>
       </w:r>
-    </w:p>
-    <w:p>
-      <w:pPr>
+      <w:bookmarkEnd w:id="16"/>
+    </w:p>
+    <w:p>
+      <w:pPr>
+        <w:rPr>
+          <w:rFonts w:ascii="Montserrat" w:hAnsi="Montserrat" w:hint="eastAsia"/>
+          <w:i/>
+          <w:color w:val="FF0000"/>
+          <w:sz w:val="28"/>
+          <w:szCs w:val="28"/>
+          <w:shd w:val="clear" w:color="auto" w:fill="FAFAFA"/>
+        </w:rPr>
+      </w:pPr>
+      <w:r>
+        <w:rPr>
+          <w:color w:val="FF0000"/>
+          <w:sz w:val="24"/>
+          <w:szCs w:val="24"/>
+        </w:rPr>
+        <w:t xml:space="preserve">Onasander </w:t>
+      </w:r>
+      <w:r>
+        <w:rPr>
+          <w:color w:val="FF0000"/>
+          <w:sz w:val="24"/>
+          <w:szCs w:val="24"/>
+        </w:rPr>
+        <w:t>ICO address:</w:t>
+      </w:r>
+      <w:r>
+        <w:rPr>
+          <w:color w:val="FF0000"/>
+        </w:rPr>
+        <w:t xml:space="preserve"> </w:t>
+      </w:r>
+      <w:r>
+        <w:rPr>
+          <w:color w:val="FF0000"/>
+          <w:sz w:val="28"/>
+          <w:szCs w:val="28"/>
+        </w:rPr>
+        <w:t xml:space="preserve"> </w:t>
+      </w:r>
+      <w:r>
         <w:rPr>
           <w:rFonts w:ascii="Montserrat" w:hAnsi="Montserrat"/>
           <w:i/>
@@ -3985,46 +4047,6 @@
           <w:szCs w:val="28"/>
           <w:shd w:val="clear" w:color="auto" w:fill="FAFAFA"/>
         </w:rPr>
-      </w:pPr>
-      <w:r>
-        <w:rPr>
-          <w:color w:val="FF0000"/>
-          <w:sz w:val="24"/>
-          <w:szCs w:val="24"/>
-        </w:rPr>
-        <w:t xml:space="preserve">Onasander </w:t>
-      </w:r>
-      <w:r>
-        <w:rPr>
-          <w:color w:val="FF0000"/>
-          <w:sz w:val="24"/>
-          <w:szCs w:val="24"/>
-        </w:rPr>
-        <w:t>ICO address:</w:t>
-      </w:r>
-      <w:r>
-        <w:rPr>
-          <w:color w:val="FF0000"/>
-        </w:rPr>
-        <w:t xml:space="preserve"> </w:t>
-      </w:r>
-      <w:r>
-        <w:rPr>
-          <w:color w:val="FF0000"/>
-          <w:sz w:val="28"/>
-          <w:szCs w:val="28"/>
-        </w:rPr>
-        <w:t xml:space="preserve"> </w:t>
-      </w:r>
-      <w:r>
-        <w:rPr>
-          <w:rFonts w:ascii="Montserrat" w:hAnsi="Montserrat"/>
-          <w:i/>
-          <w:color w:val="FF0000"/>
-          <w:sz w:val="28"/>
-          <w:szCs w:val="28"/>
-          <w:shd w:val="clear" w:color="auto" w:fill="FAFAFA"/>
-        </w:rPr>
         <w:t>0x5884c40ddEd55b5649A1AaA677A750eaD35E3043</w:t>
       </w:r>
     </w:p>
@@ -4038,10 +4060,20 @@
       <w:pPr>
         <w:pStyle w:val="Heading2"/>
       </w:pPr>
+      <w:bookmarkStart w:id="17" w:name="_Toc513664351"/>
       <w:r>
         <w:lastRenderedPageBreak/>
-        <w:t>ICO Schedule</w:t>
-      </w:r>
+        <w:t xml:space="preserve">ICO </w:t>
+      </w:r>
+      <w:r>
+        <w:t xml:space="preserve">Pricing and </w:t>
+      </w:r>
+      <w:bookmarkStart w:id="18" w:name="_GoBack"/>
+      <w:bookmarkEnd w:id="18"/>
+      <w:r>
+        <w:t>Schedule</w:t>
+      </w:r>
+      <w:bookmarkEnd w:id="17"/>
     </w:p>
     <w:p>
       <w:r>
@@ -4094,11 +4126,11 @@
       <w:pPr>
         <w:pStyle w:val="Heading2"/>
       </w:pPr>
-      <w:bookmarkStart w:id="16" w:name="_Toc513654610"/>
+      <w:bookmarkStart w:id="19" w:name="_Toc513664352"/>
       <w:r>
         <w:t>ICO Timeline</w:t>
       </w:r>
-      <w:bookmarkEnd w:id="16"/>
+      <w:bookmarkEnd w:id="19"/>
     </w:p>
     <w:p>
       <w:r>
@@ -4399,14 +4431,13 @@
         <w:t>always make sure to check on our website for the latest updates.</w:t>
       </w:r>
     </w:p>
-    <w:p>
-      <w:bookmarkStart w:id="17" w:name="_Toc513654611"/>
-    </w:p>
     <w:p/>
+    <w:p/>
     <w:p>
       <w:pPr>
         <w:pStyle w:val="Heading1"/>
       </w:pPr>
+      <w:bookmarkStart w:id="20" w:name="_Toc513664353"/>
       <w:r>
         <w:lastRenderedPageBreak/>
         <w:t xml:space="preserve">The Investment </w:t>
@@ -4414,7 +4445,7 @@
       <w:r>
         <w:t>Bank</w:t>
       </w:r>
-      <w:bookmarkEnd w:id="17"/>
+      <w:bookmarkEnd w:id="20"/>
     </w:p>
     <w:p>
       <w:r>
@@ -4473,11 +4504,11 @@
       <w:pPr>
         <w:pStyle w:val="Heading2"/>
       </w:pPr>
-      <w:bookmarkStart w:id="18" w:name="_Toc513654612"/>
+      <w:bookmarkStart w:id="21" w:name="_Toc513664354"/>
       <w:r>
         <w:t>Investment Fund</w:t>
       </w:r>
-      <w:bookmarkEnd w:id="18"/>
+      <w:bookmarkEnd w:id="21"/>
     </w:p>
     <w:p>
       <w:r>
@@ -4530,7 +4561,7 @@
       <w:pPr>
         <w:pStyle w:val="Heading2"/>
       </w:pPr>
-      <w:bookmarkStart w:id="19" w:name="_Toc513654613"/>
+      <w:bookmarkStart w:id="22" w:name="_Toc513664355"/>
       <w:r>
         <w:t xml:space="preserve">Asset Price Analysis Software – Brain of </w:t>
       </w:r>
@@ -4540,7 +4571,7 @@
       <w:r>
         <w:t xml:space="preserve"> Investment Fund</w:t>
       </w:r>
-      <w:bookmarkEnd w:id="19"/>
+      <w:bookmarkEnd w:id="22"/>
     </w:p>
     <w:p>
       <w:r>
@@ -4683,14 +4714,14 @@
       <w:pPr>
         <w:pStyle w:val="Heading2"/>
       </w:pPr>
-      <w:bookmarkStart w:id="20" w:name="_Toc513654614"/>
+      <w:bookmarkStart w:id="23" w:name="_Toc513664356"/>
       <w:r>
         <w:t>How Come Others Fail at Trading</w:t>
       </w:r>
       <w:r>
         <w:t>?</w:t>
       </w:r>
-      <w:bookmarkEnd w:id="20"/>
+      <w:bookmarkEnd w:id="23"/>
     </w:p>
     <w:p>
       <w:r>
@@ -4792,14 +4823,14 @@
       <w:pPr>
         <w:pStyle w:val="Heading2"/>
       </w:pPr>
-      <w:bookmarkStart w:id="21" w:name="_Toc513654615"/>
+      <w:bookmarkStart w:id="24" w:name="_Toc513664357"/>
       <w:r>
         <w:t>How Come We Will Succeed</w:t>
       </w:r>
       <w:r>
         <w:t>?</w:t>
       </w:r>
-      <w:bookmarkEnd w:id="21"/>
+      <w:bookmarkEnd w:id="24"/>
     </w:p>
     <w:p>
       <w:r>
@@ -4943,11 +4974,11 @@
       <w:pPr>
         <w:pStyle w:val="Heading2"/>
       </w:pPr>
-      <w:bookmarkStart w:id="22" w:name="_Toc513654616"/>
+      <w:bookmarkStart w:id="25" w:name="_Toc513664358"/>
       <w:r>
         <w:t>How to Convince You?</w:t>
       </w:r>
-      <w:bookmarkEnd w:id="22"/>
+      <w:bookmarkEnd w:id="25"/>
     </w:p>
     <w:p>
       <w:r>
@@ -5045,14 +5076,14 @@
       <w:pPr>
         <w:pStyle w:val="Heading2"/>
       </w:pPr>
-      <w:bookmarkStart w:id="23" w:name="_Toc513654617"/>
+      <w:bookmarkStart w:id="26" w:name="_Toc513664359"/>
       <w:r>
         <w:t>What Type of Trading Will Onasander Perform</w:t>
       </w:r>
       <w:r>
         <w:t>?</w:t>
       </w:r>
-      <w:bookmarkEnd w:id="23"/>
+      <w:bookmarkEnd w:id="26"/>
     </w:p>
     <w:p>
       <w:r>
@@ -5128,7 +5159,7 @@
       <w:pPr>
         <w:pStyle w:val="Heading2"/>
       </w:pPr>
-      <w:bookmarkStart w:id="24" w:name="_Toc513654618"/>
+      <w:bookmarkStart w:id="27" w:name="_Toc513664360"/>
       <w:r>
         <w:t xml:space="preserve">What </w:t>
       </w:r>
@@ -5177,7 +5208,7 @@
       <w:r>
         <w:t>?</w:t>
       </w:r>
-      <w:bookmarkEnd w:id="24"/>
+      <w:bookmarkEnd w:id="27"/>
     </w:p>
     <w:p>
       <w:r>
@@ -5326,7 +5357,7 @@
       <w:pPr>
         <w:pStyle w:val="Heading2"/>
       </w:pPr>
-      <w:bookmarkStart w:id="25" w:name="_Toc513654619"/>
+      <w:bookmarkStart w:id="28" w:name="_Toc513664361"/>
       <w:r>
         <w:t xml:space="preserve">Will </w:t>
       </w:r>
@@ -5339,7 +5370,7 @@
       <w:r>
         <w:t>?</w:t>
       </w:r>
-      <w:bookmarkEnd w:id="25"/>
+      <w:bookmarkEnd w:id="28"/>
     </w:p>
     <w:p>
       <w:r>
@@ -5367,7 +5398,7 @@
       <w:pPr>
         <w:pStyle w:val="Heading2"/>
       </w:pPr>
-      <w:bookmarkStart w:id="26" w:name="_Toc513654620"/>
+      <w:bookmarkStart w:id="29" w:name="_Toc513664362"/>
       <w:r>
         <w:t xml:space="preserve">Will </w:t>
       </w:r>
@@ -5380,7 +5411,7 @@
       <w:r>
         <w:t>?</w:t>
       </w:r>
-      <w:bookmarkEnd w:id="26"/>
+      <w:bookmarkEnd w:id="29"/>
     </w:p>
     <w:p>
       <w:r>
@@ -5409,14 +5440,14 @@
       <w:pPr>
         <w:pStyle w:val="Heading2"/>
       </w:pPr>
-      <w:bookmarkStart w:id="27" w:name="_Toc513654621"/>
+      <w:bookmarkStart w:id="30" w:name="_Toc513664363"/>
       <w:r>
         <w:t>What Financial Products Will Be Offered</w:t>
       </w:r>
       <w:r>
         <w:t>?</w:t>
       </w:r>
-      <w:bookmarkEnd w:id="27"/>
+      <w:bookmarkEnd w:id="30"/>
     </w:p>
     <w:p>
       <w:r>
@@ -5498,14 +5529,14 @@
       <w:pPr>
         <w:pStyle w:val="Heading2"/>
       </w:pPr>
-      <w:bookmarkStart w:id="28" w:name="_Toc513654622"/>
+      <w:bookmarkStart w:id="31" w:name="_Toc513664364"/>
       <w:r>
         <w:t>What Financial Products Will Be Offered in The Future</w:t>
       </w:r>
       <w:r>
         <w:t>?</w:t>
       </w:r>
-      <w:bookmarkEnd w:id="28"/>
+      <w:bookmarkEnd w:id="31"/>
     </w:p>
     <w:p>
       <w:r>
@@ -5765,14 +5796,14 @@
       <w:pPr>
         <w:pStyle w:val="Heading2"/>
       </w:pPr>
-      <w:bookmarkStart w:id="29" w:name="_Toc513654623"/>
+      <w:bookmarkStart w:id="32" w:name="_Toc513664365"/>
       <w:r>
         <w:t>What Markets Will Onasander Trade On</w:t>
       </w:r>
       <w:r>
         <w:t>?</w:t>
       </w:r>
-      <w:bookmarkEnd w:id="29"/>
+      <w:bookmarkEnd w:id="32"/>
     </w:p>
     <w:p>
       <w:r>
@@ -5795,11 +5826,11 @@
       <w:pPr>
         <w:pStyle w:val="Heading2"/>
       </w:pPr>
-      <w:bookmarkStart w:id="30" w:name="_Toc513654624"/>
+      <w:bookmarkStart w:id="33" w:name="_Toc513664366"/>
       <w:r>
         <w:t>What Will Be Decentralized About This Investment Bank?</w:t>
       </w:r>
-      <w:bookmarkEnd w:id="30"/>
+      <w:bookmarkEnd w:id="33"/>
     </w:p>
     <w:p>
       <w:r>
@@ -5927,12 +5958,12 @@
       <w:pPr>
         <w:pStyle w:val="Heading2"/>
       </w:pPr>
-      <w:bookmarkStart w:id="31" w:name="_Toc513654625"/>
+      <w:bookmarkStart w:id="34" w:name="_Toc513664367"/>
       <w:r>
         <w:lastRenderedPageBreak/>
         <w:t>Onasander Timeline</w:t>
       </w:r>
-      <w:bookmarkEnd w:id="31"/>
+      <w:bookmarkEnd w:id="34"/>
       <w:r>
         <w:br/>
       </w:r>
@@ -6426,8 +6457,6 @@
         </w:rPr>
         <w:t>9</w:t>
       </w:r>
-      <w:bookmarkStart w:id="32" w:name="_GoBack"/>
-      <w:bookmarkEnd w:id="32"/>
     </w:p>
     <w:p>
       <w:pPr>
@@ -6450,24 +6479,16 @@
         </w:rPr>
         <w:t xml:space="preserve">Allocate ICO Funds – </w:t>
       </w:r>
-      <w:bookmarkStart w:id="33" w:name="_Hlk513663648"/>
+      <w:bookmarkStart w:id="35" w:name="_Hlk513663648"/>
       <w:r>
         <w:rPr>
           <w:noProof/>
           <w:sz w:val="24"/>
           <w:szCs w:val="24"/>
         </w:rPr>
-        <w:t>February</w:t>
-      </w:r>
-      <w:r>
-        <w:rPr>
-          <w:noProof/>
-          <w:sz w:val="24"/>
-          <w:szCs w:val="24"/>
-        </w:rPr>
-        <w:t xml:space="preserve"> 2019</w:t>
-      </w:r>
-      <w:bookmarkEnd w:id="33"/>
+        <w:t>February 2019</w:t>
+      </w:r>
+      <w:bookmarkEnd w:id="35"/>
     </w:p>
     <w:p>
       <w:pPr>
@@ -6798,7 +6819,7 @@
         </w:rPr>
         <w:t xml:space="preserve"> – </w:t>
       </w:r>
-      <w:bookmarkStart w:id="34" w:name="_Hlk513663696"/>
+      <w:bookmarkStart w:id="36" w:name="_Hlk513663696"/>
       <w:r>
         <w:rPr>
           <w:sz w:val="24"/>
@@ -6806,7 +6827,7 @@
         </w:rPr>
         <w:t>April 2019</w:t>
       </w:r>
-      <w:bookmarkEnd w:id="34"/>
+      <w:bookmarkEnd w:id="36"/>
     </w:p>
     <w:p>
       <w:pPr>
@@ -6833,14 +6854,7 @@
           <w:sz w:val="24"/>
           <w:szCs w:val="24"/>
         </w:rPr>
-        <w:t>May</w:t>
-      </w:r>
-      <w:r>
-        <w:rPr>
-          <w:sz w:val="24"/>
-          <w:szCs w:val="24"/>
-        </w:rPr>
-        <w:t xml:space="preserve"> 2019</w:t>
+        <w:t>May 2019</w:t>
       </w:r>
     </w:p>
     <w:p>
@@ -7119,12 +7133,12 @@
       <w:pPr>
         <w:pStyle w:val="Heading1"/>
       </w:pPr>
-      <w:bookmarkStart w:id="35" w:name="_Toc513654626"/>
+      <w:bookmarkStart w:id="37" w:name="_Toc513664368"/>
       <w:r>
         <w:lastRenderedPageBreak/>
         <w:t>The Offer</w:t>
       </w:r>
-      <w:bookmarkEnd w:id="35"/>
+      <w:bookmarkEnd w:id="37"/>
     </w:p>
     <w:p>
       <w:r>
@@ -7162,11 +7176,11 @@
       <w:pPr>
         <w:pStyle w:val="Heading2"/>
       </w:pPr>
-      <w:bookmarkStart w:id="36" w:name="_Toc513654627"/>
+      <w:bookmarkStart w:id="38" w:name="_Toc513664369"/>
       <w:r>
         <w:t>10% Dividend</w:t>
       </w:r>
-      <w:bookmarkEnd w:id="36"/>
+      <w:bookmarkEnd w:id="38"/>
       <w:r>
         <w:t xml:space="preserve"> </w:t>
       </w:r>
@@ -7287,7 +7301,7 @@
       <w:pPr>
         <w:pStyle w:val="Heading2"/>
       </w:pPr>
-      <w:bookmarkStart w:id="37" w:name="_Toc513654628"/>
+      <w:bookmarkStart w:id="39" w:name="_Toc513664370"/>
       <w:r>
         <w:t xml:space="preserve">How </w:t>
       </w:r>
@@ -7330,7 +7344,7 @@
       <w:r>
         <w:t>?</w:t>
       </w:r>
-      <w:bookmarkEnd w:id="37"/>
+      <w:bookmarkEnd w:id="39"/>
     </w:p>
     <w:p>
       <w:r>
@@ -7521,12 +7535,12 @@
       <w:pPr>
         <w:pStyle w:val="Heading1"/>
       </w:pPr>
-      <w:bookmarkStart w:id="38" w:name="_Toc513654629"/>
+      <w:bookmarkStart w:id="40" w:name="_Toc513664371"/>
       <w:r>
         <w:lastRenderedPageBreak/>
         <w:t>The Business</w:t>
       </w:r>
-      <w:bookmarkEnd w:id="38"/>
+      <w:bookmarkEnd w:id="40"/>
     </w:p>
     <w:p>
       <w:r>
@@ -7556,7 +7570,7 @@
       </w:r>
     </w:p>
     <w:p>
-      <w:bookmarkStart w:id="39" w:name="_Toc513654630"/>
+      <w:bookmarkStart w:id="41" w:name="_Toc513664372"/>
       <w:r>
         <w:rPr>
           <w:rStyle w:val="Heading2Char"/>
@@ -7581,7 +7595,7 @@
         </w:rPr>
         <w:t>?</w:t>
       </w:r>
-      <w:bookmarkEnd w:id="39"/>
+      <w:bookmarkEnd w:id="41"/>
       <w:r>
         <w:br/>
         <w:t>The management of the company can be divided in three separate phases</w:t>
@@ -7714,11 +7728,11 @@
       <w:pPr>
         <w:pStyle w:val="Heading2"/>
       </w:pPr>
-      <w:bookmarkStart w:id="40" w:name="_Toc513654631"/>
+      <w:bookmarkStart w:id="42" w:name="_Toc513664373"/>
       <w:r>
         <w:t>Office Locations</w:t>
       </w:r>
-      <w:bookmarkEnd w:id="40"/>
+      <w:bookmarkEnd w:id="42"/>
     </w:p>
     <w:p>
       <w:r>
@@ -7759,7 +7773,7 @@
       <w:pPr>
         <w:pStyle w:val="Heading2"/>
       </w:pPr>
-      <w:bookmarkStart w:id="41" w:name="_Toc513654632"/>
+      <w:bookmarkStart w:id="43" w:name="_Toc513664374"/>
       <w:r>
         <w:lastRenderedPageBreak/>
         <w:t>Management</w:t>
@@ -7767,7 +7781,7 @@
       <w:r>
         <w:t xml:space="preserve"> Team</w:t>
       </w:r>
-      <w:bookmarkEnd w:id="41"/>
+      <w:bookmarkEnd w:id="43"/>
     </w:p>
     <w:p>
       <w:pPr>
@@ -7894,11 +7908,11 @@
       <w:pPr>
         <w:pStyle w:val="Heading2"/>
       </w:pPr>
-      <w:bookmarkStart w:id="42" w:name="_Toc513654633"/>
+      <w:bookmarkStart w:id="44" w:name="_Toc513664375"/>
       <w:r>
         <w:t>Positions Available After ICO</w:t>
       </w:r>
-      <w:bookmarkEnd w:id="42"/>
+      <w:bookmarkEnd w:id="44"/>
       <w:r>
         <w:br/>
       </w:r>
@@ -8023,12 +8037,12 @@
       <w:pPr>
         <w:pStyle w:val="Heading1"/>
       </w:pPr>
-      <w:bookmarkStart w:id="43" w:name="_Toc513654634"/>
+      <w:bookmarkStart w:id="45" w:name="_Toc513664376"/>
       <w:r>
         <w:lastRenderedPageBreak/>
         <w:t>Technical Details</w:t>
       </w:r>
-      <w:bookmarkEnd w:id="43"/>
+      <w:bookmarkEnd w:id="45"/>
     </w:p>
     <w:p>
       <w:r>
@@ -8054,11 +8068,11 @@
       <w:pPr>
         <w:pStyle w:val="Heading2"/>
       </w:pPr>
-      <w:bookmarkStart w:id="44" w:name="_Toc513654635"/>
+      <w:bookmarkStart w:id="46" w:name="_Toc513664377"/>
       <w:r>
         <w:t>Cryptocurrencies</w:t>
       </w:r>
-      <w:bookmarkEnd w:id="44"/>
+      <w:bookmarkEnd w:id="46"/>
     </w:p>
     <w:p>
       <w:r>
@@ -8069,11 +8083,11 @@
       <w:pPr>
         <w:pStyle w:val="Heading2"/>
       </w:pPr>
-      <w:bookmarkStart w:id="45" w:name="_Toc513654636"/>
+      <w:bookmarkStart w:id="47" w:name="_Toc513664378"/>
       <w:r>
         <w:t>Ethereum Coin - ETH</w:t>
       </w:r>
-      <w:bookmarkEnd w:id="45"/>
+      <w:bookmarkEnd w:id="47"/>
     </w:p>
     <w:p>
       <w:r>
@@ -8084,11 +8098,11 @@
       <w:pPr>
         <w:pStyle w:val="Heading2"/>
       </w:pPr>
-      <w:bookmarkStart w:id="46" w:name="_Toc513654637"/>
+      <w:bookmarkStart w:id="48" w:name="_Toc513664379"/>
       <w:r>
         <w:t>Blockchain</w:t>
       </w:r>
-      <w:bookmarkEnd w:id="46"/>
+      <w:bookmarkEnd w:id="48"/>
     </w:p>
     <w:p>
       <w:r>
@@ -8099,11 +8113,11 @@
       <w:pPr>
         <w:pStyle w:val="Heading2"/>
       </w:pPr>
-      <w:bookmarkStart w:id="47" w:name="_Toc513654638"/>
+      <w:bookmarkStart w:id="49" w:name="_Toc513664380"/>
       <w:r>
         <w:t>Smart Contracts</w:t>
       </w:r>
-      <w:bookmarkEnd w:id="47"/>
+      <w:bookmarkEnd w:id="49"/>
     </w:p>
     <w:p>
       <w:r>
@@ -8114,11 +8128,11 @@
       <w:pPr>
         <w:pStyle w:val="Heading2"/>
       </w:pPr>
-      <w:bookmarkStart w:id="48" w:name="_Toc513654639"/>
+      <w:bookmarkStart w:id="50" w:name="_Toc513664381"/>
       <w:r>
         <w:t>Wallets</w:t>
       </w:r>
-      <w:bookmarkEnd w:id="48"/>
+      <w:bookmarkEnd w:id="50"/>
     </w:p>
     <w:p>
       <w:r>
@@ -8129,11 +8143,11 @@
       <w:pPr>
         <w:pStyle w:val="Heading2"/>
       </w:pPr>
-      <w:bookmarkStart w:id="49" w:name="_Toc513654640"/>
+      <w:bookmarkStart w:id="51" w:name="_Toc513664382"/>
       <w:r>
         <w:t>Exchange</w:t>
       </w:r>
-      <w:bookmarkEnd w:id="49"/>
+      <w:bookmarkEnd w:id="51"/>
     </w:p>
     <w:p>
       <w:r>
@@ -8150,7 +8164,7 @@
       <w:pPr>
         <w:pStyle w:val="Heading2"/>
       </w:pPr>
-      <w:bookmarkStart w:id="50" w:name="_Toc513654641"/>
+      <w:bookmarkStart w:id="52" w:name="_Toc513664383"/>
       <w:r>
         <w:t xml:space="preserve">How Will </w:t>
       </w:r>
@@ -8166,7 +8180,7 @@
       <w:r>
         <w:t>?</w:t>
       </w:r>
-      <w:bookmarkEnd w:id="50"/>
+      <w:bookmarkEnd w:id="52"/>
     </w:p>
     <w:p>
       <w:r>
@@ -8219,7 +8233,7 @@
       <w:pPr>
         <w:pStyle w:val="Heading2"/>
       </w:pPr>
-      <w:bookmarkStart w:id="51" w:name="_Toc513654642"/>
+      <w:bookmarkStart w:id="53" w:name="_Toc513664384"/>
       <w:r>
         <w:t xml:space="preserve">How </w:t>
       </w:r>
@@ -8244,7 +8258,7 @@
       <w:r>
         <w:t>?</w:t>
       </w:r>
-      <w:bookmarkEnd w:id="51"/>
+      <w:bookmarkEnd w:id="53"/>
     </w:p>
     <w:p>
       <w:r>
@@ -8641,20 +8655,11 @@
       <w:r>
         <w:br/>
       </w:r>
-      <w:bookmarkStart w:id="52" w:name="_Toc513654643"/>
-      <w:r>
-        <w:t xml:space="preserve">How to </w:t>
-      </w:r>
-      <w:r>
-        <w:t>Ob</w:t>
-      </w:r>
-      <w:r>
-        <w:t xml:space="preserve">tain Onasander </w:t>
-      </w:r>
-      <w:r>
-        <w:t>Tokens?</w:t>
-      </w:r>
-      <w:bookmarkEnd w:id="52"/>
+      <w:bookmarkStart w:id="54" w:name="_Toc513664385"/>
+      <w:r>
+        <w:t>Steps Required to Purchase Our Tokens?</w:t>
+      </w:r>
+      <w:bookmarkEnd w:id="54"/>
     </w:p>
     <w:p>
       <w:r>
@@ -8702,31 +8707,6 @@
       <w:r>
         <w:t>ICO date.</w:t>
       </w:r>
-    </w:p>
-    <w:p>
-      <w:pPr>
-        <w:pStyle w:val="Heading2"/>
-      </w:pPr>
-      <w:bookmarkStart w:id="53" w:name="_Toc513654644"/>
-      <w:r>
-        <w:t xml:space="preserve">Steps Required </w:t>
-      </w:r>
-      <w:r>
-        <w:t>to</w:t>
-      </w:r>
-      <w:r>
-        <w:t xml:space="preserve"> Purchase </w:t>
-      </w:r>
-      <w:r>
-        <w:t>Our</w:t>
-      </w:r>
-      <w:r>
-        <w:t xml:space="preserve"> Tokens</w:t>
-      </w:r>
-      <w:r>
-        <w:t>?</w:t>
-      </w:r>
-      <w:bookmarkEnd w:id="53"/>
     </w:p>
     <w:p>
       <w:r>
@@ -9079,11 +9059,11 @@
       <w:pPr>
         <w:pStyle w:val="Heading2"/>
       </w:pPr>
-      <w:bookmarkStart w:id="54" w:name="_Toc513654645"/>
+      <w:bookmarkStart w:id="55" w:name="_Toc513664386"/>
       <w:r>
         <w:t>Token Price</w:t>
       </w:r>
-      <w:bookmarkEnd w:id="54"/>
+      <w:bookmarkEnd w:id="55"/>
     </w:p>
     <w:p>
       <w:r>
@@ -9201,11 +9181,11 @@
       <w:pPr>
         <w:pStyle w:val="Heading2"/>
       </w:pPr>
-      <w:bookmarkStart w:id="55" w:name="_Toc513654646"/>
+      <w:bookmarkStart w:id="56" w:name="_Toc513664387"/>
       <w:r>
         <w:t>Onasander Smart Contract Specification</w:t>
       </w:r>
-      <w:bookmarkEnd w:id="55"/>
+      <w:bookmarkEnd w:id="56"/>
     </w:p>
     <w:p>
       <w:r>
@@ -9445,11 +9425,11 @@
       <w:pPr>
         <w:pStyle w:val="Heading2"/>
       </w:pPr>
-      <w:bookmarkStart w:id="56" w:name="_Toc513654647"/>
+      <w:bookmarkStart w:id="57" w:name="_Toc513664388"/>
       <w:r>
         <w:t>Final Token Distribution</w:t>
       </w:r>
-      <w:bookmarkEnd w:id="56"/>
+      <w:bookmarkEnd w:id="57"/>
     </w:p>
     <w:p>
       <w:r>
@@ -9484,12 +9464,12 @@
       <w:pPr>
         <w:pStyle w:val="Heading1"/>
       </w:pPr>
-      <w:bookmarkStart w:id="57" w:name="_Toc513654648"/>
+      <w:bookmarkStart w:id="58" w:name="_Toc513664389"/>
       <w:r>
         <w:lastRenderedPageBreak/>
         <w:t>Summary</w:t>
       </w:r>
-      <w:bookmarkEnd w:id="57"/>
+      <w:bookmarkEnd w:id="58"/>
     </w:p>
     <w:p>
       <w:r>
@@ -9730,12 +9710,12 @@
       <w:pPr>
         <w:pStyle w:val="Heading1"/>
       </w:pPr>
-      <w:bookmarkStart w:id="58" w:name="_Toc513654649"/>
+      <w:bookmarkStart w:id="59" w:name="_Toc513664390"/>
       <w:r>
         <w:lastRenderedPageBreak/>
         <w:t>Disclaimer and Terms of Use</w:t>
       </w:r>
-      <w:bookmarkEnd w:id="58"/>
+      <w:bookmarkEnd w:id="59"/>
     </w:p>
     <w:p>
       <w:r>
@@ -9885,12 +9865,12 @@
       <w:pPr>
         <w:pStyle w:val="Heading1"/>
       </w:pPr>
-      <w:bookmarkStart w:id="59" w:name="_Toc513654650"/>
+      <w:bookmarkStart w:id="60" w:name="_Toc513664391"/>
       <w:r>
         <w:lastRenderedPageBreak/>
         <w:t>Appendix 1 – Bearish Onasander Market Calls</w:t>
       </w:r>
-      <w:bookmarkEnd w:id="59"/>
+      <w:bookmarkEnd w:id="60"/>
     </w:p>
     <w:p>
       <w:r>
@@ -9904,7 +9884,7 @@
       <w:pPr>
         <w:pStyle w:val="Heading2"/>
       </w:pPr>
-      <w:bookmarkStart w:id="60" w:name="_Toc513654651"/>
+      <w:bookmarkStart w:id="61" w:name="_Toc513664392"/>
       <w:r>
         <w:t>Onasander Market Analysis 20</w:t>
       </w:r>
@@ -9923,7 +9903,7 @@
       <w:r>
         <w:t>Analysis</w:t>
       </w:r>
-      <w:bookmarkEnd w:id="60"/>
+      <w:bookmarkEnd w:id="61"/>
     </w:p>
     <w:p>
       <w:r>
@@ -10175,7 +10155,7 @@
       <w:pPr>
         <w:pStyle w:val="Heading2"/>
       </w:pPr>
-      <w:bookmarkStart w:id="61" w:name="_Toc513654652"/>
+      <w:bookmarkStart w:id="62" w:name="_Toc513664393"/>
       <w:r>
         <w:lastRenderedPageBreak/>
         <w:t xml:space="preserve">Onasander Market Analysis 2008 – Chart and </w:t>
@@ -10186,7 +10166,7 @@
       <w:r>
         <w:t xml:space="preserve"> Trades</w:t>
       </w:r>
-      <w:bookmarkEnd w:id="61"/>
+      <w:bookmarkEnd w:id="62"/>
     </w:p>
     <w:p>
       <w:r>
@@ -10303,7 +10283,7 @@
       <w:pPr>
         <w:pStyle w:val="Heading2"/>
       </w:pPr>
-      <w:bookmarkStart w:id="62" w:name="_Toc513654653"/>
+      <w:bookmarkStart w:id="63" w:name="_Toc513664394"/>
       <w:r>
         <w:lastRenderedPageBreak/>
         <w:t xml:space="preserve">Onasander Market Analysis 2000 – Chart and </w:t>
@@ -10314,7 +10294,7 @@
       <w:r>
         <w:t xml:space="preserve"> Trades</w:t>
       </w:r>
-      <w:bookmarkEnd w:id="62"/>
+      <w:bookmarkEnd w:id="63"/>
     </w:p>
     <w:p>
       <w:r>
@@ -10412,12 +10392,12 @@
       <w:pPr>
         <w:pStyle w:val="Heading1"/>
       </w:pPr>
-      <w:bookmarkStart w:id="63" w:name="_Toc513654654"/>
+      <w:bookmarkStart w:id="64" w:name="_Toc513664395"/>
       <w:r>
         <w:lastRenderedPageBreak/>
         <w:t>Appendix 2 – Bullish Onasander Market Calls</w:t>
       </w:r>
-      <w:bookmarkEnd w:id="63"/>
+      <w:bookmarkEnd w:id="64"/>
     </w:p>
     <w:p>
       <w:r>
@@ -10428,7 +10408,7 @@
       <w:pPr>
         <w:pStyle w:val="Heading2"/>
       </w:pPr>
-      <w:bookmarkStart w:id="64" w:name="_Toc513654655"/>
+      <w:bookmarkStart w:id="65" w:name="_Toc513664396"/>
       <w:r>
         <w:t xml:space="preserve">Onasander Market Analysis 2018 – </w:t>
       </w:r>
@@ -10438,7 +10418,7 @@
       <w:r>
         <w:t>Chart and Analysis</w:t>
       </w:r>
-      <w:bookmarkEnd w:id="64"/>
+      <w:bookmarkEnd w:id="65"/>
     </w:p>
     <w:p>
       <w:r>
@@ -10563,7 +10543,7 @@
       <w:pPr>
         <w:pStyle w:val="Heading2"/>
       </w:pPr>
-      <w:bookmarkStart w:id="65" w:name="_Toc513654656"/>
+      <w:bookmarkStart w:id="66" w:name="_Toc513664397"/>
       <w:r>
         <w:lastRenderedPageBreak/>
         <w:t xml:space="preserve">Onasander Market Analysis 2009 – Chart and </w:t>
@@ -10574,7 +10554,7 @@
       <w:r>
         <w:t xml:space="preserve"> Trades</w:t>
       </w:r>
-      <w:bookmarkEnd w:id="65"/>
+      <w:bookmarkEnd w:id="66"/>
     </w:p>
     <w:p>
       <w:r>
@@ -10691,7 +10671,7 @@
       <w:pPr>
         <w:pStyle w:val="Heading2"/>
       </w:pPr>
-      <w:bookmarkStart w:id="66" w:name="_Toc513654657"/>
+      <w:bookmarkStart w:id="67" w:name="_Toc513664398"/>
       <w:r>
         <w:lastRenderedPageBreak/>
         <w:t xml:space="preserve">Onasander Market Analysis 2003 – Chart and </w:t>
@@ -10702,7 +10682,7 @@
       <w:r>
         <w:t xml:space="preserve"> Trades</w:t>
       </w:r>
-      <w:bookmarkEnd w:id="66"/>
+      <w:bookmarkEnd w:id="67"/>
     </w:p>
     <w:p>
       <w:r>
@@ -10801,7 +10781,7 @@
       <w:pPr>
         <w:pStyle w:val="Heading1"/>
       </w:pPr>
-      <w:bookmarkStart w:id="67" w:name="_Toc513654658"/>
+      <w:bookmarkStart w:id="68" w:name="_Toc513664399"/>
       <w:r>
         <w:lastRenderedPageBreak/>
         <w:t xml:space="preserve">Appendix </w:t>
@@ -10812,17 +10792,17 @@
       <w:r>
         <w:t xml:space="preserve"> - Miscellaneous Documents</w:t>
       </w:r>
-      <w:bookmarkEnd w:id="67"/>
+      <w:bookmarkEnd w:id="68"/>
     </w:p>
     <w:p>
       <w:pPr>
         <w:pStyle w:val="Heading2"/>
       </w:pPr>
-      <w:bookmarkStart w:id="68" w:name="_Toc513654659"/>
+      <w:bookmarkStart w:id="69" w:name="_Toc513664400"/>
       <w:r>
         <w:t>Start Up Summary</w:t>
       </w:r>
-      <w:bookmarkEnd w:id="68"/>
+      <w:bookmarkEnd w:id="69"/>
     </w:p>
     <w:p>
       <w:r>
@@ -11089,12 +11069,12 @@
       <w:pPr>
         <w:pStyle w:val="Heading2"/>
       </w:pPr>
-      <w:bookmarkStart w:id="69" w:name="_Toc513654660"/>
+      <w:bookmarkStart w:id="70" w:name="_Toc513664401"/>
       <w:r>
         <w:lastRenderedPageBreak/>
         <w:t>Start Up Expenses</w:t>
       </w:r>
-      <w:bookmarkEnd w:id="69"/>
+      <w:bookmarkEnd w:id="70"/>
       <w:r>
         <w:t xml:space="preserve">  </w:t>
       </w:r>
@@ -12113,7 +12093,7 @@
         <w:pStyle w:val="Heading2"/>
         <w:jc w:val="center"/>
       </w:pPr>
-      <w:bookmarkStart w:id="70" w:name="_Toc513654661"/>
+      <w:bookmarkStart w:id="71" w:name="_Toc513664402"/>
       <w:r>
         <w:rPr>
           <w:noProof/>
@@ -12182,7 +12162,7 @@
       <w:r>
         <w:t>Recommendation</w:t>
       </w:r>
-      <w:bookmarkEnd w:id="70"/>
+      <w:bookmarkEnd w:id="71"/>
     </w:p>
     <w:p/>
     <w:p>
@@ -12751,12 +12731,12 @@
       <w:pPr>
         <w:pStyle w:val="Heading1"/>
       </w:pPr>
-      <w:bookmarkStart w:id="71" w:name="_Toc513654662"/>
+      <w:bookmarkStart w:id="72" w:name="_Toc513664403"/>
       <w:r>
         <w:lastRenderedPageBreak/>
         <w:t>Appendix 4 – Contact Information</w:t>
       </w:r>
-      <w:bookmarkEnd w:id="71"/>
+      <w:bookmarkEnd w:id="72"/>
     </w:p>
     <w:p>
       <w:pPr>
@@ -13494,6 +13474,7 @@
         <w:dataBinding w:prefixMappings="xmlns:ns0='http://purl.org/dc/elements/1.1/' xmlns:ns1='http://schemas.openxmlformats.org/package/2006/metadata/core-properties' " w:xpath="/ns1:coreProperties[1]/ns0:title[1]" w:storeItemID="{6C3C8BC8-F283-45AE-878A-BAB7291924A1}"/>
         <w:text/>
       </w:sdtPr>
+      <w:sdtEndPr/>
       <w:sdtContent>
         <w:r>
           <w:t>OnasandeR ICO WHITEPAPER</w:t>
@@ -13519,6 +13500,7 @@
           <w:calendar w:val="gregorian"/>
         </w:date>
       </w:sdtPr>
+      <w:sdtEndPr/>
       <w:sdtContent>
         <w:r>
           <w:t>March 2018</w:t>
@@ -13581,7 +13563,7 @@
         <v:path o:extrusionok="f" gradientshapeok="t" o:connecttype="rect"/>
         <o:lock v:ext="edit" aspectratio="t"/>
       </v:shapetype>
-      <v:shape id="_x0000_i1084" type="#_x0000_t75" style="width:6pt;height:6pt" o:bullet="t">
+      <v:shape id="_x0000_i1031" type="#_x0000_t75" style="width:6pt;height:6pt" o:bullet="t">
         <v:imagedata r:id="rId1" o:title="bullet"/>
       </v:shape>
     </w:pict>
@@ -18341,6 +18323,7 @@
     <w:rsid w:val="007B712E"/>
     <w:rsid w:val="007D10AE"/>
     <w:rsid w:val="008401AF"/>
+    <w:rsid w:val="00905192"/>
     <w:rsid w:val="00922F70"/>
     <w:rsid w:val="00983B3A"/>
     <w:rsid w:val="00986D4C"/>
@@ -19110,7 +19093,7 @@
 </file>
 
 <file path=customXml/itemProps3.xml><?xml version="1.0" encoding="utf-8"?>
-<ds:datastoreItem xmlns:ds="http://schemas.openxmlformats.org/officeDocument/2006/customXml" ds:itemID="{644D6848-6CB7-40C6-AEA8-5E7E3BF73D25}">
+<ds:datastoreItem xmlns:ds="http://schemas.openxmlformats.org/officeDocument/2006/customXml" ds:itemID="{C2D71CC7-AEBB-4218-A01E-F0B0C1038B5C}">
   <ds:schemaRefs>
     <ds:schemaRef ds:uri="http://schemas.openxmlformats.org/officeDocument/2006/bibliography"/>
   </ds:schemaRefs>

</xml_diff>

<commit_message>
Added Resume and updated Pictures
</commit_message>
<xml_diff>
--- a/Onasander Whitepaper.docx
+++ b/Onasander Whitepaper.docx
@@ -10,6 +10,7 @@
           <w:docPartUnique/>
         </w:docPartObj>
       </w:sdtPr>
+      <w:sdtEndPr/>
       <w:sdtContent>
         <w:p>
           <w:pPr>
@@ -7577,8 +7578,6 @@
       <w:r>
         <w:t>4</w:t>
       </w:r>
-      <w:bookmarkStart w:id="36" w:name="_GoBack"/>
-      <w:bookmarkEnd w:id="36"/>
     </w:p>
     <w:p>
       <w:pPr>
@@ -7626,60 +7625,60 @@
       <w:pPr>
         <w:pStyle w:val="Heading1"/>
       </w:pPr>
-      <w:bookmarkStart w:id="37" w:name="_Toc513821621"/>
+      <w:bookmarkStart w:id="36" w:name="_Toc513821621"/>
       <w:r>
         <w:lastRenderedPageBreak/>
         <w:t>The Offer</w:t>
       </w:r>
+      <w:bookmarkEnd w:id="36"/>
+    </w:p>
+    <w:p>
+      <w:r>
+        <w:t xml:space="preserve">Our offer is simple.  We use crowd funding to open up an investment fund backed by </w:t>
+      </w:r>
+      <w:r>
+        <w:t xml:space="preserve">world </w:t>
+      </w:r>
+      <w:r>
+        <w:t>assets.  We trade those assets, and profits</w:t>
+      </w:r>
+      <w:r>
+        <w:t xml:space="preserve"> from </w:t>
+      </w:r>
+      <w:r>
+        <w:t xml:space="preserve">the </w:t>
+      </w:r>
+      <w:r>
+        <w:t>trading</w:t>
+      </w:r>
+      <w:r>
+        <w:t xml:space="preserve"> go back into the value of the company, value of the </w:t>
+      </w:r>
+      <w:r>
+        <w:t>token</w:t>
+      </w:r>
+      <w:r>
+        <w:t>, and back to the original investors as dividends</w:t>
+      </w:r>
+      <w:r>
+        <w:t xml:space="preserve"> of 10%</w:t>
+      </w:r>
+      <w:r>
+        <w:t xml:space="preserve">.  </w:t>
+      </w:r>
+      <w:r>
+        <w:t>With time we turn the fund into an investment bank</w:t>
+      </w:r>
+    </w:p>
+    <w:p>
+      <w:pPr>
+        <w:pStyle w:val="Heading2"/>
+      </w:pPr>
+      <w:bookmarkStart w:id="37" w:name="_Toc513821622"/>
+      <w:r>
+        <w:t>10% Dividend</w:t>
+      </w:r>
       <w:bookmarkEnd w:id="37"/>
-    </w:p>
-    <w:p>
-      <w:r>
-        <w:t xml:space="preserve">Our offer is simple.  We use crowd funding to open up an investment fund backed by </w:t>
-      </w:r>
-      <w:r>
-        <w:t xml:space="preserve">world </w:t>
-      </w:r>
-      <w:r>
-        <w:t>assets.  We trade those assets, and profits</w:t>
-      </w:r>
-      <w:r>
-        <w:t xml:space="preserve"> from </w:t>
-      </w:r>
-      <w:r>
-        <w:t xml:space="preserve">the </w:t>
-      </w:r>
-      <w:r>
-        <w:t>trading</w:t>
-      </w:r>
-      <w:r>
-        <w:t xml:space="preserve"> go back into the value of the company, value of the </w:t>
-      </w:r>
-      <w:r>
-        <w:t>token</w:t>
-      </w:r>
-      <w:r>
-        <w:t>, and back to the original investors as dividends</w:t>
-      </w:r>
-      <w:r>
-        <w:t xml:space="preserve"> of 10%</w:t>
-      </w:r>
-      <w:r>
-        <w:t xml:space="preserve">.  </w:t>
-      </w:r>
-      <w:r>
-        <w:t>With time we turn the fund into an investment bank</w:t>
-      </w:r>
-    </w:p>
-    <w:p>
-      <w:pPr>
-        <w:pStyle w:val="Heading2"/>
-      </w:pPr>
-      <w:bookmarkStart w:id="38" w:name="_Toc513821622"/>
-      <w:r>
-        <w:t>10% Dividend</w:t>
-      </w:r>
-      <w:bookmarkEnd w:id="38"/>
       <w:r>
         <w:t xml:space="preserve"> </w:t>
       </w:r>
@@ -7806,7 +7805,7 @@
       <w:pPr>
         <w:pStyle w:val="Heading2"/>
       </w:pPr>
-      <w:bookmarkStart w:id="39" w:name="_Toc513821623"/>
+      <w:bookmarkStart w:id="38" w:name="_Toc513821623"/>
       <w:r>
         <w:t xml:space="preserve">How </w:t>
       </w:r>
@@ -7849,7 +7848,7 @@
       <w:r>
         <w:t>?</w:t>
       </w:r>
-      <w:bookmarkEnd w:id="39"/>
+      <w:bookmarkEnd w:id="38"/>
     </w:p>
     <w:p>
       <w:r>
@@ -8052,12 +8051,12 @@
       <w:pPr>
         <w:pStyle w:val="Heading1"/>
       </w:pPr>
-      <w:bookmarkStart w:id="40" w:name="_Toc513821624"/>
+      <w:bookmarkStart w:id="39" w:name="_Toc513821624"/>
       <w:r>
         <w:lastRenderedPageBreak/>
         <w:t>The Business</w:t>
       </w:r>
-      <w:bookmarkEnd w:id="40"/>
+      <w:bookmarkEnd w:id="39"/>
     </w:p>
     <w:p>
       <w:r>
@@ -8087,7 +8086,7 @@
       </w:r>
     </w:p>
     <w:p>
-      <w:bookmarkStart w:id="41" w:name="_Toc513821625"/>
+      <w:bookmarkStart w:id="40" w:name="_Toc513821625"/>
       <w:r>
         <w:rPr>
           <w:rStyle w:val="Heading2Char"/>
@@ -8112,7 +8111,7 @@
         </w:rPr>
         <w:t>?</w:t>
       </w:r>
-      <w:bookmarkEnd w:id="41"/>
+      <w:bookmarkEnd w:id="40"/>
       <w:r>
         <w:br/>
         <w:t>The management of the company can be divided in three separate phases</w:t>
@@ -8260,11 +8259,11 @@
       <w:pPr>
         <w:pStyle w:val="Heading2"/>
       </w:pPr>
-      <w:bookmarkStart w:id="42" w:name="_Toc513821626"/>
+      <w:bookmarkStart w:id="41" w:name="_Toc513821626"/>
       <w:r>
         <w:t>Office Locations</w:t>
       </w:r>
-      <w:bookmarkEnd w:id="42"/>
+      <w:bookmarkEnd w:id="41"/>
     </w:p>
     <w:p>
       <w:r>
@@ -8320,7 +8319,7 @@
       <w:pPr>
         <w:pStyle w:val="Heading2"/>
       </w:pPr>
-      <w:bookmarkStart w:id="43" w:name="_Toc513821627"/>
+      <w:bookmarkStart w:id="42" w:name="_Toc513821627"/>
       <w:r>
         <w:lastRenderedPageBreak/>
         <w:t>Management</w:t>
@@ -8328,168 +8327,168 @@
       <w:r>
         <w:t xml:space="preserve"> Team</w:t>
       </w:r>
+      <w:bookmarkEnd w:id="42"/>
+    </w:p>
+    <w:p>
+      <w:pPr>
+        <w:pStyle w:val="Heading4"/>
+      </w:pPr>
+      <w:r>
+        <w:t xml:space="preserve">Andrzej Wegrzyn – </w:t>
+      </w:r>
+      <w:r>
+        <w:t>Founder &amp;</w:t>
+      </w:r>
+      <w:r>
+        <w:t xml:space="preserve"> </w:t>
+      </w:r>
+      <w:r>
+        <w:t>CEO</w:t>
+      </w:r>
+    </w:p>
+    <w:p>
+      <w:r>
+        <w:t xml:space="preserve">I have 20 years of experience in trading and investing </w:t>
+      </w:r>
+      <w:r>
+        <w:t>in v</w:t>
+      </w:r>
+      <w:r>
+        <w:t>aries assets.  Over that time span I managed family related funds</w:t>
+      </w:r>
+      <w:r>
+        <w:t>, and estates</w:t>
+      </w:r>
+      <w:r>
+        <w:t xml:space="preserve">.  I dedicated </w:t>
+      </w:r>
+      <w:r>
+        <w:t xml:space="preserve">over a </w:t>
+      </w:r>
+      <w:r>
+        <w:t xml:space="preserve">decade of my life to financial analysis, price behavior, trading software development, and anything related to price </w:t>
+      </w:r>
+      <w:r>
+        <w:t xml:space="preserve">behavior </w:t>
+      </w:r>
+      <w:r>
+        <w:t xml:space="preserve">while working at Morgan Stanley, </w:t>
+      </w:r>
+      <w:r>
+        <w:t>and</w:t>
+      </w:r>
+      <w:r>
+        <w:t xml:space="preserve"> for my own company.</w:t>
+      </w:r>
+    </w:p>
+    <w:p>
+      <w:pPr>
+        <w:pStyle w:val="Heading4"/>
+      </w:pPr>
+      <w:r>
+        <w:t>Anna Kretovit</w:t>
+      </w:r>
+      <w:r>
+        <w:t>c</w:t>
+      </w:r>
+      <w:r>
+        <w:t>z – Finance and Accounting</w:t>
+      </w:r>
+    </w:p>
+    <w:p>
+      <w:r>
+        <w:t xml:space="preserve">Anna comes from a corporate background.  She ran companies in New York City and was a Chief Financial Officer at </w:t>
+      </w:r>
+      <w:r>
+        <w:t>Michael Cohen Group</w:t>
+      </w:r>
+      <w:r>
+        <w:t xml:space="preserve"> (</w:t>
+      </w:r>
+      <w:r>
+        <w:t>US Grant</w:t>
+      </w:r>
+      <w:r>
+        <w:t>s)</w:t>
+      </w:r>
+      <w:r>
+        <w:t>.  She holds a CPA license and will be our go to person when it comes to running our accounting</w:t>
+      </w:r>
+      <w:r>
+        <w:t>, taxation,</w:t>
+      </w:r>
+      <w:r>
+        <w:t xml:space="preserve"> and internal finance.</w:t>
+      </w:r>
+    </w:p>
+    <w:p>
+      <w:pPr>
+        <w:pStyle w:val="Heading4"/>
+      </w:pPr>
+      <w:r>
+        <w:t>Robert Muer – IT Security and Development</w:t>
+      </w:r>
+    </w:p>
+    <w:p>
+      <w:r>
+        <w:t xml:space="preserve">Robert is freelancing for Onasander, but we are looking to hire him full time once ICO </w:t>
+      </w:r>
+      <w:r>
+        <w:t>ends</w:t>
+      </w:r>
+      <w:r>
+        <w:t xml:space="preserve">.  Robert has an extensive background in IT security.  His 15-year tenure in IT Security at various financial </w:t>
+      </w:r>
+      <w:r>
+        <w:t>firms</w:t>
+      </w:r>
+      <w:r>
+        <w:t xml:space="preserve"> gave him tremendous experience in </w:t>
+      </w:r>
+      <w:r>
+        <w:t>securing data,</w:t>
+      </w:r>
+      <w:r>
+        <w:t xml:space="preserve"> money, information, and info structure.</w:t>
+      </w:r>
+    </w:p>
+    <w:p>
+      <w:pPr>
+        <w:pStyle w:val="Heading4"/>
+      </w:pPr>
+      <w:r>
+        <w:t>Adam Wagner – Developer &amp; IT Lead</w:t>
+      </w:r>
+    </w:p>
+    <w:p>
+      <w:r>
+        <w:t xml:space="preserve">Adam is a developer who will be responsible for developing all reporting software for the company.  His talents and leadership will be utilized where he will lead a team of developers to </w:t>
+      </w:r>
+      <w:r>
+        <w:t>build</w:t>
+      </w:r>
+      <w:r>
+        <w:t xml:space="preserve"> dividend payment system for our ICO clients, back office applications, intranets, internal Onasander </w:t>
+      </w:r>
+      <w:r>
+        <w:t>token</w:t>
+      </w:r>
+      <w:r>
+        <w:t xml:space="preserve"> exchange, and many more</w:t>
+      </w:r>
+      <w:r>
+        <w:t xml:space="preserve"> IT projects.</w:t>
+      </w:r>
+    </w:p>
+    <w:p>
+      <w:pPr>
+        <w:pStyle w:val="Heading2"/>
+      </w:pPr>
+      <w:bookmarkStart w:id="43" w:name="_Toc513821628"/>
+      <w:r>
+        <w:t>Positions Available After ICO</w:t>
+      </w:r>
       <w:bookmarkEnd w:id="43"/>
-    </w:p>
-    <w:p>
-      <w:pPr>
-        <w:pStyle w:val="Heading4"/>
-      </w:pPr>
-      <w:r>
-        <w:t xml:space="preserve">Andrzej Wegrzyn – </w:t>
-      </w:r>
-      <w:r>
-        <w:t>Founder &amp;</w:t>
-      </w:r>
-      <w:r>
-        <w:t xml:space="preserve"> </w:t>
-      </w:r>
-      <w:r>
-        <w:t>CEO</w:t>
-      </w:r>
-    </w:p>
-    <w:p>
-      <w:r>
-        <w:t xml:space="preserve">I have 20 years of experience in trading and investing </w:t>
-      </w:r>
-      <w:r>
-        <w:t>in v</w:t>
-      </w:r>
-      <w:r>
-        <w:t>aries assets.  Over that time span I managed family related funds</w:t>
-      </w:r>
-      <w:r>
-        <w:t>, and estates</w:t>
-      </w:r>
-      <w:r>
-        <w:t xml:space="preserve">.  I dedicated </w:t>
-      </w:r>
-      <w:r>
-        <w:t xml:space="preserve">over a </w:t>
-      </w:r>
-      <w:r>
-        <w:t xml:space="preserve">decade of my life to financial analysis, price behavior, trading software development, and anything related to price </w:t>
-      </w:r>
-      <w:r>
-        <w:t xml:space="preserve">behavior </w:t>
-      </w:r>
-      <w:r>
-        <w:t xml:space="preserve">while working at Morgan Stanley, </w:t>
-      </w:r>
-      <w:r>
-        <w:t>and</w:t>
-      </w:r>
-      <w:r>
-        <w:t xml:space="preserve"> for my own company.</w:t>
-      </w:r>
-    </w:p>
-    <w:p>
-      <w:pPr>
-        <w:pStyle w:val="Heading4"/>
-      </w:pPr>
-      <w:r>
-        <w:t>Anna Kretovit</w:t>
-      </w:r>
-      <w:r>
-        <w:t>c</w:t>
-      </w:r>
-      <w:r>
-        <w:t>z – Finance and Accounting</w:t>
-      </w:r>
-    </w:p>
-    <w:p>
-      <w:r>
-        <w:t xml:space="preserve">Anna comes from a corporate background.  She ran companies in New York City and was a Chief Financial Officer at </w:t>
-      </w:r>
-      <w:r>
-        <w:t>Michael Cohen Group</w:t>
-      </w:r>
-      <w:r>
-        <w:t xml:space="preserve"> (</w:t>
-      </w:r>
-      <w:r>
-        <w:t>US Grant</w:t>
-      </w:r>
-      <w:r>
-        <w:t>s)</w:t>
-      </w:r>
-      <w:r>
-        <w:t>.  She holds a CPA license and will be our go to person when it comes to running our accounting</w:t>
-      </w:r>
-      <w:r>
-        <w:t>, taxation,</w:t>
-      </w:r>
-      <w:r>
-        <w:t xml:space="preserve"> and internal finance.</w:t>
-      </w:r>
-    </w:p>
-    <w:p>
-      <w:pPr>
-        <w:pStyle w:val="Heading4"/>
-      </w:pPr>
-      <w:r>
-        <w:t>Robert Muer – IT Security and Development</w:t>
-      </w:r>
-    </w:p>
-    <w:p>
-      <w:r>
-        <w:t xml:space="preserve">Robert is freelancing for Onasander, but we are looking to hire him full time once ICO </w:t>
-      </w:r>
-      <w:r>
-        <w:t>ends</w:t>
-      </w:r>
-      <w:r>
-        <w:t xml:space="preserve">.  Robert has an extensive background in IT security.  His 15-year tenure in IT Security at various financial </w:t>
-      </w:r>
-      <w:r>
-        <w:t>firms</w:t>
-      </w:r>
-      <w:r>
-        <w:t xml:space="preserve"> gave him tremendous experience in </w:t>
-      </w:r>
-      <w:r>
-        <w:t>securing data,</w:t>
-      </w:r>
-      <w:r>
-        <w:t xml:space="preserve"> money, information, and info structure.</w:t>
-      </w:r>
-    </w:p>
-    <w:p>
-      <w:pPr>
-        <w:pStyle w:val="Heading4"/>
-      </w:pPr>
-      <w:r>
-        <w:t>Adam Wagner – Developer &amp; IT Lead</w:t>
-      </w:r>
-    </w:p>
-    <w:p>
-      <w:r>
-        <w:t xml:space="preserve">Adam is a developer who will be responsible for developing all reporting software for the company.  His talents and leadership will be utilized where he will lead a team of developers to </w:t>
-      </w:r>
-      <w:r>
-        <w:t>build</w:t>
-      </w:r>
-      <w:r>
-        <w:t xml:space="preserve"> dividend payment system for our ICO clients, back office applications, intranets, internal Onasander </w:t>
-      </w:r>
-      <w:r>
-        <w:t>token</w:t>
-      </w:r>
-      <w:r>
-        <w:t xml:space="preserve"> exchange, and many more</w:t>
-      </w:r>
-      <w:r>
-        <w:t xml:space="preserve"> IT projects.</w:t>
-      </w:r>
-    </w:p>
-    <w:p>
-      <w:pPr>
-        <w:pStyle w:val="Heading2"/>
-      </w:pPr>
-      <w:bookmarkStart w:id="44" w:name="_Toc513821628"/>
-      <w:r>
-        <w:t>Positions Available After ICO</w:t>
-      </w:r>
-      <w:bookmarkEnd w:id="44"/>
     </w:p>
     <w:p>
       <w:r>
@@ -8632,150 +8631,150 @@
       <w:pPr>
         <w:pStyle w:val="Heading1"/>
       </w:pPr>
-      <w:bookmarkStart w:id="45" w:name="_Toc513821629"/>
+      <w:bookmarkStart w:id="44" w:name="_Toc513821629"/>
       <w:r>
         <w:lastRenderedPageBreak/>
         <w:t>Technical Details</w:t>
       </w:r>
+      <w:bookmarkEnd w:id="44"/>
+    </w:p>
+    <w:p>
+      <w:r>
+        <w:t xml:space="preserve">Onasander tokens are cryptocurrency </w:t>
+      </w:r>
+      <w:r>
+        <w:t xml:space="preserve">ERC20 </w:t>
+      </w:r>
+      <w:r>
+        <w:t xml:space="preserve">tokens based on </w:t>
+      </w:r>
+      <w:r>
+        <w:t>Ethereum</w:t>
+      </w:r>
+      <w:r>
+        <w:t xml:space="preserve"> technology.  Below you can get familiar with the technology and review how the ONA tokens will work, and how to obtain them in the ICO</w:t>
+      </w:r>
+      <w:r>
+        <w:t xml:space="preserve"> process.</w:t>
+      </w:r>
+    </w:p>
+    <w:p>
+      <w:pPr>
+        <w:pStyle w:val="Heading2"/>
+      </w:pPr>
+      <w:bookmarkStart w:id="45" w:name="_Toc513821630"/>
+      <w:r>
+        <w:t>Cryptocurrencies</w:t>
+      </w:r>
       <w:bookmarkEnd w:id="45"/>
     </w:p>
     <w:p>
       <w:r>
-        <w:t xml:space="preserve">Onasander tokens are cryptocurrency </w:t>
-      </w:r>
-      <w:r>
-        <w:t xml:space="preserve">ERC20 </w:t>
-      </w:r>
-      <w:r>
-        <w:t xml:space="preserve">tokens based on </w:t>
-      </w:r>
-      <w:r>
-        <w:t>Ethereum</w:t>
-      </w:r>
-      <w:r>
-        <w:t xml:space="preserve"> technology.  Below you can get familiar with the technology and review how the ONA tokens will work, and how to obtain them in the ICO</w:t>
-      </w:r>
-      <w:r>
-        <w:t xml:space="preserve"> process.</w:t>
+        <w:t xml:space="preserve">A digital currency in which encryption techniques are used to regulate the generation of units of currency and verify the transfer of funds, operating independently of a central bank.  Bitcoin being more famous right along with Ethereum. </w:t>
       </w:r>
     </w:p>
     <w:p>
       <w:pPr>
         <w:pStyle w:val="Heading2"/>
       </w:pPr>
-      <w:bookmarkStart w:id="46" w:name="_Toc513821630"/>
-      <w:r>
-        <w:t>Cryptocurrencies</w:t>
+      <w:bookmarkStart w:id="46" w:name="_Toc513821631"/>
+      <w:r>
+        <w:t>Ethereum Coin - ETH</w:t>
       </w:r>
       <w:bookmarkEnd w:id="46"/>
     </w:p>
     <w:p>
       <w:r>
-        <w:t xml:space="preserve">A digital currency in which encryption techniques are used to regulate the generation of units of currency and verify the transfer of funds, operating independently of a central bank.  Bitcoin being more famous right along with Ethereum. </w:t>
+        <w:t>Ethereum is a cryptocurrency, and an open software platform based on blockchain technology that enables developers to build and deploy decentralized applications.</w:t>
       </w:r>
     </w:p>
     <w:p>
       <w:pPr>
         <w:pStyle w:val="Heading2"/>
       </w:pPr>
-      <w:bookmarkStart w:id="47" w:name="_Toc513821631"/>
-      <w:r>
-        <w:t>Ethereum Coin - ETH</w:t>
+      <w:bookmarkStart w:id="47" w:name="_Toc513821632"/>
+      <w:r>
+        <w:t>Blockchain</w:t>
       </w:r>
       <w:bookmarkEnd w:id="47"/>
     </w:p>
     <w:p>
       <w:r>
-        <w:t>Ethereum is a cryptocurrency, and an open software platform based on blockchain technology that enables developers to build and deploy decentralized applications.</w:t>
+        <w:t>A digital ledger in which transactions made in Bitcoin or another crypto currency are recorded chronologically and publicly.</w:t>
       </w:r>
     </w:p>
     <w:p>
       <w:pPr>
         <w:pStyle w:val="Heading2"/>
       </w:pPr>
-      <w:bookmarkStart w:id="48" w:name="_Toc513821632"/>
-      <w:r>
-        <w:t>Blockchain</w:t>
+      <w:bookmarkStart w:id="48" w:name="_Toc513821633"/>
+      <w:r>
+        <w:t>Smart Contracts</w:t>
       </w:r>
       <w:bookmarkEnd w:id="48"/>
     </w:p>
     <w:p>
       <w:r>
-        <w:t>A digital ledger in which transactions made in Bitcoin or another crypto currency are recorded chronologically and publicly.</w:t>
+        <w:t>A smart contract is a computer protocol intended to digitally facilitate, verify, or enforce the negotiation or performance of a contract. Smart contracts allow the performance of credible transactions without third parties. These transactions are track able and irreversible.</w:t>
       </w:r>
     </w:p>
     <w:p>
       <w:pPr>
         <w:pStyle w:val="Heading2"/>
       </w:pPr>
-      <w:bookmarkStart w:id="49" w:name="_Toc513821633"/>
-      <w:r>
-        <w:t>Smart Contracts</w:t>
+      <w:bookmarkStart w:id="49" w:name="_Toc513821634"/>
+      <w:r>
+        <w:t>Wallets</w:t>
       </w:r>
       <w:bookmarkEnd w:id="49"/>
     </w:p>
     <w:p>
       <w:r>
-        <w:t>A smart contract is a computer protocol intended to digitally facilitate, verify, or enforce the negotiation or performance of a contract. Smart contracts allow the performance of credible transactions without third parties. These transactions are track able and irreversible.</w:t>
+        <w:t>A crypto currency wallet is a software program that stores private and public keys and interacts with various blockchain to enable users to send and receive digital currency and monitor their balance. If you want to use Bitcoin, Ethereum, or any other crypto currency, you will need to have one form of a digital wallet.</w:t>
       </w:r>
     </w:p>
     <w:p>
       <w:pPr>
         <w:pStyle w:val="Heading2"/>
       </w:pPr>
-      <w:bookmarkStart w:id="50" w:name="_Toc513821634"/>
-      <w:r>
-        <w:t>Wallets</w:t>
+      <w:bookmarkStart w:id="50" w:name="_Toc513821635"/>
+      <w:r>
+        <w:t>Exchange</w:t>
       </w:r>
       <w:bookmarkEnd w:id="50"/>
     </w:p>
     <w:p>
       <w:r>
-        <w:t>A crypto currency wallet is a software program that stores private and public keys and interacts with various blockchain to enable users to send and receive digital currency and monitor their balance. If you want to use Bitcoin, Ethereum, or any other crypto currency, you will need to have one form of a digital wallet.</w:t>
+        <w:t>Website where you are able to buy and sell Onasander</w:t>
+      </w:r>
+      <w:r>
+        <w:t xml:space="preserve"> and other</w:t>
+      </w:r>
+      <w:r>
+        <w:t xml:space="preserve"> tokens.</w:t>
       </w:r>
     </w:p>
     <w:p>
       <w:pPr>
         <w:pStyle w:val="Heading2"/>
       </w:pPr>
-      <w:bookmarkStart w:id="51" w:name="_Toc513821635"/>
-      <w:r>
-        <w:t>Exchange</w:t>
+      <w:bookmarkStart w:id="51" w:name="_Toc513821636"/>
+      <w:r>
+        <w:t xml:space="preserve">How Will </w:t>
+      </w:r>
+      <w:r>
+        <w:t xml:space="preserve">the </w:t>
+      </w:r>
+      <w:r>
+        <w:t>Onasander</w:t>
+      </w:r>
+      <w:r>
+        <w:t xml:space="preserve"> Token Work</w:t>
+      </w:r>
+      <w:r>
+        <w:t>?</w:t>
       </w:r>
       <w:bookmarkEnd w:id="51"/>
-    </w:p>
-    <w:p>
-      <w:r>
-        <w:t>Website where you are able to buy and sell Onasander</w:t>
-      </w:r>
-      <w:r>
-        <w:t xml:space="preserve"> and other</w:t>
-      </w:r>
-      <w:r>
-        <w:t xml:space="preserve"> tokens.</w:t>
-      </w:r>
-    </w:p>
-    <w:p>
-      <w:pPr>
-        <w:pStyle w:val="Heading2"/>
-      </w:pPr>
-      <w:bookmarkStart w:id="52" w:name="_Toc513821636"/>
-      <w:r>
-        <w:t xml:space="preserve">How Will </w:t>
-      </w:r>
-      <w:r>
-        <w:t xml:space="preserve">the </w:t>
-      </w:r>
-      <w:r>
-        <w:t>Onasander</w:t>
-      </w:r>
-      <w:r>
-        <w:t xml:space="preserve"> Token Work</w:t>
-      </w:r>
-      <w:r>
-        <w:t>?</w:t>
-      </w:r>
-      <w:bookmarkEnd w:id="52"/>
     </w:p>
     <w:p>
       <w:r>
@@ -8834,7 +8833,7 @@
       <w:pPr>
         <w:pStyle w:val="Heading2"/>
       </w:pPr>
-      <w:bookmarkStart w:id="53" w:name="_Toc513821637"/>
+      <w:bookmarkStart w:id="52" w:name="_Toc513821637"/>
       <w:r>
         <w:t xml:space="preserve">How </w:t>
       </w:r>
@@ -8859,7 +8858,7 @@
       <w:r>
         <w:t>?</w:t>
       </w:r>
-      <w:bookmarkEnd w:id="53"/>
+      <w:bookmarkEnd w:id="52"/>
     </w:p>
     <w:p>
       <w:r>
@@ -9269,11 +9268,11 @@
       <w:r>
         <w:br/>
       </w:r>
-      <w:bookmarkStart w:id="54" w:name="_Toc513821638"/>
+      <w:bookmarkStart w:id="53" w:name="_Toc513821638"/>
       <w:r>
         <w:t>Steps Required to Purchase Our Tokens</w:t>
       </w:r>
-      <w:bookmarkEnd w:id="54"/>
+      <w:bookmarkEnd w:id="53"/>
     </w:p>
     <w:p>
       <w:r>
@@ -9673,11 +9672,11 @@
       <w:pPr>
         <w:pStyle w:val="Heading2"/>
       </w:pPr>
-      <w:bookmarkStart w:id="55" w:name="_Toc513821639"/>
+      <w:bookmarkStart w:id="54" w:name="_Toc513821639"/>
       <w:r>
         <w:t>Purchase Tokens with Wire Transfer</w:t>
       </w:r>
-      <w:bookmarkEnd w:id="55"/>
+      <w:bookmarkEnd w:id="54"/>
     </w:p>
     <w:p>
       <w:r>
@@ -9714,14 +9713,14 @@
       <w:pPr>
         <w:pStyle w:val="Heading2"/>
       </w:pPr>
-      <w:bookmarkStart w:id="56" w:name="_Toc513821640"/>
+      <w:bookmarkStart w:id="55" w:name="_Toc513821640"/>
       <w:r>
         <w:t>Token Price</w:t>
       </w:r>
       <w:r>
         <w:t xml:space="preserve"> Example</w:t>
       </w:r>
-      <w:bookmarkEnd w:id="56"/>
+      <w:bookmarkEnd w:id="55"/>
     </w:p>
     <w:p>
       <w:r>
@@ -9864,12 +9863,12 @@
       <w:pPr>
         <w:pStyle w:val="Heading2"/>
       </w:pPr>
-      <w:bookmarkStart w:id="57" w:name="_Toc513821641"/>
+      <w:bookmarkStart w:id="56" w:name="_Toc513821641"/>
       <w:r>
         <w:lastRenderedPageBreak/>
         <w:t>Onasander Smart Contract Specification</w:t>
       </w:r>
-      <w:bookmarkEnd w:id="57"/>
+      <w:bookmarkEnd w:id="56"/>
     </w:p>
     <w:p>
       <w:r>
@@ -10142,11 +10141,11 @@
       <w:pPr>
         <w:pStyle w:val="Heading2"/>
       </w:pPr>
-      <w:bookmarkStart w:id="58" w:name="_Toc513821642"/>
+      <w:bookmarkStart w:id="57" w:name="_Toc513821642"/>
       <w:r>
         <w:t>Final Token Distribution</w:t>
       </w:r>
-      <w:bookmarkEnd w:id="58"/>
+      <w:bookmarkEnd w:id="57"/>
     </w:p>
     <w:p>
       <w:r>
@@ -10181,12 +10180,12 @@
       <w:pPr>
         <w:pStyle w:val="Heading1"/>
       </w:pPr>
-      <w:bookmarkStart w:id="59" w:name="_Toc513821643"/>
+      <w:bookmarkStart w:id="58" w:name="_Toc513821643"/>
       <w:r>
         <w:lastRenderedPageBreak/>
         <w:t>Summary</w:t>
       </w:r>
-      <w:bookmarkEnd w:id="59"/>
+      <w:bookmarkEnd w:id="58"/>
     </w:p>
     <w:p>
       <w:r>
@@ -10481,12 +10480,12 @@
       <w:pPr>
         <w:pStyle w:val="Heading1"/>
       </w:pPr>
-      <w:bookmarkStart w:id="60" w:name="_Toc513821644"/>
+      <w:bookmarkStart w:id="59" w:name="_Toc513821644"/>
       <w:r>
         <w:lastRenderedPageBreak/>
         <w:t>Disclaimer and Terms of Use</w:t>
       </w:r>
-      <w:bookmarkEnd w:id="60"/>
+      <w:bookmarkEnd w:id="59"/>
     </w:p>
     <w:p>
       <w:r>
@@ -10679,45 +10678,45 @@
       <w:pPr>
         <w:pStyle w:val="Heading1"/>
       </w:pPr>
-      <w:bookmarkStart w:id="61" w:name="_Toc513821645"/>
+      <w:bookmarkStart w:id="60" w:name="_Toc513821645"/>
       <w:r>
         <w:lastRenderedPageBreak/>
         <w:t>Appendix 1 – Bearish Onasander Market Calls</w:t>
       </w:r>
+      <w:bookmarkEnd w:id="60"/>
+    </w:p>
+    <w:p>
+      <w:r>
+        <w:t>The following charts represent some of the most overpriced markets in the last 18 years.  You can view our current market analysis and past performances</w:t>
+      </w:r>
+      <w:r>
+        <w:t xml:space="preserve"> during bearish market calls.</w:t>
+      </w:r>
+    </w:p>
+    <w:p>
+      <w:pPr>
+        <w:pStyle w:val="Heading2"/>
+      </w:pPr>
+      <w:bookmarkStart w:id="61" w:name="_Toc513821646"/>
+      <w:r>
+        <w:t>Onasander Market Analysis 20</w:t>
+      </w:r>
+      <w:r>
+        <w:t>1</w:t>
+      </w:r>
+      <w:r>
+        <w:t xml:space="preserve">8 – </w:t>
+      </w:r>
+      <w:r>
+        <w:t xml:space="preserve">Current </w:t>
+      </w:r>
+      <w:r>
+        <w:t xml:space="preserve">Chart and </w:t>
+      </w:r>
+      <w:r>
+        <w:t>Analysis</w:t>
+      </w:r>
       <w:bookmarkEnd w:id="61"/>
-    </w:p>
-    <w:p>
-      <w:r>
-        <w:t>The following charts represent some of the most overpriced markets in the last 18 years.  You can view our current market analysis and past performances</w:t>
-      </w:r>
-      <w:r>
-        <w:t xml:space="preserve"> during bearish market calls.</w:t>
-      </w:r>
-    </w:p>
-    <w:p>
-      <w:pPr>
-        <w:pStyle w:val="Heading2"/>
-      </w:pPr>
-      <w:bookmarkStart w:id="62" w:name="_Toc513821646"/>
-      <w:r>
-        <w:t>Onasander Market Analysis 20</w:t>
-      </w:r>
-      <w:r>
-        <w:t>1</w:t>
-      </w:r>
-      <w:r>
-        <w:t xml:space="preserve">8 – </w:t>
-      </w:r>
-      <w:r>
-        <w:t xml:space="preserve">Current </w:t>
-      </w:r>
-      <w:r>
-        <w:t xml:space="preserve">Chart and </w:t>
-      </w:r>
-      <w:r>
-        <w:t>Analysis</w:t>
-      </w:r>
-      <w:bookmarkEnd w:id="62"/>
     </w:p>
     <w:p>
       <w:r>
@@ -10975,7 +10974,7 @@
       <w:pPr>
         <w:pStyle w:val="Heading2"/>
       </w:pPr>
-      <w:bookmarkStart w:id="63" w:name="_Toc513821647"/>
+      <w:bookmarkStart w:id="62" w:name="_Toc513821647"/>
       <w:r>
         <w:lastRenderedPageBreak/>
         <w:t xml:space="preserve">Onasander Market Analysis 2008 – Chart and </w:t>
@@ -10986,7 +10985,7 @@
       <w:r>
         <w:t xml:space="preserve"> Trades</w:t>
       </w:r>
-      <w:bookmarkEnd w:id="63"/>
+      <w:bookmarkEnd w:id="62"/>
     </w:p>
     <w:p>
       <w:r>
@@ -11103,7 +11102,7 @@
       <w:pPr>
         <w:pStyle w:val="Heading2"/>
       </w:pPr>
-      <w:bookmarkStart w:id="64" w:name="_Toc513821648"/>
+      <w:bookmarkStart w:id="63" w:name="_Toc513821648"/>
       <w:r>
         <w:lastRenderedPageBreak/>
         <w:t xml:space="preserve">Onasander Market Analysis 2000 – Chart and </w:t>
@@ -11114,7 +11113,7 @@
       <w:r>
         <w:t xml:space="preserve"> Trades</w:t>
       </w:r>
-      <w:bookmarkEnd w:id="64"/>
+      <w:bookmarkEnd w:id="63"/>
     </w:p>
     <w:p>
       <w:r>
@@ -11212,33 +11211,33 @@
       <w:pPr>
         <w:pStyle w:val="Heading1"/>
       </w:pPr>
-      <w:bookmarkStart w:id="65" w:name="_Toc513821649"/>
+      <w:bookmarkStart w:id="64" w:name="_Toc513821649"/>
       <w:r>
         <w:lastRenderedPageBreak/>
         <w:t>Appendix 2 – Bullish Onasander Market Calls</w:t>
       </w:r>
+      <w:bookmarkEnd w:id="64"/>
+    </w:p>
+    <w:p>
+      <w:r>
+        <w:t>The following charts represent some of the cheapest markets in the last 18 years.  You can view our current market analysis and past performances during bullish market calls.</w:t>
+      </w:r>
+    </w:p>
+    <w:p>
+      <w:pPr>
+        <w:pStyle w:val="Heading2"/>
+      </w:pPr>
+      <w:bookmarkStart w:id="65" w:name="_Toc513821650"/>
+      <w:r>
+        <w:t xml:space="preserve">Onasander Market Analysis 2018 – </w:t>
+      </w:r>
+      <w:r>
+        <w:t xml:space="preserve">Current </w:t>
+      </w:r>
+      <w:r>
+        <w:t>Chart and Analysis</w:t>
+      </w:r>
       <w:bookmarkEnd w:id="65"/>
-    </w:p>
-    <w:p>
-      <w:r>
-        <w:t>The following charts represent some of the cheapest markets in the last 18 years.  You can view our current market analysis and past performances during bullish market calls.</w:t>
-      </w:r>
-    </w:p>
-    <w:p>
-      <w:pPr>
-        <w:pStyle w:val="Heading2"/>
-      </w:pPr>
-      <w:bookmarkStart w:id="66" w:name="_Toc513821650"/>
-      <w:r>
-        <w:t xml:space="preserve">Onasander Market Analysis 2018 – </w:t>
-      </w:r>
-      <w:r>
-        <w:t xml:space="preserve">Current </w:t>
-      </w:r>
-      <w:r>
-        <w:t>Chart and Analysis</w:t>
-      </w:r>
-      <w:bookmarkEnd w:id="66"/>
     </w:p>
     <w:p>
       <w:r>
@@ -11363,7 +11362,7 @@
       <w:pPr>
         <w:pStyle w:val="Heading2"/>
       </w:pPr>
-      <w:bookmarkStart w:id="67" w:name="_Toc513821651"/>
+      <w:bookmarkStart w:id="66" w:name="_Toc513821651"/>
       <w:r>
         <w:lastRenderedPageBreak/>
         <w:t xml:space="preserve">Onasander Market Analysis 2009 – Chart and </w:t>
@@ -11374,7 +11373,7 @@
       <w:r>
         <w:t xml:space="preserve"> Trades</w:t>
       </w:r>
-      <w:bookmarkEnd w:id="67"/>
+      <w:bookmarkEnd w:id="66"/>
     </w:p>
     <w:p>
       <w:r>
@@ -11491,7 +11490,7 @@
       <w:pPr>
         <w:pStyle w:val="Heading2"/>
       </w:pPr>
-      <w:bookmarkStart w:id="68" w:name="_Toc513821652"/>
+      <w:bookmarkStart w:id="67" w:name="_Toc513821652"/>
       <w:r>
         <w:lastRenderedPageBreak/>
         <w:t xml:space="preserve">Onasander Market Analysis 2003 – Chart and </w:t>
@@ -11502,7 +11501,7 @@
       <w:r>
         <w:t xml:space="preserve"> Trades</w:t>
       </w:r>
-      <w:bookmarkEnd w:id="68"/>
+      <w:bookmarkEnd w:id="67"/>
     </w:p>
     <w:p>
       <w:r>
@@ -11601,7 +11600,7 @@
       <w:pPr>
         <w:pStyle w:val="Heading1"/>
       </w:pPr>
-      <w:bookmarkStart w:id="69" w:name="_Toc513821653"/>
+      <w:bookmarkStart w:id="68" w:name="_Toc513821653"/>
       <w:r>
         <w:lastRenderedPageBreak/>
         <w:t xml:space="preserve">Appendix </w:t>
@@ -11612,17 +11611,17 @@
       <w:r>
         <w:t xml:space="preserve"> - Miscellaneous Documents</w:t>
       </w:r>
+      <w:bookmarkEnd w:id="68"/>
+    </w:p>
+    <w:p>
+      <w:pPr>
+        <w:pStyle w:val="Heading2"/>
+      </w:pPr>
+      <w:bookmarkStart w:id="69" w:name="_Toc513821654"/>
+      <w:r>
+        <w:t>Start Up Summary</w:t>
+      </w:r>
       <w:bookmarkEnd w:id="69"/>
-    </w:p>
-    <w:p>
-      <w:pPr>
-        <w:pStyle w:val="Heading2"/>
-      </w:pPr>
-      <w:bookmarkStart w:id="70" w:name="_Toc513821654"/>
-      <w:r>
-        <w:t>Start Up Summary</w:t>
-      </w:r>
-      <w:bookmarkEnd w:id="70"/>
     </w:p>
     <w:p>
       <w:r>
@@ -11901,12 +11900,12 @@
       <w:pPr>
         <w:pStyle w:val="Heading2"/>
       </w:pPr>
-      <w:bookmarkStart w:id="71" w:name="_Toc513821655"/>
+      <w:bookmarkStart w:id="70" w:name="_Toc513821655"/>
       <w:r>
         <w:lastRenderedPageBreak/>
         <w:t>Start Up Expenses</w:t>
       </w:r>
-      <w:bookmarkEnd w:id="71"/>
+      <w:bookmarkEnd w:id="70"/>
       <w:r>
         <w:t xml:space="preserve">  </w:t>
       </w:r>
@@ -12928,7 +12927,7 @@
         <w:pStyle w:val="Heading2"/>
         <w:jc w:val="center"/>
       </w:pPr>
-      <w:bookmarkStart w:id="72" w:name="_Toc513821656"/>
+      <w:bookmarkStart w:id="71" w:name="_Toc513821656"/>
       <w:r>
         <w:rPr>
           <w:noProof/>
@@ -12997,7 +12996,7 @@
       <w:r>
         <w:t>Recommendation</w:t>
       </w:r>
-      <w:bookmarkEnd w:id="72"/>
+      <w:bookmarkEnd w:id="71"/>
     </w:p>
     <w:p/>
     <w:p>
@@ -13566,18 +13565,18 @@
         </w:rPr>
         <w:lastRenderedPageBreak/>
         <w:drawing>
-          <wp:anchor distT="0" distB="0" distL="114300" distR="114300" simplePos="0" relativeHeight="251670528" behindDoc="0" locked="0" layoutInCell="1" allowOverlap="1" wp14:anchorId="70938132" wp14:editId="65D04303">
+          <wp:anchor distT="0" distB="0" distL="114300" distR="114300" simplePos="0" relativeHeight="251692032" behindDoc="0" locked="0" layoutInCell="1" allowOverlap="1" wp14:anchorId="0987B283" wp14:editId="6EBCC950">
             <wp:simplePos x="0" y="0"/>
             <wp:positionH relativeFrom="page">
               <wp:align>right</wp:align>
             </wp:positionH>
-            <wp:positionV relativeFrom="topMargin">
-              <wp:posOffset>-411480</wp:posOffset>
+            <wp:positionV relativeFrom="margin">
+              <wp:align>center</wp:align>
             </wp:positionV>
-            <wp:extent cx="7818120" cy="10972800"/>
-            <wp:effectExtent l="0" t="0" r="0" b="0"/>
+            <wp:extent cx="7767955" cy="10727055"/>
+            <wp:effectExtent l="0" t="0" r="4445" b="0"/>
             <wp:wrapTopAndBottom/>
-            <wp:docPr id="1" name="Picture 1"/>
+            <wp:docPr id="14" name="Picture 14"/>
             <wp:cNvGraphicFramePr>
               <a:graphicFrameLocks xmlns:a="http://schemas.openxmlformats.org/drawingml/2006/main" noChangeAspect="1"/>
             </wp:cNvGraphicFramePr>
@@ -13585,7 +13584,7 @@
               <a:graphicData uri="http://schemas.openxmlformats.org/drawingml/2006/picture">
                 <pic:pic xmlns:pic="http://schemas.openxmlformats.org/drawingml/2006/picture">
                   <pic:nvPicPr>
-                    <pic:cNvPr id="1" name="Resume.png"/>
+                    <pic:cNvPr id="14" name="Resume.png"/>
                     <pic:cNvPicPr/>
                   </pic:nvPicPr>
                   <pic:blipFill>
@@ -13597,7 +13596,7 @@
                   <pic:spPr>
                     <a:xfrm>
                       <a:off x="0" y="0"/>
-                      <a:ext cx="7818120" cy="10972800"/>
+                      <a:ext cx="7767955" cy="10727055"/>
                     </a:xfrm>
                     <a:prstGeom prst="rect">
                       <a:avLst/>
@@ -13606,10 +13605,10 @@
                 </pic:pic>
               </a:graphicData>
             </a:graphic>
-            <wp14:sizeRelH relativeFrom="margin">
+            <wp14:sizeRelH relativeFrom="page">
               <wp14:pctWidth>0</wp14:pctWidth>
             </wp14:sizeRelH>
-            <wp14:sizeRelV relativeFrom="margin">
+            <wp14:sizeRelV relativeFrom="page">
               <wp14:pctHeight>0</wp14:pctHeight>
             </wp14:sizeRelV>
           </wp:anchor>
@@ -13620,12 +13619,12 @@
       <w:pPr>
         <w:pStyle w:val="Heading2"/>
       </w:pPr>
-      <w:bookmarkStart w:id="73" w:name="_Toc513821657"/>
+      <w:bookmarkStart w:id="72" w:name="_Toc513821657"/>
       <w:r>
         <w:lastRenderedPageBreak/>
         <w:t>Contact Information</w:t>
       </w:r>
-      <w:bookmarkEnd w:id="73"/>
+      <w:bookmarkEnd w:id="72"/>
       <w:r>
         <w:br/>
       </w:r>
@@ -14239,6 +14238,60 @@
           <w:noProof/>
         </w:rPr>
         <w:drawing>
+          <wp:anchor distT="0" distB="0" distL="114300" distR="114300" simplePos="0" relativeHeight="251693056" behindDoc="1" locked="0" layoutInCell="1" allowOverlap="1" wp14:anchorId="296BC58E" wp14:editId="4EBB56C4">
+            <wp:simplePos x="0" y="0"/>
+            <wp:positionH relativeFrom="column">
+              <wp:posOffset>2767054</wp:posOffset>
+            </wp:positionH>
+            <wp:positionV relativeFrom="paragraph">
+              <wp:posOffset>475284</wp:posOffset>
+            </wp:positionV>
+            <wp:extent cx="1304014" cy="1304014"/>
+            <wp:effectExtent l="0" t="0" r="0" b="0"/>
+            <wp:wrapNone/>
+            <wp:docPr id="17" name="Picture 17"/>
+            <wp:cNvGraphicFramePr>
+              <a:graphicFrameLocks xmlns:a="http://schemas.openxmlformats.org/drawingml/2006/main" noChangeAspect="1"/>
+            </wp:cNvGraphicFramePr>
+            <a:graphic xmlns:a="http://schemas.openxmlformats.org/drawingml/2006/main">
+              <a:graphicData uri="http://schemas.openxmlformats.org/drawingml/2006/picture">
+                <pic:pic xmlns:pic="http://schemas.openxmlformats.org/drawingml/2006/picture">
+                  <pic:nvPicPr>
+                    <pic:cNvPr id="17" name="onasander_contact_info.png"/>
+                    <pic:cNvPicPr/>
+                  </pic:nvPicPr>
+                  <pic:blipFill>
+                    <a:blip r:embed="rId62"/>
+                    <a:stretch>
+                      <a:fillRect/>
+                    </a:stretch>
+                  </pic:blipFill>
+                  <pic:spPr>
+                    <a:xfrm>
+                      <a:off x="0" y="0"/>
+                      <a:ext cx="1304534" cy="1304534"/>
+                    </a:xfrm>
+                    <a:prstGeom prst="rect">
+                      <a:avLst/>
+                    </a:prstGeom>
+                  </pic:spPr>
+                </pic:pic>
+              </a:graphicData>
+            </a:graphic>
+            <wp14:sizeRelH relativeFrom="margin">
+              <wp14:pctWidth>0</wp14:pctWidth>
+            </wp14:sizeRelH>
+            <wp14:sizeRelV relativeFrom="margin">
+              <wp14:pctHeight>0</wp14:pctHeight>
+            </wp14:sizeRelV>
+          </wp:anchor>
+        </w:drawing>
+      </w:r>
+      <w:r>
+        <w:rPr>
+          <w:noProof/>
+        </w:rPr>
+        <w:drawing>
           <wp:anchor distT="0" distB="0" distL="114300" distR="114300" simplePos="0" relativeHeight="251686912" behindDoc="0" locked="0" layoutInCell="1" allowOverlap="1" wp14:anchorId="6122F708" wp14:editId="156BD190">
             <wp:simplePos x="0" y="0"/>
             <wp:positionH relativeFrom="column">
@@ -14291,6 +14344,21 @@
       <w:r>
         <w:br/>
         <w:t>Whitepaper Link QR Code:</w:t>
+      </w:r>
+      <w:r>
+        <w:tab/>
+      </w:r>
+      <w:r>
+        <w:tab/>
+      </w:r>
+      <w:r>
+        <w:tab/>
+        <w:t>Onasander Contact Inform</w:t>
+      </w:r>
+      <w:bookmarkStart w:id="73" w:name="_GoBack"/>
+      <w:bookmarkEnd w:id="73"/>
+      <w:r>
+        <w:t>ation:</w:t>
       </w:r>
       <w:r>
         <w:br/>
@@ -14367,8 +14435,8 @@
     <w:p/>
     <w:p/>
     <w:sectPr>
-      <w:headerReference w:type="default" r:id="rId62"/>
-      <w:footerReference w:type="default" r:id="rId63"/>
+      <w:headerReference w:type="default" r:id="rId63"/>
+      <w:footerReference w:type="default" r:id="rId64"/>
       <w:pgSz w:w="12240" w:h="15840" w:code="1"/>
       <w:pgMar w:top="1080" w:right="1440" w:bottom="1080" w:left="1440" w:header="432" w:footer="720" w:gutter="0"/>
       <w:cols w:space="720"/>
@@ -14472,6 +14540,7 @@
         <w:dataBinding w:prefixMappings="xmlns:ns0='http://purl.org/dc/elements/1.1/' xmlns:ns1='http://schemas.openxmlformats.org/package/2006/metadata/core-properties' " w:xpath="/ns1:coreProperties[1]/ns0:title[1]" w:storeItemID="{6C3C8BC8-F283-45AE-878A-BAB7291924A1}"/>
         <w:text/>
       </w:sdtPr>
+      <w:sdtEndPr/>
       <w:sdtContent>
         <w:r>
           <w:t>OnasandeR ICO WHITEPAPER</w:t>
@@ -14497,6 +14566,7 @@
           <w:calendar w:val="gregorian"/>
         </w:date>
       </w:sdtPr>
+      <w:sdtEndPr/>
       <w:sdtContent>
         <w:r>
           <w:t>March 2018</w:t>
@@ -14633,7 +14703,7 @@
         <v:path o:extrusionok="f" gradientshapeok="t" o:connecttype="rect"/>
         <o:lock v:ext="edit" aspectratio="t"/>
       </v:shapetype>
-      <v:shape id="_x0000_i1030" type="#_x0000_t75" style="width:6pt;height:6pt" o:bullet="t">
+      <v:shape id="_x0000_i1033" type="#_x0000_t75" style="width:6pt;height:6pt" o:bullet="t">
         <v:imagedata r:id="rId1" o:title="bullet"/>
       </v:shape>
     </w:pict>
@@ -19385,6 +19455,7 @@
     <w:rsid w:val="004D19B5"/>
     <w:rsid w:val="004F0960"/>
     <w:rsid w:val="00577993"/>
+    <w:rsid w:val="005D5B9D"/>
     <w:rsid w:val="00641933"/>
     <w:rsid w:val="0068629E"/>
     <w:rsid w:val="006C4343"/>
@@ -20169,7 +20240,7 @@
 </file>
 
 <file path=customXml/itemProps3.xml><?xml version="1.0" encoding="utf-8"?>
-<ds:datastoreItem xmlns:ds="http://schemas.openxmlformats.org/officeDocument/2006/customXml" ds:itemID="{6249B248-796E-49A6-8540-42CC8BD8E09E}">
+<ds:datastoreItem xmlns:ds="http://schemas.openxmlformats.org/officeDocument/2006/customXml" ds:itemID="{7F868D1D-2500-4499-B74D-506436E6AFC4}">
   <ds:schemaRefs>
     <ds:schemaRef ds:uri="http://schemas.openxmlformats.org/officeDocument/2006/bibliography"/>
   </ds:schemaRefs>

</xml_diff>

<commit_message>
Added ANN Thread and Links
</commit_message>
<xml_diff>
--- a/Onasander Whitepaper.docx
+++ b/Onasander Whitepaper.docx
@@ -13640,6 +13640,60 @@
           <w:noProof/>
         </w:rPr>
         <w:drawing>
+          <wp:anchor distT="0" distB="0" distL="114300" distR="114300" simplePos="0" relativeHeight="251694080" behindDoc="0" locked="0" layoutInCell="1" allowOverlap="1" wp14:anchorId="65C13B7A" wp14:editId="3243734D">
+            <wp:simplePos x="0" y="0"/>
+            <wp:positionH relativeFrom="margin">
+              <wp:align>left</wp:align>
+            </wp:positionH>
+            <wp:positionV relativeFrom="paragraph">
+              <wp:posOffset>1326128</wp:posOffset>
+            </wp:positionV>
+            <wp:extent cx="265505" cy="254442"/>
+            <wp:effectExtent l="0" t="0" r="1270" b="0"/>
+            <wp:wrapNone/>
+            <wp:docPr id="1" name="Picture 1"/>
+            <wp:cNvGraphicFramePr>
+              <a:graphicFrameLocks xmlns:a="http://schemas.openxmlformats.org/drawingml/2006/main" noChangeAspect="1"/>
+            </wp:cNvGraphicFramePr>
+            <a:graphic xmlns:a="http://schemas.openxmlformats.org/drawingml/2006/main">
+              <a:graphicData uri="http://schemas.openxmlformats.org/drawingml/2006/picture">
+                <pic:pic xmlns:pic="http://schemas.openxmlformats.org/drawingml/2006/picture">
+                  <pic:nvPicPr>
+                    <pic:cNvPr id="1" name="bitcointalk.png"/>
+                    <pic:cNvPicPr/>
+                  </pic:nvPicPr>
+                  <pic:blipFill>
+                    <a:blip r:embed="rId40"/>
+                    <a:stretch>
+                      <a:fillRect/>
+                    </a:stretch>
+                  </pic:blipFill>
+                  <pic:spPr>
+                    <a:xfrm>
+                      <a:off x="0" y="0"/>
+                      <a:ext cx="265505" cy="254442"/>
+                    </a:xfrm>
+                    <a:prstGeom prst="rect">
+                      <a:avLst/>
+                    </a:prstGeom>
+                  </pic:spPr>
+                </pic:pic>
+              </a:graphicData>
+            </a:graphic>
+            <wp14:sizeRelH relativeFrom="margin">
+              <wp14:pctWidth>0</wp14:pctWidth>
+            </wp14:sizeRelH>
+            <wp14:sizeRelV relativeFrom="margin">
+              <wp14:pctHeight>0</wp14:pctHeight>
+            </wp14:sizeRelV>
+          </wp:anchor>
+        </w:drawing>
+      </w:r>
+      <w:r>
+        <w:rPr>
+          <w:noProof/>
+        </w:rPr>
+        <w:drawing>
           <wp:anchor distT="0" distB="0" distL="114300" distR="114300" simplePos="0" relativeHeight="251672576" behindDoc="0" locked="0" layoutInCell="1" allowOverlap="1" wp14:anchorId="01A7C101" wp14:editId="1BA400F5">
             <wp:simplePos x="0" y="0"/>
             <wp:positionH relativeFrom="margin">
@@ -13660,7 +13714,7 @@
               </wp:wrapPolygon>
             </wp:wrapThrough>
             <wp:docPr id="5" name="Picture 5">
-              <a:hlinkClick xmlns:a="http://schemas.openxmlformats.org/drawingml/2006/main" r:id="rId40"/>
+              <a:hlinkClick xmlns:a="http://schemas.openxmlformats.org/drawingml/2006/main" r:id="rId41"/>
             </wp:docPr>
             <wp:cNvGraphicFramePr>
               <a:graphicFrameLocks xmlns:a="http://schemas.openxmlformats.org/drawingml/2006/main" noChangeAspect="1"/>
@@ -13670,12 +13724,12 @@
                 <pic:pic xmlns:pic="http://schemas.openxmlformats.org/drawingml/2006/picture">
                   <pic:nvPicPr>
                     <pic:cNvPr id="5" name="Picture 5">
-                      <a:hlinkClick r:id="rId40"/>
+                      <a:hlinkClick r:id="rId41"/>
                     </pic:cNvPr>
                     <pic:cNvPicPr/>
                   </pic:nvPicPr>
                   <pic:blipFill>
-                    <a:blip r:embed="rId41"/>
+                    <a:blip r:embed="rId42"/>
                     <a:stretch>
                       <a:fillRect/>
                     </a:stretch>
@@ -13715,7 +13769,7 @@
       <w:r>
         <w:br/>
       </w:r>
-      <w:hyperlink r:id="rId42" w:history="1">
+      <w:hyperlink r:id="rId43" w:history="1">
         <w:r>
           <w:rPr>
             <w:rStyle w:val="Hyperlink"/>
@@ -13727,7 +13781,12 @@
         <w:br/>
       </w:r>
       <w:r>
-        <w:t>email: info@onasander.com</w:t>
+        <w:t>email: info@onasander</w:t>
+      </w:r>
+      <w:bookmarkStart w:id="73" w:name="_GoBack"/>
+      <w:bookmarkEnd w:id="73"/>
+      <w:r>
+        <w:t>.com</w:t>
       </w:r>
       <w:r>
         <w:br/>
@@ -13744,6 +13803,21 @@
       <w:r>
         <w:br/>
       </w:r>
+      <w:r>
+        <w:rPr>
+          <w:noProof/>
+        </w:rPr>
+        <w:t xml:space="preserve">          ANN Thread: </w:t>
+      </w:r>
+      <w:hyperlink r:id="rId44" w:history="1">
+        <w:r>
+          <w:rPr>
+            <w:rStyle w:val="Hyperlink"/>
+            <w:noProof/>
+          </w:rPr>
+          <w:t>https://bitcointalk.org/index.php?topic=3948353.0</w:t>
+        </w:r>
+      </w:hyperlink>
     </w:p>
     <w:p>
       <w:r>
@@ -13771,7 +13845,7 @@
               </wp:wrapPolygon>
             </wp:wrapThrough>
             <wp:docPr id="18" name="Picture 18">
-              <a:hlinkClick xmlns:a="http://schemas.openxmlformats.org/drawingml/2006/main" r:id="rId43"/>
+              <a:hlinkClick xmlns:a="http://schemas.openxmlformats.org/drawingml/2006/main" r:id="rId45"/>
             </wp:docPr>
             <wp:cNvGraphicFramePr>
               <a:graphicFrameLocks xmlns:a="http://schemas.openxmlformats.org/drawingml/2006/main" noChangeAspect="1"/>
@@ -13781,12 +13855,12 @@
                 <pic:pic xmlns:pic="http://schemas.openxmlformats.org/drawingml/2006/picture">
                   <pic:nvPicPr>
                     <pic:cNvPr id="18" name="Picture 18">
-                      <a:hlinkClick r:id="rId43"/>
+                      <a:hlinkClick r:id="rId45"/>
                     </pic:cNvPr>
                     <pic:cNvPicPr/>
                   </pic:nvPicPr>
                   <pic:blipFill>
-                    <a:blip r:embed="rId44"/>
+                    <a:blip r:embed="rId46"/>
                     <a:stretch>
                       <a:fillRect/>
                     </a:stretch>
@@ -13818,7 +13892,7 @@
       <w:r>
         <w:t xml:space="preserve">Twitter: </w:t>
       </w:r>
-      <w:hyperlink r:id="rId45" w:history="1">
+      <w:hyperlink r:id="rId47" w:history="1">
         <w:r>
           <w:rPr>
             <w:rStyle w:val="Hyperlink"/>
@@ -13853,7 +13927,7 @@
               </wp:wrapPolygon>
             </wp:wrapThrough>
             <wp:docPr id="23" name="Picture 23">
-              <a:hlinkClick xmlns:a="http://schemas.openxmlformats.org/drawingml/2006/main" r:id="rId46"/>
+              <a:hlinkClick xmlns:a="http://schemas.openxmlformats.org/drawingml/2006/main" r:id="rId48"/>
             </wp:docPr>
             <wp:cNvGraphicFramePr>
               <a:graphicFrameLocks xmlns:a="http://schemas.openxmlformats.org/drawingml/2006/main" noChangeAspect="1"/>
@@ -13863,12 +13937,12 @@
                 <pic:pic xmlns:pic="http://schemas.openxmlformats.org/drawingml/2006/picture">
                   <pic:nvPicPr>
                     <pic:cNvPr id="23" name="Picture 23">
-                      <a:hlinkClick r:id="rId46"/>
+                      <a:hlinkClick r:id="rId48"/>
                     </pic:cNvPr>
                     <pic:cNvPicPr/>
                   </pic:nvPicPr>
                   <pic:blipFill>
-                    <a:blip r:embed="rId47"/>
+                    <a:blip r:embed="rId49"/>
                     <a:stretch>
                       <a:fillRect/>
                     </a:stretch>
@@ -13891,7 +13965,7 @@
       <w:r>
         <w:t xml:space="preserve">Facebook: </w:t>
       </w:r>
-      <w:hyperlink r:id="rId48" w:history="1">
+      <w:hyperlink r:id="rId50" w:history="1">
         <w:r>
           <w:rPr>
             <w:rStyle w:val="Hyperlink"/>
@@ -13926,7 +14000,7 @@
               </wp:wrapPolygon>
             </wp:wrapThrough>
             <wp:docPr id="26" name="Picture 26">
-              <a:hlinkClick xmlns:a="http://schemas.openxmlformats.org/drawingml/2006/main" r:id="rId49"/>
+              <a:hlinkClick xmlns:a="http://schemas.openxmlformats.org/drawingml/2006/main" r:id="rId51"/>
             </wp:docPr>
             <wp:cNvGraphicFramePr>
               <a:graphicFrameLocks xmlns:a="http://schemas.openxmlformats.org/drawingml/2006/main" noChangeAspect="1"/>
@@ -13936,12 +14010,12 @@
                 <pic:pic xmlns:pic="http://schemas.openxmlformats.org/drawingml/2006/picture">
                   <pic:nvPicPr>
                     <pic:cNvPr id="26" name="Picture 26">
-                      <a:hlinkClick r:id="rId49"/>
+                      <a:hlinkClick r:id="rId51"/>
                     </pic:cNvPr>
                     <pic:cNvPicPr/>
                   </pic:nvPicPr>
                   <pic:blipFill>
-                    <a:blip r:embed="rId50"/>
+                    <a:blip r:embed="rId52"/>
                     <a:stretch>
                       <a:fillRect/>
                     </a:stretch>
@@ -13973,7 +14047,7 @@
       <w:r>
         <w:t xml:space="preserve">LinkedIn: </w:t>
       </w:r>
-      <w:hyperlink r:id="rId51" w:history="1">
+      <w:hyperlink r:id="rId53" w:history="1">
         <w:r>
           <w:rPr>
             <w:rStyle w:val="Hyperlink"/>
@@ -14008,7 +14082,7 @@
               </wp:wrapPolygon>
             </wp:wrapThrough>
             <wp:docPr id="27" name="Picture 27">
-              <a:hlinkClick xmlns:a="http://schemas.openxmlformats.org/drawingml/2006/main" r:id="rId52"/>
+              <a:hlinkClick xmlns:a="http://schemas.openxmlformats.org/drawingml/2006/main" r:id="rId54"/>
             </wp:docPr>
             <wp:cNvGraphicFramePr>
               <a:graphicFrameLocks xmlns:a="http://schemas.openxmlformats.org/drawingml/2006/main" noChangeAspect="1"/>
@@ -14018,12 +14092,12 @@
                 <pic:pic xmlns:pic="http://schemas.openxmlformats.org/drawingml/2006/picture">
                   <pic:nvPicPr>
                     <pic:cNvPr id="27" name="Picture 27">
-                      <a:hlinkClick r:id="rId52"/>
+                      <a:hlinkClick r:id="rId54"/>
                     </pic:cNvPr>
                     <pic:cNvPicPr/>
                   </pic:nvPicPr>
                   <pic:blipFill>
-                    <a:blip r:embed="rId53"/>
+                    <a:blip r:embed="rId55"/>
                     <a:stretch>
                       <a:fillRect/>
                     </a:stretch>
@@ -14049,7 +14123,7 @@
       <w:r>
         <w:t xml:space="preserve">GitHub: </w:t>
       </w:r>
-      <w:hyperlink r:id="rId54" w:history="1">
+      <w:hyperlink r:id="rId56" w:history="1">
         <w:r>
           <w:rPr>
             <w:rStyle w:val="Hyperlink"/>
@@ -14084,7 +14158,7 @@
               </wp:wrapPolygon>
             </wp:wrapThrough>
             <wp:docPr id="28" name="Picture 28">
-              <a:hlinkClick xmlns:a="http://schemas.openxmlformats.org/drawingml/2006/main" r:id="rId55"/>
+              <a:hlinkClick xmlns:a="http://schemas.openxmlformats.org/drawingml/2006/main" r:id="rId57"/>
             </wp:docPr>
             <wp:cNvGraphicFramePr>
               <a:graphicFrameLocks xmlns:a="http://schemas.openxmlformats.org/drawingml/2006/main" noChangeAspect="1"/>
@@ -14094,12 +14168,12 @@
                 <pic:pic xmlns:pic="http://schemas.openxmlformats.org/drawingml/2006/picture">
                   <pic:nvPicPr>
                     <pic:cNvPr id="28" name="Picture 28">
-                      <a:hlinkClick r:id="rId55"/>
+                      <a:hlinkClick r:id="rId57"/>
                     </pic:cNvPr>
                     <pic:cNvPicPr/>
                   </pic:nvPicPr>
                   <pic:blipFill>
-                    <a:blip r:embed="rId56"/>
+                    <a:blip r:embed="rId58"/>
                     <a:stretch>
                       <a:fillRect/>
                     </a:stretch>
@@ -14125,7 +14199,7 @@
       <w:r>
         <w:t xml:space="preserve">Telegram: </w:t>
       </w:r>
-      <w:hyperlink r:id="rId57" w:history="1">
+      <w:hyperlink r:id="rId59" w:history="1">
         <w:r>
           <w:rPr>
             <w:rStyle w:val="Hyperlink"/>
@@ -14160,7 +14234,7 @@
               </wp:wrapPolygon>
             </wp:wrapThrough>
             <wp:docPr id="29" name="Picture 29">
-              <a:hlinkClick xmlns:a="http://schemas.openxmlformats.org/drawingml/2006/main" r:id="rId58"/>
+              <a:hlinkClick xmlns:a="http://schemas.openxmlformats.org/drawingml/2006/main" r:id="rId60"/>
             </wp:docPr>
             <wp:cNvGraphicFramePr>
               <a:graphicFrameLocks xmlns:a="http://schemas.openxmlformats.org/drawingml/2006/main" noChangeAspect="1"/>
@@ -14170,12 +14244,12 @@
                 <pic:pic xmlns:pic="http://schemas.openxmlformats.org/drawingml/2006/picture">
                   <pic:nvPicPr>
                     <pic:cNvPr id="29" name="Picture 29">
-                      <a:hlinkClick r:id="rId58"/>
+                      <a:hlinkClick r:id="rId60"/>
                     </pic:cNvPr>
                     <pic:cNvPicPr/>
                   </pic:nvPicPr>
                   <pic:blipFill>
-                    <a:blip r:embed="rId59"/>
+                    <a:blip r:embed="rId61"/>
                     <a:stretch>
                       <a:fillRect/>
                     </a:stretch>
@@ -14207,7 +14281,7 @@
       <w:r>
         <w:t xml:space="preserve">Discord: </w:t>
       </w:r>
-      <w:hyperlink r:id="rId60" w:history="1">
+      <w:hyperlink r:id="rId62" w:history="1">
         <w:r>
           <w:rPr>
             <w:rStyle w:val="Hyperlink"/>
@@ -14223,7 +14297,7 @@
       <w:r>
         <w:t xml:space="preserve">Google+: </w:t>
       </w:r>
-      <w:hyperlink r:id="rId61" w:history="1">
+      <w:hyperlink r:id="rId63" w:history="1">
         <w:r>
           <w:rPr>
             <w:rStyle w:val="Hyperlink"/>
@@ -14261,7 +14335,7 @@
                     <pic:cNvPicPr/>
                   </pic:nvPicPr>
                   <pic:blipFill>
-                    <a:blip r:embed="rId62"/>
+                    <a:blip r:embed="rId64"/>
                     <a:stretch>
                       <a:fillRect/>
                     </a:stretch>
@@ -14353,12 +14427,7 @@
       </w:r>
       <w:r>
         <w:tab/>
-        <w:t>Onasander Contact Inform</w:t>
-      </w:r>
-      <w:bookmarkStart w:id="73" w:name="_GoBack"/>
-      <w:bookmarkEnd w:id="73"/>
-      <w:r>
-        <w:t>ation:</w:t>
+        <w:t>Onasander Contact Information:</w:t>
       </w:r>
       <w:r>
         <w:br/>
@@ -14435,8 +14504,8 @@
     <w:p/>
     <w:p/>
     <w:sectPr>
-      <w:headerReference w:type="default" r:id="rId63"/>
-      <w:footerReference w:type="default" r:id="rId64"/>
+      <w:headerReference w:type="default" r:id="rId65"/>
+      <w:footerReference w:type="default" r:id="rId66"/>
       <w:pgSz w:w="12240" w:h="15840" w:code="1"/>
       <w:pgMar w:top="1080" w:right="1440" w:bottom="1080" w:left="1440" w:header="432" w:footer="720" w:gutter="0"/>
       <w:cols w:space="720"/>
@@ -14703,7 +14772,7 @@
         <v:path o:extrusionok="f" gradientshapeok="t" o:connecttype="rect"/>
         <o:lock v:ext="edit" aspectratio="t"/>
       </v:shapetype>
-      <v:shape id="_x0000_i1033" type="#_x0000_t75" style="width:6pt;height:6pt" o:bullet="t">
+      <v:shape id="_x0000_i1027" type="#_x0000_t75" style="width:6pt;height:6pt" o:bullet="t">
         <v:imagedata r:id="rId1" o:title="bullet"/>
       </v:shape>
     </w:pict>
@@ -19447,6 +19516,7 @@
     <w:rsid w:val="002C1481"/>
     <w:rsid w:val="00335942"/>
     <w:rsid w:val="0036636D"/>
+    <w:rsid w:val="00381FF9"/>
     <w:rsid w:val="003C1F4C"/>
     <w:rsid w:val="0044729A"/>
     <w:rsid w:val="004910F5"/>
@@ -20240,7 +20310,7 @@
 </file>
 
 <file path=customXml/itemProps3.xml><?xml version="1.0" encoding="utf-8"?>
-<ds:datastoreItem xmlns:ds="http://schemas.openxmlformats.org/officeDocument/2006/customXml" ds:itemID="{7F868D1D-2500-4499-B74D-506436E6AFC4}">
+<ds:datastoreItem xmlns:ds="http://schemas.openxmlformats.org/officeDocument/2006/customXml" ds:itemID="{7AD060EE-E74C-418B-AB8E-DCB20E3F9619}">
   <ds:schemaRefs>
     <ds:schemaRef ds:uri="http://schemas.openxmlformats.org/officeDocument/2006/bibliography"/>
   </ds:schemaRefs>

</xml_diff>

<commit_message>
Added bounty designs and removed Bodis
</commit_message>
<xml_diff>
--- a/Onasander Whitepaper.docx
+++ b/Onasander Whitepaper.docx
@@ -12922,372 +12922,6 @@
     </w:tbl>
     <w:p/>
     <w:p/>
-    <w:p>
-      <w:pPr>
-        <w:pStyle w:val="Heading2"/>
-        <w:jc w:val="center"/>
-      </w:pPr>
-      <w:bookmarkStart w:id="71" w:name="_Toc513821656"/>
-      <w:r>
-        <w:rPr>
-          <w:noProof/>
-        </w:rPr>
-        <w:lastRenderedPageBreak/>
-        <w:drawing>
-          <wp:anchor distT="0" distB="0" distL="114300" distR="114300" simplePos="0" relativeHeight="251669504" behindDoc="1" locked="0" layoutInCell="1" allowOverlap="1" wp14:anchorId="1F81CCBB" wp14:editId="5197E07F">
-            <wp:simplePos x="0" y="0"/>
-            <wp:positionH relativeFrom="margin">
-              <wp:posOffset>-635</wp:posOffset>
-            </wp:positionH>
-            <wp:positionV relativeFrom="paragraph">
-              <wp:posOffset>4528</wp:posOffset>
-            </wp:positionV>
-            <wp:extent cx="1080770" cy="214630"/>
-            <wp:effectExtent l="0" t="0" r="5080" b="0"/>
-            <wp:wrapNone/>
-            <wp:docPr id="24" name="Picture 24"/>
-            <wp:cNvGraphicFramePr>
-              <a:graphicFrameLocks xmlns:a="http://schemas.openxmlformats.org/drawingml/2006/main" noChangeAspect="1"/>
-            </wp:cNvGraphicFramePr>
-            <a:graphic xmlns:a="http://schemas.openxmlformats.org/drawingml/2006/main">
-              <a:graphicData uri="http://schemas.openxmlformats.org/drawingml/2006/picture">
-                <pic:pic xmlns:pic="http://schemas.openxmlformats.org/drawingml/2006/picture">
-                  <pic:nvPicPr>
-                    <pic:cNvPr id="0" name="Picture 4"/>
-                    <pic:cNvPicPr>
-                      <a:picLocks noChangeAspect="1" noChangeArrowheads="1"/>
-                    </pic:cNvPicPr>
-                  </pic:nvPicPr>
-                  <pic:blipFill>
-                    <a:blip r:embed="rId34">
-                      <a:extLst>
-                        <a:ext uri="{28A0092B-C50C-407E-A947-70E740481C1C}">
-                          <a14:useLocalDpi xmlns:a14="http://schemas.microsoft.com/office/drawing/2010/main" val="0"/>
-                        </a:ext>
-                      </a:extLst>
-                    </a:blip>
-                    <a:srcRect/>
-                    <a:stretch>
-                      <a:fillRect/>
-                    </a:stretch>
-                  </pic:blipFill>
-                  <pic:spPr bwMode="auto">
-                    <a:xfrm>
-                      <a:off x="0" y="0"/>
-                      <a:ext cx="1080770" cy="214630"/>
-                    </a:xfrm>
-                    <a:prstGeom prst="rect">
-                      <a:avLst/>
-                    </a:prstGeom>
-                    <a:noFill/>
-                    <a:ln>
-                      <a:noFill/>
-                    </a:ln>
-                  </pic:spPr>
-                </pic:pic>
-              </a:graphicData>
-            </a:graphic>
-          </wp:anchor>
-        </w:drawing>
-      </w:r>
-      <w:r>
-        <w:t xml:space="preserve">Letter of </w:t>
-      </w:r>
-      <w:r>
-        <w:t>Recommendation</w:t>
-      </w:r>
-      <w:bookmarkEnd w:id="71"/>
-    </w:p>
-    <w:p/>
-    <w:p>
-      <w:pPr>
-        <w:rPr>
-          <w:noProof/>
-        </w:rPr>
-      </w:pPr>
-      <w:r>
-        <w:t>Sebastian R. Schneider</w:t>
-      </w:r>
-      <w:r>
-        <w:br/>
-        <w:t>Bodis.com LLC</w:t>
-      </w:r>
-      <w:r>
-        <w:br/>
-      </w:r>
-      <w:r>
-        <w:t>228 Park Ave S #36792</w:t>
-      </w:r>
-      <w:r>
-        <w:br/>
-        <w:t>New York, NY 10003</w:t>
-      </w:r>
-    </w:p>
-    <w:p>
-      <w:r>
-        <w:t>February 2, 201</w:t>
-      </w:r>
-      <w:r>
-        <w:t>8</w:t>
-      </w:r>
-    </w:p>
-    <w:p>
-      <w:r>
-        <w:t>To Whom It May Concern:</w:t>
-      </w:r>
-      <w:r>
-        <w:br/>
-      </w:r>
-      <w:r>
-        <w:br/>
-      </w:r>
-      <w:r>
-        <w:t>This is my recommendation letter for Andrzej Wegrzyn.  Me and my company Bodis.com ha</w:t>
-      </w:r>
-      <w:r>
-        <w:t>ve</w:t>
-      </w:r>
-      <w:r>
-        <w:t xml:space="preserve"> a </w:t>
-      </w:r>
-      <w:r>
-        <w:t>long-standing</w:t>
-      </w:r>
-      <w:r>
-        <w:t xml:space="preserve"> connection with him.  He was our domain portfolio and wealth manager for many years.  Our funds are still under his </w:t>
-      </w:r>
-      <w:r>
-        <w:t>management</w:t>
-      </w:r>
-      <w:r>
-        <w:t xml:space="preserve"> and we have been nothing but graceful for hi</w:t>
-      </w:r>
-      <w:r>
-        <w:t>s</w:t>
-      </w:r>
-      <w:r>
-        <w:t xml:space="preserve"> outstanding service.  Therefore, this letter gives us a great way to </w:t>
-      </w:r>
-      <w:r>
-        <w:t xml:space="preserve">give back for </w:t>
-      </w:r>
-      <w:r>
-        <w:t>his hard work for Bodis LLC.</w:t>
-      </w:r>
-      <w:r>
-        <w:t xml:space="preserve"> </w:t>
-      </w:r>
-    </w:p>
-    <w:p>
-      <w:r>
-        <w:t xml:space="preserve">Andrzej is more than </w:t>
-      </w:r>
-      <w:r>
-        <w:t>qualified</w:t>
-      </w:r>
-      <w:r>
-        <w:t xml:space="preserve"> to manage </w:t>
-      </w:r>
-      <w:r>
-        <w:t>financial</w:t>
-      </w:r>
-      <w:r>
-        <w:t xml:space="preserve"> wealth.  He </w:t>
-      </w:r>
-      <w:r>
-        <w:t xml:space="preserve">ended up managing Bodis asset portfolios by accident.  Back in 2008 we were not looking for anyone to manage our assets or domain portfolios.  </w:t>
-      </w:r>
-      <w:r>
-        <w:t xml:space="preserve">It was Andrzej Wegrzyn who </w:t>
-      </w:r>
-      <w:r>
-        <w:t xml:space="preserve">showed us future price trends for </w:t>
-      </w:r>
-      <w:r>
-        <w:t>domain portfolios</w:t>
-      </w:r>
-      <w:r>
-        <w:t>,</w:t>
-      </w:r>
-      <w:r>
-        <w:t xml:space="preserve"> and online advertising.  In 2008 his asset analysis software was able to predict a correction in domain prices and internet traffic valuations.  It </w:t>
-      </w:r>
-      <w:r>
-        <w:t>was</w:t>
-      </w:r>
-      <w:r>
-        <w:t xml:space="preserve"> him who told us the prices will come down in the next 12 months and Bodis will be able to find deals in the overpriced market.  </w:t>
-      </w:r>
-      <w:r>
-        <w:br/>
-      </w:r>
-      <w:r>
-        <w:br/>
-        <w:t xml:space="preserve">I was not sure about the prediction due to a very severe recession but having cash reserves we started </w:t>
-      </w:r>
-      <w:r>
-        <w:t xml:space="preserve">purchasing </w:t>
-      </w:r>
-      <w:r>
-        <w:t xml:space="preserve">assets and following Andrzej’s advice.  By the end of 2009 we ended up owning a multitude of assets which turned out to be deals of the </w:t>
-      </w:r>
-      <w:r>
-        <w:t>decade</w:t>
-      </w:r>
-      <w:r>
-        <w:t xml:space="preserve">.  Ever since we followed Andrzej’s financial recommendations and were able to take advantage of his advice and market conditions.  </w:t>
-      </w:r>
-      <w:r>
-        <w:br/>
-      </w:r>
-      <w:r>
-        <w:br/>
-        <w:t xml:space="preserve">Knowing Andrzej’s unique view </w:t>
-      </w:r>
-      <w:r>
-        <w:t xml:space="preserve">of the </w:t>
-      </w:r>
-      <w:r>
-        <w:t xml:space="preserve">world financial affairs, trading, investing, and </w:t>
-      </w:r>
-      <w:r>
-        <w:t xml:space="preserve">overall </w:t>
-      </w:r>
-      <w:r>
-        <w:t>approach to money</w:t>
-      </w:r>
-      <w:r>
-        <w:t>,</w:t>
-      </w:r>
-      <w:r>
-        <w:t xml:space="preserve"> I highly recommend him without any kind of reservation to be your wealth manager.  His </w:t>
-      </w:r>
-      <w:r>
-        <w:t>financial analysis is</w:t>
-      </w:r>
-      <w:r>
-        <w:t xml:space="preserve"> different</w:t>
-      </w:r>
-      <w:r>
-        <w:t xml:space="preserve">, and his </w:t>
-      </w:r>
-      <w:r>
-        <w:t xml:space="preserve">investing </w:t>
-      </w:r>
-      <w:r>
-        <w:t>patience</w:t>
-      </w:r>
-      <w:r>
-        <w:t xml:space="preserve"> turns him into the best fund manager I have ever come across.  He always seems to be two steps ahead</w:t>
-      </w:r>
-      <w:r>
-        <w:t>,</w:t>
-      </w:r>
-      <w:r>
-        <w:t xml:space="preserve"> pointing to you what exactly will happen next in the world economy.  </w:t>
-      </w:r>
-    </w:p>
-    <w:p>
-      <w:r>
-        <w:t xml:space="preserve">It is with much enthusiasm that me and my company </w:t>
-      </w:r>
-      <w:r>
-        <w:t>full</w:t>
-      </w:r>
-      <w:r>
-        <w:t>y</w:t>
-      </w:r>
-      <w:r>
-        <w:t xml:space="preserve"> </w:t>
-      </w:r>
-      <w:r>
-        <w:t>recommend</w:t>
-      </w:r>
-      <w:r>
-        <w:t xml:space="preserve"> Andrzej Wegrzyn, who is a superior </w:t>
-      </w:r>
-      <w:r>
-        <w:t xml:space="preserve">money </w:t>
-      </w:r>
-      <w:r>
-        <w:t>manager, and we stand ready for any further information you may want to know about him.</w:t>
-      </w:r>
-      <w:r>
-        <w:br/>
-      </w:r>
-      <w:r>
-        <w:br/>
-      </w:r>
-      <w:r>
-        <w:t>Sincerely,</w:t>
-      </w:r>
-      <w:r>
-        <w:br/>
-      </w:r>
-      <w:r>
-        <w:br/>
-      </w:r>
-      <w:r>
-        <w:rPr>
-          <w:noProof/>
-        </w:rPr>
-        <w:drawing>
-          <wp:inline distT="0" distB="0" distL="0" distR="0" wp14:anchorId="4A8C5BAD" wp14:editId="05A5D923">
-            <wp:extent cx="2552369" cy="508019"/>
-            <wp:effectExtent l="0" t="0" r="0" b="0"/>
-            <wp:docPr id="19" name="Picture 19" descr="Signature"/>
-            <wp:cNvGraphicFramePr>
-              <a:graphicFrameLocks xmlns:a="http://schemas.openxmlformats.org/drawingml/2006/main" noChangeAspect="1"/>
-            </wp:cNvGraphicFramePr>
-            <a:graphic xmlns:a="http://schemas.openxmlformats.org/drawingml/2006/main">
-              <a:graphicData uri="http://schemas.openxmlformats.org/drawingml/2006/picture">
-                <pic:pic xmlns:pic="http://schemas.openxmlformats.org/drawingml/2006/picture">
-                  <pic:nvPicPr>
-                    <pic:cNvPr id="0" name="Picture 5" descr="Signature"/>
-                    <pic:cNvPicPr>
-                      <a:picLocks noChangeAspect="1" noChangeArrowheads="1"/>
-                    </pic:cNvPicPr>
-                  </pic:nvPicPr>
-                  <pic:blipFill>
-                    <a:blip r:embed="rId35">
-                      <a:extLst>
-                        <a:ext uri="{28A0092B-C50C-407E-A947-70E740481C1C}">
-                          <a14:useLocalDpi xmlns:a14="http://schemas.microsoft.com/office/drawing/2010/main" val="0"/>
-                        </a:ext>
-                      </a:extLst>
-                    </a:blip>
-                    <a:srcRect/>
-                    <a:stretch>
-                      <a:fillRect/>
-                    </a:stretch>
-                  </pic:blipFill>
-                  <pic:spPr bwMode="auto">
-                    <a:xfrm>
-                      <a:off x="0" y="0"/>
-                      <a:ext cx="2617895" cy="521061"/>
-                    </a:xfrm>
-                    <a:prstGeom prst="rect">
-                      <a:avLst/>
-                    </a:prstGeom>
-                    <a:noFill/>
-                    <a:ln>
-                      <a:noFill/>
-                    </a:ln>
-                  </pic:spPr>
-                </pic:pic>
-              </a:graphicData>
-            </a:graphic>
-          </wp:inline>
-        </w:drawing>
-      </w:r>
-      <w:r>
-        <w:br/>
-      </w:r>
-      <w:r>
-        <w:br/>
-        <w:t>Sebastian R. Schneider</w:t>
-      </w:r>
-    </w:p>
     <w:p/>
     <w:p/>
     <w:p>
@@ -13334,7 +12968,12 @@
     </w:p>
     <w:p>
       <w:r>
-        <w:t>I am applying to be your wealth manager and investment banker. For the last 18 years I have been a trader and investor managing wealth under the Onsander fund.  I started the fund for family and friends, and that’s where I managed stocks, ETF</w:t>
+        <w:t xml:space="preserve">I am applying to be your wealth manager and investment banker. For the last 18 years I have been a trader and investor managing wealth under the </w:t>
+      </w:r>
+      <w:bookmarkStart w:id="71" w:name="_GoBack"/>
+      <w:bookmarkEnd w:id="71"/>
+      <w:r>
+        <w:t>Onsander fund.  I started the fund for family and friends, and that’s where I managed stocks, ETF</w:t>
       </w:r>
       <w:r>
         <w:t>s</w:t>
@@ -13383,7 +13022,7 @@
                     <pic:cNvPicPr/>
                   </pic:nvPicPr>
                   <pic:blipFill>
-                    <a:blip r:embed="rId36"/>
+                    <a:blip r:embed="rId34"/>
                     <a:stretch>
                       <a:fillRect/>
                     </a:stretch>
@@ -13412,7 +13051,7 @@
       <w:r>
         <w:t xml:space="preserve">Thank you for reading my letter.  For those who would like to speak more about my ideas I am easily available through </w:t>
       </w:r>
-      <w:hyperlink r:id="rId37" w:history="1">
+      <w:hyperlink r:id="rId35" w:history="1">
         <w:r>
           <w:rPr>
             <w:rStyle w:val="Hyperlink"/>
@@ -13531,7 +13170,7 @@
                     <pic:cNvPicPr/>
                   </pic:nvPicPr>
                   <pic:blipFill>
-                    <a:blip r:embed="rId38"/>
+                    <a:blip r:embed="rId36"/>
                     <a:stretch>
                       <a:fillRect/>
                     </a:stretch>
@@ -13559,8 +13198,6 @@
       </w:r>
     </w:p>
     <w:p>
-      <w:bookmarkStart w:id="72" w:name="_GoBack"/>
-      <w:bookmarkEnd w:id="72"/>
       <w:r>
         <w:rPr>
           <w:noProof/>
@@ -13590,7 +13227,7 @@
                     <pic:cNvPicPr/>
                   </pic:nvPicPr>
                   <pic:blipFill>
-                    <a:blip r:embed="rId39"/>
+                    <a:blip r:embed="rId37"/>
                     <a:stretch>
                       <a:fillRect/>
                     </a:stretch>
@@ -13621,12 +13258,12 @@
       <w:pPr>
         <w:pStyle w:val="Heading2"/>
       </w:pPr>
-      <w:bookmarkStart w:id="73" w:name="_Toc513821657"/>
+      <w:bookmarkStart w:id="72" w:name="_Toc513821657"/>
       <w:r>
         <w:lastRenderedPageBreak/>
         <w:t>Contact Information</w:t>
       </w:r>
-      <w:bookmarkEnd w:id="73"/>
+      <w:bookmarkEnd w:id="72"/>
       <w:r>
         <w:br/>
       </w:r>
@@ -13665,7 +13302,7 @@
                     <pic:cNvPicPr/>
                   </pic:nvPicPr>
                   <pic:blipFill>
-                    <a:blip r:embed="rId40"/>
+                    <a:blip r:embed="rId38"/>
                     <a:stretch>
                       <a:fillRect/>
                     </a:stretch>
@@ -13716,7 +13353,7 @@
               </wp:wrapPolygon>
             </wp:wrapThrough>
             <wp:docPr id="5" name="Picture 5">
-              <a:hlinkClick xmlns:a="http://schemas.openxmlformats.org/drawingml/2006/main" r:id="rId41"/>
+              <a:hlinkClick xmlns:a="http://schemas.openxmlformats.org/drawingml/2006/main" r:id="rId39"/>
             </wp:docPr>
             <wp:cNvGraphicFramePr>
               <a:graphicFrameLocks xmlns:a="http://schemas.openxmlformats.org/drawingml/2006/main" noChangeAspect="1"/>
@@ -13726,12 +13363,12 @@
                 <pic:pic xmlns:pic="http://schemas.openxmlformats.org/drawingml/2006/picture">
                   <pic:nvPicPr>
                     <pic:cNvPr id="5" name="Picture 5">
-                      <a:hlinkClick r:id="rId41"/>
+                      <a:hlinkClick r:id="rId39"/>
                     </pic:cNvPr>
                     <pic:cNvPicPr/>
                   </pic:nvPicPr>
                   <pic:blipFill>
-                    <a:blip r:embed="rId42"/>
+                    <a:blip r:embed="rId40"/>
                     <a:stretch>
                       <a:fillRect/>
                     </a:stretch>
@@ -13771,7 +13408,7 @@
       <w:r>
         <w:br/>
       </w:r>
-      <w:hyperlink r:id="rId43" w:history="1">
+      <w:hyperlink r:id="rId41" w:history="1">
         <w:r>
           <w:rPr>
             <w:rStyle w:val="Hyperlink"/>
@@ -13806,7 +13443,7 @@
         </w:rPr>
         <w:t xml:space="preserve">          ANN Thread: </w:t>
       </w:r>
-      <w:hyperlink r:id="rId44" w:history="1">
+      <w:hyperlink r:id="rId42" w:history="1">
         <w:r>
           <w:rPr>
             <w:rStyle w:val="Hyperlink"/>
@@ -13842,7 +13479,7 @@
               </wp:wrapPolygon>
             </wp:wrapThrough>
             <wp:docPr id="18" name="Picture 18">
-              <a:hlinkClick xmlns:a="http://schemas.openxmlformats.org/drawingml/2006/main" r:id="rId45"/>
+              <a:hlinkClick xmlns:a="http://schemas.openxmlformats.org/drawingml/2006/main" r:id="rId43"/>
             </wp:docPr>
             <wp:cNvGraphicFramePr>
               <a:graphicFrameLocks xmlns:a="http://schemas.openxmlformats.org/drawingml/2006/main" noChangeAspect="1"/>
@@ -13852,12 +13489,12 @@
                 <pic:pic xmlns:pic="http://schemas.openxmlformats.org/drawingml/2006/picture">
                   <pic:nvPicPr>
                     <pic:cNvPr id="18" name="Picture 18">
-                      <a:hlinkClick r:id="rId45"/>
+                      <a:hlinkClick r:id="rId43"/>
                     </pic:cNvPr>
                     <pic:cNvPicPr/>
                   </pic:nvPicPr>
                   <pic:blipFill>
-                    <a:blip r:embed="rId46"/>
+                    <a:blip r:embed="rId44"/>
                     <a:stretch>
                       <a:fillRect/>
                     </a:stretch>
@@ -13889,7 +13526,7 @@
       <w:r>
         <w:t xml:space="preserve">Twitter: </w:t>
       </w:r>
-      <w:hyperlink r:id="rId47" w:history="1">
+      <w:hyperlink r:id="rId45" w:history="1">
         <w:r>
           <w:rPr>
             <w:rStyle w:val="Hyperlink"/>
@@ -13924,7 +13561,7 @@
               </wp:wrapPolygon>
             </wp:wrapThrough>
             <wp:docPr id="23" name="Picture 23">
-              <a:hlinkClick xmlns:a="http://schemas.openxmlformats.org/drawingml/2006/main" r:id="rId48"/>
+              <a:hlinkClick xmlns:a="http://schemas.openxmlformats.org/drawingml/2006/main" r:id="rId46"/>
             </wp:docPr>
             <wp:cNvGraphicFramePr>
               <a:graphicFrameLocks xmlns:a="http://schemas.openxmlformats.org/drawingml/2006/main" noChangeAspect="1"/>
@@ -13934,12 +13571,12 @@
                 <pic:pic xmlns:pic="http://schemas.openxmlformats.org/drawingml/2006/picture">
                   <pic:nvPicPr>
                     <pic:cNvPr id="23" name="Picture 23">
-                      <a:hlinkClick r:id="rId48"/>
+                      <a:hlinkClick r:id="rId46"/>
                     </pic:cNvPr>
                     <pic:cNvPicPr/>
                   </pic:nvPicPr>
                   <pic:blipFill>
-                    <a:blip r:embed="rId49"/>
+                    <a:blip r:embed="rId47"/>
                     <a:stretch>
                       <a:fillRect/>
                     </a:stretch>
@@ -13962,7 +13599,7 @@
       <w:r>
         <w:t xml:space="preserve">Facebook: </w:t>
       </w:r>
-      <w:hyperlink r:id="rId50" w:history="1">
+      <w:hyperlink r:id="rId48" w:history="1">
         <w:r>
           <w:rPr>
             <w:rStyle w:val="Hyperlink"/>
@@ -13997,7 +13634,7 @@
               </wp:wrapPolygon>
             </wp:wrapThrough>
             <wp:docPr id="26" name="Picture 26">
-              <a:hlinkClick xmlns:a="http://schemas.openxmlformats.org/drawingml/2006/main" r:id="rId51"/>
+              <a:hlinkClick xmlns:a="http://schemas.openxmlformats.org/drawingml/2006/main" r:id="rId49"/>
             </wp:docPr>
             <wp:cNvGraphicFramePr>
               <a:graphicFrameLocks xmlns:a="http://schemas.openxmlformats.org/drawingml/2006/main" noChangeAspect="1"/>
@@ -14007,12 +13644,12 @@
                 <pic:pic xmlns:pic="http://schemas.openxmlformats.org/drawingml/2006/picture">
                   <pic:nvPicPr>
                     <pic:cNvPr id="26" name="Picture 26">
-                      <a:hlinkClick r:id="rId51"/>
+                      <a:hlinkClick r:id="rId49"/>
                     </pic:cNvPr>
                     <pic:cNvPicPr/>
                   </pic:nvPicPr>
                   <pic:blipFill>
-                    <a:blip r:embed="rId52"/>
+                    <a:blip r:embed="rId50"/>
                     <a:stretch>
                       <a:fillRect/>
                     </a:stretch>
@@ -14044,7 +13681,7 @@
       <w:r>
         <w:t xml:space="preserve">LinkedIn: </w:t>
       </w:r>
-      <w:hyperlink r:id="rId53" w:history="1">
+      <w:hyperlink r:id="rId51" w:history="1">
         <w:r>
           <w:rPr>
             <w:rStyle w:val="Hyperlink"/>
@@ -14079,7 +13716,7 @@
               </wp:wrapPolygon>
             </wp:wrapThrough>
             <wp:docPr id="27" name="Picture 27">
-              <a:hlinkClick xmlns:a="http://schemas.openxmlformats.org/drawingml/2006/main" r:id="rId54"/>
+              <a:hlinkClick xmlns:a="http://schemas.openxmlformats.org/drawingml/2006/main" r:id="rId52"/>
             </wp:docPr>
             <wp:cNvGraphicFramePr>
               <a:graphicFrameLocks xmlns:a="http://schemas.openxmlformats.org/drawingml/2006/main" noChangeAspect="1"/>
@@ -14089,12 +13726,12 @@
                 <pic:pic xmlns:pic="http://schemas.openxmlformats.org/drawingml/2006/picture">
                   <pic:nvPicPr>
                     <pic:cNvPr id="27" name="Picture 27">
-                      <a:hlinkClick r:id="rId54"/>
+                      <a:hlinkClick r:id="rId52"/>
                     </pic:cNvPr>
                     <pic:cNvPicPr/>
                   </pic:nvPicPr>
                   <pic:blipFill>
-                    <a:blip r:embed="rId55"/>
+                    <a:blip r:embed="rId53"/>
                     <a:stretch>
                       <a:fillRect/>
                     </a:stretch>
@@ -14120,7 +13757,7 @@
       <w:r>
         <w:t xml:space="preserve">GitHub: </w:t>
       </w:r>
-      <w:hyperlink r:id="rId56" w:history="1">
+      <w:hyperlink r:id="rId54" w:history="1">
         <w:r>
           <w:rPr>
             <w:rStyle w:val="Hyperlink"/>
@@ -14155,7 +13792,7 @@
               </wp:wrapPolygon>
             </wp:wrapThrough>
             <wp:docPr id="28" name="Picture 28">
-              <a:hlinkClick xmlns:a="http://schemas.openxmlformats.org/drawingml/2006/main" r:id="rId57"/>
+              <a:hlinkClick xmlns:a="http://schemas.openxmlformats.org/drawingml/2006/main" r:id="rId55"/>
             </wp:docPr>
             <wp:cNvGraphicFramePr>
               <a:graphicFrameLocks xmlns:a="http://schemas.openxmlformats.org/drawingml/2006/main" noChangeAspect="1"/>
@@ -14165,12 +13802,12 @@
                 <pic:pic xmlns:pic="http://schemas.openxmlformats.org/drawingml/2006/picture">
                   <pic:nvPicPr>
                     <pic:cNvPr id="28" name="Picture 28">
-                      <a:hlinkClick r:id="rId57"/>
+                      <a:hlinkClick r:id="rId55"/>
                     </pic:cNvPr>
                     <pic:cNvPicPr/>
                   </pic:nvPicPr>
                   <pic:blipFill>
-                    <a:blip r:embed="rId58"/>
+                    <a:blip r:embed="rId56"/>
                     <a:stretch>
                       <a:fillRect/>
                     </a:stretch>
@@ -14196,7 +13833,7 @@
       <w:r>
         <w:t xml:space="preserve">Telegram: </w:t>
       </w:r>
-      <w:hyperlink r:id="rId59" w:history="1">
+      <w:hyperlink r:id="rId57" w:history="1">
         <w:r>
           <w:rPr>
             <w:rStyle w:val="Hyperlink"/>
@@ -14231,7 +13868,7 @@
               </wp:wrapPolygon>
             </wp:wrapThrough>
             <wp:docPr id="29" name="Picture 29">
-              <a:hlinkClick xmlns:a="http://schemas.openxmlformats.org/drawingml/2006/main" r:id="rId60"/>
+              <a:hlinkClick xmlns:a="http://schemas.openxmlformats.org/drawingml/2006/main" r:id="rId58"/>
             </wp:docPr>
             <wp:cNvGraphicFramePr>
               <a:graphicFrameLocks xmlns:a="http://schemas.openxmlformats.org/drawingml/2006/main" noChangeAspect="1"/>
@@ -14241,12 +13878,12 @@
                 <pic:pic xmlns:pic="http://schemas.openxmlformats.org/drawingml/2006/picture">
                   <pic:nvPicPr>
                     <pic:cNvPr id="29" name="Picture 29">
-                      <a:hlinkClick r:id="rId60"/>
+                      <a:hlinkClick r:id="rId58"/>
                     </pic:cNvPr>
                     <pic:cNvPicPr/>
                   </pic:nvPicPr>
                   <pic:blipFill>
-                    <a:blip r:embed="rId61"/>
+                    <a:blip r:embed="rId59"/>
                     <a:stretch>
                       <a:fillRect/>
                     </a:stretch>
@@ -14278,7 +13915,7 @@
       <w:r>
         <w:t xml:space="preserve">Discord: </w:t>
       </w:r>
-      <w:hyperlink r:id="rId62" w:history="1">
+      <w:hyperlink r:id="rId60" w:history="1">
         <w:r>
           <w:rPr>
             <w:rStyle w:val="Hyperlink"/>
@@ -14294,7 +13931,7 @@
       <w:r>
         <w:t xml:space="preserve">Google+: </w:t>
       </w:r>
-      <w:hyperlink r:id="rId63" w:history="1">
+      <w:hyperlink r:id="rId61" w:history="1">
         <w:r>
           <w:rPr>
             <w:rStyle w:val="Hyperlink"/>
@@ -14332,7 +13969,7 @@
                     <pic:cNvPicPr/>
                   </pic:nvPicPr>
                   <pic:blipFill>
-                    <a:blip r:embed="rId64"/>
+                    <a:blip r:embed="rId62"/>
                     <a:stretch>
                       <a:fillRect/>
                     </a:stretch>
@@ -14501,8 +14138,8 @@
     <w:p/>
     <w:p/>
     <w:sectPr>
-      <w:headerReference w:type="default" r:id="rId65"/>
-      <w:footerReference w:type="default" r:id="rId66"/>
+      <w:headerReference w:type="default" r:id="rId63"/>
+      <w:footerReference w:type="default" r:id="rId64"/>
       <w:pgSz w:w="12240" w:h="15840" w:code="1"/>
       <w:pgMar w:top="1080" w:right="1440" w:bottom="1080" w:left="1440" w:header="432" w:footer="720" w:gutter="0"/>
       <w:cols w:space="720"/>
@@ -14769,7 +14406,7 @@
         <v:path o:extrusionok="f" gradientshapeok="t" o:connecttype="rect"/>
         <o:lock v:ext="edit" aspectratio="t"/>
       </v:shapetype>
-      <v:shape id="_x0000_i1027" type="#_x0000_t75" style="width:6pt;height:6pt" o:bullet="t">
+      <v:shape id="_x0000_i1028" type="#_x0000_t75" style="width:6pt;height:6pt" o:bullet="t">
         <v:imagedata r:id="rId1" o:title="bullet"/>
       </v:shape>
     </w:pict>
@@ -19555,6 +19192,7 @@
     <w:rsid w:val="00E76CB6"/>
     <w:rsid w:val="00EF2DC4"/>
     <w:rsid w:val="00F32F9A"/>
+    <w:rsid w:val="00F42CA6"/>
     <w:rsid w:val="00F533D9"/>
     <w:rsid w:val="00F578E9"/>
     <w:rsid w:val="00F7102A"/>
@@ -20309,7 +19947,7 @@
 </file>
 
 <file path=customXml/itemProps3.xml><?xml version="1.0" encoding="utf-8"?>
-<ds:datastoreItem xmlns:ds="http://schemas.openxmlformats.org/officeDocument/2006/customXml" ds:itemID="{3111A845-735D-4392-9710-CE3829A3A72B}">
+<ds:datastoreItem xmlns:ds="http://schemas.openxmlformats.org/officeDocument/2006/customXml" ds:itemID="{73441AA5-2385-455E-9DE1-3A0E8D4AFC47}">
   <ds:schemaRefs>
     <ds:schemaRef ds:uri="http://schemas.openxmlformats.org/officeDocument/2006/bibliography"/>
   </ds:schemaRefs>

</xml_diff>

<commit_message>
Updated Whitepaper and Website with new Team
</commit_message>
<xml_diff>
--- a/Onasander Whitepaper.docx
+++ b/Onasander Whitepaper.docx
@@ -8386,33 +8386,24 @@
         <w:pStyle w:val="Heading4"/>
       </w:pPr>
       <w:r>
-        <w:t>Anna Kretovit</w:t>
-      </w:r>
-      <w:r>
-        <w:t>c</w:t>
-      </w:r>
-      <w:r>
-        <w:t>z – Finance and Accounting</w:t>
-      </w:r>
-    </w:p>
-    <w:p>
-      <w:r>
-        <w:t xml:space="preserve">Anna comes from a corporate background.  She ran companies in New York City and was a Chief Financial Officer at </w:t>
-      </w:r>
-      <w:r>
-        <w:t>Michael Cohen Group</w:t>
-      </w:r>
-      <w:r>
-        <w:t xml:space="preserve"> (</w:t>
-      </w:r>
-      <w:r>
-        <w:t>US Grant</w:t>
-      </w:r>
-      <w:r>
-        <w:t>s)</w:t>
-      </w:r>
-      <w:r>
-        <w:t>.  She holds a CPA license and will be our go to person when it comes to running our accounting</w:t>
+        <w:t>Anna Kr</w:t>
+      </w:r>
+      <w:r>
+        <w:t>avitz</w:t>
+      </w:r>
+      <w:r>
+        <w:t xml:space="preserve"> – Finance and Accounting</w:t>
+      </w:r>
+    </w:p>
+    <w:p>
+      <w:r>
+        <w:t>Anna comes from a corporate background. She ran companies in New York City and was a Chief Financial Officer at Robert Grant Group (US Grant).</w:t>
+      </w:r>
+      <w:r>
+        <w:t xml:space="preserve">  </w:t>
+      </w:r>
+      <w:r>
+        <w:t>She holds a CPA license and will be our go to person when it comes to running our accounting</w:t>
       </w:r>
       <w:r>
         <w:t>, taxation,</w:t>
@@ -8480,6 +8471,83 @@
         <w:t xml:space="preserve"> IT projects.</w:t>
       </w:r>
     </w:p>
+    <w:p>
+      <w:pPr>
+        <w:pStyle w:val="Heading4"/>
+      </w:pPr>
+      <w:r>
+        <w:t>MinBo Min - Entrepreneur/ICO Advisor</w:t>
+      </w:r>
+    </w:p>
+    <w:p>
+      <w:r>
+        <w:t xml:space="preserve">Advising on blockchain and crypto projects is not just about getting the funds in through an ICO (though too many </w:t>
+      </w:r>
+      <w:r>
+        <w:t>focuses</w:t>
+      </w:r>
+      <w:r>
+        <w:t xml:space="preserve"> solely on this element.) Really valuable projects have a big challenge ahead, and the ICO is just a step on the plan. This is where MinBo Min comes in and broadens are Blockchain and ICO view so that we can take a full advantage of our talents.</w:t>
+      </w:r>
+    </w:p>
+    <w:p>
+      <w:pPr>
+        <w:pStyle w:val="Heading4"/>
+      </w:pPr>
+      <w:r>
+        <w:t>Raj Singh - Social Media Manager</w:t>
+      </w:r>
+    </w:p>
+    <w:p>
+      <w:r>
+        <w:t xml:space="preserve">Raj lives, eats, and breathes social media. He is our person to go when to comes to Social Media Advertising, Social Media Advise, Bounty Program Managements, Marketing Strategy and Coordination. He is the person </w:t>
+      </w:r>
+      <w:r>
+        <w:t>responsible</w:t>
+      </w:r>
+      <w:r>
+        <w:t xml:space="preserve"> for running Onasander Bounty Program.</w:t>
+      </w:r>
+    </w:p>
+    <w:p>
+      <w:pPr>
+        <w:pStyle w:val="Heading4"/>
+      </w:pPr>
+      <w:r>
+        <w:t>Mike Brown - Blockchain Enthusiast/ICO Advisor</w:t>
+      </w:r>
+    </w:p>
+    <w:p>
+      <w:r>
+        <w:t xml:space="preserve">Mike is a Blockchain Enthusiast and ICO Advisor. He is a specialist in ICO analysis, project management, and all key aspects of the ICO process. He helps Onasander </w:t>
+      </w:r>
+      <w:r>
+        <w:t>strategize</w:t>
+      </w:r>
+      <w:r>
+        <w:t>, structure, package and manage their blockchain related projects and ICO.</w:t>
+      </w:r>
+    </w:p>
+    <w:p>
+      <w:pPr>
+        <w:pStyle w:val="Heading4"/>
+      </w:pPr>
+      <w:r>
+        <w:t xml:space="preserve">Jessie Derecho </w:t>
+      </w:r>
+      <w:r>
+        <w:t>–</w:t>
+      </w:r>
+      <w:r>
+        <w:t xml:space="preserve"> Administrator</w:t>
+      </w:r>
+    </w:p>
+    <w:p>
+      <w:r>
+        <w:t>Jessie became our Media Administrator and Moderator. His role is to oversee all our Social Media communications. All of Onasander communications channels are managed by him.</w:t>
+      </w:r>
+    </w:p>
+    <w:p/>
     <w:p>
       <w:pPr>
         <w:pStyle w:val="Heading2"/>
@@ -8618,23 +8686,29 @@
       </w:r>
     </w:p>
     <w:p>
-      <w:pPr>
-        <w:ind w:left="360"/>
-      </w:pPr>
-    </w:p>
-    <w:p>
-      <w:pPr>
-        <w:pStyle w:val="ListParagraph"/>
-      </w:pPr>
-    </w:p>
+      <w:bookmarkStart w:id="44" w:name="_Toc513821629"/>
+    </w:p>
+    <w:p/>
+    <w:p/>
+    <w:p/>
+    <w:p/>
+    <w:p/>
+    <w:p/>
+    <w:p/>
+    <w:p/>
+    <w:p/>
     <w:p>
       <w:pPr>
         <w:pStyle w:val="Heading1"/>
       </w:pPr>
-      <w:bookmarkStart w:id="44" w:name="_Toc513821629"/>
       <w:r>
         <w:lastRenderedPageBreak/>
-        <w:t>Technical Details</w:t>
+        <w:t>Technical De</w:t>
+      </w:r>
+      <w:bookmarkStart w:id="45" w:name="_GoBack"/>
+      <w:bookmarkEnd w:id="45"/>
+      <w:r>
+        <w:t>tails</w:t>
       </w:r>
       <w:bookmarkEnd w:id="44"/>
     </w:p>
@@ -8662,11 +8736,11 @@
       <w:pPr>
         <w:pStyle w:val="Heading2"/>
       </w:pPr>
-      <w:bookmarkStart w:id="45" w:name="_Toc513821630"/>
+      <w:bookmarkStart w:id="46" w:name="_Toc513821630"/>
       <w:r>
         <w:t>Cryptocurrencies</w:t>
       </w:r>
-      <w:bookmarkEnd w:id="45"/>
+      <w:bookmarkEnd w:id="46"/>
     </w:p>
     <w:p>
       <w:r>
@@ -8677,11 +8751,11 @@
       <w:pPr>
         <w:pStyle w:val="Heading2"/>
       </w:pPr>
-      <w:bookmarkStart w:id="46" w:name="_Toc513821631"/>
+      <w:bookmarkStart w:id="47" w:name="_Toc513821631"/>
       <w:r>
         <w:t>Ethereum Coin - ETH</w:t>
       </w:r>
-      <w:bookmarkEnd w:id="46"/>
+      <w:bookmarkEnd w:id="47"/>
     </w:p>
     <w:p>
       <w:r>
@@ -8692,11 +8766,11 @@
       <w:pPr>
         <w:pStyle w:val="Heading2"/>
       </w:pPr>
-      <w:bookmarkStart w:id="47" w:name="_Toc513821632"/>
+      <w:bookmarkStart w:id="48" w:name="_Toc513821632"/>
       <w:r>
         <w:t>Blockchain</w:t>
       </w:r>
-      <w:bookmarkEnd w:id="47"/>
+      <w:bookmarkEnd w:id="48"/>
     </w:p>
     <w:p>
       <w:r>
@@ -8707,11 +8781,11 @@
       <w:pPr>
         <w:pStyle w:val="Heading2"/>
       </w:pPr>
-      <w:bookmarkStart w:id="48" w:name="_Toc513821633"/>
+      <w:bookmarkStart w:id="49" w:name="_Toc513821633"/>
       <w:r>
         <w:t>Smart Contracts</w:t>
       </w:r>
-      <w:bookmarkEnd w:id="48"/>
+      <w:bookmarkEnd w:id="49"/>
     </w:p>
     <w:p>
       <w:r>
@@ -8722,11 +8796,11 @@
       <w:pPr>
         <w:pStyle w:val="Heading2"/>
       </w:pPr>
-      <w:bookmarkStart w:id="49" w:name="_Toc513821634"/>
+      <w:bookmarkStart w:id="50" w:name="_Toc513821634"/>
       <w:r>
         <w:t>Wallets</w:t>
       </w:r>
-      <w:bookmarkEnd w:id="49"/>
+      <w:bookmarkEnd w:id="50"/>
     </w:p>
     <w:p>
       <w:r>
@@ -8737,11 +8811,11 @@
       <w:pPr>
         <w:pStyle w:val="Heading2"/>
       </w:pPr>
-      <w:bookmarkStart w:id="50" w:name="_Toc513821635"/>
+      <w:bookmarkStart w:id="51" w:name="_Toc513821635"/>
       <w:r>
         <w:t>Exchange</w:t>
       </w:r>
-      <w:bookmarkEnd w:id="50"/>
+      <w:bookmarkEnd w:id="51"/>
     </w:p>
     <w:p>
       <w:r>
@@ -8758,7 +8832,7 @@
       <w:pPr>
         <w:pStyle w:val="Heading2"/>
       </w:pPr>
-      <w:bookmarkStart w:id="51" w:name="_Toc513821636"/>
+      <w:bookmarkStart w:id="52" w:name="_Toc513821636"/>
       <w:r>
         <w:t xml:space="preserve">How Will </w:t>
       </w:r>
@@ -8774,7 +8848,7 @@
       <w:r>
         <w:t>?</w:t>
       </w:r>
-      <w:bookmarkEnd w:id="51"/>
+      <w:bookmarkEnd w:id="52"/>
     </w:p>
     <w:p>
       <w:r>
@@ -8833,7 +8907,7 @@
       <w:pPr>
         <w:pStyle w:val="Heading2"/>
       </w:pPr>
-      <w:bookmarkStart w:id="52" w:name="_Toc513821637"/>
+      <w:bookmarkStart w:id="53" w:name="_Toc513821637"/>
       <w:r>
         <w:t xml:space="preserve">How </w:t>
       </w:r>
@@ -8858,7 +8932,7 @@
       <w:r>
         <w:t>?</w:t>
       </w:r>
-      <w:bookmarkEnd w:id="52"/>
+      <w:bookmarkEnd w:id="53"/>
     </w:p>
     <w:p>
       <w:r>
@@ -9268,11 +9342,11 @@
       <w:r>
         <w:br/>
       </w:r>
-      <w:bookmarkStart w:id="53" w:name="_Toc513821638"/>
+      <w:bookmarkStart w:id="54" w:name="_Toc513821638"/>
       <w:r>
         <w:t>Steps Required to Purchase Our Tokens</w:t>
       </w:r>
-      <w:bookmarkEnd w:id="53"/>
+      <w:bookmarkEnd w:id="54"/>
     </w:p>
     <w:p>
       <w:r>
@@ -9672,11 +9746,11 @@
       <w:pPr>
         <w:pStyle w:val="Heading2"/>
       </w:pPr>
-      <w:bookmarkStart w:id="54" w:name="_Toc513821639"/>
+      <w:bookmarkStart w:id="55" w:name="_Toc513821639"/>
       <w:r>
         <w:t>Purchase Tokens with Wire Transfer</w:t>
       </w:r>
-      <w:bookmarkEnd w:id="54"/>
+      <w:bookmarkEnd w:id="55"/>
     </w:p>
     <w:p>
       <w:r>
@@ -9713,14 +9787,14 @@
       <w:pPr>
         <w:pStyle w:val="Heading2"/>
       </w:pPr>
-      <w:bookmarkStart w:id="55" w:name="_Toc513821640"/>
+      <w:bookmarkStart w:id="56" w:name="_Toc513821640"/>
       <w:r>
         <w:t>Token Price</w:t>
       </w:r>
       <w:r>
         <w:t xml:space="preserve"> Example</w:t>
       </w:r>
-      <w:bookmarkEnd w:id="55"/>
+      <w:bookmarkEnd w:id="56"/>
     </w:p>
     <w:p>
       <w:r>
@@ -9863,12 +9937,12 @@
       <w:pPr>
         <w:pStyle w:val="Heading2"/>
       </w:pPr>
-      <w:bookmarkStart w:id="56" w:name="_Toc513821641"/>
+      <w:bookmarkStart w:id="57" w:name="_Toc513821641"/>
       <w:r>
         <w:lastRenderedPageBreak/>
         <w:t>Onasander Smart Contract Specification</w:t>
       </w:r>
-      <w:bookmarkEnd w:id="56"/>
+      <w:bookmarkEnd w:id="57"/>
     </w:p>
     <w:p>
       <w:r>
@@ -10141,11 +10215,11 @@
       <w:pPr>
         <w:pStyle w:val="Heading2"/>
       </w:pPr>
-      <w:bookmarkStart w:id="57" w:name="_Toc513821642"/>
+      <w:bookmarkStart w:id="58" w:name="_Toc513821642"/>
       <w:r>
         <w:t>Final Token Distribution</w:t>
       </w:r>
-      <w:bookmarkEnd w:id="57"/>
+      <w:bookmarkEnd w:id="58"/>
     </w:p>
     <w:p>
       <w:r>
@@ -10180,12 +10254,12 @@
       <w:pPr>
         <w:pStyle w:val="Heading1"/>
       </w:pPr>
-      <w:bookmarkStart w:id="58" w:name="_Toc513821643"/>
+      <w:bookmarkStart w:id="59" w:name="_Toc513821643"/>
       <w:r>
         <w:lastRenderedPageBreak/>
         <w:t>Summary</w:t>
       </w:r>
-      <w:bookmarkEnd w:id="58"/>
+      <w:bookmarkEnd w:id="59"/>
     </w:p>
     <w:p>
       <w:r>
@@ -10480,12 +10554,12 @@
       <w:pPr>
         <w:pStyle w:val="Heading1"/>
       </w:pPr>
-      <w:bookmarkStart w:id="59" w:name="_Toc513821644"/>
+      <w:bookmarkStart w:id="60" w:name="_Toc513821644"/>
       <w:r>
         <w:lastRenderedPageBreak/>
         <w:t>Disclaimer and Terms of Use</w:t>
       </w:r>
-      <w:bookmarkEnd w:id="59"/>
+      <w:bookmarkEnd w:id="60"/>
     </w:p>
     <w:p>
       <w:r>
@@ -10678,12 +10752,12 @@
       <w:pPr>
         <w:pStyle w:val="Heading1"/>
       </w:pPr>
-      <w:bookmarkStart w:id="60" w:name="_Toc513821645"/>
+      <w:bookmarkStart w:id="61" w:name="_Toc513821645"/>
       <w:r>
         <w:lastRenderedPageBreak/>
         <w:t>Appendix 1 – Bearish Onasander Market Calls</w:t>
       </w:r>
-      <w:bookmarkEnd w:id="60"/>
+      <w:bookmarkEnd w:id="61"/>
     </w:p>
     <w:p>
       <w:r>
@@ -10697,7 +10771,7 @@
       <w:pPr>
         <w:pStyle w:val="Heading2"/>
       </w:pPr>
-      <w:bookmarkStart w:id="61" w:name="_Toc513821646"/>
+      <w:bookmarkStart w:id="62" w:name="_Toc513821646"/>
       <w:r>
         <w:t>Onasander Market Analysis 20</w:t>
       </w:r>
@@ -10716,7 +10790,7 @@
       <w:r>
         <w:t>Analysis</w:t>
       </w:r>
-      <w:bookmarkEnd w:id="61"/>
+      <w:bookmarkEnd w:id="62"/>
     </w:p>
     <w:p>
       <w:r>
@@ -10974,7 +11048,7 @@
       <w:pPr>
         <w:pStyle w:val="Heading2"/>
       </w:pPr>
-      <w:bookmarkStart w:id="62" w:name="_Toc513821647"/>
+      <w:bookmarkStart w:id="63" w:name="_Toc513821647"/>
       <w:r>
         <w:lastRenderedPageBreak/>
         <w:t xml:space="preserve">Onasander Market Analysis 2008 – Chart and </w:t>
@@ -10985,7 +11059,7 @@
       <w:r>
         <w:t xml:space="preserve"> Trades</w:t>
       </w:r>
-      <w:bookmarkEnd w:id="62"/>
+      <w:bookmarkEnd w:id="63"/>
     </w:p>
     <w:p>
       <w:r>
@@ -11102,7 +11176,7 @@
       <w:pPr>
         <w:pStyle w:val="Heading2"/>
       </w:pPr>
-      <w:bookmarkStart w:id="63" w:name="_Toc513821648"/>
+      <w:bookmarkStart w:id="64" w:name="_Toc513821648"/>
       <w:r>
         <w:lastRenderedPageBreak/>
         <w:t xml:space="preserve">Onasander Market Analysis 2000 – Chart and </w:t>
@@ -11113,7 +11187,7 @@
       <w:r>
         <w:t xml:space="preserve"> Trades</w:t>
       </w:r>
-      <w:bookmarkEnd w:id="63"/>
+      <w:bookmarkEnd w:id="64"/>
     </w:p>
     <w:p>
       <w:r>
@@ -11211,12 +11285,12 @@
       <w:pPr>
         <w:pStyle w:val="Heading1"/>
       </w:pPr>
-      <w:bookmarkStart w:id="64" w:name="_Toc513821649"/>
+      <w:bookmarkStart w:id="65" w:name="_Toc513821649"/>
       <w:r>
         <w:lastRenderedPageBreak/>
         <w:t>Appendix 2 – Bullish Onasander Market Calls</w:t>
       </w:r>
-      <w:bookmarkEnd w:id="64"/>
+      <w:bookmarkEnd w:id="65"/>
     </w:p>
     <w:p>
       <w:r>
@@ -11227,7 +11301,7 @@
       <w:pPr>
         <w:pStyle w:val="Heading2"/>
       </w:pPr>
-      <w:bookmarkStart w:id="65" w:name="_Toc513821650"/>
+      <w:bookmarkStart w:id="66" w:name="_Toc513821650"/>
       <w:r>
         <w:t xml:space="preserve">Onasander Market Analysis 2018 – </w:t>
       </w:r>
@@ -11237,7 +11311,7 @@
       <w:r>
         <w:t>Chart and Analysis</w:t>
       </w:r>
-      <w:bookmarkEnd w:id="65"/>
+      <w:bookmarkEnd w:id="66"/>
     </w:p>
     <w:p>
       <w:r>
@@ -11362,7 +11436,7 @@
       <w:pPr>
         <w:pStyle w:val="Heading2"/>
       </w:pPr>
-      <w:bookmarkStart w:id="66" w:name="_Toc513821651"/>
+      <w:bookmarkStart w:id="67" w:name="_Toc513821651"/>
       <w:r>
         <w:lastRenderedPageBreak/>
         <w:t xml:space="preserve">Onasander Market Analysis 2009 – Chart and </w:t>
@@ -11373,7 +11447,7 @@
       <w:r>
         <w:t xml:space="preserve"> Trades</w:t>
       </w:r>
-      <w:bookmarkEnd w:id="66"/>
+      <w:bookmarkEnd w:id="67"/>
     </w:p>
     <w:p>
       <w:r>
@@ -11490,7 +11564,7 @@
       <w:pPr>
         <w:pStyle w:val="Heading2"/>
       </w:pPr>
-      <w:bookmarkStart w:id="67" w:name="_Toc513821652"/>
+      <w:bookmarkStart w:id="68" w:name="_Toc513821652"/>
       <w:r>
         <w:lastRenderedPageBreak/>
         <w:t xml:space="preserve">Onasander Market Analysis 2003 – Chart and </w:t>
@@ -11501,7 +11575,7 @@
       <w:r>
         <w:t xml:space="preserve"> Trades</w:t>
       </w:r>
-      <w:bookmarkEnd w:id="67"/>
+      <w:bookmarkEnd w:id="68"/>
     </w:p>
     <w:p>
       <w:r>
@@ -11600,7 +11674,7 @@
       <w:pPr>
         <w:pStyle w:val="Heading1"/>
       </w:pPr>
-      <w:bookmarkStart w:id="68" w:name="_Toc513821653"/>
+      <w:bookmarkStart w:id="69" w:name="_Toc513821653"/>
       <w:r>
         <w:lastRenderedPageBreak/>
         <w:t xml:space="preserve">Appendix </w:t>
@@ -11611,17 +11685,17 @@
       <w:r>
         <w:t xml:space="preserve"> - Miscellaneous Documents</w:t>
       </w:r>
-      <w:bookmarkEnd w:id="68"/>
+      <w:bookmarkEnd w:id="69"/>
     </w:p>
     <w:p>
       <w:pPr>
         <w:pStyle w:val="Heading2"/>
       </w:pPr>
-      <w:bookmarkStart w:id="69" w:name="_Toc513821654"/>
+      <w:bookmarkStart w:id="70" w:name="_Toc513821654"/>
       <w:r>
         <w:t>Start Up Summary</w:t>
       </w:r>
-      <w:bookmarkEnd w:id="69"/>
+      <w:bookmarkEnd w:id="70"/>
     </w:p>
     <w:p>
       <w:r>
@@ -11900,12 +11974,12 @@
       <w:pPr>
         <w:pStyle w:val="Heading2"/>
       </w:pPr>
-      <w:bookmarkStart w:id="70" w:name="_Toc513821655"/>
+      <w:bookmarkStart w:id="71" w:name="_Toc513821655"/>
       <w:r>
         <w:lastRenderedPageBreak/>
         <w:t>Start Up Expenses</w:t>
       </w:r>
-      <w:bookmarkEnd w:id="70"/>
+      <w:bookmarkEnd w:id="71"/>
       <w:r>
         <w:t xml:space="preserve">  </w:t>
       </w:r>
@@ -12968,12 +13042,7 @@
     </w:p>
     <w:p>
       <w:r>
-        <w:t xml:space="preserve">I am applying to be your wealth manager and investment banker. For the last 18 years I have been a trader and investor managing wealth under the </w:t>
-      </w:r>
-      <w:bookmarkStart w:id="71" w:name="_GoBack"/>
-      <w:bookmarkEnd w:id="71"/>
-      <w:r>
-        <w:t>Onsander fund.  I started the fund for family and friends, and that’s where I managed stocks, ETF</w:t>
+        <w:t>I am applying to be your wealth manager and investment banker. For the last 18 years I have been a trader and investor managing wealth under the Onsander fund.  I started the fund for family and friends, and that’s where I managed stocks, ETF</w:t>
       </w:r>
       <w:r>
         <w:t>s</w:t>
@@ -14406,7 +14475,7 @@
         <v:path o:extrusionok="f" gradientshapeok="t" o:connecttype="rect"/>
         <o:lock v:ext="edit" aspectratio="t"/>
       </v:shapetype>
-      <v:shape id="_x0000_i1028" type="#_x0000_t75" style="width:6pt;height:6pt" o:bullet="t">
+      <v:shape id="_x0000_i1036" type="#_x0000_t75" style="width:6pt;height:6pt" o:bullet="t">
         <v:imagedata r:id="rId1" o:title="bullet"/>
       </v:shape>
     </w:pict>
@@ -19162,6 +19231,7 @@
     <w:rsid w:val="00577993"/>
     <w:rsid w:val="005D5B9D"/>
     <w:rsid w:val="00641933"/>
+    <w:rsid w:val="00672484"/>
     <w:rsid w:val="0068629E"/>
     <w:rsid w:val="006C4343"/>
     <w:rsid w:val="00706AAF"/>
@@ -19947,7 +20017,7 @@
 </file>
 
 <file path=customXml/itemProps3.xml><?xml version="1.0" encoding="utf-8"?>
-<ds:datastoreItem xmlns:ds="http://schemas.openxmlformats.org/officeDocument/2006/customXml" ds:itemID="{73441AA5-2385-455E-9DE1-3A0E8D4AFC47}">
+<ds:datastoreItem xmlns:ds="http://schemas.openxmlformats.org/officeDocument/2006/customXml" ds:itemID="{3BB7D3BF-A21E-43B0-8709-D4CFB5B3650F}">
   <ds:schemaRefs>
     <ds:schemaRef ds:uri="http://schemas.openxmlformats.org/officeDocument/2006/bibliography"/>
   </ds:schemaRefs>

</xml_diff>

<commit_message>
ICO Listing Modification and JS Fixes and SSL
</commit_message>
<xml_diff>
--- a/Onasander Whitepaper.docx
+++ b/Onasander Whitepaper.docx
@@ -2126,7 +2126,15 @@
             <w:t>This is</w:t>
           </w:r>
           <w:r>
-            <w:t xml:space="preserve"> my whitepaper for building the first d</w:t>
+            <w:t xml:space="preserve"> </w:t>
+          </w:r>
+          <w:r>
+            <w:t>our</w:t>
+          </w:r>
+          <w:bookmarkStart w:id="1" w:name="_GoBack"/>
+          <w:bookmarkEnd w:id="1"/>
+          <w:r>
+            <w:t xml:space="preserve"> whitepaper for building the first d</w:t>
           </w:r>
           <w:r>
             <w:t xml:space="preserve">ecentralized investment bank crowdfunded using blockchain technology.  </w:t>
@@ -2159,11 +2167,11 @@
       <w:pPr>
         <w:pStyle w:val="Heading2"/>
       </w:pPr>
-      <w:bookmarkStart w:id="1" w:name="_Toc513821588"/>
+      <w:bookmarkStart w:id="2" w:name="_Toc513821588"/>
       <w:r>
         <w:t>Highlights</w:t>
       </w:r>
-      <w:bookmarkEnd w:id="1"/>
+      <w:bookmarkEnd w:id="2"/>
     </w:p>
     <w:p>
       <w:r>
@@ -2330,7 +2338,7 @@
       <w:pPr>
         <w:pStyle w:val="Heading2"/>
       </w:pPr>
-      <w:bookmarkStart w:id="2" w:name="_Toc513821589"/>
+      <w:bookmarkStart w:id="3" w:name="_Toc513821589"/>
       <w:r>
         <w:rPr>
           <w:noProof/>
@@ -2438,7 +2446,7 @@
       <w:r>
         <w:t>Objectives</w:t>
       </w:r>
-      <w:bookmarkEnd w:id="2"/>
+      <w:bookmarkEnd w:id="3"/>
     </w:p>
     <w:p>
       <w:r>
@@ -2515,11 +2523,11 @@
       <w:pPr>
         <w:pStyle w:val="Heading2"/>
       </w:pPr>
-      <w:bookmarkStart w:id="3" w:name="_Toc513821590"/>
+      <w:bookmarkStart w:id="4" w:name="_Toc513821590"/>
       <w:r>
         <w:t>Mission Statement</w:t>
       </w:r>
-      <w:bookmarkEnd w:id="3"/>
+      <w:bookmarkEnd w:id="4"/>
     </w:p>
     <w:p>
       <w:r>
@@ -2599,11 +2607,11 @@
       <w:pPr>
         <w:pStyle w:val="Heading2"/>
       </w:pPr>
-      <w:bookmarkStart w:id="4" w:name="_Toc513821591"/>
+      <w:bookmarkStart w:id="5" w:name="_Toc513821591"/>
       <w:r>
         <w:t>Keys to Success</w:t>
       </w:r>
-      <w:bookmarkEnd w:id="4"/>
+      <w:bookmarkEnd w:id="5"/>
     </w:p>
     <w:p>
       <w:r>
@@ -2659,12 +2667,12 @@
       <w:pPr>
         <w:pStyle w:val="Heading1"/>
       </w:pPr>
-      <w:bookmarkStart w:id="5" w:name="_Toc513821592"/>
+      <w:bookmarkStart w:id="6" w:name="_Toc513821592"/>
       <w:r>
         <w:lastRenderedPageBreak/>
         <w:t>The ICO</w:t>
       </w:r>
-      <w:bookmarkEnd w:id="5"/>
+      <w:bookmarkEnd w:id="6"/>
     </w:p>
     <w:p>
       <w:r>
@@ -2721,14 +2729,14 @@
       <w:pPr>
         <w:pStyle w:val="Heading2"/>
       </w:pPr>
-      <w:bookmarkStart w:id="6" w:name="_Toc513821593"/>
+      <w:bookmarkStart w:id="7" w:name="_Toc513821593"/>
       <w:r>
         <w:t xml:space="preserve">The </w:t>
       </w:r>
       <w:r>
         <w:t>Whitepaper</w:t>
       </w:r>
-      <w:bookmarkEnd w:id="6"/>
+      <w:bookmarkEnd w:id="7"/>
     </w:p>
     <w:p>
       <w:r>
@@ -2798,11 +2806,11 @@
       <w:pPr>
         <w:pStyle w:val="Heading2"/>
       </w:pPr>
-      <w:bookmarkStart w:id="7" w:name="_Toc513821594"/>
+      <w:bookmarkStart w:id="8" w:name="_Toc513821594"/>
       <w:r>
         <w:t>Why Should You Even Read This?</w:t>
       </w:r>
-      <w:bookmarkEnd w:id="7"/>
+      <w:bookmarkEnd w:id="8"/>
     </w:p>
     <w:p>
       <w:pPr>
@@ -2940,14 +2948,14 @@
       <w:pPr>
         <w:pStyle w:val="Heading2"/>
       </w:pPr>
-      <w:bookmarkStart w:id="8" w:name="_Toc513821595"/>
+      <w:bookmarkStart w:id="9" w:name="_Toc513821595"/>
       <w:r>
         <w:t>What is ICO</w:t>
       </w:r>
       <w:r>
         <w:t>?</w:t>
       </w:r>
-      <w:bookmarkEnd w:id="8"/>
+      <w:bookmarkEnd w:id="9"/>
     </w:p>
     <w:p>
       <w:r>
@@ -2973,14 +2981,14 @@
       <w:pPr>
         <w:pStyle w:val="Heading2"/>
       </w:pPr>
-      <w:bookmarkStart w:id="9" w:name="_Toc513821596"/>
+      <w:bookmarkStart w:id="10" w:name="_Toc513821596"/>
       <w:r>
         <w:t>What is Onasander ICO</w:t>
       </w:r>
       <w:r>
         <w:t>?</w:t>
       </w:r>
-      <w:bookmarkEnd w:id="9"/>
+      <w:bookmarkEnd w:id="10"/>
     </w:p>
     <w:p>
       <w:r>
@@ -3064,7 +3072,7 @@
       <w:pPr>
         <w:pStyle w:val="Heading2"/>
       </w:pPr>
-      <w:bookmarkStart w:id="10" w:name="_Toc513821597"/>
+      <w:bookmarkStart w:id="11" w:name="_Toc513821597"/>
       <w:r>
         <w:t xml:space="preserve">Why Are We Doing </w:t>
       </w:r>
@@ -3077,7 +3085,7 @@
       <w:r>
         <w:t>?</w:t>
       </w:r>
-      <w:bookmarkEnd w:id="10"/>
+      <w:bookmarkEnd w:id="11"/>
     </w:p>
     <w:p>
       <w:r>
@@ -3598,14 +3606,14 @@
       <w:pPr>
         <w:pStyle w:val="Heading2"/>
       </w:pPr>
-      <w:bookmarkStart w:id="11" w:name="_Toc513821598"/>
+      <w:bookmarkStart w:id="12" w:name="_Toc513821598"/>
       <w:r>
         <w:t>How Much Can Onasander ICO Make Me</w:t>
       </w:r>
       <w:r>
         <w:t>?</w:t>
       </w:r>
-      <w:bookmarkEnd w:id="11"/>
+      <w:bookmarkEnd w:id="12"/>
     </w:p>
     <w:p>
       <w:r>
@@ -3699,14 +3707,14 @@
       <w:pPr>
         <w:pStyle w:val="Heading2"/>
       </w:pPr>
-      <w:bookmarkStart w:id="12" w:name="_Toc513821599"/>
+      <w:bookmarkStart w:id="13" w:name="_Toc513821599"/>
       <w:r>
         <w:t>Where Will ICO Money Be Invested</w:t>
       </w:r>
       <w:r>
         <w:t>?</w:t>
       </w:r>
-      <w:bookmarkEnd w:id="12"/>
+      <w:bookmarkEnd w:id="13"/>
     </w:p>
     <w:p>
       <w:r>
@@ -3738,7 +3746,7 @@
       <w:pPr>
         <w:pStyle w:val="Heading2"/>
       </w:pPr>
-      <w:bookmarkStart w:id="13" w:name="_Toc513821600"/>
+      <w:bookmarkStart w:id="14" w:name="_Toc513821600"/>
       <w:r>
         <w:lastRenderedPageBreak/>
         <w:t>How Will ICO Reserves Be Stored</w:t>
@@ -3746,7 +3754,7 @@
       <w:r>
         <w:t>?</w:t>
       </w:r>
-      <w:bookmarkEnd w:id="13"/>
+      <w:bookmarkEnd w:id="14"/>
     </w:p>
     <w:p>
       <w:r>
@@ -3775,11 +3783,11 @@
       <w:pPr>
         <w:pStyle w:val="Heading2"/>
       </w:pPr>
-      <w:bookmarkStart w:id="14" w:name="_Toc513821601"/>
+      <w:bookmarkStart w:id="15" w:name="_Toc513821601"/>
       <w:r>
         <w:t>ICO In United States of America</w:t>
       </w:r>
-      <w:bookmarkEnd w:id="14"/>
+      <w:bookmarkEnd w:id="15"/>
     </w:p>
     <w:p>
       <w:r>
@@ -3990,11 +3998,11 @@
       <w:pPr>
         <w:pStyle w:val="Heading2"/>
       </w:pPr>
-      <w:bookmarkStart w:id="15" w:name="_Toc513821602"/>
+      <w:bookmarkStart w:id="16" w:name="_Toc513821602"/>
       <w:r>
         <w:t>ICO Outcome</w:t>
       </w:r>
-      <w:bookmarkEnd w:id="15"/>
+      <w:bookmarkEnd w:id="16"/>
     </w:p>
     <w:p>
       <w:r>
@@ -4125,11 +4133,11 @@
       <w:pPr>
         <w:pStyle w:val="Heading2"/>
       </w:pPr>
-      <w:bookmarkStart w:id="16" w:name="_Toc513821603"/>
+      <w:bookmarkStart w:id="17" w:name="_Toc513821603"/>
       <w:r>
         <w:t>ICO Address</w:t>
       </w:r>
-      <w:bookmarkEnd w:id="16"/>
+      <w:bookmarkEnd w:id="17"/>
     </w:p>
     <w:p>
       <w:pPr>
@@ -4269,7 +4277,7 @@
       <w:pPr>
         <w:pStyle w:val="Heading2"/>
       </w:pPr>
-      <w:bookmarkStart w:id="17" w:name="_Toc513821604"/>
+      <w:bookmarkStart w:id="18" w:name="_Toc513821604"/>
       <w:r>
         <w:lastRenderedPageBreak/>
         <w:t xml:space="preserve">ICO </w:t>
@@ -4280,7 +4288,7 @@
       <w:r>
         <w:t>Schedule</w:t>
       </w:r>
-      <w:bookmarkEnd w:id="17"/>
+      <w:bookmarkEnd w:id="18"/>
     </w:p>
     <w:p>
       <w:r>
@@ -4349,11 +4357,11 @@
       <w:pPr>
         <w:pStyle w:val="Heading2"/>
       </w:pPr>
-      <w:bookmarkStart w:id="18" w:name="_Toc513821605"/>
+      <w:bookmarkStart w:id="19" w:name="_Toc513821605"/>
       <w:r>
         <w:t>ICO Timeline</w:t>
       </w:r>
-      <w:bookmarkEnd w:id="18"/>
+      <w:bookmarkEnd w:id="19"/>
     </w:p>
     <w:p>
       <w:r>
@@ -4655,7 +4663,7 @@
       <w:pPr>
         <w:pStyle w:val="Heading1"/>
       </w:pPr>
-      <w:bookmarkStart w:id="19" w:name="_Toc513821606"/>
+      <w:bookmarkStart w:id="20" w:name="_Toc513821606"/>
       <w:r>
         <w:lastRenderedPageBreak/>
         <w:t xml:space="preserve">The Investment </w:t>
@@ -4663,7 +4671,7 @@
       <w:r>
         <w:t>Bank</w:t>
       </w:r>
-      <w:bookmarkEnd w:id="19"/>
+      <w:bookmarkEnd w:id="20"/>
     </w:p>
     <w:p>
       <w:r>
@@ -4731,11 +4739,11 @@
       <w:pPr>
         <w:pStyle w:val="Heading2"/>
       </w:pPr>
-      <w:bookmarkStart w:id="20" w:name="_Toc513821607"/>
+      <w:bookmarkStart w:id="21" w:name="_Toc513821607"/>
       <w:r>
         <w:t>Investment Fund</w:t>
       </w:r>
-      <w:bookmarkEnd w:id="20"/>
+      <w:bookmarkEnd w:id="21"/>
     </w:p>
     <w:p>
       <w:r>
@@ -4827,7 +4835,7 @@
       <w:pPr>
         <w:pStyle w:val="Heading2"/>
       </w:pPr>
-      <w:bookmarkStart w:id="21" w:name="_Toc513821608"/>
+      <w:bookmarkStart w:id="22" w:name="_Toc513821608"/>
       <w:r>
         <w:t xml:space="preserve">Asset Price Analysis Software – </w:t>
       </w:r>
@@ -4843,7 +4851,7 @@
       <w:r>
         <w:t xml:space="preserve"> Investment Fund</w:t>
       </w:r>
-      <w:bookmarkEnd w:id="21"/>
+      <w:bookmarkEnd w:id="22"/>
     </w:p>
     <w:p>
       <w:r>
@@ -5028,14 +5036,14 @@
       <w:pPr>
         <w:pStyle w:val="Heading2"/>
       </w:pPr>
-      <w:bookmarkStart w:id="22" w:name="_Toc513821609"/>
+      <w:bookmarkStart w:id="23" w:name="_Toc513821609"/>
       <w:r>
         <w:t>How Come Others Fail at Trading</w:t>
       </w:r>
       <w:r>
         <w:t>?</w:t>
       </w:r>
-      <w:bookmarkEnd w:id="22"/>
+      <w:bookmarkEnd w:id="23"/>
     </w:p>
     <w:p>
       <w:r>
@@ -5167,14 +5175,14 @@
       <w:pPr>
         <w:pStyle w:val="Heading2"/>
       </w:pPr>
-      <w:bookmarkStart w:id="23" w:name="_Toc513821610"/>
+      <w:bookmarkStart w:id="24" w:name="_Toc513821610"/>
       <w:r>
         <w:t>How Come We Will Succeed</w:t>
       </w:r>
       <w:r>
         <w:t>?</w:t>
       </w:r>
-      <w:bookmarkEnd w:id="23"/>
+      <w:bookmarkEnd w:id="24"/>
     </w:p>
     <w:p>
       <w:r>
@@ -5369,11 +5377,11 @@
       <w:pPr>
         <w:pStyle w:val="Heading2"/>
       </w:pPr>
-      <w:bookmarkStart w:id="24" w:name="_Toc513821611"/>
+      <w:bookmarkStart w:id="25" w:name="_Toc513821611"/>
       <w:r>
         <w:t>How to Convince You?</w:t>
       </w:r>
-      <w:bookmarkEnd w:id="24"/>
+      <w:bookmarkEnd w:id="25"/>
     </w:p>
     <w:p>
       <w:r>
@@ -5486,14 +5494,14 @@
       <w:pPr>
         <w:pStyle w:val="Heading2"/>
       </w:pPr>
-      <w:bookmarkStart w:id="25" w:name="_Toc513821612"/>
+      <w:bookmarkStart w:id="26" w:name="_Toc513821612"/>
       <w:r>
         <w:t>What Type of Trading Will Onasander Perform</w:t>
       </w:r>
       <w:r>
         <w:t>?</w:t>
       </w:r>
-      <w:bookmarkEnd w:id="25"/>
+      <w:bookmarkEnd w:id="26"/>
     </w:p>
     <w:p>
       <w:r>
@@ -5569,7 +5577,7 @@
       <w:pPr>
         <w:pStyle w:val="Heading2"/>
       </w:pPr>
-      <w:bookmarkStart w:id="26" w:name="_Toc513821613"/>
+      <w:bookmarkStart w:id="27" w:name="_Toc513821613"/>
       <w:r>
         <w:t xml:space="preserve">What </w:t>
       </w:r>
@@ -5618,7 +5626,7 @@
       <w:r>
         <w:t>?</w:t>
       </w:r>
-      <w:bookmarkEnd w:id="26"/>
+      <w:bookmarkEnd w:id="27"/>
     </w:p>
     <w:p>
       <w:r>
@@ -5773,7 +5781,7 @@
       <w:pPr>
         <w:pStyle w:val="Heading2"/>
       </w:pPr>
-      <w:bookmarkStart w:id="27" w:name="_Toc513821614"/>
+      <w:bookmarkStart w:id="28" w:name="_Toc513821614"/>
       <w:r>
         <w:t xml:space="preserve">Will </w:t>
       </w:r>
@@ -5786,7 +5794,7 @@
       <w:r>
         <w:t>?</w:t>
       </w:r>
-      <w:bookmarkEnd w:id="27"/>
+      <w:bookmarkEnd w:id="28"/>
     </w:p>
     <w:p>
       <w:r>
@@ -5809,7 +5817,7 @@
       <w:pPr>
         <w:pStyle w:val="Heading2"/>
       </w:pPr>
-      <w:bookmarkStart w:id="28" w:name="_Toc513821615"/>
+      <w:bookmarkStart w:id="29" w:name="_Toc513821615"/>
       <w:r>
         <w:t xml:space="preserve">Will </w:t>
       </w:r>
@@ -5822,7 +5830,7 @@
       <w:r>
         <w:t>?</w:t>
       </w:r>
-      <w:bookmarkEnd w:id="28"/>
+      <w:bookmarkEnd w:id="29"/>
     </w:p>
     <w:p>
       <w:r>
@@ -5851,14 +5859,14 @@
       <w:pPr>
         <w:pStyle w:val="Heading2"/>
       </w:pPr>
-      <w:bookmarkStart w:id="29" w:name="_Toc513821616"/>
+      <w:bookmarkStart w:id="30" w:name="_Toc513821616"/>
       <w:r>
         <w:t>What Financial Products Will Be Offered</w:t>
       </w:r>
       <w:r>
         <w:t>?</w:t>
       </w:r>
-      <w:bookmarkEnd w:id="29"/>
+      <w:bookmarkEnd w:id="30"/>
     </w:p>
     <w:p>
       <w:r>
@@ -5940,14 +5948,14 @@
       <w:pPr>
         <w:pStyle w:val="Heading2"/>
       </w:pPr>
-      <w:bookmarkStart w:id="30" w:name="_Toc513821617"/>
+      <w:bookmarkStart w:id="31" w:name="_Toc513821617"/>
       <w:r>
         <w:t>What Financial Products Will Be Offered in The Future</w:t>
       </w:r>
       <w:r>
         <w:t>?</w:t>
       </w:r>
-      <w:bookmarkEnd w:id="30"/>
+      <w:bookmarkEnd w:id="31"/>
     </w:p>
     <w:p>
       <w:r>
@@ -6207,14 +6215,14 @@
       <w:pPr>
         <w:pStyle w:val="Heading2"/>
       </w:pPr>
-      <w:bookmarkStart w:id="31" w:name="_Toc513821618"/>
+      <w:bookmarkStart w:id="32" w:name="_Toc513821618"/>
       <w:r>
         <w:t>What Markets Will Onasander Trade On</w:t>
       </w:r>
       <w:r>
         <w:t>?</w:t>
       </w:r>
-      <w:bookmarkEnd w:id="31"/>
+      <w:bookmarkEnd w:id="32"/>
     </w:p>
     <w:p>
       <w:r>
@@ -6237,11 +6245,11 @@
       <w:pPr>
         <w:pStyle w:val="Heading2"/>
       </w:pPr>
-      <w:bookmarkStart w:id="32" w:name="_Toc513821619"/>
+      <w:bookmarkStart w:id="33" w:name="_Toc513821619"/>
       <w:r>
         <w:t>What Will Be Decentralized About This Investment Bank?</w:t>
       </w:r>
-      <w:bookmarkEnd w:id="32"/>
+      <w:bookmarkEnd w:id="33"/>
     </w:p>
     <w:p>
       <w:r>
@@ -6392,12 +6400,12 @@
       <w:pPr>
         <w:pStyle w:val="Heading2"/>
       </w:pPr>
-      <w:bookmarkStart w:id="33" w:name="_Toc513821620"/>
+      <w:bookmarkStart w:id="34" w:name="_Toc513821620"/>
       <w:r>
         <w:lastRenderedPageBreak/>
         <w:t>Onasander Timeline</w:t>
       </w:r>
-      <w:bookmarkEnd w:id="33"/>
+      <w:bookmarkEnd w:id="34"/>
       <w:r>
         <w:br/>
       </w:r>
@@ -6940,7 +6948,7 @@
         </w:rPr>
         <w:t xml:space="preserve">Allocate ICO Funds – </w:t>
       </w:r>
-      <w:bookmarkStart w:id="34" w:name="_Hlk513663648"/>
+      <w:bookmarkStart w:id="35" w:name="_Hlk513663648"/>
       <w:r>
         <w:rPr>
           <w:noProof/>
@@ -6949,7 +6957,7 @@
         </w:rPr>
         <w:t>February 2019</w:t>
       </w:r>
-      <w:bookmarkEnd w:id="34"/>
+      <w:bookmarkEnd w:id="35"/>
     </w:p>
     <w:p>
       <w:pPr>
@@ -7280,7 +7288,7 @@
         </w:rPr>
         <w:t xml:space="preserve"> – </w:t>
       </w:r>
-      <w:bookmarkStart w:id="35" w:name="_Hlk513663696"/>
+      <w:bookmarkStart w:id="36" w:name="_Hlk513663696"/>
       <w:r>
         <w:rPr>
           <w:sz w:val="24"/>
@@ -7288,7 +7296,7 @@
         </w:rPr>
         <w:t>April 2019</w:t>
       </w:r>
-      <w:bookmarkEnd w:id="35"/>
+      <w:bookmarkEnd w:id="36"/>
     </w:p>
     <w:p>
       <w:pPr>
@@ -7625,12 +7633,12 @@
       <w:pPr>
         <w:pStyle w:val="Heading1"/>
       </w:pPr>
-      <w:bookmarkStart w:id="36" w:name="_Toc513821621"/>
+      <w:bookmarkStart w:id="37" w:name="_Toc513821621"/>
       <w:r>
         <w:lastRenderedPageBreak/>
         <w:t>The Offer</w:t>
       </w:r>
-      <w:bookmarkEnd w:id="36"/>
+      <w:bookmarkEnd w:id="37"/>
     </w:p>
     <w:p>
       <w:r>
@@ -7674,11 +7682,11 @@
       <w:pPr>
         <w:pStyle w:val="Heading2"/>
       </w:pPr>
-      <w:bookmarkStart w:id="37" w:name="_Toc513821622"/>
+      <w:bookmarkStart w:id="38" w:name="_Toc513821622"/>
       <w:r>
         <w:t>10% Dividend</w:t>
       </w:r>
-      <w:bookmarkEnd w:id="37"/>
+      <w:bookmarkEnd w:id="38"/>
       <w:r>
         <w:t xml:space="preserve"> </w:t>
       </w:r>
@@ -7805,7 +7813,7 @@
       <w:pPr>
         <w:pStyle w:val="Heading2"/>
       </w:pPr>
-      <w:bookmarkStart w:id="38" w:name="_Toc513821623"/>
+      <w:bookmarkStart w:id="39" w:name="_Toc513821623"/>
       <w:r>
         <w:t xml:space="preserve">How </w:t>
       </w:r>
@@ -7848,7 +7856,7 @@
       <w:r>
         <w:t>?</w:t>
       </w:r>
-      <w:bookmarkEnd w:id="38"/>
+      <w:bookmarkEnd w:id="39"/>
     </w:p>
     <w:p>
       <w:r>
@@ -8051,12 +8059,12 @@
       <w:pPr>
         <w:pStyle w:val="Heading1"/>
       </w:pPr>
-      <w:bookmarkStart w:id="39" w:name="_Toc513821624"/>
+      <w:bookmarkStart w:id="40" w:name="_Toc513821624"/>
       <w:r>
         <w:lastRenderedPageBreak/>
         <w:t>The Business</w:t>
       </w:r>
-      <w:bookmarkEnd w:id="39"/>
+      <w:bookmarkEnd w:id="40"/>
     </w:p>
     <w:p>
       <w:r>
@@ -8086,7 +8094,7 @@
       </w:r>
     </w:p>
     <w:p>
-      <w:bookmarkStart w:id="40" w:name="_Toc513821625"/>
+      <w:bookmarkStart w:id="41" w:name="_Toc513821625"/>
       <w:r>
         <w:rPr>
           <w:rStyle w:val="Heading2Char"/>
@@ -8111,7 +8119,7 @@
         </w:rPr>
         <w:t>?</w:t>
       </w:r>
-      <w:bookmarkEnd w:id="40"/>
+      <w:bookmarkEnd w:id="41"/>
       <w:r>
         <w:br/>
         <w:t>The management of the company can be divided in three separate phases</w:t>
@@ -8259,11 +8267,11 @@
       <w:pPr>
         <w:pStyle w:val="Heading2"/>
       </w:pPr>
-      <w:bookmarkStart w:id="41" w:name="_Toc513821626"/>
+      <w:bookmarkStart w:id="42" w:name="_Toc513821626"/>
       <w:r>
         <w:t>Office Locations</w:t>
       </w:r>
-      <w:bookmarkEnd w:id="41"/>
+      <w:bookmarkEnd w:id="42"/>
     </w:p>
     <w:p>
       <w:r>
@@ -8319,7 +8327,7 @@
       <w:pPr>
         <w:pStyle w:val="Heading2"/>
       </w:pPr>
-      <w:bookmarkStart w:id="42" w:name="_Toc513821627"/>
+      <w:bookmarkStart w:id="43" w:name="_Toc513821627"/>
       <w:r>
         <w:lastRenderedPageBreak/>
         <w:t>Management</w:t>
@@ -8327,7 +8335,7 @@
       <w:r>
         <w:t xml:space="preserve"> Team</w:t>
       </w:r>
-      <w:bookmarkEnd w:id="42"/>
+      <w:bookmarkEnd w:id="43"/>
     </w:p>
     <w:p>
       <w:pPr>
@@ -8397,10 +8405,7 @@
     </w:p>
     <w:p>
       <w:r>
-        <w:t>Anna comes from a corporate background. She ran companies in New York City and was a Chief Financial Officer at Robert Grant Group (US Grant).</w:t>
-      </w:r>
-      <w:r>
-        <w:t xml:space="preserve">  </w:t>
+        <w:t xml:space="preserve">Anna comes from a corporate background. She ran companies in New York City and was a Chief Financial Officer at Robert Grant Group (US Grant).  </w:t>
       </w:r>
       <w:r>
         <w:t>She holds a CPA license and will be our go to person when it comes to running our accounting</w:t>
@@ -8481,13 +8486,7 @@
     </w:p>
     <w:p>
       <w:r>
-        <w:t xml:space="preserve">Advising on blockchain and crypto projects is not just about getting the funds in through an ICO (though too many </w:t>
-      </w:r>
-      <w:r>
-        <w:t>focuses</w:t>
-      </w:r>
-      <w:r>
-        <w:t xml:space="preserve"> solely on this element.) Really valuable projects have a big challenge ahead, and the ICO is just a step on the plan. This is where MinBo Min comes in and broadens are Blockchain and ICO view so that we can take a full advantage of our talents.</w:t>
+        <w:t>Advising on blockchain and crypto projects is not just about getting the funds in through an ICO (though too many focuses solely on this element.) Really valuable projects have a big challenge ahead, and the ICO is just a step on the plan. This is where MinBo Min comes in and broadens are Blockchain and ICO view so that we can take a full advantage of our talents.</w:t>
       </w:r>
     </w:p>
     <w:p>
@@ -8552,11 +8551,11 @@
       <w:pPr>
         <w:pStyle w:val="Heading2"/>
       </w:pPr>
-      <w:bookmarkStart w:id="43" w:name="_Toc513821628"/>
+      <w:bookmarkStart w:id="44" w:name="_Toc513821628"/>
       <w:r>
         <w:t>Positions Available After ICO</w:t>
       </w:r>
-      <w:bookmarkEnd w:id="43"/>
+      <w:bookmarkEnd w:id="44"/>
     </w:p>
     <w:p>
       <w:r>
@@ -8686,7 +8685,7 @@
       </w:r>
     </w:p>
     <w:p>
-      <w:bookmarkStart w:id="44" w:name="_Toc513821629"/>
+      <w:bookmarkStart w:id="45" w:name="_Toc513821629"/>
     </w:p>
     <w:p/>
     <w:p/>
@@ -8703,14 +8702,9 @@
       </w:pPr>
       <w:r>
         <w:lastRenderedPageBreak/>
-        <w:t>Technical De</w:t>
-      </w:r>
-      <w:bookmarkStart w:id="45" w:name="_GoBack"/>
+        <w:t>Technical Details</w:t>
+      </w:r>
       <w:bookmarkEnd w:id="45"/>
-      <w:r>
-        <w:t>tails</w:t>
-      </w:r>
-      <w:bookmarkEnd w:id="44"/>
     </w:p>
     <w:p>
       <w:r>
@@ -14475,7 +14469,7 @@
         <v:path o:extrusionok="f" gradientshapeok="t" o:connecttype="rect"/>
         <o:lock v:ext="edit" aspectratio="t"/>
       </v:shapetype>
-      <v:shape id="_x0000_i1036" type="#_x0000_t75" style="width:6pt;height:6pt" o:bullet="t">
+      <v:shape id="_x0000_i1027" type="#_x0000_t75" style="width:6pt;height:6pt" o:bullet="t">
         <v:imagedata r:id="rId1" o:title="bullet"/>
       </v:shape>
     </w:pict>
@@ -19257,6 +19251,7 @@
     <w:rsid w:val="00CA7D55"/>
     <w:rsid w:val="00D0650D"/>
     <w:rsid w:val="00D13C30"/>
+    <w:rsid w:val="00D245D7"/>
     <w:rsid w:val="00E14B0C"/>
     <w:rsid w:val="00E266BB"/>
     <w:rsid w:val="00E76CB6"/>
@@ -20017,7 +20012,7 @@
 </file>
 
 <file path=customXml/itemProps3.xml><?xml version="1.0" encoding="utf-8"?>
-<ds:datastoreItem xmlns:ds="http://schemas.openxmlformats.org/officeDocument/2006/customXml" ds:itemID="{3BB7D3BF-A21E-43B0-8709-D4CFB5B3650F}">
+<ds:datastoreItem xmlns:ds="http://schemas.openxmlformats.org/officeDocument/2006/customXml" ds:itemID="{2F204310-2F7C-4FBF-BC41-23ED012FAEC0}">
   <ds:schemaRefs>
     <ds:schemaRef ds:uri="http://schemas.openxmlformats.org/officeDocument/2006/bibliography"/>
   </ds:schemaRefs>

</xml_diff>

<commit_message>
Removed Team members who could not be verified
</commit_message>
<xml_diff>
--- a/Onasander Whitepaper.docx
+++ b/Onasander Whitepaper.docx
@@ -2131,8 +2131,6 @@
           <w:r>
             <w:t>our</w:t>
           </w:r>
-          <w:bookmarkStart w:id="1" w:name="_GoBack"/>
-          <w:bookmarkEnd w:id="1"/>
           <w:r>
             <w:t xml:space="preserve"> whitepaper for building the first d</w:t>
           </w:r>
@@ -2167,11 +2165,11 @@
       <w:pPr>
         <w:pStyle w:val="Heading2"/>
       </w:pPr>
-      <w:bookmarkStart w:id="2" w:name="_Toc513821588"/>
+      <w:bookmarkStart w:id="1" w:name="_Toc513821588"/>
       <w:r>
         <w:t>Highlights</w:t>
       </w:r>
-      <w:bookmarkEnd w:id="2"/>
+      <w:bookmarkEnd w:id="1"/>
     </w:p>
     <w:p>
       <w:r>
@@ -2338,7 +2336,7 @@
       <w:pPr>
         <w:pStyle w:val="Heading2"/>
       </w:pPr>
-      <w:bookmarkStart w:id="3" w:name="_Toc513821589"/>
+      <w:bookmarkStart w:id="2" w:name="_Toc513821589"/>
       <w:r>
         <w:rPr>
           <w:noProof/>
@@ -2446,187 +2444,187 @@
       <w:r>
         <w:t>Objectives</w:t>
       </w:r>
+      <w:bookmarkEnd w:id="2"/>
+    </w:p>
+    <w:p>
+      <w:r>
+        <w:t>Our goal is to execute a very successful ICO</w:t>
+      </w:r>
+      <w:r>
+        <w:t>, o</w:t>
+      </w:r>
+      <w:r>
+        <w:t xml:space="preserve">pen up </w:t>
+      </w:r>
+      <w:r>
+        <w:t xml:space="preserve">an </w:t>
+      </w:r>
+      <w:r>
+        <w:t>investment</w:t>
+      </w:r>
+      <w:r>
+        <w:t xml:space="preserve"> fund, and take advantage of the upcoming </w:t>
+      </w:r>
+      <w:r>
+        <w:t xml:space="preserve">stock </w:t>
+      </w:r>
+      <w:r>
+        <w:t>recession</w:t>
+      </w:r>
+      <w:r>
+        <w:t xml:space="preserve">, volatility, and price </w:t>
+      </w:r>
+      <w:r>
+        <w:t>swings</w:t>
+      </w:r>
+      <w:r>
+        <w:t>, a</w:t>
+      </w:r>
+      <w:r>
+        <w:t xml:space="preserve">ll along benefitting </w:t>
+      </w:r>
+      <w:r>
+        <w:t>our</w:t>
+      </w:r>
+      <w:r>
+        <w:t xml:space="preserve"> investor</w:t>
+      </w:r>
+      <w:r>
+        <w:t>s</w:t>
+      </w:r>
+      <w:r>
+        <w:t xml:space="preserve"> with </w:t>
+      </w:r>
+      <w:r>
+        <w:t>dividends</w:t>
+      </w:r>
+      <w:r>
+        <w:t xml:space="preserve">, and </w:t>
+      </w:r>
+      <w:r>
+        <w:t xml:space="preserve">high </w:t>
+      </w:r>
+      <w:r>
+        <w:t xml:space="preserve">token valuations.  </w:t>
+      </w:r>
+      <w:r>
+        <w:t xml:space="preserve">With time, the objective will be to manage wealth for our clients and grow </w:t>
+      </w:r>
+      <w:r>
+        <w:t xml:space="preserve">the </w:t>
+      </w:r>
+      <w:r>
+        <w:t>bank.</w:t>
+      </w:r>
+    </w:p>
+    <w:p>
+      <w:pPr>
+        <w:pStyle w:val="Heading2"/>
+      </w:pPr>
+      <w:bookmarkStart w:id="3" w:name="_Toc513821590"/>
+      <w:r>
+        <w:t>Mission Statement</w:t>
+      </w:r>
       <w:bookmarkEnd w:id="3"/>
     </w:p>
     <w:p>
       <w:r>
-        <w:t>Our goal is to execute a very successful ICO</w:t>
-      </w:r>
-      <w:r>
-        <w:t>, o</w:t>
-      </w:r>
-      <w:r>
-        <w:t xml:space="preserve">pen up </w:t>
-      </w:r>
-      <w:r>
-        <w:t xml:space="preserve">an </w:t>
+        <w:t xml:space="preserve">The climate for opening up an </w:t>
       </w:r>
       <w:r>
         <w:t>investment</w:t>
       </w:r>
       <w:r>
-        <w:t xml:space="preserve"> fund, and take advantage of the upcoming </w:t>
-      </w:r>
-      <w:r>
-        <w:t xml:space="preserve">stock </w:t>
-      </w:r>
-      <w:r>
-        <w:t>recession</w:t>
-      </w:r>
-      <w:r>
-        <w:t xml:space="preserve">, volatility, and price </w:t>
-      </w:r>
-      <w:r>
-        <w:t>swings</w:t>
-      </w:r>
-      <w:r>
-        <w:t>, a</w:t>
-      </w:r>
-      <w:r>
-        <w:t xml:space="preserve">ll along benefitting </w:t>
-      </w:r>
-      <w:r>
-        <w:t>our</w:t>
-      </w:r>
-      <w:r>
-        <w:t xml:space="preserve"> investor</w:t>
+        <w:t xml:space="preserve"> fund is perfect.  We are living in interesting times.  Free money flowing from central </w:t>
+      </w:r>
+      <w:r>
+        <w:t>banks</w:t>
+      </w:r>
+      <w:r>
+        <w:t xml:space="preserve"> to</w:t>
+      </w:r>
+      <w:r>
+        <w:t xml:space="preserve"> </w:t>
+      </w:r>
+      <w:r>
+        <w:t>in debt</w:t>
+      </w:r>
+      <w:r>
+        <w:t xml:space="preserve"> and bankrupt governments around the world created a major global bubble in many asset classes, where prices have reached an extreme.  We are standing in front of an opportunity to open up a financial institution and make tremendous </w:t>
+      </w:r>
+      <w:r>
+        <w:t xml:space="preserve">financial </w:t>
+      </w:r>
+      <w:r>
+        <w:t xml:space="preserve">gains right from the start.  The upcoming recession </w:t>
+      </w:r>
+      <w:r>
+        <w:t>in the world</w:t>
+      </w:r>
+      <w:r>
+        <w:t xml:space="preserve"> financial</w:t>
+      </w:r>
+      <w:r>
+        <w:t xml:space="preserve"> markets </w:t>
+      </w:r>
+      <w:r>
+        <w:t xml:space="preserve">will create price </w:t>
+      </w:r>
+      <w:r>
+        <w:t>volatility</w:t>
+      </w:r>
+      <w:r>
+        <w:t>, and opportunities</w:t>
+      </w:r>
+      <w:r>
+        <w:t xml:space="preserve"> for years to come.  Using our </w:t>
+      </w:r>
+      <w:r>
+        <w:t xml:space="preserve">unique </w:t>
+      </w:r>
+      <w:r>
+        <w:t>Onasander</w:t>
+      </w:r>
+      <w:r>
+        <w:t xml:space="preserve"> trading software</w:t>
+      </w:r>
+      <w:r>
+        <w:t>,</w:t>
+      </w:r>
+      <w:r>
+        <w:t xml:space="preserve"> we can foresee price movement</w:t>
       </w:r>
       <w:r>
         <w:t>s</w:t>
       </w:r>
       <w:r>
-        <w:t xml:space="preserve"> with </w:t>
-      </w:r>
-      <w:r>
-        <w:t>dividends</w:t>
-      </w:r>
-      <w:r>
-        <w:t xml:space="preserve">, and </w:t>
-      </w:r>
-      <w:r>
-        <w:t xml:space="preserve">high </w:t>
-      </w:r>
-      <w:r>
-        <w:t xml:space="preserve">token valuations.  </w:t>
-      </w:r>
-      <w:r>
-        <w:t xml:space="preserve">With time, the objective will be to manage wealth for our clients and grow </w:t>
+        <w:t xml:space="preserve"> and benefit from it.  </w:t>
+      </w:r>
+    </w:p>
+    <w:p>
+      <w:pPr>
+        <w:pStyle w:val="Heading2"/>
+      </w:pPr>
+      <w:bookmarkStart w:id="4" w:name="_Toc513821591"/>
+      <w:r>
+        <w:t>Keys to Success</w:t>
+      </w:r>
+      <w:bookmarkEnd w:id="4"/>
+    </w:p>
+    <w:p>
+      <w:r>
+        <w:t>The</w:t>
+      </w:r>
+      <w:r>
+        <w:t xml:space="preserve"> </w:t>
+      </w:r>
+      <w:r>
+        <w:t xml:space="preserve">Asset Price Analysis Software is </w:t>
       </w:r>
       <w:r>
         <w:t xml:space="preserve">the </w:t>
       </w:r>
       <w:r>
-        <w:t>bank.</w:t>
-      </w:r>
-    </w:p>
-    <w:p>
-      <w:pPr>
-        <w:pStyle w:val="Heading2"/>
-      </w:pPr>
-      <w:bookmarkStart w:id="4" w:name="_Toc513821590"/>
-      <w:r>
-        <w:t>Mission Statement</w:t>
-      </w:r>
-      <w:bookmarkEnd w:id="4"/>
-    </w:p>
-    <w:p>
-      <w:r>
-        <w:t xml:space="preserve">The climate for opening up an </w:t>
-      </w:r>
-      <w:r>
-        <w:t>investment</w:t>
-      </w:r>
-      <w:r>
-        <w:t xml:space="preserve"> fund is perfect.  We are living in interesting times.  Free money flowing from central </w:t>
-      </w:r>
-      <w:r>
-        <w:t>banks</w:t>
-      </w:r>
-      <w:r>
-        <w:t xml:space="preserve"> to</w:t>
-      </w:r>
-      <w:r>
-        <w:t xml:space="preserve"> </w:t>
-      </w:r>
-      <w:r>
-        <w:t>in debt</w:t>
-      </w:r>
-      <w:r>
-        <w:t xml:space="preserve"> and bankrupt governments around the world created a major global bubble in many asset classes, where prices have reached an extreme.  We are standing in front of an opportunity to open up a financial institution and make tremendous </w:t>
-      </w:r>
-      <w:r>
-        <w:t xml:space="preserve">financial </w:t>
-      </w:r>
-      <w:r>
-        <w:t xml:space="preserve">gains right from the start.  The upcoming recession </w:t>
-      </w:r>
-      <w:r>
-        <w:t>in the world</w:t>
-      </w:r>
-      <w:r>
-        <w:t xml:space="preserve"> financial</w:t>
-      </w:r>
-      <w:r>
-        <w:t xml:space="preserve"> markets </w:t>
-      </w:r>
-      <w:r>
-        <w:t xml:space="preserve">will create price </w:t>
-      </w:r>
-      <w:r>
-        <w:t>volatility</w:t>
-      </w:r>
-      <w:r>
-        <w:t>, and opportunities</w:t>
-      </w:r>
-      <w:r>
-        <w:t xml:space="preserve"> for years to come.  Using our </w:t>
-      </w:r>
-      <w:r>
-        <w:t xml:space="preserve">unique </w:t>
-      </w:r>
-      <w:r>
-        <w:t>Onasander</w:t>
-      </w:r>
-      <w:r>
-        <w:t xml:space="preserve"> trading software</w:t>
-      </w:r>
-      <w:r>
-        <w:t>,</w:t>
-      </w:r>
-      <w:r>
-        <w:t xml:space="preserve"> we can foresee price movement</w:t>
-      </w:r>
-      <w:r>
-        <w:t>s</w:t>
-      </w:r>
-      <w:r>
-        <w:t xml:space="preserve"> and benefit from it.  </w:t>
-      </w:r>
-    </w:p>
-    <w:p>
-      <w:pPr>
-        <w:pStyle w:val="Heading2"/>
-      </w:pPr>
-      <w:bookmarkStart w:id="5" w:name="_Toc513821591"/>
-      <w:r>
-        <w:t>Keys to Success</w:t>
-      </w:r>
-      <w:bookmarkEnd w:id="5"/>
-    </w:p>
-    <w:p>
-      <w:r>
-        <w:t>The</w:t>
-      </w:r>
-      <w:r>
-        <w:t xml:space="preserve"> </w:t>
-      </w:r>
-      <w:r>
-        <w:t xml:space="preserve">Asset Price Analysis Software is </w:t>
-      </w:r>
-      <w:r>
-        <w:t xml:space="preserve">the </w:t>
-      </w:r>
-      <w:r>
         <w:t xml:space="preserve">key to </w:t>
       </w:r>
       <w:r>
@@ -2667,12 +2665,12 @@
       <w:pPr>
         <w:pStyle w:val="Heading1"/>
       </w:pPr>
-      <w:bookmarkStart w:id="6" w:name="_Toc513821592"/>
+      <w:bookmarkStart w:id="5" w:name="_Toc513821592"/>
       <w:r>
         <w:lastRenderedPageBreak/>
         <w:t>The ICO</w:t>
       </w:r>
-      <w:bookmarkEnd w:id="6"/>
+      <w:bookmarkEnd w:id="5"/>
     </w:p>
     <w:p>
       <w:r>
@@ -2729,88 +2727,88 @@
       <w:pPr>
         <w:pStyle w:val="Heading2"/>
       </w:pPr>
-      <w:bookmarkStart w:id="7" w:name="_Toc513821593"/>
+      <w:bookmarkStart w:id="6" w:name="_Toc513821593"/>
       <w:r>
         <w:t xml:space="preserve">The </w:t>
       </w:r>
       <w:r>
         <w:t>Whitepaper</w:t>
       </w:r>
+      <w:bookmarkEnd w:id="6"/>
+    </w:p>
+    <w:p>
+      <w:r>
+        <w:t xml:space="preserve">The backbone of every ICO is its whitepaper.  I read few of them, and I realized this white paper is not your ordinary whitepaper.  Most whitepapers are professionally written.  They sound intelligent on the outside, and carry a lot of high tech data, and powerful slogans.  I’m sure some of them </w:t>
+      </w:r>
+      <w:r>
+        <w:t>contain</w:t>
+      </w:r>
+      <w:r>
+        <w:t xml:space="preserve"> amazing ideas, but for the most part I don’t see the</w:t>
+      </w:r>
+      <w:r>
+        <w:t>m making money</w:t>
+      </w:r>
+      <w:r>
+        <w:t xml:space="preserve">.  </w:t>
+      </w:r>
+    </w:p>
+    <w:p>
+      <w:r>
+        <w:t>90% of those who will read this paper, or view my market trading calls, will probably disagree with me.</w:t>
+      </w:r>
+      <w:r>
+        <w:t xml:space="preserve">  </w:t>
+      </w:r>
+      <w:r>
+        <w:t xml:space="preserve">My market calls will seem to be the exact opposite of what you hear on TV, read in </w:t>
+      </w:r>
+      <w:r>
+        <w:t xml:space="preserve">the </w:t>
+      </w:r>
+      <w:r>
+        <w:t>financial news, or hear from market gurus.  That is what sets me apart and allows me to out trade everyone.  I do not follow the general public, or other fund</w:t>
+      </w:r>
+      <w:r>
+        <w:t xml:space="preserve"> managers</w:t>
+      </w:r>
+      <w:r>
+        <w:t xml:space="preserve">. </w:t>
+      </w:r>
+      <w:r>
+        <w:t xml:space="preserve">Actually, most of the time I find myself on the other side of the trade.  </w:t>
+      </w:r>
+      <w:r>
+        <w:t xml:space="preserve">My trading revolves </w:t>
+      </w:r>
+      <w:r>
+        <w:t xml:space="preserve">around </w:t>
+      </w:r>
+      <w:r>
+        <w:t xml:space="preserve">my proven </w:t>
+      </w:r>
+      <w:r>
+        <w:t xml:space="preserve">for decades Onasander </w:t>
+      </w:r>
+      <w:r>
+        <w:t xml:space="preserve">software and </w:t>
+      </w:r>
+      <w:r>
+        <w:t>its</w:t>
+      </w:r>
+      <w:r>
+        <w:t xml:space="preserve"> algorithms. </w:t>
+      </w:r>
+    </w:p>
+    <w:p>
+      <w:pPr>
+        <w:pStyle w:val="Heading2"/>
+      </w:pPr>
+      <w:bookmarkStart w:id="7" w:name="_Toc513821594"/>
+      <w:r>
+        <w:t>Why Should You Even Read This?</w:t>
+      </w:r>
       <w:bookmarkEnd w:id="7"/>
-    </w:p>
-    <w:p>
-      <w:r>
-        <w:t xml:space="preserve">The backbone of every ICO is its whitepaper.  I read few of them, and I realized this white paper is not your ordinary whitepaper.  Most whitepapers are professionally written.  They sound intelligent on the outside, and carry a lot of high tech data, and powerful slogans.  I’m sure some of them </w:t>
-      </w:r>
-      <w:r>
-        <w:t>contain</w:t>
-      </w:r>
-      <w:r>
-        <w:t xml:space="preserve"> amazing ideas, but for the most part I don’t see the</w:t>
-      </w:r>
-      <w:r>
-        <w:t>m making money</w:t>
-      </w:r>
-      <w:r>
-        <w:t xml:space="preserve">.  </w:t>
-      </w:r>
-    </w:p>
-    <w:p>
-      <w:r>
-        <w:t>90% of those who will read this paper, or view my market trading calls, will probably disagree with me.</w:t>
-      </w:r>
-      <w:r>
-        <w:t xml:space="preserve">  </w:t>
-      </w:r>
-      <w:r>
-        <w:t xml:space="preserve">My market calls will seem to be the exact opposite of what you hear on TV, read in </w:t>
-      </w:r>
-      <w:r>
-        <w:t xml:space="preserve">the </w:t>
-      </w:r>
-      <w:r>
-        <w:t>financial news, or hear from market gurus.  That is what sets me apart and allows me to out trade everyone.  I do not follow the general public, or other fund</w:t>
-      </w:r>
-      <w:r>
-        <w:t xml:space="preserve"> managers</w:t>
-      </w:r>
-      <w:r>
-        <w:t xml:space="preserve">. </w:t>
-      </w:r>
-      <w:r>
-        <w:t xml:space="preserve">Actually, most of the time I find myself on the other side of the trade.  </w:t>
-      </w:r>
-      <w:r>
-        <w:t xml:space="preserve">My trading revolves </w:t>
-      </w:r>
-      <w:r>
-        <w:t xml:space="preserve">around </w:t>
-      </w:r>
-      <w:r>
-        <w:t xml:space="preserve">my proven </w:t>
-      </w:r>
-      <w:r>
-        <w:t xml:space="preserve">for decades Onasander </w:t>
-      </w:r>
-      <w:r>
-        <w:t xml:space="preserve">software and </w:t>
-      </w:r>
-      <w:r>
-        <w:t>its</w:t>
-      </w:r>
-      <w:r>
-        <w:t xml:space="preserve"> algorithms. </w:t>
-      </w:r>
-    </w:p>
-    <w:p>
-      <w:pPr>
-        <w:pStyle w:val="Heading2"/>
-      </w:pPr>
-      <w:bookmarkStart w:id="8" w:name="_Toc513821594"/>
-      <w:r>
-        <w:t>Why Should You Even Read This?</w:t>
-      </w:r>
-      <w:bookmarkEnd w:id="8"/>
     </w:p>
     <w:p>
       <w:pPr>
@@ -2948,14 +2946,14 @@
       <w:pPr>
         <w:pStyle w:val="Heading2"/>
       </w:pPr>
-      <w:bookmarkStart w:id="9" w:name="_Toc513821595"/>
+      <w:bookmarkStart w:id="8" w:name="_Toc513821595"/>
       <w:r>
         <w:t>What is ICO</w:t>
       </w:r>
       <w:r>
         <w:t>?</w:t>
       </w:r>
-      <w:bookmarkEnd w:id="9"/>
+      <w:bookmarkEnd w:id="8"/>
     </w:p>
     <w:p>
       <w:r>
@@ -2981,111 +2979,111 @@
       <w:pPr>
         <w:pStyle w:val="Heading2"/>
       </w:pPr>
-      <w:bookmarkStart w:id="10" w:name="_Toc513821596"/>
+      <w:bookmarkStart w:id="9" w:name="_Toc513821596"/>
       <w:r>
         <w:t>What is Onasander ICO</w:t>
       </w:r>
       <w:r>
         <w:t>?</w:t>
       </w:r>
+      <w:bookmarkEnd w:id="9"/>
+    </w:p>
+    <w:p>
+      <w:r>
+        <w:t>It is the first decentralized investment bank ICO</w:t>
+      </w:r>
+      <w:r>
+        <w:t xml:space="preserve"> that we are planning to </w:t>
+      </w:r>
+      <w:r>
+        <w:t>make</w:t>
+      </w:r>
+      <w:r>
+        <w:t xml:space="preserve"> legal in United States of America.  The plan is to collect funds through crowdfunding.  </w:t>
+      </w:r>
+      <w:r>
+        <w:t xml:space="preserve">Next, we will </w:t>
+      </w:r>
+      <w:r>
+        <w:t>open</w:t>
+      </w:r>
+      <w:r>
+        <w:t xml:space="preserve"> up an investment fund</w:t>
+      </w:r>
+      <w:r>
+        <w:t>.  The fund will trade and invest</w:t>
+      </w:r>
+      <w:r>
+        <w:t xml:space="preserve"> the ICO money using our Asset Price Analysis Software, until we are ready to turn the fund into an investment bank.  </w:t>
+      </w:r>
+    </w:p>
+    <w:p>
+      <w:pPr>
+        <w:rPr>
+          <w:i/>
+        </w:rPr>
+      </w:pPr>
+      <w:r>
+        <w:t xml:space="preserve">Our ICO will have three </w:t>
+      </w:r>
+      <w:r>
+        <w:t>PRE ICO-phases</w:t>
+      </w:r>
+      <w:r>
+        <w:t xml:space="preserve"> and one final ICO phase.  </w:t>
+      </w:r>
+      <w:r>
+        <w:t xml:space="preserve">The token price in the initial </w:t>
+      </w:r>
+      <w:r>
+        <w:t>PRE-</w:t>
+      </w:r>
+      <w:r>
+        <w:t xml:space="preserve">ICO will be the cheapest and it will increase in value in the later phases.  We reserve the right to adjust PRE ICO and ICO dates, but we guarantee to be completed with the ICO </w:t>
+      </w:r>
+      <w:r>
+        <w:t>by February</w:t>
+      </w:r>
+      <w:r>
+        <w:t xml:space="preserve"> 201</w:t>
+      </w:r>
+      <w:r>
+        <w:t>9</w:t>
+      </w:r>
+      <w:r>
+        <w:t xml:space="preserve">.  Please refer to the </w:t>
+      </w:r>
+      <w:r>
+        <w:t xml:space="preserve">ICO Pricing and Schedule section </w:t>
+      </w:r>
+      <w:r>
+        <w:t xml:space="preserve">for </w:t>
+      </w:r>
+      <w:r>
+        <w:t>more details</w:t>
+      </w:r>
+      <w:r>
+        <w:t>.  Technical ICO specification is defied in the Technical Details section.</w:t>
+      </w:r>
+    </w:p>
+    <w:p>
+      <w:pPr>
+        <w:pStyle w:val="Heading2"/>
+      </w:pPr>
+      <w:bookmarkStart w:id="10" w:name="_Toc513821597"/>
+      <w:r>
+        <w:t xml:space="preserve">Why Are We Doing </w:t>
+      </w:r>
+      <w:r>
+        <w:t xml:space="preserve">It </w:t>
+      </w:r>
+      <w:r>
+        <w:t>Now</w:t>
+      </w:r>
+      <w:r>
+        <w:t>?</w:t>
+      </w:r>
       <w:bookmarkEnd w:id="10"/>
-    </w:p>
-    <w:p>
-      <w:r>
-        <w:t>It is the first decentralized investment bank ICO</w:t>
-      </w:r>
-      <w:r>
-        <w:t xml:space="preserve"> that we are planning to </w:t>
-      </w:r>
-      <w:r>
-        <w:t>make</w:t>
-      </w:r>
-      <w:r>
-        <w:t xml:space="preserve"> legal in United States of America.  The plan is to collect funds through crowdfunding.  </w:t>
-      </w:r>
-      <w:r>
-        <w:t xml:space="preserve">Next, we will </w:t>
-      </w:r>
-      <w:r>
-        <w:t>open</w:t>
-      </w:r>
-      <w:r>
-        <w:t xml:space="preserve"> up an investment fund</w:t>
-      </w:r>
-      <w:r>
-        <w:t>.  The fund will trade and invest</w:t>
-      </w:r>
-      <w:r>
-        <w:t xml:space="preserve"> the ICO money using our Asset Price Analysis Software, until we are ready to turn the fund into an investment bank.  </w:t>
-      </w:r>
-    </w:p>
-    <w:p>
-      <w:pPr>
-        <w:rPr>
-          <w:i/>
-        </w:rPr>
-      </w:pPr>
-      <w:r>
-        <w:t xml:space="preserve">Our ICO will have three </w:t>
-      </w:r>
-      <w:r>
-        <w:t>PRE ICO-phases</w:t>
-      </w:r>
-      <w:r>
-        <w:t xml:space="preserve"> and one final ICO phase.  </w:t>
-      </w:r>
-      <w:r>
-        <w:t xml:space="preserve">The token price in the initial </w:t>
-      </w:r>
-      <w:r>
-        <w:t>PRE-</w:t>
-      </w:r>
-      <w:r>
-        <w:t xml:space="preserve">ICO will be the cheapest and it will increase in value in the later phases.  We reserve the right to adjust PRE ICO and ICO dates, but we guarantee to be completed with the ICO </w:t>
-      </w:r>
-      <w:r>
-        <w:t>by February</w:t>
-      </w:r>
-      <w:r>
-        <w:t xml:space="preserve"> 201</w:t>
-      </w:r>
-      <w:r>
-        <w:t>9</w:t>
-      </w:r>
-      <w:r>
-        <w:t xml:space="preserve">.  Please refer to the </w:t>
-      </w:r>
-      <w:r>
-        <w:t xml:space="preserve">ICO Pricing and Schedule section </w:t>
-      </w:r>
-      <w:r>
-        <w:t xml:space="preserve">for </w:t>
-      </w:r>
-      <w:r>
-        <w:t>more details</w:t>
-      </w:r>
-      <w:r>
-        <w:t>.  Technical ICO specification is defied in the Technical Details section.</w:t>
-      </w:r>
-    </w:p>
-    <w:p>
-      <w:pPr>
-        <w:pStyle w:val="Heading2"/>
-      </w:pPr>
-      <w:bookmarkStart w:id="11" w:name="_Toc513821597"/>
-      <w:r>
-        <w:t xml:space="preserve">Why Are We Doing </w:t>
-      </w:r>
-      <w:r>
-        <w:t xml:space="preserve">It </w:t>
-      </w:r>
-      <w:r>
-        <w:t>Now</w:t>
-      </w:r>
-      <w:r>
-        <w:t>?</w:t>
-      </w:r>
-      <w:bookmarkEnd w:id="11"/>
     </w:p>
     <w:p>
       <w:r>
@@ -3606,147 +3604,147 @@
       <w:pPr>
         <w:pStyle w:val="Heading2"/>
       </w:pPr>
-      <w:bookmarkStart w:id="12" w:name="_Toc513821598"/>
+      <w:bookmarkStart w:id="11" w:name="_Toc513821598"/>
       <w:r>
         <w:t>How Much Can Onasander ICO Make Me</w:t>
       </w:r>
       <w:r>
         <w:t>?</w:t>
       </w:r>
+      <w:bookmarkEnd w:id="11"/>
+    </w:p>
+    <w:p>
+      <w:r>
+        <w:t xml:space="preserve">I can make projections, but they will not be genuine.  There is no way to </w:t>
+      </w:r>
+      <w:r>
+        <w:t xml:space="preserve">precisely </w:t>
+      </w:r>
+      <w:r>
+        <w:t xml:space="preserve">calculate our future success. It could very easily become the biggest world investment fund.  The gains are unlimited here.  Long term approach should provide the highest </w:t>
+      </w:r>
+      <w:r>
+        <w:t>benefits</w:t>
+      </w:r>
+      <w:r>
+        <w:t xml:space="preserve">.  My vision is that we will be worth about 500% more after </w:t>
+      </w:r>
+      <w:r>
+        <w:t xml:space="preserve">the </w:t>
+      </w:r>
+      <w:r>
+        <w:t xml:space="preserve">first </w:t>
+      </w:r>
+      <w:r>
+        <w:t>24</w:t>
+      </w:r>
+      <w:r>
+        <w:t xml:space="preserve"> months of trading.  </w:t>
+      </w:r>
+      <w:r>
+        <w:t>One or two</w:t>
+      </w:r>
+      <w:r>
+        <w:t xml:space="preserve"> year</w:t>
+      </w:r>
+      <w:r>
+        <w:t>s</w:t>
+      </w:r>
+      <w:r>
+        <w:t xml:space="preserve"> is enough to prove our investors we can make money using our software</w:t>
+      </w:r>
+      <w:r>
+        <w:t xml:space="preserve">, especially if we manage to execute our ICO before the recession.  </w:t>
+      </w:r>
+    </w:p>
+    <w:p>
+      <w:r>
+        <w:t xml:space="preserve">The first </w:t>
+      </w:r>
+      <w:r>
+        <w:t>phase</w:t>
+      </w:r>
+      <w:r>
+        <w:t xml:space="preserve"> of </w:t>
+      </w:r>
+      <w:r>
+        <w:t>PRE-</w:t>
+      </w:r>
+      <w:r>
+        <w:t xml:space="preserve">ICO will be the cheapest.  Those that purchase our Onasander tokens in </w:t>
+      </w:r>
+      <w:r>
+        <w:t>the first</w:t>
+      </w:r>
+      <w:r>
+        <w:t xml:space="preserve"> </w:t>
+      </w:r>
+      <w:r>
+        <w:t>phase</w:t>
+      </w:r>
+      <w:r>
+        <w:t xml:space="preserve"> will enjoy the biggest percentage gains. </w:t>
+      </w:r>
+      <w:r>
+        <w:t xml:space="preserve">Every ICO </w:t>
+      </w:r>
+      <w:r>
+        <w:t>phase</w:t>
+      </w:r>
+      <w:r>
+        <w:t xml:space="preserve"> after that will </w:t>
+      </w:r>
+      <w:r>
+        <w:t xml:space="preserve">probably </w:t>
+      </w:r>
+      <w:r>
+        <w:t>go up in value.</w:t>
+      </w:r>
+    </w:p>
+    <w:p>
+      <w:pPr>
+        <w:pStyle w:val="Heading2"/>
+      </w:pPr>
+      <w:bookmarkStart w:id="12" w:name="_Toc513821599"/>
+      <w:r>
+        <w:t>Where Will ICO Money Be Invested</w:t>
+      </w:r>
+      <w:r>
+        <w:t>?</w:t>
+      </w:r>
       <w:bookmarkEnd w:id="12"/>
     </w:p>
     <w:p>
       <w:r>
-        <w:t xml:space="preserve">I can make projections, but they will not be genuine.  There is no way to </w:t>
-      </w:r>
-      <w:r>
-        <w:t xml:space="preserve">precisely </w:t>
-      </w:r>
-      <w:r>
-        <w:t xml:space="preserve">calculate our future success. It could very easily become the biggest world investment fund.  The gains are unlimited here.  Long term approach should provide the highest </w:t>
-      </w:r>
-      <w:r>
-        <w:t>benefits</w:t>
-      </w:r>
-      <w:r>
-        <w:t xml:space="preserve">.  My vision is that we will be worth about 500% more after </w:t>
-      </w:r>
-      <w:r>
-        <w:t xml:space="preserve">the </w:t>
-      </w:r>
-      <w:r>
-        <w:t xml:space="preserve">first </w:t>
-      </w:r>
-      <w:r>
-        <w:t>24</w:t>
-      </w:r>
-      <w:r>
-        <w:t xml:space="preserve"> months of trading.  </w:t>
-      </w:r>
-      <w:r>
-        <w:t>One or two</w:t>
-      </w:r>
-      <w:r>
-        <w:t xml:space="preserve"> year</w:t>
-      </w:r>
-      <w:r>
-        <w:t>s</w:t>
-      </w:r>
-      <w:r>
-        <w:t xml:space="preserve"> is enough to prove our investors we can make money using our software</w:t>
-      </w:r>
-      <w:r>
-        <w:t xml:space="preserve">, especially if we manage to execute our ICO before the recession.  </w:t>
-      </w:r>
-    </w:p>
-    <w:p>
-      <w:r>
-        <w:t xml:space="preserve">The first </w:t>
-      </w:r>
-      <w:r>
-        <w:t>phase</w:t>
-      </w:r>
-      <w:r>
-        <w:t xml:space="preserve"> of </w:t>
-      </w:r>
-      <w:r>
-        <w:t>PRE-</w:t>
-      </w:r>
-      <w:r>
-        <w:t xml:space="preserve">ICO will be the cheapest.  Those that purchase our Onasander tokens in </w:t>
-      </w:r>
-      <w:r>
-        <w:t>the first</w:t>
-      </w:r>
-      <w:r>
-        <w:t xml:space="preserve"> </w:t>
-      </w:r>
-      <w:r>
-        <w:t>phase</w:t>
-      </w:r>
-      <w:r>
-        <w:t xml:space="preserve"> will enjoy the biggest percentage gains. </w:t>
-      </w:r>
-      <w:r>
-        <w:t xml:space="preserve">Every ICO </w:t>
-      </w:r>
-      <w:r>
-        <w:t>phase</w:t>
-      </w:r>
-      <w:r>
-        <w:t xml:space="preserve"> after that will </w:t>
-      </w:r>
-      <w:r>
-        <w:t xml:space="preserve">probably </w:t>
-      </w:r>
-      <w:r>
-        <w:t>go up in value.</w:t>
+        <w:t xml:space="preserve">ICO money will be traded in the most optimal and liquid assets our software </w:t>
+      </w:r>
+      <w:r>
+        <w:t>indicates</w:t>
+      </w:r>
+      <w:r>
+        <w:t xml:space="preserve">.  That could include: stocks, some </w:t>
+      </w:r>
+      <w:r>
+        <w:t xml:space="preserve">of the </w:t>
+      </w:r>
+      <w:r>
+        <w:t xml:space="preserve">commodities, currency markets, and if opportunities arise we would trade in the </w:t>
+      </w:r>
+      <w:r>
+        <w:t>c</w:t>
+      </w:r>
+      <w:r>
+        <w:t>rypto market</w:t>
+      </w:r>
+      <w:r>
+        <w:t xml:space="preserve"> as well.</w:t>
       </w:r>
     </w:p>
     <w:p>
       <w:pPr>
         <w:pStyle w:val="Heading2"/>
       </w:pPr>
-      <w:bookmarkStart w:id="13" w:name="_Toc513821599"/>
-      <w:r>
-        <w:t>Where Will ICO Money Be Invested</w:t>
-      </w:r>
-      <w:r>
-        <w:t>?</w:t>
-      </w:r>
-      <w:bookmarkEnd w:id="13"/>
-    </w:p>
-    <w:p>
-      <w:r>
-        <w:t xml:space="preserve">ICO money will be traded in the most optimal and liquid assets our software </w:t>
-      </w:r>
-      <w:r>
-        <w:t>indicates</w:t>
-      </w:r>
-      <w:r>
-        <w:t xml:space="preserve">.  That could include: stocks, some </w:t>
-      </w:r>
-      <w:r>
-        <w:t xml:space="preserve">of the </w:t>
-      </w:r>
-      <w:r>
-        <w:t xml:space="preserve">commodities, currency markets, and if opportunities arise we would trade in the </w:t>
-      </w:r>
-      <w:r>
-        <w:t>c</w:t>
-      </w:r>
-      <w:r>
-        <w:t>rypto market</w:t>
-      </w:r>
-      <w:r>
-        <w:t xml:space="preserve"> as well.</w:t>
-      </w:r>
-    </w:p>
-    <w:p>
-      <w:pPr>
-        <w:pStyle w:val="Heading2"/>
-      </w:pPr>
-      <w:bookmarkStart w:id="14" w:name="_Toc513821600"/>
+      <w:bookmarkStart w:id="13" w:name="_Toc513821600"/>
       <w:r>
         <w:lastRenderedPageBreak/>
         <w:t>How Will ICO Reserves Be Stored</w:t>
@@ -3754,40 +3752,40 @@
       <w:r>
         <w:t>?</w:t>
       </w:r>
+      <w:bookmarkEnd w:id="13"/>
+    </w:p>
+    <w:p>
+      <w:r>
+        <w:t xml:space="preserve">ICO reserves will be stored globally across basket of FIAT currencies, </w:t>
+      </w:r>
+      <w:r>
+        <w:t>c</w:t>
+      </w:r>
+      <w:r>
+        <w:t xml:space="preserve">rypto </w:t>
+      </w:r>
+      <w:r>
+        <w:t>c</w:t>
+      </w:r>
+      <w:r>
+        <w:t xml:space="preserve">urrencies, and some commodities.  The exact proportions of the split among these asset classes will change from time to </w:t>
+      </w:r>
+      <w:r>
+        <w:t>time and</w:t>
+      </w:r>
+      <w:r>
+        <w:t xml:space="preserve"> will stay a secret of the company.  The reserves will be banked globally in order to remove state risk.</w:t>
+      </w:r>
+    </w:p>
+    <w:p>
+      <w:pPr>
+        <w:pStyle w:val="Heading2"/>
+      </w:pPr>
+      <w:bookmarkStart w:id="14" w:name="_Toc513821601"/>
+      <w:r>
+        <w:t>ICO In United States of America</w:t>
+      </w:r>
       <w:bookmarkEnd w:id="14"/>
-    </w:p>
-    <w:p>
-      <w:r>
-        <w:t xml:space="preserve">ICO reserves will be stored globally across basket of FIAT currencies, </w:t>
-      </w:r>
-      <w:r>
-        <w:t>c</w:t>
-      </w:r>
-      <w:r>
-        <w:t xml:space="preserve">rypto </w:t>
-      </w:r>
-      <w:r>
-        <w:t>c</w:t>
-      </w:r>
-      <w:r>
-        <w:t xml:space="preserve">urrencies, and some commodities.  The exact proportions of the split among these asset classes will change from time to </w:t>
-      </w:r>
-      <w:r>
-        <w:t>time and</w:t>
-      </w:r>
-      <w:r>
-        <w:t xml:space="preserve"> will stay a secret of the company.  The reserves will be banked globally in order to remove state risk.</w:t>
-      </w:r>
-    </w:p>
-    <w:p>
-      <w:pPr>
-        <w:pStyle w:val="Heading2"/>
-      </w:pPr>
-      <w:bookmarkStart w:id="15" w:name="_Toc513821601"/>
-      <w:r>
-        <w:t>ICO In United States of America</w:t>
-      </w:r>
-      <w:bookmarkEnd w:id="15"/>
     </w:p>
     <w:p>
       <w:r>
@@ -3998,146 +3996,146 @@
       <w:pPr>
         <w:pStyle w:val="Heading2"/>
       </w:pPr>
-      <w:bookmarkStart w:id="16" w:name="_Toc513821602"/>
+      <w:bookmarkStart w:id="15" w:name="_Toc513821602"/>
       <w:r>
         <w:t>ICO Outcome</w:t>
       </w:r>
+      <w:bookmarkEnd w:id="15"/>
+    </w:p>
+    <w:p>
+      <w:r>
+        <w:t xml:space="preserve">This ICO will not fail, because </w:t>
+      </w:r>
+      <w:r>
+        <w:t>we</w:t>
+      </w:r>
+      <w:r>
+        <w:t xml:space="preserve"> </w:t>
+      </w:r>
+      <w:r>
+        <w:t>know</w:t>
+      </w:r>
+      <w:r>
+        <w:t xml:space="preserve"> our trading abilities.  </w:t>
+      </w:r>
+      <w:r>
+        <w:t>We plan on a broad reach to investors in PRE ICO.  Moreover, Onasander w</w:t>
+      </w:r>
+      <w:r>
+        <w:t xml:space="preserve">ill inject </w:t>
+      </w:r>
+      <w:r>
+        <w:t>private capital</w:t>
+      </w:r>
+      <w:r>
+        <w:t xml:space="preserve"> into the </w:t>
+      </w:r>
+      <w:r>
+        <w:t>project as</w:t>
+      </w:r>
+      <w:r>
+        <w:t xml:space="preserve"> well.</w:t>
+      </w:r>
+      <w:r>
+        <w:t xml:space="preserve">  However, i</w:t>
+      </w:r>
+      <w:r>
+        <w:t xml:space="preserve">n case we do not manage to hit our full </w:t>
+      </w:r>
+      <w:r>
+        <w:t xml:space="preserve">ICO </w:t>
+      </w:r>
+      <w:r>
+        <w:t>targets</w:t>
+      </w:r>
+      <w:r>
+        <w:t xml:space="preserve"> due to market conditions</w:t>
+      </w:r>
+      <w:r>
+        <w:t>, we will start small and multipl</w:t>
+      </w:r>
+      <w:r>
+        <w:t xml:space="preserve">y </w:t>
+      </w:r>
+      <w:r>
+        <w:t xml:space="preserve">the holdings.    The price of the </w:t>
+      </w:r>
+      <w:r>
+        <w:t>token</w:t>
+      </w:r>
+      <w:r>
+        <w:t xml:space="preserve"> on the exchange will be proportional to the </w:t>
+      </w:r>
+      <w:r>
+        <w:t>number</w:t>
+      </w:r>
+      <w:r>
+        <w:t xml:space="preserve"> of </w:t>
+      </w:r>
+      <w:r>
+        <w:t>tokens</w:t>
+      </w:r>
+      <w:r>
+        <w:t xml:space="preserve"> sold.  Less </w:t>
+      </w:r>
+      <w:r>
+        <w:t>tokens</w:t>
+      </w:r>
+      <w:r>
+        <w:t xml:space="preserve"> sold </w:t>
+      </w:r>
+      <w:r>
+        <w:t>equals</w:t>
+      </w:r>
+      <w:r>
+        <w:t xml:space="preserve"> bigger initial price </w:t>
+      </w:r>
+      <w:r>
+        <w:t xml:space="preserve">of the token at </w:t>
+      </w:r>
+      <w:r>
+        <w:t xml:space="preserve">the exchange.  </w:t>
+      </w:r>
+      <w:r>
+        <w:t>Dividend</w:t>
+      </w:r>
+      <w:r>
+        <w:t xml:space="preserve"> percentage per token sold </w:t>
+      </w:r>
+      <w:r>
+        <w:t>will not change upon ICO outcome</w:t>
+      </w:r>
+      <w:r>
+        <w:t>, as</w:t>
+      </w:r>
+      <w:r>
+        <w:t xml:space="preserve"> </w:t>
+      </w:r>
+      <w:r>
+        <w:t>t</w:t>
+      </w:r>
+      <w:r>
+        <w:t xml:space="preserve">he dividend percentage will be fixed.   </w:t>
+      </w:r>
+      <w:r>
+        <w:t xml:space="preserve">This lowers the risk for all of </w:t>
+      </w:r>
+      <w:r>
+        <w:t>us</w:t>
+      </w:r>
+      <w:r>
+        <w:t>.</w:t>
+      </w:r>
+    </w:p>
+    <w:p>
+      <w:pPr>
+        <w:pStyle w:val="Heading2"/>
+      </w:pPr>
+      <w:bookmarkStart w:id="16" w:name="_Toc513821603"/>
+      <w:r>
+        <w:t>ICO Address</w:t>
+      </w:r>
       <w:bookmarkEnd w:id="16"/>
-    </w:p>
-    <w:p>
-      <w:r>
-        <w:t xml:space="preserve">This ICO will not fail, because </w:t>
-      </w:r>
-      <w:r>
-        <w:t>we</w:t>
-      </w:r>
-      <w:r>
-        <w:t xml:space="preserve"> </w:t>
-      </w:r>
-      <w:r>
-        <w:t>know</w:t>
-      </w:r>
-      <w:r>
-        <w:t xml:space="preserve"> our trading abilities.  </w:t>
-      </w:r>
-      <w:r>
-        <w:t>We plan on a broad reach to investors in PRE ICO.  Moreover, Onasander w</w:t>
-      </w:r>
-      <w:r>
-        <w:t xml:space="preserve">ill inject </w:t>
-      </w:r>
-      <w:r>
-        <w:t>private capital</w:t>
-      </w:r>
-      <w:r>
-        <w:t xml:space="preserve"> into the </w:t>
-      </w:r>
-      <w:r>
-        <w:t>project as</w:t>
-      </w:r>
-      <w:r>
-        <w:t xml:space="preserve"> well.</w:t>
-      </w:r>
-      <w:r>
-        <w:t xml:space="preserve">  However, i</w:t>
-      </w:r>
-      <w:r>
-        <w:t xml:space="preserve">n case we do not manage to hit our full </w:t>
-      </w:r>
-      <w:r>
-        <w:t xml:space="preserve">ICO </w:t>
-      </w:r>
-      <w:r>
-        <w:t>targets</w:t>
-      </w:r>
-      <w:r>
-        <w:t xml:space="preserve"> due to market conditions</w:t>
-      </w:r>
-      <w:r>
-        <w:t>, we will start small and multipl</w:t>
-      </w:r>
-      <w:r>
-        <w:t xml:space="preserve">y </w:t>
-      </w:r>
-      <w:r>
-        <w:t xml:space="preserve">the holdings.    The price of the </w:t>
-      </w:r>
-      <w:r>
-        <w:t>token</w:t>
-      </w:r>
-      <w:r>
-        <w:t xml:space="preserve"> on the exchange will be proportional to the </w:t>
-      </w:r>
-      <w:r>
-        <w:t>number</w:t>
-      </w:r>
-      <w:r>
-        <w:t xml:space="preserve"> of </w:t>
-      </w:r>
-      <w:r>
-        <w:t>tokens</w:t>
-      </w:r>
-      <w:r>
-        <w:t xml:space="preserve"> sold.  Less </w:t>
-      </w:r>
-      <w:r>
-        <w:t>tokens</w:t>
-      </w:r>
-      <w:r>
-        <w:t xml:space="preserve"> sold </w:t>
-      </w:r>
-      <w:r>
-        <w:t>equals</w:t>
-      </w:r>
-      <w:r>
-        <w:t xml:space="preserve"> bigger initial price </w:t>
-      </w:r>
-      <w:r>
-        <w:t xml:space="preserve">of the token at </w:t>
-      </w:r>
-      <w:r>
-        <w:t xml:space="preserve">the exchange.  </w:t>
-      </w:r>
-      <w:r>
-        <w:t>Dividend</w:t>
-      </w:r>
-      <w:r>
-        <w:t xml:space="preserve"> percentage per token sold </w:t>
-      </w:r>
-      <w:r>
-        <w:t>will not change upon ICO outcome</w:t>
-      </w:r>
-      <w:r>
-        <w:t>, as</w:t>
-      </w:r>
-      <w:r>
-        <w:t xml:space="preserve"> </w:t>
-      </w:r>
-      <w:r>
-        <w:t>t</w:t>
-      </w:r>
-      <w:r>
-        <w:t xml:space="preserve">he dividend percentage will be fixed.   </w:t>
-      </w:r>
-      <w:r>
-        <w:t xml:space="preserve">This lowers the risk for all of </w:t>
-      </w:r>
-      <w:r>
-        <w:t>us</w:t>
-      </w:r>
-      <w:r>
-        <w:t>.</w:t>
-      </w:r>
-    </w:p>
-    <w:p>
-      <w:pPr>
-        <w:pStyle w:val="Heading2"/>
-      </w:pPr>
-      <w:bookmarkStart w:id="17" w:name="_Toc513821603"/>
-      <w:r>
-        <w:t>ICO Address</w:t>
-      </w:r>
-      <w:bookmarkEnd w:id="17"/>
     </w:p>
     <w:p>
       <w:pPr>
@@ -4277,7 +4275,7 @@
       <w:pPr>
         <w:pStyle w:val="Heading2"/>
       </w:pPr>
-      <w:bookmarkStart w:id="18" w:name="_Toc513821604"/>
+      <w:bookmarkStart w:id="17" w:name="_Toc513821604"/>
       <w:r>
         <w:lastRenderedPageBreak/>
         <w:t xml:space="preserve">ICO </w:t>
@@ -4288,7 +4286,7 @@
       <w:r>
         <w:t>Schedule</w:t>
       </w:r>
-      <w:bookmarkEnd w:id="18"/>
+      <w:bookmarkEnd w:id="17"/>
     </w:p>
     <w:p>
       <w:r>
@@ -4357,11 +4355,11 @@
       <w:pPr>
         <w:pStyle w:val="Heading2"/>
       </w:pPr>
-      <w:bookmarkStart w:id="19" w:name="_Toc513821605"/>
+      <w:bookmarkStart w:id="18" w:name="_Toc513821605"/>
       <w:r>
         <w:t>ICO Timeline</w:t>
       </w:r>
-      <w:bookmarkEnd w:id="19"/>
+      <w:bookmarkEnd w:id="18"/>
     </w:p>
     <w:p>
       <w:r>
@@ -4663,7 +4661,7 @@
       <w:pPr>
         <w:pStyle w:val="Heading1"/>
       </w:pPr>
-      <w:bookmarkStart w:id="20" w:name="_Toc513821606"/>
+      <w:bookmarkStart w:id="19" w:name="_Toc513821606"/>
       <w:r>
         <w:lastRenderedPageBreak/>
         <w:t xml:space="preserve">The Investment </w:t>
@@ -4671,379 +4669,379 @@
       <w:r>
         <w:t>Bank</w:t>
       </w:r>
+      <w:bookmarkEnd w:id="19"/>
+    </w:p>
+    <w:p>
+      <w:r>
+        <w:t xml:space="preserve">There are only handful of investment banks in the world.  Opening up an </w:t>
+      </w:r>
+      <w:r>
+        <w:t>i</w:t>
+      </w:r>
+      <w:r>
+        <w:t xml:space="preserve">nvestment </w:t>
+      </w:r>
+      <w:r>
+        <w:t>b</w:t>
+      </w:r>
+      <w:r>
+        <w:t xml:space="preserve">ank is not an easy process.  </w:t>
+      </w:r>
+      <w:r>
+        <w:t>Onasander</w:t>
+      </w:r>
+      <w:r>
+        <w:t xml:space="preserve"> strategy is to open up the bank in </w:t>
+      </w:r>
+      <w:r>
+        <w:t xml:space="preserve">multiple </w:t>
+      </w:r>
+      <w:r>
+        <w:t xml:space="preserve">steps.  First, the goal is to execute a successful ICO.  </w:t>
+      </w:r>
+      <w:r>
+        <w:t>Then, u</w:t>
+      </w:r>
+      <w:r>
+        <w:t xml:space="preserve">sing </w:t>
+      </w:r>
+      <w:r>
+        <w:t xml:space="preserve">the </w:t>
+      </w:r>
+      <w:r>
+        <w:t>ICO money</w:t>
+      </w:r>
+      <w:r>
+        <w:t>,</w:t>
+      </w:r>
+      <w:r>
+        <w:t xml:space="preserve"> setup an investment fund</w:t>
+      </w:r>
+      <w:r>
+        <w:t xml:space="preserve"> and m</w:t>
+      </w:r>
+      <w:r>
+        <w:t>ake it</w:t>
+      </w:r>
+      <w:r>
+        <w:t xml:space="preserve"> similar to a hedge fund.  With time, growth, and experience, the plan is to turn the fund into a</w:t>
+      </w:r>
+      <w:r>
+        <w:t>n investment</w:t>
+      </w:r>
+      <w:r>
+        <w:t xml:space="preserve"> bank.  </w:t>
+      </w:r>
+    </w:p>
+    <w:p>
+      <w:pPr>
+        <w:pStyle w:val="Heading2"/>
+      </w:pPr>
+      <w:bookmarkStart w:id="20" w:name="_Toc513821607"/>
+      <w:r>
+        <w:t>Investment Fund</w:t>
+      </w:r>
       <w:bookmarkEnd w:id="20"/>
     </w:p>
     <w:p>
       <w:r>
-        <w:t xml:space="preserve">There are only handful of investment banks in the world.  Opening up an </w:t>
-      </w:r>
-      <w:r>
-        <w:t>i</w:t>
-      </w:r>
-      <w:r>
-        <w:t xml:space="preserve">nvestment </w:t>
-      </w:r>
-      <w:r>
-        <w:t>b</w:t>
-      </w:r>
-      <w:r>
-        <w:t xml:space="preserve">ank is not an easy process.  </w:t>
+        <w:t xml:space="preserve">The cornerstone of our fund, and future bank will be our </w:t>
+      </w:r>
+      <w:r>
+        <w:t>A</w:t>
+      </w:r>
+      <w:r>
+        <w:t xml:space="preserve">sset </w:t>
+      </w:r>
+      <w:r>
+        <w:t>P</w:t>
+      </w:r>
+      <w:r>
+        <w:t>rice</w:t>
+      </w:r>
+      <w:r>
+        <w:t xml:space="preserve"> A</w:t>
+      </w:r>
+      <w:r>
+        <w:t xml:space="preserve">nalysis </w:t>
+      </w:r>
+      <w:r>
+        <w:t>S</w:t>
+      </w:r>
+      <w:r>
+        <w:t>oftware</w:t>
+      </w:r>
+      <w:r>
+        <w:t>.</w:t>
+      </w:r>
+      <w:r>
+        <w:t xml:space="preserve">  </w:t>
+      </w:r>
+      <w:r>
+        <w:t xml:space="preserve">The growth </w:t>
+      </w:r>
+      <w:r>
+        <w:t xml:space="preserve">of the </w:t>
+      </w:r>
+      <w:r>
+        <w:t>institution</w:t>
+      </w:r>
+      <w:r>
+        <w:t xml:space="preserve"> </w:t>
+      </w:r>
+      <w:r>
+        <w:t xml:space="preserve">will be based on </w:t>
+      </w:r>
+      <w:r>
+        <w:t>our trading</w:t>
+      </w:r>
+      <w:r>
+        <w:t xml:space="preserve"> software</w:t>
+      </w:r>
+      <w:r>
+        <w:t>. This trading software</w:t>
+      </w:r>
+      <w:r>
+        <w:t xml:space="preserve"> is our unique way of </w:t>
+      </w:r>
+      <w:r>
+        <w:t>analyzing</w:t>
+      </w:r>
+      <w:r>
+        <w:t xml:space="preserve"> asset </w:t>
+      </w:r>
+      <w:r>
+        <w:t>prices and</w:t>
+      </w:r>
+      <w:r>
+        <w:t xml:space="preserve"> </w:t>
+      </w:r>
+      <w:r>
+        <w:t>forecasting</w:t>
+      </w:r>
+      <w:r>
+        <w:t xml:space="preserve"> </w:t>
+      </w:r>
+      <w:r>
+        <w:t>deals</w:t>
+      </w:r>
+      <w:r>
+        <w:t>.</w:t>
+      </w:r>
+    </w:p>
+    <w:p>
+      <w:pPr>
+        <w:pStyle w:val="Heading2"/>
+      </w:pPr>
+      <w:bookmarkStart w:id="21" w:name="_Toc513821608"/>
+      <w:r>
+        <w:t xml:space="preserve">Asset Price Analysis Software – </w:t>
+      </w:r>
+      <w:r>
+        <w:t xml:space="preserve">the </w:t>
+      </w:r>
+      <w:r>
+        <w:t xml:space="preserve">Brain of </w:t>
+      </w:r>
+      <w:r>
+        <w:t>Our</w:t>
+      </w:r>
+      <w:r>
+        <w:t xml:space="preserve"> Investment Fund</w:t>
+      </w:r>
+      <w:bookmarkEnd w:id="21"/>
+    </w:p>
+    <w:p>
+      <w:r>
+        <w:t xml:space="preserve">The name of our </w:t>
+      </w:r>
+      <w:r>
+        <w:t>A</w:t>
+      </w:r>
+      <w:r>
+        <w:t xml:space="preserve">sset </w:t>
+      </w:r>
+      <w:r>
+        <w:t>P</w:t>
+      </w:r>
+      <w:r>
+        <w:t xml:space="preserve">rice </w:t>
+      </w:r>
+      <w:r>
+        <w:t>A</w:t>
+      </w:r>
+      <w:r>
+        <w:t>nalysis</w:t>
+      </w:r>
+      <w:r>
+        <w:t xml:space="preserve"> </w:t>
+      </w:r>
+      <w:r>
+        <w:t>S</w:t>
+      </w:r>
+      <w:r>
+        <w:t xml:space="preserve">oftware is called </w:t>
       </w:r>
       <w:r>
         <w:t>Onasander</w:t>
       </w:r>
       <w:r>
-        <w:t xml:space="preserve"> strategy is to open up the bank in </w:t>
-      </w:r>
-      <w:r>
-        <w:t xml:space="preserve">multiple </w:t>
-      </w:r>
-      <w:r>
-        <w:t xml:space="preserve">steps.  First, the goal is to execute a successful ICO.  </w:t>
-      </w:r>
-      <w:r>
-        <w:t>Then, u</w:t>
-      </w:r>
-      <w:r>
-        <w:t xml:space="preserve">sing </w:t>
+        <w:t>, h</w:t>
+      </w:r>
+      <w:r>
+        <w:t>ence the name for the investment bank</w:t>
+      </w:r>
+      <w:r>
+        <w:t>.  The software itself is over 1</w:t>
+      </w:r>
+      <w:r>
+        <w:t>5</w:t>
+      </w:r>
+      <w:r>
+        <w:t xml:space="preserve"> years </w:t>
+      </w:r>
+      <w:r>
+        <w:t>old and</w:t>
+      </w:r>
+      <w:r>
+        <w:t xml:space="preserve"> has been forward tested since the beginning.  It has been backwards tested for about 300 years on some asset classes.  </w:t>
+      </w:r>
+    </w:p>
+    <w:p>
+      <w:pPr>
+        <w:pStyle w:val="Heading4"/>
+      </w:pPr>
+      <w:r>
+        <w:t xml:space="preserve">How </w:t>
+      </w:r>
+      <w:r>
+        <w:t>Onasander Works</w:t>
+      </w:r>
+      <w:r>
+        <w:t>?</w:t>
+      </w:r>
+    </w:p>
+    <w:p>
+      <w:r>
+        <w:t>Our trading software</w:t>
+      </w:r>
+      <w:r>
+        <w:t xml:space="preserve"> collects prices of all the assets we are tracking.  </w:t>
+      </w:r>
+      <w:r>
+        <w:t xml:space="preserve">Based on those collected prices, it calculates if the asset is overbought or oversold.  </w:t>
+      </w:r>
+      <w:r>
+        <w:t>It analy</w:t>
+      </w:r>
+      <w:r>
+        <w:t>zes</w:t>
+      </w:r>
+      <w:r>
+        <w:t xml:space="preserve"> those prices and creates investment plan</w:t>
+      </w:r>
+      <w:r>
+        <w:t>s</w:t>
+      </w:r>
+      <w:r>
+        <w:t xml:space="preserve"> for </w:t>
       </w:r>
       <w:r>
         <w:t xml:space="preserve">the </w:t>
       </w:r>
       <w:r>
-        <w:t>ICO money</w:t>
+        <w:t xml:space="preserve">most optimal gains.  </w:t>
+      </w:r>
+      <w:r>
+        <w:t>This is a dynamic process</w:t>
+      </w:r>
+      <w:r>
+        <w:t>.  A</w:t>
+      </w:r>
+      <w:r>
+        <w:t>s time goes on</w:t>
       </w:r>
       <w:r>
         <w:t>,</w:t>
       </w:r>
       <w:r>
-        <w:t xml:space="preserve"> setup an investment fund</w:t>
-      </w:r>
-      <w:r>
-        <w:t xml:space="preserve"> and m</w:t>
-      </w:r>
-      <w:r>
-        <w:t>ake it</w:t>
-      </w:r>
-      <w:r>
-        <w:t xml:space="preserve"> similar to a hedge fund.  With time, growth, and experience, the plan is to turn the fund into a</w:t>
-      </w:r>
-      <w:r>
-        <w:t>n investment</w:t>
-      </w:r>
-      <w:r>
-        <w:t xml:space="preserve"> bank.  </w:t>
+        <w:t xml:space="preserve"> the most optimal investment plan changes </w:t>
+      </w:r>
+      <w:r>
+        <w:t>since</w:t>
+      </w:r>
+      <w:r>
+        <w:t xml:space="preserve"> prices of assets change.  Trading team monitors the </w:t>
+      </w:r>
+      <w:r>
+        <w:t>Onasander</w:t>
+      </w:r>
+      <w:r>
+        <w:t xml:space="preserve"> market calls and adjusts the </w:t>
+      </w:r>
+      <w:r>
+        <w:t>portfolios</w:t>
+      </w:r>
+      <w:r>
+        <w:t>,</w:t>
+      </w:r>
+      <w:r>
+        <w:t xml:space="preserve"> and trading positions</w:t>
+      </w:r>
+      <w:r>
+        <w:t xml:space="preserve"> so that they are</w:t>
+      </w:r>
+      <w:r>
+        <w:t xml:space="preserve"> aligned with </w:t>
+      </w:r>
+      <w:r>
+        <w:t>the</w:t>
+      </w:r>
+      <w:r>
+        <w:t xml:space="preserve"> most optimal plan.</w:t>
+      </w:r>
+      <w:r>
+        <w:t xml:space="preserve">   </w:t>
+      </w:r>
+    </w:p>
+    <w:p>
+      <w:r>
+        <w:t>Onasander</w:t>
+      </w:r>
+      <w:r>
+        <w:t xml:space="preserve"> market calls provide us with the exact price for the trade entry and exit, along with precise timing.  Knowing correctly what to buy, at what price, and when, is our most valuable, and unique part of the company.  </w:t>
+      </w:r>
+      <w:r>
+        <w:t>Our software</w:t>
+      </w:r>
+      <w:r>
+        <w:t xml:space="preserve"> can also predict trade entry points into the future for decades.  Knowing when and what will be a price of assets in the future helps us to position our </w:t>
+      </w:r>
+      <w:r>
+        <w:t>investments</w:t>
+      </w:r>
+      <w:r>
+        <w:t xml:space="preserve"> accordingly, so </w:t>
+      </w:r>
+      <w:r>
+        <w:t xml:space="preserve">that </w:t>
+      </w:r>
+      <w:r>
+        <w:t>not only we make money currently, we will also be ready for future trades.</w:t>
       </w:r>
     </w:p>
     <w:p>
       <w:pPr>
         <w:pStyle w:val="Heading2"/>
       </w:pPr>
-      <w:bookmarkStart w:id="21" w:name="_Toc513821607"/>
-      <w:r>
-        <w:t>Investment Fund</w:t>
-      </w:r>
-      <w:bookmarkEnd w:id="21"/>
-    </w:p>
-    <w:p>
-      <w:r>
-        <w:t xml:space="preserve">The cornerstone of our fund, and future bank will be our </w:t>
-      </w:r>
-      <w:r>
-        <w:t>A</w:t>
-      </w:r>
-      <w:r>
-        <w:t xml:space="preserve">sset </w:t>
-      </w:r>
-      <w:r>
-        <w:t>P</w:t>
-      </w:r>
-      <w:r>
-        <w:t>rice</w:t>
-      </w:r>
-      <w:r>
-        <w:t xml:space="preserve"> A</w:t>
-      </w:r>
-      <w:r>
-        <w:t xml:space="preserve">nalysis </w:t>
-      </w:r>
-      <w:r>
-        <w:t>S</w:t>
-      </w:r>
-      <w:r>
-        <w:t>oftware</w:t>
-      </w:r>
-      <w:r>
-        <w:t>.</w:t>
-      </w:r>
-      <w:r>
-        <w:t xml:space="preserve">  </w:t>
-      </w:r>
-      <w:r>
-        <w:t xml:space="preserve">The growth </w:t>
-      </w:r>
-      <w:r>
-        <w:t xml:space="preserve">of the </w:t>
-      </w:r>
-      <w:r>
-        <w:t>institution</w:t>
-      </w:r>
-      <w:r>
-        <w:t xml:space="preserve"> </w:t>
-      </w:r>
-      <w:r>
-        <w:t xml:space="preserve">will be based on </w:t>
-      </w:r>
-      <w:r>
-        <w:t>our trading</w:t>
-      </w:r>
-      <w:r>
-        <w:t xml:space="preserve"> software</w:t>
-      </w:r>
-      <w:r>
-        <w:t>. This trading software</w:t>
-      </w:r>
-      <w:r>
-        <w:t xml:space="preserve"> is our unique way of </w:t>
-      </w:r>
-      <w:r>
-        <w:t>analyzing</w:t>
-      </w:r>
-      <w:r>
-        <w:t xml:space="preserve"> asset </w:t>
-      </w:r>
-      <w:r>
-        <w:t>prices and</w:t>
-      </w:r>
-      <w:r>
-        <w:t xml:space="preserve"> </w:t>
-      </w:r>
-      <w:r>
-        <w:t>forecasting</w:t>
-      </w:r>
-      <w:r>
-        <w:t xml:space="preserve"> </w:t>
-      </w:r>
-      <w:r>
-        <w:t>deals</w:t>
-      </w:r>
-      <w:r>
-        <w:t>.</w:t>
-      </w:r>
-    </w:p>
-    <w:p>
-      <w:pPr>
-        <w:pStyle w:val="Heading2"/>
-      </w:pPr>
-      <w:bookmarkStart w:id="22" w:name="_Toc513821608"/>
-      <w:r>
-        <w:t xml:space="preserve">Asset Price Analysis Software – </w:t>
-      </w:r>
-      <w:r>
-        <w:t xml:space="preserve">the </w:t>
-      </w:r>
-      <w:r>
-        <w:t xml:space="preserve">Brain of </w:t>
-      </w:r>
-      <w:r>
-        <w:t>Our</w:t>
-      </w:r>
-      <w:r>
-        <w:t xml:space="preserve"> Investment Fund</w:t>
+      <w:bookmarkStart w:id="22" w:name="_Toc513821609"/>
+      <w:r>
+        <w:t>How Come Others Fail at Trading</w:t>
+      </w:r>
+      <w:r>
+        <w:t>?</w:t>
       </w:r>
       <w:bookmarkEnd w:id="22"/>
-    </w:p>
-    <w:p>
-      <w:r>
-        <w:t xml:space="preserve">The name of our </w:t>
-      </w:r>
-      <w:r>
-        <w:t>A</w:t>
-      </w:r>
-      <w:r>
-        <w:t xml:space="preserve">sset </w:t>
-      </w:r>
-      <w:r>
-        <w:t>P</w:t>
-      </w:r>
-      <w:r>
-        <w:t xml:space="preserve">rice </w:t>
-      </w:r>
-      <w:r>
-        <w:t>A</w:t>
-      </w:r>
-      <w:r>
-        <w:t>nalysis</w:t>
-      </w:r>
-      <w:r>
-        <w:t xml:space="preserve"> </w:t>
-      </w:r>
-      <w:r>
-        <w:t>S</w:t>
-      </w:r>
-      <w:r>
-        <w:t xml:space="preserve">oftware is called </w:t>
-      </w:r>
-      <w:r>
-        <w:t>Onasander</w:t>
-      </w:r>
-      <w:r>
-        <w:t>, h</w:t>
-      </w:r>
-      <w:r>
-        <w:t>ence the name for the investment bank</w:t>
-      </w:r>
-      <w:r>
-        <w:t>.  The software itself is over 1</w:t>
-      </w:r>
-      <w:r>
-        <w:t>5</w:t>
-      </w:r>
-      <w:r>
-        <w:t xml:space="preserve"> years </w:t>
-      </w:r>
-      <w:r>
-        <w:t>old and</w:t>
-      </w:r>
-      <w:r>
-        <w:t xml:space="preserve"> has been forward tested since the beginning.  It has been backwards tested for about 300 years on some asset classes.  </w:t>
-      </w:r>
-    </w:p>
-    <w:p>
-      <w:pPr>
-        <w:pStyle w:val="Heading4"/>
-      </w:pPr>
-      <w:r>
-        <w:t xml:space="preserve">How </w:t>
-      </w:r>
-      <w:r>
-        <w:t>Onasander Works</w:t>
-      </w:r>
-      <w:r>
-        <w:t>?</w:t>
-      </w:r>
-    </w:p>
-    <w:p>
-      <w:r>
-        <w:t>Our trading software</w:t>
-      </w:r>
-      <w:r>
-        <w:t xml:space="preserve"> collects prices of all the assets we are tracking.  </w:t>
-      </w:r>
-      <w:r>
-        <w:t xml:space="preserve">Based on those collected prices, it calculates if the asset is overbought or oversold.  </w:t>
-      </w:r>
-      <w:r>
-        <w:t>It analy</w:t>
-      </w:r>
-      <w:r>
-        <w:t>zes</w:t>
-      </w:r>
-      <w:r>
-        <w:t xml:space="preserve"> those prices and creates investment plan</w:t>
-      </w:r>
-      <w:r>
-        <w:t>s</w:t>
-      </w:r>
-      <w:r>
-        <w:t xml:space="preserve"> for </w:t>
-      </w:r>
-      <w:r>
-        <w:t xml:space="preserve">the </w:t>
-      </w:r>
-      <w:r>
-        <w:t xml:space="preserve">most optimal gains.  </w:t>
-      </w:r>
-      <w:r>
-        <w:t>This is a dynamic process</w:t>
-      </w:r>
-      <w:r>
-        <w:t>.  A</w:t>
-      </w:r>
-      <w:r>
-        <w:t>s time goes on</w:t>
-      </w:r>
-      <w:r>
-        <w:t>,</w:t>
-      </w:r>
-      <w:r>
-        <w:t xml:space="preserve"> the most optimal investment plan changes </w:t>
-      </w:r>
-      <w:r>
-        <w:t>since</w:t>
-      </w:r>
-      <w:r>
-        <w:t xml:space="preserve"> prices of assets change.  Trading team monitors the </w:t>
-      </w:r>
-      <w:r>
-        <w:t>Onasander</w:t>
-      </w:r>
-      <w:r>
-        <w:t xml:space="preserve"> market calls and adjusts the </w:t>
-      </w:r>
-      <w:r>
-        <w:t>portfolios</w:t>
-      </w:r>
-      <w:r>
-        <w:t>,</w:t>
-      </w:r>
-      <w:r>
-        <w:t xml:space="preserve"> and trading positions</w:t>
-      </w:r>
-      <w:r>
-        <w:t xml:space="preserve"> so that they are</w:t>
-      </w:r>
-      <w:r>
-        <w:t xml:space="preserve"> aligned with </w:t>
-      </w:r>
-      <w:r>
-        <w:t>the</w:t>
-      </w:r>
-      <w:r>
-        <w:t xml:space="preserve"> most optimal plan.</w:t>
-      </w:r>
-      <w:r>
-        <w:t xml:space="preserve">   </w:t>
-      </w:r>
-    </w:p>
-    <w:p>
-      <w:r>
-        <w:t>Onasander</w:t>
-      </w:r>
-      <w:r>
-        <w:t xml:space="preserve"> market calls provide us with the exact price for the trade entry and exit, along with precise timing.  Knowing correctly what to buy, at what price, and when, is our most valuable, and unique part of the company.  </w:t>
-      </w:r>
-      <w:r>
-        <w:t>Our software</w:t>
-      </w:r>
-      <w:r>
-        <w:t xml:space="preserve"> can also predict trade entry points into the future for decades.  Knowing when and what will be a price of assets in the future helps us to position our </w:t>
-      </w:r>
-      <w:r>
-        <w:t>investments</w:t>
-      </w:r>
-      <w:r>
-        <w:t xml:space="preserve"> accordingly, so </w:t>
-      </w:r>
-      <w:r>
-        <w:t xml:space="preserve">that </w:t>
-      </w:r>
-      <w:r>
-        <w:t>not only we make money currently, we will also be ready for future trades.</w:t>
-      </w:r>
-    </w:p>
-    <w:p>
-      <w:pPr>
-        <w:pStyle w:val="Heading2"/>
-      </w:pPr>
-      <w:bookmarkStart w:id="23" w:name="_Toc513821609"/>
-      <w:r>
-        <w:t>How Come Others Fail at Trading</w:t>
-      </w:r>
-      <w:r>
-        <w:t>?</w:t>
-      </w:r>
-      <w:bookmarkEnd w:id="23"/>
     </w:p>
     <w:p>
       <w:r>
@@ -5175,14 +5173,14 @@
       <w:pPr>
         <w:pStyle w:val="Heading2"/>
       </w:pPr>
-      <w:bookmarkStart w:id="24" w:name="_Toc513821610"/>
+      <w:bookmarkStart w:id="23" w:name="_Toc513821610"/>
       <w:r>
         <w:t>How Come We Will Succeed</w:t>
       </w:r>
       <w:r>
         <w:t>?</w:t>
       </w:r>
-      <w:bookmarkEnd w:id="24"/>
+      <w:bookmarkEnd w:id="23"/>
     </w:p>
     <w:p>
       <w:r>
@@ -5377,11 +5375,11 @@
       <w:pPr>
         <w:pStyle w:val="Heading2"/>
       </w:pPr>
-      <w:bookmarkStart w:id="25" w:name="_Toc513821611"/>
+      <w:bookmarkStart w:id="24" w:name="_Toc513821611"/>
       <w:r>
         <w:t>How to Convince You?</w:t>
       </w:r>
-      <w:bookmarkEnd w:id="25"/>
+      <w:bookmarkEnd w:id="24"/>
     </w:p>
     <w:p>
       <w:r>
@@ -5494,139 +5492,139 @@
       <w:pPr>
         <w:pStyle w:val="Heading2"/>
       </w:pPr>
-      <w:bookmarkStart w:id="26" w:name="_Toc513821612"/>
+      <w:bookmarkStart w:id="25" w:name="_Toc513821612"/>
       <w:r>
         <w:t>What Type of Trading Will Onasander Perform</w:t>
       </w:r>
       <w:r>
         <w:t>?</w:t>
       </w:r>
+      <w:bookmarkEnd w:id="25"/>
+    </w:p>
+    <w:p>
+      <w:r>
+        <w:t>All trades will be longer term</w:t>
+      </w:r>
+      <w:r>
+        <w:t>, value investment</w:t>
+      </w:r>
+      <w:r>
+        <w:t xml:space="preserve"> type of</w:t>
+      </w:r>
+      <w:r>
+        <w:t xml:space="preserve"> trades.  Some trades will span days, or months</w:t>
+      </w:r>
+      <w:r>
+        <w:t>, d</w:t>
+      </w:r>
+      <w:r>
+        <w:t>epending on asset class</w:t>
+      </w:r>
+      <w:r>
+        <w:t>.  In some cases</w:t>
+      </w:r>
+      <w:r>
+        <w:t>,</w:t>
+      </w:r>
+      <w:r>
+        <w:t xml:space="preserve"> the </w:t>
+      </w:r>
+      <w:r>
+        <w:t>investments can easily last for years</w:t>
+      </w:r>
+      <w:r>
+        <w:t>,</w:t>
+      </w:r>
+      <w:r>
+        <w:t xml:space="preserve"> as that’s how long some bull or bear markets last.  </w:t>
+      </w:r>
+    </w:p>
+    <w:p>
+      <w:r>
+        <w:t xml:space="preserve">We are not interested in high frequency trading, or any kind of computer driven trades.  Sophisticated trading infrastructure, </w:t>
+      </w:r>
+      <w:r>
+        <w:t xml:space="preserve">an </w:t>
+      </w:r>
+      <w:r>
+        <w:t xml:space="preserve">army of mathematicians, or </w:t>
+      </w:r>
+      <w:r>
+        <w:t xml:space="preserve">an </w:t>
+      </w:r>
+      <w:r>
+        <w:t>army of traders</w:t>
+      </w:r>
+      <w:r>
+        <w:t>.  It</w:t>
+      </w:r>
+      <w:r>
+        <w:t xml:space="preserve"> is absolutely not part of what we are all about.  Trading should be simply.  When you make a correct market call, it outperforms most sophisticated algorithms and computers</w:t>
+      </w:r>
+      <w:r>
+        <w:t xml:space="preserve">, and renders them </w:t>
+      </w:r>
+      <w:r>
+        <w:t>irrelevant</w:t>
+      </w:r>
+      <w:r>
+        <w:t xml:space="preserve">.  </w:t>
+      </w:r>
+    </w:p>
+    <w:p>
+      <w:pPr>
+        <w:pStyle w:val="Heading2"/>
+      </w:pPr>
+      <w:bookmarkStart w:id="26" w:name="_Toc513821613"/>
+      <w:r>
+        <w:t xml:space="preserve">What </w:t>
+      </w:r>
+      <w:r>
+        <w:t>K</w:t>
+      </w:r>
+      <w:r>
+        <w:t xml:space="preserve">ind of </w:t>
+      </w:r>
+      <w:r>
+        <w:t>A</w:t>
+      </w:r>
+      <w:r>
+        <w:t xml:space="preserve">ssets </w:t>
+      </w:r>
+      <w:r>
+        <w:t>W</w:t>
+      </w:r>
+      <w:r>
+        <w:t xml:space="preserve">ill the </w:t>
+      </w:r>
+      <w:r>
+        <w:t>C</w:t>
+      </w:r>
+      <w:r>
+        <w:t xml:space="preserve">ompany </w:t>
+      </w:r>
+      <w:r>
+        <w:t>T</w:t>
+      </w:r>
+      <w:r>
+        <w:t xml:space="preserve">rade or </w:t>
+      </w:r>
+      <w:r>
+        <w:t>I</w:t>
+      </w:r>
+      <w:r>
+        <w:t>nvest</w:t>
+      </w:r>
+      <w:r>
+        <w:t xml:space="preserve"> In</w:t>
+      </w:r>
+      <w:r>
+        <w:t>to</w:t>
+      </w:r>
+      <w:r>
+        <w:t>?</w:t>
+      </w:r>
       <w:bookmarkEnd w:id="26"/>
-    </w:p>
-    <w:p>
-      <w:r>
-        <w:t>All trades will be longer term</w:t>
-      </w:r>
-      <w:r>
-        <w:t>, value investment</w:t>
-      </w:r>
-      <w:r>
-        <w:t xml:space="preserve"> type of</w:t>
-      </w:r>
-      <w:r>
-        <w:t xml:space="preserve"> trades.  Some trades will span days, or months</w:t>
-      </w:r>
-      <w:r>
-        <w:t>, d</w:t>
-      </w:r>
-      <w:r>
-        <w:t>epending on asset class</w:t>
-      </w:r>
-      <w:r>
-        <w:t>.  In some cases</w:t>
-      </w:r>
-      <w:r>
-        <w:t>,</w:t>
-      </w:r>
-      <w:r>
-        <w:t xml:space="preserve"> the </w:t>
-      </w:r>
-      <w:r>
-        <w:t>investments can easily last for years</w:t>
-      </w:r>
-      <w:r>
-        <w:t>,</w:t>
-      </w:r>
-      <w:r>
-        <w:t xml:space="preserve"> as that’s how long some bull or bear markets last.  </w:t>
-      </w:r>
-    </w:p>
-    <w:p>
-      <w:r>
-        <w:t xml:space="preserve">We are not interested in high frequency trading, or any kind of computer driven trades.  Sophisticated trading infrastructure, </w:t>
-      </w:r>
-      <w:r>
-        <w:t xml:space="preserve">an </w:t>
-      </w:r>
-      <w:r>
-        <w:t xml:space="preserve">army of mathematicians, or </w:t>
-      </w:r>
-      <w:r>
-        <w:t xml:space="preserve">an </w:t>
-      </w:r>
-      <w:r>
-        <w:t>army of traders</w:t>
-      </w:r>
-      <w:r>
-        <w:t>.  It</w:t>
-      </w:r>
-      <w:r>
-        <w:t xml:space="preserve"> is absolutely not part of what we are all about.  Trading should be simply.  When you make a correct market call, it outperforms most sophisticated algorithms and computers</w:t>
-      </w:r>
-      <w:r>
-        <w:t xml:space="preserve">, and renders them </w:t>
-      </w:r>
-      <w:r>
-        <w:t>irrelevant</w:t>
-      </w:r>
-      <w:r>
-        <w:t xml:space="preserve">.  </w:t>
-      </w:r>
-    </w:p>
-    <w:p>
-      <w:pPr>
-        <w:pStyle w:val="Heading2"/>
-      </w:pPr>
-      <w:bookmarkStart w:id="27" w:name="_Toc513821613"/>
-      <w:r>
-        <w:t xml:space="preserve">What </w:t>
-      </w:r>
-      <w:r>
-        <w:t>K</w:t>
-      </w:r>
-      <w:r>
-        <w:t xml:space="preserve">ind of </w:t>
-      </w:r>
-      <w:r>
-        <w:t>A</w:t>
-      </w:r>
-      <w:r>
-        <w:t xml:space="preserve">ssets </w:t>
-      </w:r>
-      <w:r>
-        <w:t>W</w:t>
-      </w:r>
-      <w:r>
-        <w:t xml:space="preserve">ill the </w:t>
-      </w:r>
-      <w:r>
-        <w:t>C</w:t>
-      </w:r>
-      <w:r>
-        <w:t xml:space="preserve">ompany </w:t>
-      </w:r>
-      <w:r>
-        <w:t>T</w:t>
-      </w:r>
-      <w:r>
-        <w:t xml:space="preserve">rade or </w:t>
-      </w:r>
-      <w:r>
-        <w:t>I</w:t>
-      </w:r>
-      <w:r>
-        <w:t>nvest</w:t>
-      </w:r>
-      <w:r>
-        <w:t xml:space="preserve"> In</w:t>
-      </w:r>
-      <w:r>
-        <w:t>to</w:t>
-      </w:r>
-      <w:r>
-        <w:t>?</w:t>
-      </w:r>
-      <w:bookmarkEnd w:id="27"/>
     </w:p>
     <w:p>
       <w:r>
@@ -5781,7 +5779,7 @@
       <w:pPr>
         <w:pStyle w:val="Heading2"/>
       </w:pPr>
-      <w:bookmarkStart w:id="28" w:name="_Toc513821614"/>
+      <w:bookmarkStart w:id="27" w:name="_Toc513821614"/>
       <w:r>
         <w:t xml:space="preserve">Will </w:t>
       </w:r>
@@ -5794,79 +5792,79 @@
       <w:r>
         <w:t>?</w:t>
       </w:r>
+      <w:bookmarkEnd w:id="27"/>
+    </w:p>
+    <w:p>
+      <w:r>
+        <w:t xml:space="preserve">Onasander will be a full-blown investment fund that will acquire retail, and institutional clients.  We would be proud to manage other’s institution funds, </w:t>
+      </w:r>
+      <w:r>
+        <w:t xml:space="preserve">wealth, and </w:t>
+      </w:r>
+      <w:r>
+        <w:t xml:space="preserve">reserves.  Down the line we would be interested in bringing municipality and state clients onboard.  The company will also put strong </w:t>
+      </w:r>
+      <w:r>
+        <w:t xml:space="preserve">emphasis </w:t>
+      </w:r>
+      <w:r>
+        <w:t>on ordinary citizens with small accounts wanting to invest.   All crypto currency clients will be welcomed as we will carry crypto currency investment products.</w:t>
+      </w:r>
+    </w:p>
+    <w:p>
+      <w:pPr>
+        <w:pStyle w:val="Heading2"/>
+      </w:pPr>
+      <w:bookmarkStart w:id="28" w:name="_Toc513821615"/>
+      <w:r>
+        <w:t xml:space="preserve">Will </w:t>
+      </w:r>
+      <w:r>
+        <w:t>the Fund be Only</w:t>
+      </w:r>
+      <w:r>
+        <w:t xml:space="preserve"> Online</w:t>
+      </w:r>
+      <w:r>
+        <w:t>?</w:t>
+      </w:r>
       <w:bookmarkEnd w:id="28"/>
     </w:p>
     <w:p>
       <w:r>
-        <w:t xml:space="preserve">Onasander will be a full-blown investment fund that will acquire retail, and institutional clients.  We would be proud to manage other’s institution funds, </w:t>
-      </w:r>
-      <w:r>
-        <w:t xml:space="preserve">wealth, and </w:t>
-      </w:r>
-      <w:r>
-        <w:t xml:space="preserve">reserves.  Down the line we would be interested in bringing municipality and state clients onboard.  The company will also put strong </w:t>
-      </w:r>
-      <w:r>
-        <w:t xml:space="preserve">emphasis </w:t>
-      </w:r>
-      <w:r>
-        <w:t>on ordinary citizens with small accounts wanting to invest.   All crypto currency clients will be welcomed as we will carry crypto currency investment products.</w:t>
+        <w:t xml:space="preserve">The company will trade using ICO money at first.  That part will be all online.  Once we mature as a company </w:t>
+      </w:r>
+      <w:r>
+        <w:t xml:space="preserve">(within </w:t>
+      </w:r>
+      <w:r>
+        <w:t>24</w:t>
+      </w:r>
+      <w:r>
+        <w:t xml:space="preserve"> months) </w:t>
+      </w:r>
+      <w:r>
+        <w:t xml:space="preserve">and build our physical infrastructure, we will open up to non-online clients.  With offices around the world, we will take onboard wealth of varies people and institutions.  </w:t>
+      </w:r>
+      <w:r>
+        <w:t>T</w:t>
+      </w:r>
+      <w:r>
+        <w:t xml:space="preserve">hat part of business development will be done at physical locations.  </w:t>
       </w:r>
     </w:p>
     <w:p>
       <w:pPr>
         <w:pStyle w:val="Heading2"/>
       </w:pPr>
-      <w:bookmarkStart w:id="29" w:name="_Toc513821615"/>
-      <w:r>
-        <w:t xml:space="preserve">Will </w:t>
-      </w:r>
-      <w:r>
-        <w:t>the Fund be Only</w:t>
-      </w:r>
-      <w:r>
-        <w:t xml:space="preserve"> Online</w:t>
+      <w:bookmarkStart w:id="29" w:name="_Toc513821616"/>
+      <w:r>
+        <w:t>What Financial Products Will Be Offered</w:t>
       </w:r>
       <w:r>
         <w:t>?</w:t>
       </w:r>
       <w:bookmarkEnd w:id="29"/>
-    </w:p>
-    <w:p>
-      <w:r>
-        <w:t xml:space="preserve">The company will trade using ICO money at first.  That part will be all online.  Once we mature as a company </w:t>
-      </w:r>
-      <w:r>
-        <w:t xml:space="preserve">(within </w:t>
-      </w:r>
-      <w:r>
-        <w:t>24</w:t>
-      </w:r>
-      <w:r>
-        <w:t xml:space="preserve"> months) </w:t>
-      </w:r>
-      <w:r>
-        <w:t xml:space="preserve">and build our physical infrastructure, we will open up to non-online clients.  With offices around the world, we will take onboard wealth of varies people and institutions.  </w:t>
-      </w:r>
-      <w:r>
-        <w:t>T</w:t>
-      </w:r>
-      <w:r>
-        <w:t xml:space="preserve">hat part of business development will be done at physical locations.  </w:t>
-      </w:r>
-    </w:p>
-    <w:p>
-      <w:pPr>
-        <w:pStyle w:val="Heading2"/>
-      </w:pPr>
-      <w:bookmarkStart w:id="30" w:name="_Toc513821616"/>
-      <w:r>
-        <w:t>What Financial Products Will Be Offered</w:t>
-      </w:r>
-      <w:r>
-        <w:t>?</w:t>
-      </w:r>
-      <w:bookmarkEnd w:id="30"/>
     </w:p>
     <w:p>
       <w:r>
@@ -5948,14 +5946,14 @@
       <w:pPr>
         <w:pStyle w:val="Heading2"/>
       </w:pPr>
-      <w:bookmarkStart w:id="31" w:name="_Toc513821617"/>
+      <w:bookmarkStart w:id="30" w:name="_Toc513821617"/>
       <w:r>
         <w:t>What Financial Products Will Be Offered in The Future</w:t>
       </w:r>
       <w:r>
         <w:t>?</w:t>
       </w:r>
-      <w:bookmarkEnd w:id="31"/>
+      <w:bookmarkEnd w:id="30"/>
     </w:p>
     <w:p>
       <w:r>
@@ -6215,41 +6213,41 @@
       <w:pPr>
         <w:pStyle w:val="Heading2"/>
       </w:pPr>
-      <w:bookmarkStart w:id="32" w:name="_Toc513821618"/>
+      <w:bookmarkStart w:id="31" w:name="_Toc513821618"/>
       <w:r>
         <w:t>What Markets Will Onasander Trade On</w:t>
       </w:r>
       <w:r>
         <w:t>?</w:t>
       </w:r>
+      <w:bookmarkEnd w:id="31"/>
+    </w:p>
+    <w:p>
+      <w:r>
+        <w:t xml:space="preserve">Onasander will have a master allocation plan across assets and across markets. Most trading will happen in United States, but we plan to purchase stocks in China, Singapore, Europe, </w:t>
+      </w:r>
+      <w:r>
+        <w:t>Russia,</w:t>
+      </w:r>
+      <w:r>
+        <w:t xml:space="preserve"> Japan, Brazil, and other emerging markets. Real Estate would be purchased </w:t>
+      </w:r>
+      <w:r>
+        <w:t xml:space="preserve">locally for now, unless major deals present themselves </w:t>
+      </w:r>
+      <w:r>
+        <w:t xml:space="preserve">globally.  </w:t>
+      </w:r>
+    </w:p>
+    <w:p>
+      <w:pPr>
+        <w:pStyle w:val="Heading2"/>
+      </w:pPr>
+      <w:bookmarkStart w:id="32" w:name="_Toc513821619"/>
+      <w:r>
+        <w:t>What Will Be Decentralized About This Investment Bank?</w:t>
+      </w:r>
       <w:bookmarkEnd w:id="32"/>
-    </w:p>
-    <w:p>
-      <w:r>
-        <w:t xml:space="preserve">Onasander will have a master allocation plan across assets and across markets. Most trading will happen in United States, but we plan to purchase stocks in China, Singapore, Europe, </w:t>
-      </w:r>
-      <w:r>
-        <w:t>Russia,</w:t>
-      </w:r>
-      <w:r>
-        <w:t xml:space="preserve"> Japan, Brazil, and other emerging markets. Real Estate would be purchased </w:t>
-      </w:r>
-      <w:r>
-        <w:t xml:space="preserve">locally for now, unless major deals present themselves </w:t>
-      </w:r>
-      <w:r>
-        <w:t xml:space="preserve">globally.  </w:t>
-      </w:r>
-    </w:p>
-    <w:p>
-      <w:pPr>
-        <w:pStyle w:val="Heading2"/>
-      </w:pPr>
-      <w:bookmarkStart w:id="33" w:name="_Toc513821619"/>
-      <w:r>
-        <w:t>What Will Be Decentralized About This Investment Bank?</w:t>
-      </w:r>
-      <w:bookmarkEnd w:id="33"/>
     </w:p>
     <w:p>
       <w:r>
@@ -6400,12 +6398,12 @@
       <w:pPr>
         <w:pStyle w:val="Heading2"/>
       </w:pPr>
-      <w:bookmarkStart w:id="34" w:name="_Toc513821620"/>
+      <w:bookmarkStart w:id="33" w:name="_Toc513821620"/>
       <w:r>
         <w:lastRenderedPageBreak/>
         <w:t>Onasander Timeline</w:t>
       </w:r>
-      <w:bookmarkEnd w:id="34"/>
+      <w:bookmarkEnd w:id="33"/>
       <w:r>
         <w:br/>
       </w:r>
@@ -6948,7 +6946,7 @@
         </w:rPr>
         <w:t xml:space="preserve">Allocate ICO Funds – </w:t>
       </w:r>
-      <w:bookmarkStart w:id="35" w:name="_Hlk513663648"/>
+      <w:bookmarkStart w:id="34" w:name="_Hlk513663648"/>
       <w:r>
         <w:rPr>
           <w:noProof/>
@@ -6957,7 +6955,7 @@
         </w:rPr>
         <w:t>February 2019</w:t>
       </w:r>
-      <w:bookmarkEnd w:id="35"/>
+      <w:bookmarkEnd w:id="34"/>
     </w:p>
     <w:p>
       <w:pPr>
@@ -7288,7 +7286,7 @@
         </w:rPr>
         <w:t xml:space="preserve"> – </w:t>
       </w:r>
-      <w:bookmarkStart w:id="36" w:name="_Hlk513663696"/>
+      <w:bookmarkStart w:id="35" w:name="_Hlk513663696"/>
       <w:r>
         <w:rPr>
           <w:sz w:val="24"/>
@@ -7296,7 +7294,7 @@
         </w:rPr>
         <w:t>April 2019</w:t>
       </w:r>
-      <w:bookmarkEnd w:id="36"/>
+      <w:bookmarkEnd w:id="35"/>
     </w:p>
     <w:p>
       <w:pPr>
@@ -7633,60 +7631,60 @@
       <w:pPr>
         <w:pStyle w:val="Heading1"/>
       </w:pPr>
-      <w:bookmarkStart w:id="37" w:name="_Toc513821621"/>
+      <w:bookmarkStart w:id="36" w:name="_Toc513821621"/>
       <w:r>
         <w:lastRenderedPageBreak/>
         <w:t>The Offer</w:t>
       </w:r>
+      <w:bookmarkEnd w:id="36"/>
+    </w:p>
+    <w:p>
+      <w:r>
+        <w:t xml:space="preserve">Our offer is simple.  We use crowd funding to open up an investment fund backed by </w:t>
+      </w:r>
+      <w:r>
+        <w:t xml:space="preserve">world </w:t>
+      </w:r>
+      <w:r>
+        <w:t>assets.  We trade those assets, and profits</w:t>
+      </w:r>
+      <w:r>
+        <w:t xml:space="preserve"> from </w:t>
+      </w:r>
+      <w:r>
+        <w:t xml:space="preserve">the </w:t>
+      </w:r>
+      <w:r>
+        <w:t>trading</w:t>
+      </w:r>
+      <w:r>
+        <w:t xml:space="preserve"> go back into the value of the company, value of the </w:t>
+      </w:r>
+      <w:r>
+        <w:t>token</w:t>
+      </w:r>
+      <w:r>
+        <w:t>, and back to the original investors as dividends</w:t>
+      </w:r>
+      <w:r>
+        <w:t xml:space="preserve"> of 10%</w:t>
+      </w:r>
+      <w:r>
+        <w:t xml:space="preserve">.  </w:t>
+      </w:r>
+      <w:r>
+        <w:t>With time we turn the fund into an investment bank</w:t>
+      </w:r>
+    </w:p>
+    <w:p>
+      <w:pPr>
+        <w:pStyle w:val="Heading2"/>
+      </w:pPr>
+      <w:bookmarkStart w:id="37" w:name="_Toc513821622"/>
+      <w:r>
+        <w:t>10% Dividend</w:t>
+      </w:r>
       <w:bookmarkEnd w:id="37"/>
-    </w:p>
-    <w:p>
-      <w:r>
-        <w:t xml:space="preserve">Our offer is simple.  We use crowd funding to open up an investment fund backed by </w:t>
-      </w:r>
-      <w:r>
-        <w:t xml:space="preserve">world </w:t>
-      </w:r>
-      <w:r>
-        <w:t>assets.  We trade those assets, and profits</w:t>
-      </w:r>
-      <w:r>
-        <w:t xml:space="preserve"> from </w:t>
-      </w:r>
-      <w:r>
-        <w:t xml:space="preserve">the </w:t>
-      </w:r>
-      <w:r>
-        <w:t>trading</w:t>
-      </w:r>
-      <w:r>
-        <w:t xml:space="preserve"> go back into the value of the company, value of the </w:t>
-      </w:r>
-      <w:r>
-        <w:t>token</w:t>
-      </w:r>
-      <w:r>
-        <w:t>, and back to the original investors as dividends</w:t>
-      </w:r>
-      <w:r>
-        <w:t xml:space="preserve"> of 10%</w:t>
-      </w:r>
-      <w:r>
-        <w:t xml:space="preserve">.  </w:t>
-      </w:r>
-      <w:r>
-        <w:t>With time we turn the fund into an investment bank</w:t>
-      </w:r>
-    </w:p>
-    <w:p>
-      <w:pPr>
-        <w:pStyle w:val="Heading2"/>
-      </w:pPr>
-      <w:bookmarkStart w:id="38" w:name="_Toc513821622"/>
-      <w:r>
-        <w:t>10% Dividend</w:t>
-      </w:r>
-      <w:bookmarkEnd w:id="38"/>
       <w:r>
         <w:t xml:space="preserve"> </w:t>
       </w:r>
@@ -7813,7 +7811,7 @@
       <w:pPr>
         <w:pStyle w:val="Heading2"/>
       </w:pPr>
-      <w:bookmarkStart w:id="39" w:name="_Toc513821623"/>
+      <w:bookmarkStart w:id="38" w:name="_Toc513821623"/>
       <w:r>
         <w:t xml:space="preserve">How </w:t>
       </w:r>
@@ -7856,7 +7854,7 @@
       <w:r>
         <w:t>?</w:t>
       </w:r>
-      <w:bookmarkEnd w:id="39"/>
+      <w:bookmarkEnd w:id="38"/>
     </w:p>
     <w:p>
       <w:r>
@@ -8059,12 +8057,12 @@
       <w:pPr>
         <w:pStyle w:val="Heading1"/>
       </w:pPr>
-      <w:bookmarkStart w:id="40" w:name="_Toc513821624"/>
+      <w:bookmarkStart w:id="39" w:name="_Toc513821624"/>
       <w:r>
         <w:lastRenderedPageBreak/>
         <w:t>The Business</w:t>
       </w:r>
-      <w:bookmarkEnd w:id="40"/>
+      <w:bookmarkEnd w:id="39"/>
     </w:p>
     <w:p>
       <w:r>
@@ -8094,7 +8092,7 @@
       </w:r>
     </w:p>
     <w:p>
-      <w:bookmarkStart w:id="41" w:name="_Toc513821625"/>
+      <w:bookmarkStart w:id="40" w:name="_Toc513821625"/>
       <w:r>
         <w:rPr>
           <w:rStyle w:val="Heading2Char"/>
@@ -8119,7 +8117,7 @@
         </w:rPr>
         <w:t>?</w:t>
       </w:r>
-      <w:bookmarkEnd w:id="41"/>
+      <w:bookmarkEnd w:id="40"/>
       <w:r>
         <w:br/>
         <w:t>The management of the company can be divided in three separate phases</w:t>
@@ -8267,11 +8265,11 @@
       <w:pPr>
         <w:pStyle w:val="Heading2"/>
       </w:pPr>
-      <w:bookmarkStart w:id="42" w:name="_Toc513821626"/>
+      <w:bookmarkStart w:id="41" w:name="_Toc513821626"/>
       <w:r>
         <w:t>Office Locations</w:t>
       </w:r>
-      <w:bookmarkEnd w:id="42"/>
+      <w:bookmarkEnd w:id="41"/>
     </w:p>
     <w:p>
       <w:r>
@@ -8327,7 +8325,7 @@
       <w:pPr>
         <w:pStyle w:val="Heading2"/>
       </w:pPr>
-      <w:bookmarkStart w:id="43" w:name="_Toc513821627"/>
+      <w:bookmarkStart w:id="42" w:name="_Toc513821627"/>
       <w:r>
         <w:lastRenderedPageBreak/>
         <w:t>Management</w:t>
@@ -8335,224 +8333,207 @@
       <w:r>
         <w:t xml:space="preserve"> Team</w:t>
       </w:r>
+      <w:bookmarkEnd w:id="42"/>
+    </w:p>
+    <w:p>
+      <w:pPr>
+        <w:pStyle w:val="Heading4"/>
+      </w:pPr>
+      <w:r>
+        <w:t xml:space="preserve">Andrzej Wegrzyn – </w:t>
+      </w:r>
+      <w:r>
+        <w:t>Founder &amp;</w:t>
+      </w:r>
+      <w:r>
+        <w:t xml:space="preserve"> </w:t>
+      </w:r>
+      <w:r>
+        <w:t>CEO</w:t>
+      </w:r>
+    </w:p>
+    <w:p>
+      <w:r>
+        <w:t xml:space="preserve">I have 20 years of experience in trading and investing </w:t>
+      </w:r>
+      <w:r>
+        <w:t>in v</w:t>
+      </w:r>
+      <w:r>
+        <w:t>aries assets.  Over that time span I managed family related funds</w:t>
+      </w:r>
+      <w:r>
+        <w:t>, and estates</w:t>
+      </w:r>
+      <w:r>
+        <w:t xml:space="preserve">.  I dedicated </w:t>
+      </w:r>
+      <w:r>
+        <w:t xml:space="preserve">over a </w:t>
+      </w:r>
+      <w:r>
+        <w:t xml:space="preserve">decade of my life to financial analysis, price behavior, trading software development, and anything related to price </w:t>
+      </w:r>
+      <w:r>
+        <w:t xml:space="preserve">behavior </w:t>
+      </w:r>
+      <w:r>
+        <w:t xml:space="preserve">while working at Morgan Stanley, </w:t>
+      </w:r>
+      <w:r>
+        <w:t>and</w:t>
+      </w:r>
+      <w:r>
+        <w:t xml:space="preserve"> for my own company.</w:t>
+      </w:r>
+    </w:p>
+    <w:p>
+      <w:pPr>
+        <w:pStyle w:val="Heading4"/>
+      </w:pPr>
+      <w:r>
+        <w:t>MinBo Min - Entrepreneur/ICO Advisor</w:t>
+      </w:r>
+    </w:p>
+    <w:p>
+      <w:r>
+        <w:t>Advising on blockchain and crypto projects is not just about getting the funds in through an ICO (though too many focuses solely on this element.) Really valuable projects have a big challenge ahead, and the ICO is just a step on the plan. This is where MinBo Min comes in and broadens are Blockchain and ICO view so that we can take a full advantage of our talents.</w:t>
+      </w:r>
+    </w:p>
+    <w:p>
+      <w:pPr>
+        <w:pStyle w:val="Heading4"/>
+      </w:pPr>
+      <w:r>
+        <w:t>Raj Singh - Social Media Manager</w:t>
+      </w:r>
+    </w:p>
+    <w:p>
+      <w:r>
+        <w:t xml:space="preserve">Raj lives, eats, and breathes social media. He is our person to go when to comes to Social Media Advertising, Social Media Advise, Bounty Program Managements, Marketing Strategy and Coordination. He is the person </w:t>
+      </w:r>
+      <w:r>
+        <w:t>responsible</w:t>
+      </w:r>
+      <w:r>
+        <w:t xml:space="preserve"> for running Onasander Bounty Program.</w:t>
+      </w:r>
+    </w:p>
+    <w:p>
+      <w:pPr>
+        <w:pStyle w:val="Heading4"/>
+      </w:pPr>
+      <w:r>
+        <w:t xml:space="preserve">Jessie Derecho </w:t>
+      </w:r>
+      <w:r>
+        <w:t>–</w:t>
+      </w:r>
+      <w:r>
+        <w:t xml:space="preserve"> Administrator</w:t>
+      </w:r>
+    </w:p>
+    <w:p>
+      <w:pPr>
+        <w:rPr>
+          <w:rFonts w:ascii="Courier New" w:hAnsi="Courier New" w:cs="Courier New"/>
+          <w:color w:val="000000"/>
+          <w:sz w:val="20"/>
+          <w:szCs w:val="20"/>
+        </w:rPr>
+      </w:pPr>
+      <w:r>
+        <w:t>Jessie became our Media Administrator and Moderator. His role is to oversee all our Social Media communications. All of Onasander communications channels are managed by him.</w:t>
+      </w:r>
+      <w:r>
+        <w:br/>
+      </w:r>
+      <w:r>
+        <w:br/>
+      </w:r>
+      <w:r>
+        <w:rPr>
+          <w:rStyle w:val="Heading4Char"/>
+        </w:rPr>
+        <w:t>Victor Ekpo - Content Writer</w:t>
+      </w:r>
+      <w:r>
+        <w:rPr>
+          <w:rStyle w:val="Heading4Char"/>
+        </w:rPr>
+        <w:br/>
+      </w:r>
+      <w:r>
+        <w:t>Victor Ekpo is our content writer and marketing advisor.  His article and technical writing experience will help us in writing content for social media and clients. In the past Victor was also a Social Media and Marketing Manager for The Lighthouse.</w:t>
+      </w:r>
+    </w:p>
+    <w:p>
+      <w:pPr>
+        <w:rPr>
+          <w:rFonts w:ascii="Courier New" w:hAnsi="Courier New" w:cs="Courier New"/>
+          <w:color w:val="000000"/>
+          <w:sz w:val="20"/>
+          <w:szCs w:val="20"/>
+        </w:rPr>
+      </w:pPr>
+      <w:r>
+        <w:rPr>
+          <w:rStyle w:val="Heading4Char"/>
+        </w:rPr>
+        <w:t>Sivalika Arumalla - ICO Advisor</w:t>
+      </w:r>
+      <w:r>
+        <w:rPr>
+          <w:rFonts w:ascii="Courier New" w:hAnsi="Courier New" w:cs="Courier New"/>
+          <w:color w:val="000000"/>
+          <w:sz w:val="20"/>
+          <w:szCs w:val="20"/>
+        </w:rPr>
+        <w:br/>
+      </w:r>
+      <w:r>
+        <w:t>Sivalika has a long history of managing ICO projects and turning ICOs from ideas into successful ventures.  She is a manager for a video streaming ICO, and her recent project was Launch My ICO.  She will advise us on overall ICO management and best practices.</w:t>
+      </w:r>
+    </w:p>
+    <w:p>
+      <w:pPr>
+        <w:rPr>
+          <w:rFonts w:ascii="Courier New" w:hAnsi="Courier New" w:cs="Courier New"/>
+          <w:color w:val="000000"/>
+          <w:sz w:val="20"/>
+          <w:szCs w:val="20"/>
+        </w:rPr>
+      </w:pPr>
+      <w:r>
+        <w:rPr>
+          <w:rStyle w:val="Heading4Char"/>
+        </w:rPr>
+        <w:t>MinBo Min - Entrepreneur/ICO Advisor</w:t>
+      </w:r>
+      <w:bookmarkStart w:id="43" w:name="_GoBack"/>
       <w:bookmarkEnd w:id="43"/>
-    </w:p>
-    <w:p>
-      <w:pPr>
-        <w:pStyle w:val="Heading4"/>
-      </w:pPr>
-      <w:r>
-        <w:t xml:space="preserve">Andrzej Wegrzyn – </w:t>
-      </w:r>
-      <w:r>
-        <w:t>Founder &amp;</w:t>
-      </w:r>
-      <w:r>
-        <w:t xml:space="preserve"> </w:t>
-      </w:r>
-      <w:r>
-        <w:t>CEO</w:t>
-      </w:r>
-    </w:p>
-    <w:p>
-      <w:r>
-        <w:t xml:space="preserve">I have 20 years of experience in trading and investing </w:t>
-      </w:r>
-      <w:r>
-        <w:t>in v</w:t>
-      </w:r>
-      <w:r>
-        <w:t>aries assets.  Over that time span I managed family related funds</w:t>
-      </w:r>
-      <w:r>
-        <w:t>, and estates</w:t>
-      </w:r>
-      <w:r>
-        <w:t xml:space="preserve">.  I dedicated </w:t>
-      </w:r>
-      <w:r>
-        <w:t xml:space="preserve">over a </w:t>
-      </w:r>
-      <w:r>
-        <w:t xml:space="preserve">decade of my life to financial analysis, price behavior, trading software development, and anything related to price </w:t>
-      </w:r>
-      <w:r>
-        <w:t xml:space="preserve">behavior </w:t>
-      </w:r>
-      <w:r>
-        <w:t xml:space="preserve">while working at Morgan Stanley, </w:t>
-      </w:r>
-      <w:r>
-        <w:t>and</w:t>
-      </w:r>
-      <w:r>
-        <w:t xml:space="preserve"> for my own company.</w:t>
-      </w:r>
-    </w:p>
-    <w:p>
-      <w:pPr>
-        <w:pStyle w:val="Heading4"/>
-      </w:pPr>
-      <w:r>
-        <w:t>Anna Kr</w:t>
-      </w:r>
-      <w:r>
-        <w:t>avitz</w:t>
-      </w:r>
-      <w:r>
-        <w:t xml:space="preserve"> – Finance and Accounting</w:t>
-      </w:r>
-    </w:p>
-    <w:p>
-      <w:r>
-        <w:t xml:space="preserve">Anna comes from a corporate background. She ran companies in New York City and was a Chief Financial Officer at Robert Grant Group (US Grant).  </w:t>
-      </w:r>
-      <w:r>
-        <w:t>She holds a CPA license and will be our go to person when it comes to running our accounting</w:t>
-      </w:r>
-      <w:r>
-        <w:t>, taxation,</w:t>
-      </w:r>
-      <w:r>
-        <w:t xml:space="preserve"> and internal finance.</w:t>
-      </w:r>
-    </w:p>
-    <w:p>
-      <w:pPr>
-        <w:pStyle w:val="Heading4"/>
-      </w:pPr>
-      <w:r>
-        <w:t>Robert Muer – IT Security and Development</w:t>
-      </w:r>
-    </w:p>
-    <w:p>
-      <w:r>
-        <w:t xml:space="preserve">Robert is freelancing for Onasander, but we are looking to hire him full time once ICO </w:t>
-      </w:r>
-      <w:r>
-        <w:t>ends</w:t>
-      </w:r>
-      <w:r>
-        <w:t xml:space="preserve">.  Robert has an extensive background in IT security.  His 15-year tenure in IT Security at various financial </w:t>
-      </w:r>
-      <w:r>
-        <w:t>firms</w:t>
-      </w:r>
-      <w:r>
-        <w:t xml:space="preserve"> gave him tremendous experience in </w:t>
-      </w:r>
-      <w:r>
-        <w:t>securing data,</w:t>
-      </w:r>
-      <w:r>
-        <w:t xml:space="preserve"> money, information, and info structure.</w:t>
-      </w:r>
-    </w:p>
-    <w:p>
-      <w:pPr>
-        <w:pStyle w:val="Heading4"/>
-      </w:pPr>
-      <w:r>
-        <w:t>Adam Wagner – Developer &amp; IT Lead</w:t>
-      </w:r>
-    </w:p>
-    <w:p>
-      <w:r>
-        <w:t xml:space="preserve">Adam is a developer who will be responsible for developing all reporting software for the company.  His talents and leadership will be utilized where he will lead a team of developers to </w:t>
-      </w:r>
-      <w:r>
-        <w:t>build</w:t>
-      </w:r>
-      <w:r>
-        <w:t xml:space="preserve"> dividend payment system for our ICO clients, back office applications, intranets, internal Onasander </w:t>
-      </w:r>
-      <w:r>
-        <w:t>token</w:t>
-      </w:r>
-      <w:r>
-        <w:t xml:space="preserve"> exchange, and many more</w:t>
-      </w:r>
-      <w:r>
-        <w:t xml:space="preserve"> IT projects.</w:t>
-      </w:r>
-    </w:p>
-    <w:p>
-      <w:pPr>
-        <w:pStyle w:val="Heading4"/>
-      </w:pPr>
-      <w:r>
-        <w:t>MinBo Min - Entrepreneur/ICO Advisor</w:t>
-      </w:r>
-    </w:p>
-    <w:p>
-      <w:r>
-        <w:t>Advising on blockchain and crypto projects is not just about getting the funds in through an ICO (though too many focuses solely on this element.) Really valuable projects have a big challenge ahead, and the ICO is just a step on the plan. This is where MinBo Min comes in and broadens are Blockchain and ICO view so that we can take a full advantage of our talents.</w:t>
-      </w:r>
-    </w:p>
-    <w:p>
-      <w:pPr>
-        <w:pStyle w:val="Heading4"/>
-      </w:pPr>
-      <w:r>
-        <w:t>Raj Singh - Social Media Manager</w:t>
-      </w:r>
-    </w:p>
-    <w:p>
-      <w:r>
-        <w:t xml:space="preserve">Raj lives, eats, and breathes social media. He is our person to go when to comes to Social Media Advertising, Social Media Advise, Bounty Program Managements, Marketing Strategy and Coordination. He is the person </w:t>
-      </w:r>
-      <w:r>
-        <w:t>responsible</w:t>
-      </w:r>
-      <w:r>
-        <w:t xml:space="preserve"> for running Onasander Bounty Program.</w:t>
-      </w:r>
-    </w:p>
-    <w:p>
-      <w:pPr>
-        <w:pStyle w:val="Heading4"/>
-      </w:pPr>
-      <w:r>
-        <w:t>Mike Brown - Blockchain Enthusiast/ICO Advisor</w:t>
-      </w:r>
-    </w:p>
-    <w:p>
-      <w:r>
-        <w:t xml:space="preserve">Mike is a Blockchain Enthusiast and ICO Advisor. He is a specialist in ICO analysis, project management, and all key aspects of the ICO process. He helps Onasander </w:t>
-      </w:r>
-      <w:r>
-        <w:t>strategize</w:t>
-      </w:r>
-      <w:r>
-        <w:t>, structure, package and manage their blockchain related projects and ICO.</w:t>
-      </w:r>
-    </w:p>
-    <w:p>
-      <w:pPr>
-        <w:pStyle w:val="Heading4"/>
-      </w:pPr>
-      <w:r>
-        <w:t xml:space="preserve">Jessie Derecho </w:t>
-      </w:r>
-      <w:r>
-        <w:t>–</w:t>
-      </w:r>
-      <w:r>
-        <w:t xml:space="preserve"> Administrator</w:t>
-      </w:r>
-    </w:p>
-    <w:p>
-      <w:r>
-        <w:t>Jessie became our Media Administrator and Moderator. His role is to oversee all our Social Media communications. All of Onasander communications channels are managed by him.</w:t>
+      <w:r>
+        <w:rPr>
+          <w:rFonts w:ascii="Courier New" w:hAnsi="Courier New" w:cs="Courier New"/>
+          <w:color w:val="000000"/>
+          <w:sz w:val="20"/>
+          <w:szCs w:val="20"/>
+        </w:rPr>
+        <w:br/>
+      </w:r>
+      <w:r>
+        <w:t>Advising on blockchain and crypto projects is not just about getting the funds in through an ICO (though too many focus solely on this element.) Really valuable projects have a big challenge ahead, and the ICO is just a step on the plan. This is where MinBo Min comes in and broadens are Blockchain and ICO view so that we can take a full advantage of our talents.</w:t>
       </w:r>
     </w:p>
     <w:p/>
+    <w:p/>
     <w:p>
       <w:pPr>
         <w:pStyle w:val="Heading2"/>
       </w:pPr>
       <w:bookmarkStart w:id="44" w:name="_Toc513821628"/>
       <w:r>
+        <w:lastRenderedPageBreak/>
         <w:t>Positions Available After ICO</w:t>
       </w:r>
       <w:bookmarkEnd w:id="44"/>
@@ -8684,6 +8665,7 @@
         <w:br/>
       </w:r>
     </w:p>
+    <w:p/>
     <w:p>
       <w:bookmarkStart w:id="45" w:name="_Toc513821629"/>
     </w:p>
@@ -14469,7 +14451,7 @@
         <v:path o:extrusionok="f" gradientshapeok="t" o:connecttype="rect"/>
         <o:lock v:ext="edit" aspectratio="t"/>
       </v:shapetype>
-      <v:shape id="_x0000_i1027" type="#_x0000_t75" style="width:6pt;height:6pt" o:bullet="t">
+      <v:shape id="_x0000_i1055" type="#_x0000_t75" style="width:6pt;height:6pt" o:bullet="t">
         <v:imagedata r:id="rId1" o:title="bullet"/>
       </v:shape>
     </w:pict>
@@ -19204,6 +19186,7 @@
     <w:rsid w:val="001429C7"/>
     <w:rsid w:val="001476F0"/>
     <w:rsid w:val="001F424A"/>
+    <w:rsid w:val="001F7DF3"/>
     <w:rsid w:val="00206DC0"/>
     <w:rsid w:val="0023098B"/>
     <w:rsid w:val="00233EBE"/>
@@ -19222,6 +19205,7 @@
     <w:rsid w:val="004B7B29"/>
     <w:rsid w:val="004D19B5"/>
     <w:rsid w:val="004F0960"/>
+    <w:rsid w:val="004F78E2"/>
     <w:rsid w:val="00577993"/>
     <w:rsid w:val="005D5B9D"/>
     <w:rsid w:val="00641933"/>
@@ -20012,7 +19996,7 @@
 </file>
 
 <file path=customXml/itemProps3.xml><?xml version="1.0" encoding="utf-8"?>
-<ds:datastoreItem xmlns:ds="http://schemas.openxmlformats.org/officeDocument/2006/customXml" ds:itemID="{2F204310-2F7C-4FBF-BC41-23ED012FAEC0}">
+<ds:datastoreItem xmlns:ds="http://schemas.openxmlformats.org/officeDocument/2006/customXml" ds:itemID="{084548A9-647D-419D-9955-9C365A0E560A}">
   <ds:schemaRefs>
     <ds:schemaRef ds:uri="http://schemas.openxmlformats.org/officeDocument/2006/bibliography"/>
   </ds:schemaRefs>

</xml_diff>